<commit_message>
Criandos a estrutura dos projeto e os componentes que serão utilizados
</commit_message>
<xml_diff>
--- a/PROJETO-STOCK-TRADER.docx
+++ b/PROJETO-STOCK-TRADER.docx
@@ -127,14 +127,111 @@
         <w:rPr>
           <w:rFonts w:ascii="Consolas" w:hAnsi="Consolas"/>
         </w:rPr>
-        <w:t xml:space="preserve">Instale o </w:t>
-      </w:r>
-      <w:proofErr w:type="spellStart"/>
+        <w:t xml:space="preserve">Porem se formos criar o projeto do zero. Basta entrar na pasta do projeto e digitar </w:t>
+      </w:r>
+      <w:proofErr w:type="spellStart"/>
+      <w:r>
+        <w:rPr>
+          <w:rFonts w:ascii="Consolas" w:hAnsi="Consolas"/>
+        </w:rPr>
+        <w:t>vue</w:t>
+      </w:r>
+      <w:proofErr w:type="spellEnd"/>
+      <w:r>
+        <w:rPr>
+          <w:rFonts w:ascii="Consolas" w:hAnsi="Consolas"/>
+        </w:rPr>
+        <w:t xml:space="preserve"> </w:t>
+      </w:r>
+      <w:proofErr w:type="spellStart"/>
+      <w:r>
+        <w:rPr>
+          <w:rFonts w:ascii="Consolas" w:hAnsi="Consolas"/>
+        </w:rPr>
+        <w:t>create</w:t>
+      </w:r>
+      <w:proofErr w:type="spellEnd"/>
+      <w:r>
+        <w:rPr>
+          <w:rFonts w:ascii="Consolas" w:hAnsi="Consolas"/>
+        </w:rPr>
+        <w:t xml:space="preserve"> stock-</w:t>
+      </w:r>
+      <w:proofErr w:type="spellStart"/>
+      <w:r>
+        <w:rPr>
+          <w:rFonts w:ascii="Consolas" w:hAnsi="Consolas"/>
+        </w:rPr>
+        <w:t>trader</w:t>
+      </w:r>
+      <w:proofErr w:type="spellEnd"/>
+      <w:r>
+        <w:rPr>
+          <w:rFonts w:ascii="Consolas" w:hAnsi="Consolas"/>
+        </w:rPr>
+        <w:t xml:space="preserve"> e selecionar quais as dependências que serão criadas no inicio do projeto depois disso instalamos o </w:t>
+      </w:r>
+      <w:proofErr w:type="spellStart"/>
+      <w:r>
+        <w:rPr>
+          <w:rFonts w:ascii="Consolas" w:hAnsi="Consolas"/>
+        </w:rPr>
+        <w:t>vuetify</w:t>
+      </w:r>
+      <w:proofErr w:type="spellEnd"/>
+      <w:r>
+        <w:rPr>
+          <w:rFonts w:ascii="Consolas" w:hAnsi="Consolas"/>
+        </w:rPr>
+        <w:t xml:space="preserve"> </w:t>
+      </w:r>
       <w:proofErr w:type="gramStart"/>
       <w:r>
         <w:rPr>
           <w:rFonts w:ascii="Consolas" w:hAnsi="Consolas"/>
         </w:rPr>
+        <w:t xml:space="preserve">com </w:t>
+      </w:r>
+      <w:r>
+        <w:rPr>
+          <w:rFonts w:ascii="Consolas" w:hAnsi="Consolas"/>
+        </w:rPr>
+        <w:t xml:space="preserve"> </w:t>
+      </w:r>
+      <w:proofErr w:type="spellStart"/>
+      <w:r>
+        <w:rPr>
+          <w:rFonts w:ascii="Consolas" w:hAnsi="Consolas"/>
+        </w:rPr>
+        <w:t>vue</w:t>
+      </w:r>
+      <w:proofErr w:type="spellEnd"/>
+      <w:proofErr w:type="gramEnd"/>
+      <w:r>
+        <w:rPr>
+          <w:rFonts w:ascii="Consolas" w:hAnsi="Consolas"/>
+        </w:rPr>
+        <w:t xml:space="preserve"> </w:t>
+      </w:r>
+      <w:proofErr w:type="spellStart"/>
+      <w:r>
+        <w:rPr>
+          <w:rFonts w:ascii="Consolas" w:hAnsi="Consolas"/>
+        </w:rPr>
+        <w:t>add</w:t>
+      </w:r>
+      <w:proofErr w:type="spellEnd"/>
+      <w:r>
+        <w:rPr>
+          <w:rFonts w:ascii="Consolas" w:hAnsi="Consolas"/>
+        </w:rPr>
+        <w:t xml:space="preserve"> </w:t>
+      </w:r>
+      <w:proofErr w:type="spellStart"/>
+      <w:r>
+        <w:rPr>
+          <w:rFonts w:ascii="Consolas" w:hAnsi="Consolas"/>
+        </w:rPr>
         <w:t>vuetify</w:t>
       </w:r>
       <w:proofErr w:type="spellEnd"/>
@@ -142,51 +239,59 @@
         <w:rPr>
           <w:rFonts w:ascii="Consolas" w:hAnsi="Consolas"/>
         </w:rPr>
-        <w:t xml:space="preserve"> :</w:t>
-      </w:r>
-      <w:proofErr w:type="gramEnd"/>
-      <w:r>
-        <w:rPr>
-          <w:rFonts w:ascii="Consolas" w:hAnsi="Consolas"/>
-        </w:rPr>
-        <w:t xml:space="preserve"> </w:t>
-      </w:r>
-      <w:proofErr w:type="spellStart"/>
-      <w:r>
-        <w:rPr>
-          <w:rFonts w:ascii="Consolas" w:hAnsi="Consolas"/>
-        </w:rPr>
-        <w:t>vue</w:t>
-      </w:r>
-      <w:proofErr w:type="spellEnd"/>
-      <w:r>
-        <w:rPr>
-          <w:rFonts w:ascii="Consolas" w:hAnsi="Consolas"/>
-        </w:rPr>
-        <w:t xml:space="preserve"> </w:t>
-      </w:r>
-      <w:proofErr w:type="spellStart"/>
-      <w:r>
-        <w:rPr>
-          <w:rFonts w:ascii="Consolas" w:hAnsi="Consolas"/>
-        </w:rPr>
-        <w:t>add</w:t>
-      </w:r>
-      <w:proofErr w:type="spellEnd"/>
-      <w:r>
-        <w:rPr>
-          <w:rFonts w:ascii="Consolas" w:hAnsi="Consolas"/>
-        </w:rPr>
-        <w:t xml:space="preserve"> </w:t>
-      </w:r>
-      <w:proofErr w:type="spellStart"/>
-      <w:r>
-        <w:rPr>
-          <w:rFonts w:ascii="Consolas" w:hAnsi="Consolas"/>
-        </w:rPr>
-        <w:t>vuetify</w:t>
-      </w:r>
-      <w:proofErr w:type="spellEnd"/>
+        <w:t>.</w:t>
+      </w:r>
+    </w:p>
+    <w:p>
+      <w:pPr>
+        <w:pStyle w:val="PargrafodaLista"/>
+        <w:ind w:left="1060" w:firstLine="0"/>
+        <w:rPr>
+          <w:rFonts w:ascii="Consolas" w:hAnsi="Consolas"/>
+        </w:rPr>
+      </w:pPr>
+    </w:p>
+    <w:p>
+      <w:pPr>
+        <w:ind w:firstLine="927"/>
+        <w:rPr>
+          <w:rFonts w:ascii="Consolas" w:hAnsi="Consolas"/>
+          <w:b/>
+          <w:bCs/>
+        </w:rPr>
+      </w:pPr>
+      <w:r>
+        <w:rPr>
+          <w:rFonts w:ascii="Consolas" w:hAnsi="Consolas"/>
+          <w:b/>
+          <w:bCs/>
+        </w:rPr>
+        <w:t>A</w:t>
+      </w:r>
+      <w:r>
+        <w:rPr>
+          <w:rFonts w:ascii="Consolas" w:hAnsi="Consolas"/>
+          <w:b/>
+          <w:bCs/>
+        </w:rPr>
+        <w:t>ula 30</w:t>
+      </w:r>
+      <w:r>
+        <w:rPr>
+          <w:rFonts w:ascii="Consolas" w:hAnsi="Consolas"/>
+          <w:b/>
+          <w:bCs/>
+        </w:rPr>
+        <w:t>5</w:t>
+      </w:r>
+      <w:r>
+        <w:rPr>
+          <w:rFonts w:ascii="Consolas" w:hAnsi="Consolas"/>
+          <w:b/>
+          <w:bCs/>
+        </w:rPr>
+        <w:t xml:space="preserve"> – Criando os primeiros componentes</w:t>
+      </w:r>
     </w:p>
     <w:p>
       <w:pPr>
@@ -195,6 +300,383 @@
           <w:ilvl w:val="0"/>
           <w:numId w:val="1"/>
         </w:numPr>
+        <w:rPr>
+          <w:rFonts w:ascii="Consolas" w:hAnsi="Consolas"/>
+        </w:rPr>
+      </w:pPr>
+      <w:r>
+        <w:rPr>
+          <w:rFonts w:ascii="Consolas" w:hAnsi="Consolas"/>
+        </w:rPr>
+        <w:t xml:space="preserve">na pasta </w:t>
+      </w:r>
+      <w:proofErr w:type="spellStart"/>
+      <w:r>
+        <w:rPr>
+          <w:rFonts w:ascii="Consolas" w:hAnsi="Consolas"/>
+        </w:rPr>
+        <w:t>src</w:t>
+      </w:r>
+      <w:proofErr w:type="spellEnd"/>
+      <w:r>
+        <w:rPr>
+          <w:rFonts w:ascii="Consolas" w:hAnsi="Consolas"/>
+        </w:rPr>
+        <w:t xml:space="preserve"> crie outra pasta chamada componentes onde iremos criar nossos componentes.</w:t>
+      </w:r>
+    </w:p>
+    <w:p>
+      <w:pPr>
+        <w:pStyle w:val="PargrafodaLista"/>
+        <w:numPr>
+          <w:ilvl w:val="0"/>
+          <w:numId w:val="1"/>
+        </w:numPr>
+        <w:rPr>
+          <w:rFonts w:ascii="Consolas" w:hAnsi="Consolas"/>
+        </w:rPr>
+      </w:pPr>
+      <w:r>
+        <w:rPr>
+          <w:rFonts w:ascii="Consolas" w:hAnsi="Consolas"/>
+        </w:rPr>
+        <w:t xml:space="preserve">Crie o componente </w:t>
+      </w:r>
+      <w:proofErr w:type="spellStart"/>
+      <w:r>
+        <w:rPr>
+          <w:rFonts w:ascii="Consolas" w:hAnsi="Consolas"/>
+        </w:rPr>
+        <w:t>Header.vue</w:t>
+      </w:r>
+      <w:proofErr w:type="spellEnd"/>
+      <w:r>
+        <w:rPr>
+          <w:rFonts w:ascii="Consolas" w:hAnsi="Consolas"/>
+        </w:rPr>
+        <w:t xml:space="preserve"> que será o cabeçalho da aplicação.</w:t>
+      </w:r>
+    </w:p>
+    <w:p>
+      <w:pPr>
+        <w:pStyle w:val="PargrafodaLista"/>
+        <w:numPr>
+          <w:ilvl w:val="0"/>
+          <w:numId w:val="1"/>
+        </w:numPr>
+        <w:rPr>
+          <w:rFonts w:ascii="Consolas" w:hAnsi="Consolas"/>
+        </w:rPr>
+      </w:pPr>
+      <w:r>
+        <w:rPr>
+          <w:rFonts w:ascii="Consolas" w:hAnsi="Consolas"/>
+        </w:rPr>
+        <w:t xml:space="preserve">Crie o componente </w:t>
+      </w:r>
+      <w:proofErr w:type="spellStart"/>
+      <w:r>
+        <w:rPr>
+          <w:rFonts w:ascii="Consolas" w:hAnsi="Consolas"/>
+        </w:rPr>
+        <w:t>Home.vue</w:t>
+      </w:r>
+      <w:proofErr w:type="spellEnd"/>
+      <w:r>
+        <w:rPr>
+          <w:rFonts w:ascii="Consolas" w:hAnsi="Consolas"/>
+        </w:rPr>
+        <w:t xml:space="preserve"> que será a </w:t>
+      </w:r>
+      <w:proofErr w:type="spellStart"/>
+      <w:r>
+        <w:rPr>
+          <w:rFonts w:ascii="Consolas" w:hAnsi="Consolas"/>
+        </w:rPr>
+        <w:t>pagina</w:t>
+      </w:r>
+      <w:proofErr w:type="spellEnd"/>
+      <w:r>
+        <w:rPr>
+          <w:rFonts w:ascii="Consolas" w:hAnsi="Consolas"/>
+        </w:rPr>
+        <w:t xml:space="preserve"> inicial.</w:t>
+      </w:r>
+    </w:p>
+    <w:p>
+      <w:pPr>
+        <w:pStyle w:val="PargrafodaLista"/>
+        <w:numPr>
+          <w:ilvl w:val="0"/>
+          <w:numId w:val="1"/>
+        </w:numPr>
+        <w:rPr>
+          <w:rFonts w:ascii="Consolas" w:hAnsi="Consolas"/>
+        </w:rPr>
+      </w:pPr>
+      <w:r>
+        <w:rPr>
+          <w:rFonts w:ascii="Consolas" w:hAnsi="Consolas"/>
+        </w:rPr>
+        <w:t xml:space="preserve">Dentro da pasta </w:t>
+      </w:r>
+      <w:proofErr w:type="spellStart"/>
+      <w:r>
+        <w:rPr>
+          <w:rFonts w:ascii="Consolas" w:hAnsi="Consolas"/>
+        </w:rPr>
+        <w:t>components</w:t>
+      </w:r>
+      <w:proofErr w:type="spellEnd"/>
+      <w:r>
+        <w:rPr>
+          <w:rFonts w:ascii="Consolas" w:hAnsi="Consolas"/>
+        </w:rPr>
+        <w:t xml:space="preserve"> crie outra pasta chamada </w:t>
+      </w:r>
+      <w:proofErr w:type="spellStart"/>
+      <w:r>
+        <w:rPr>
+          <w:rFonts w:ascii="Consolas" w:hAnsi="Consolas"/>
+        </w:rPr>
+        <w:t>portfolio</w:t>
+      </w:r>
+      <w:proofErr w:type="spellEnd"/>
+      <w:r>
+        <w:rPr>
+          <w:rFonts w:ascii="Consolas" w:hAnsi="Consolas"/>
+        </w:rPr>
+        <w:t>.</w:t>
+      </w:r>
+    </w:p>
+    <w:p>
+      <w:pPr>
+        <w:pStyle w:val="PargrafodaLista"/>
+        <w:numPr>
+          <w:ilvl w:val="0"/>
+          <w:numId w:val="1"/>
+        </w:numPr>
+        <w:rPr>
+          <w:rFonts w:ascii="Consolas" w:hAnsi="Consolas"/>
+        </w:rPr>
+      </w:pPr>
+      <w:r>
+        <w:rPr>
+          <w:rFonts w:ascii="Consolas" w:hAnsi="Consolas"/>
+        </w:rPr>
+        <w:t xml:space="preserve">Destro desta pasta crie </w:t>
+      </w:r>
+      <w:proofErr w:type="spellStart"/>
+      <w:r>
+        <w:rPr>
+          <w:rFonts w:ascii="Consolas" w:hAnsi="Consolas"/>
+        </w:rPr>
+        <w:t>Portfolio.vue</w:t>
+      </w:r>
+      <w:proofErr w:type="spellEnd"/>
+      <w:r>
+        <w:rPr>
+          <w:rFonts w:ascii="Consolas" w:hAnsi="Consolas"/>
+        </w:rPr>
+        <w:t xml:space="preserve"> e </w:t>
+      </w:r>
+      <w:proofErr w:type="spellStart"/>
+      <w:r>
+        <w:rPr>
+          <w:rFonts w:ascii="Consolas" w:hAnsi="Consolas"/>
+        </w:rPr>
+        <w:t>Stock.vue</w:t>
+      </w:r>
+      <w:proofErr w:type="spellEnd"/>
+    </w:p>
+    <w:p>
+      <w:pPr>
+        <w:pStyle w:val="PargrafodaLista"/>
+        <w:numPr>
+          <w:ilvl w:val="0"/>
+          <w:numId w:val="1"/>
+        </w:numPr>
+        <w:rPr>
+          <w:rFonts w:ascii="Consolas" w:hAnsi="Consolas"/>
+        </w:rPr>
+      </w:pPr>
+      <w:r>
+        <w:rPr>
+          <w:rFonts w:ascii="Consolas" w:hAnsi="Consolas"/>
+        </w:rPr>
+        <w:t>Crie outra pasta dentro da pasta componentes, chamada stocks.</w:t>
+      </w:r>
+    </w:p>
+    <w:p>
+      <w:pPr>
+        <w:pStyle w:val="PargrafodaLista"/>
+        <w:numPr>
+          <w:ilvl w:val="0"/>
+          <w:numId w:val="1"/>
+        </w:numPr>
+        <w:rPr>
+          <w:rFonts w:ascii="Consolas" w:hAnsi="Consolas"/>
+        </w:rPr>
+      </w:pPr>
+      <w:r>
+        <w:rPr>
+          <w:rFonts w:ascii="Consolas" w:hAnsi="Consolas"/>
+        </w:rPr>
+        <w:t xml:space="preserve">E dentro dela crie os componentes </w:t>
+      </w:r>
+      <w:proofErr w:type="spellStart"/>
+      <w:r>
+        <w:rPr>
+          <w:rFonts w:ascii="Consolas" w:hAnsi="Consolas"/>
+        </w:rPr>
+        <w:t>Stock.vue</w:t>
+      </w:r>
+      <w:proofErr w:type="spellEnd"/>
+      <w:r>
+        <w:rPr>
+          <w:rFonts w:ascii="Consolas" w:hAnsi="Consolas"/>
+        </w:rPr>
+        <w:t xml:space="preserve"> e </w:t>
+      </w:r>
+      <w:proofErr w:type="spellStart"/>
+      <w:r>
+        <w:rPr>
+          <w:rFonts w:ascii="Consolas" w:hAnsi="Consolas"/>
+        </w:rPr>
+        <w:t>Stocks.vue</w:t>
+      </w:r>
+      <w:proofErr w:type="spellEnd"/>
+    </w:p>
+    <w:p>
+      <w:pPr>
+        <w:pStyle w:val="PargrafodaLista"/>
+        <w:numPr>
+          <w:ilvl w:val="0"/>
+          <w:numId w:val="1"/>
+        </w:numPr>
+        <w:rPr>
+          <w:rFonts w:ascii="Consolas" w:hAnsi="Consolas"/>
+        </w:rPr>
+      </w:pPr>
+      <w:r>
+        <w:rPr>
+          <w:rFonts w:ascii="Consolas" w:hAnsi="Consolas"/>
+        </w:rPr>
+        <w:t>O componente Portfolio irá mostrar todas as ações que o usuário tem em sua carteira de ações.</w:t>
+      </w:r>
+    </w:p>
+    <w:p>
+      <w:pPr>
+        <w:pStyle w:val="PargrafodaLista"/>
+        <w:numPr>
+          <w:ilvl w:val="0"/>
+          <w:numId w:val="1"/>
+        </w:numPr>
+        <w:rPr>
+          <w:rFonts w:ascii="Consolas" w:hAnsi="Consolas"/>
+        </w:rPr>
+      </w:pPr>
+      <w:r>
+        <w:rPr>
+          <w:rFonts w:ascii="Consolas" w:hAnsi="Consolas"/>
+        </w:rPr>
+        <w:t xml:space="preserve">O componente </w:t>
+      </w:r>
+      <w:proofErr w:type="spellStart"/>
+      <w:r>
+        <w:rPr>
+          <w:rFonts w:ascii="Consolas" w:hAnsi="Consolas"/>
+        </w:rPr>
+        <w:t>Stocks.vue</w:t>
+      </w:r>
+      <w:proofErr w:type="spellEnd"/>
+      <w:r>
+        <w:rPr>
+          <w:rFonts w:ascii="Consolas" w:hAnsi="Consolas"/>
+        </w:rPr>
+        <w:t xml:space="preserve"> irá mostrar todas as ações disponíveis no mercado.</w:t>
+      </w:r>
+    </w:p>
+    <w:p>
+      <w:pPr>
+        <w:pStyle w:val="PargrafodaLista"/>
+        <w:numPr>
+          <w:ilvl w:val="0"/>
+          <w:numId w:val="1"/>
+        </w:numPr>
+        <w:rPr>
+          <w:rFonts w:ascii="Consolas" w:hAnsi="Consolas"/>
+        </w:rPr>
+      </w:pPr>
+      <w:r>
+        <w:rPr>
+          <w:rFonts w:ascii="Consolas" w:hAnsi="Consolas"/>
+        </w:rPr>
+        <w:t xml:space="preserve">O componente </w:t>
+      </w:r>
+      <w:proofErr w:type="spellStart"/>
+      <w:r>
+        <w:rPr>
+          <w:rFonts w:ascii="Consolas" w:hAnsi="Consolas"/>
+        </w:rPr>
+        <w:t>Stock.vue</w:t>
+      </w:r>
+      <w:proofErr w:type="spellEnd"/>
+      <w:r>
+        <w:rPr>
+          <w:rFonts w:ascii="Consolas" w:hAnsi="Consolas"/>
+        </w:rPr>
+        <w:t xml:space="preserve"> da pasta portfolio será utilizado para vender a ação.\</w:t>
+      </w:r>
+    </w:p>
+    <w:p>
+      <w:pPr>
+        <w:pStyle w:val="PargrafodaLista"/>
+        <w:numPr>
+          <w:ilvl w:val="0"/>
+          <w:numId w:val="1"/>
+        </w:numPr>
+        <w:rPr>
+          <w:rFonts w:ascii="Consolas" w:hAnsi="Consolas"/>
+        </w:rPr>
+      </w:pPr>
+      <w:r>
+        <w:rPr>
+          <w:rFonts w:ascii="Consolas" w:hAnsi="Consolas"/>
+        </w:rPr>
+        <w:t xml:space="preserve">O componente </w:t>
+      </w:r>
+      <w:proofErr w:type="spellStart"/>
+      <w:r>
+        <w:rPr>
+          <w:rFonts w:ascii="Consolas" w:hAnsi="Consolas"/>
+        </w:rPr>
+        <w:t>Stock.vue</w:t>
+      </w:r>
+      <w:proofErr w:type="spellEnd"/>
+      <w:r>
+        <w:rPr>
+          <w:rFonts w:ascii="Consolas" w:hAnsi="Consolas"/>
+        </w:rPr>
+        <w:t xml:space="preserve"> da pasta stocks será utilizado para comprar ações.</w:t>
+      </w:r>
+    </w:p>
+    <w:p>
+      <w:pPr>
+        <w:pStyle w:val="PargrafodaLista"/>
+        <w:numPr>
+          <w:ilvl w:val="0"/>
+          <w:numId w:val="1"/>
+        </w:numPr>
+        <w:rPr>
+          <w:rFonts w:ascii="Consolas" w:hAnsi="Consolas"/>
+        </w:rPr>
+      </w:pPr>
+    </w:p>
+    <w:p>
+      <w:pPr>
+        <w:pStyle w:val="PargrafodaLista"/>
+        <w:ind w:left="1060" w:firstLine="0"/>
         <w:rPr>
           <w:rFonts w:ascii="Consolas" w:hAnsi="Consolas"/>
         </w:rPr>

</xml_diff>

<commit_message>
Configurando as rotas do projeto
</commit_message>
<xml_diff>
--- a/PROJETO-STOCK-TRADER.docx
+++ b/PROJETO-STOCK-TRADER.docx
@@ -95,95 +95,105 @@
         <w:rPr>
           <w:rFonts w:ascii="Consolas" w:hAnsi="Consolas"/>
         </w:rPr>
-        <w:t xml:space="preserve">Copiamos a base do projeto instale as dependências </w:t>
-      </w:r>
+        <w:t>Entre na pasta onde ficará o projeto e digite</w:t>
+      </w:r>
+      <w:r>
+        <w:rPr>
+          <w:rFonts w:ascii="Consolas" w:hAnsi="Consolas"/>
+        </w:rPr>
+        <w:t xml:space="preserve"> </w:t>
+      </w:r>
+      <w:proofErr w:type="spellStart"/>
+      <w:r>
+        <w:rPr>
+          <w:rFonts w:ascii="Consolas" w:hAnsi="Consolas"/>
+        </w:rPr>
+        <w:t>vue</w:t>
+      </w:r>
+      <w:proofErr w:type="spellEnd"/>
+      <w:r>
+        <w:rPr>
+          <w:rFonts w:ascii="Consolas" w:hAnsi="Consolas"/>
+        </w:rPr>
+        <w:t xml:space="preserve"> </w:t>
+      </w:r>
+      <w:proofErr w:type="spellStart"/>
+      <w:r>
+        <w:rPr>
+          <w:rFonts w:ascii="Consolas" w:hAnsi="Consolas"/>
+        </w:rPr>
+        <w:t>create</w:t>
+      </w:r>
+      <w:proofErr w:type="spellEnd"/>
+      <w:r>
+        <w:rPr>
+          <w:rFonts w:ascii="Consolas" w:hAnsi="Consolas"/>
+        </w:rPr>
+        <w:t xml:space="preserve"> stock-</w:t>
+      </w:r>
+      <w:proofErr w:type="spellStart"/>
+      <w:r>
+        <w:rPr>
+          <w:rFonts w:ascii="Consolas" w:hAnsi="Consolas"/>
+        </w:rPr>
+        <w:t>trader</w:t>
+      </w:r>
+      <w:proofErr w:type="spellEnd"/>
+      <w:r>
+        <w:rPr>
+          <w:rFonts w:ascii="Consolas" w:hAnsi="Consolas"/>
+        </w:rPr>
+        <w:t xml:space="preserve"> e selecionar quais as dependências que serão criadas no inicio do projeto depois disso instalamos o </w:t>
+      </w:r>
+      <w:proofErr w:type="spellStart"/>
       <w:proofErr w:type="gramStart"/>
       <w:r>
         <w:rPr>
           <w:rFonts w:ascii="Consolas" w:hAnsi="Consolas"/>
         </w:rPr>
-        <w:t>com :</w:t>
-      </w:r>
+        <w:t>vuetify</w:t>
+      </w:r>
+      <w:proofErr w:type="spellEnd"/>
       <w:proofErr w:type="gramEnd"/>
       <w:r>
         <w:rPr>
           <w:rFonts w:ascii="Consolas" w:hAnsi="Consolas"/>
         </w:rPr>
-        <w:t xml:space="preserve"> npm i </w:t>
-      </w:r>
-    </w:p>
-    <w:p>
-      <w:pPr>
-        <w:pStyle w:val="PargrafodaLista"/>
-        <w:numPr>
-          <w:ilvl w:val="0"/>
-          <w:numId w:val="1"/>
-        </w:numPr>
-        <w:rPr>
-          <w:rFonts w:ascii="Consolas" w:hAnsi="Consolas"/>
-        </w:rPr>
-      </w:pPr>
-      <w:r>
-        <w:rPr>
-          <w:rFonts w:ascii="Consolas" w:hAnsi="Consolas"/>
-        </w:rPr>
-        <w:t xml:space="preserve">Porem se formos criar o projeto do zero. Basta entrar na pasta do projeto e digitar </w:t>
-      </w:r>
-      <w:proofErr w:type="spellStart"/>
-      <w:r>
-        <w:rPr>
-          <w:rFonts w:ascii="Consolas" w:hAnsi="Consolas"/>
-        </w:rPr>
-        <w:t>vue</w:t>
-      </w:r>
-      <w:proofErr w:type="spellEnd"/>
-      <w:r>
-        <w:rPr>
-          <w:rFonts w:ascii="Consolas" w:hAnsi="Consolas"/>
-        </w:rPr>
         <w:t xml:space="preserve"> </w:t>
       </w:r>
-      <w:proofErr w:type="spellStart"/>
-      <w:r>
-        <w:rPr>
-          <w:rFonts w:ascii="Consolas" w:hAnsi="Consolas"/>
-        </w:rPr>
-        <w:t>create</w:t>
-      </w:r>
-      <w:proofErr w:type="spellEnd"/>
-      <w:r>
-        <w:rPr>
-          <w:rFonts w:ascii="Consolas" w:hAnsi="Consolas"/>
-        </w:rPr>
-        <w:t xml:space="preserve"> stock-</w:t>
-      </w:r>
-      <w:proofErr w:type="spellStart"/>
-      <w:r>
-        <w:rPr>
-          <w:rFonts w:ascii="Consolas" w:hAnsi="Consolas"/>
-        </w:rPr>
-        <w:t>trader</w:t>
-      </w:r>
-      <w:proofErr w:type="spellEnd"/>
-      <w:r>
-        <w:rPr>
-          <w:rFonts w:ascii="Consolas" w:hAnsi="Consolas"/>
-        </w:rPr>
-        <w:t xml:space="preserve"> e selecionar quais as dependências que serão criadas no inicio do projeto depois disso instalamos o </w:t>
-      </w:r>
-      <w:proofErr w:type="spellStart"/>
-      <w:r>
-        <w:rPr>
-          <w:rFonts w:ascii="Consolas" w:hAnsi="Consolas"/>
-        </w:rPr>
-        <w:t>vuetify</w:t>
-      </w:r>
-      <w:proofErr w:type="spellEnd"/>
-      <w:r>
-        <w:rPr>
-          <w:rFonts w:ascii="Consolas" w:hAnsi="Consolas"/>
-        </w:rPr>
-        <w:t xml:space="preserve"> </w:t>
+      <w:r>
+        <w:rPr>
+          <w:rFonts w:ascii="Consolas" w:hAnsi="Consolas"/>
+        </w:rPr>
+        <w:t xml:space="preserve">porém a instalação deve ser na pasta raiz do projeto e </w:t>
+      </w:r>
+      <w:proofErr w:type="spellStart"/>
+      <w:r>
+        <w:rPr>
+          <w:rFonts w:ascii="Consolas" w:hAnsi="Consolas"/>
+        </w:rPr>
+        <w:t>náo</w:t>
+      </w:r>
+      <w:proofErr w:type="spellEnd"/>
+      <w:r>
+        <w:rPr>
+          <w:rFonts w:ascii="Consolas" w:hAnsi="Consolas"/>
+        </w:rPr>
+        <w:t xml:space="preserve"> em </w:t>
+      </w:r>
+      <w:proofErr w:type="spellStart"/>
+      <w:r>
+        <w:rPr>
+          <w:rFonts w:ascii="Consolas" w:hAnsi="Consolas"/>
+        </w:rPr>
+        <w:t>src</w:t>
+      </w:r>
+      <w:proofErr w:type="spellEnd"/>
+      <w:r>
+        <w:rPr>
+          <w:rFonts w:ascii="Consolas" w:hAnsi="Consolas"/>
+        </w:rPr>
+        <w:t xml:space="preserve">. Instalamos </w:t>
       </w:r>
       <w:proofErr w:type="gramStart"/>
       <w:r>
@@ -659,6 +669,3321 @@
           <w:rFonts w:ascii="Consolas" w:hAnsi="Consolas"/>
         </w:rPr>
         <w:t xml:space="preserve"> da pasta stocks será utilizado para comprar ações.</w:t>
+      </w:r>
+    </w:p>
+    <w:p>
+      <w:pPr>
+        <w:pStyle w:val="PargrafodaLista"/>
+        <w:ind w:left="1060" w:firstLine="0"/>
+        <w:rPr>
+          <w:rFonts w:ascii="Consolas" w:hAnsi="Consolas"/>
+        </w:rPr>
+      </w:pPr>
+    </w:p>
+    <w:p>
+      <w:pPr>
+        <w:ind w:firstLine="927"/>
+        <w:rPr>
+          <w:rFonts w:ascii="Consolas" w:hAnsi="Consolas"/>
+          <w:b/>
+          <w:bCs/>
+        </w:rPr>
+      </w:pPr>
+      <w:r>
+        <w:rPr>
+          <w:rFonts w:ascii="Consolas" w:hAnsi="Consolas"/>
+          <w:b/>
+          <w:bCs/>
+        </w:rPr>
+        <w:t>Aula 306 – Configurando as rotas do projeto</w:t>
+      </w:r>
+    </w:p>
+    <w:p>
+      <w:pPr>
+        <w:pStyle w:val="PargrafodaLista"/>
+        <w:numPr>
+          <w:ilvl w:val="0"/>
+          <w:numId w:val="1"/>
+        </w:numPr>
+        <w:rPr>
+          <w:rFonts w:ascii="Consolas" w:hAnsi="Consolas"/>
+        </w:rPr>
+      </w:pPr>
+      <w:r>
+        <w:rPr>
+          <w:rFonts w:ascii="Consolas" w:hAnsi="Consolas"/>
+        </w:rPr>
+        <w:t xml:space="preserve">Vamos instalar a dependência do </w:t>
+      </w:r>
+      <w:proofErr w:type="spellStart"/>
+      <w:r>
+        <w:rPr>
+          <w:rFonts w:ascii="Consolas" w:hAnsi="Consolas"/>
+        </w:rPr>
+        <w:t>vue-router</w:t>
+      </w:r>
+      <w:proofErr w:type="spellEnd"/>
+      <w:r>
+        <w:rPr>
+          <w:rFonts w:ascii="Consolas" w:hAnsi="Consolas"/>
+        </w:rPr>
+        <w:t xml:space="preserve"> </w:t>
+      </w:r>
+      <w:proofErr w:type="gramStart"/>
+      <w:r>
+        <w:rPr>
+          <w:rFonts w:ascii="Consolas" w:hAnsi="Consolas"/>
+        </w:rPr>
+        <w:t>com :</w:t>
+      </w:r>
+      <w:proofErr w:type="gramEnd"/>
+      <w:r>
+        <w:rPr>
+          <w:rFonts w:ascii="Consolas" w:hAnsi="Consolas"/>
+        </w:rPr>
+        <w:t xml:space="preserve"> npm i –save </w:t>
+      </w:r>
+      <w:proofErr w:type="spellStart"/>
+      <w:r>
+        <w:rPr>
+          <w:rFonts w:ascii="Consolas" w:hAnsi="Consolas"/>
+        </w:rPr>
+        <w:t>vue-router</w:t>
+      </w:r>
+      <w:proofErr w:type="spellEnd"/>
+      <w:r>
+        <w:rPr>
+          <w:rFonts w:ascii="Consolas" w:hAnsi="Consolas"/>
+        </w:rPr>
+        <w:t>.</w:t>
+      </w:r>
+    </w:p>
+    <w:p>
+      <w:pPr>
+        <w:pStyle w:val="PargrafodaLista"/>
+        <w:numPr>
+          <w:ilvl w:val="0"/>
+          <w:numId w:val="1"/>
+        </w:numPr>
+        <w:rPr>
+          <w:rFonts w:ascii="Consolas" w:hAnsi="Consolas"/>
+        </w:rPr>
+      </w:pPr>
+      <w:r>
+        <w:rPr>
+          <w:rFonts w:ascii="Consolas" w:hAnsi="Consolas"/>
+        </w:rPr>
+        <w:t>Vamos configurar as rotas, no arquivo router.js vamos importar os componentes que serão utilizados para navegar no sistema.</w:t>
+      </w:r>
+    </w:p>
+    <w:p>
+      <w:pPr>
+        <w:pStyle w:val="PargrafodaLista"/>
+        <w:numPr>
+          <w:ilvl w:val="0"/>
+          <w:numId w:val="1"/>
+        </w:numPr>
+        <w:rPr>
+          <w:rFonts w:ascii="Consolas" w:hAnsi="Consolas"/>
+        </w:rPr>
+      </w:pPr>
+      <w:proofErr w:type="spellStart"/>
+      <w:r>
+        <w:rPr>
+          <w:rFonts w:ascii="Consolas" w:hAnsi="Consolas"/>
+        </w:rPr>
+        <w:t>Home.vue</w:t>
+      </w:r>
+      <w:proofErr w:type="spellEnd"/>
+      <w:r>
+        <w:rPr>
+          <w:rFonts w:ascii="Consolas" w:hAnsi="Consolas"/>
+        </w:rPr>
+        <w:t xml:space="preserve"> que vai mostrar </w:t>
+      </w:r>
+      <w:proofErr w:type="gramStart"/>
+      <w:r>
+        <w:rPr>
+          <w:rFonts w:ascii="Consolas" w:hAnsi="Consolas"/>
+        </w:rPr>
+        <w:t>as mensagem</w:t>
+      </w:r>
+      <w:proofErr w:type="gramEnd"/>
+      <w:r>
+        <w:rPr>
+          <w:rFonts w:ascii="Consolas" w:hAnsi="Consolas"/>
+        </w:rPr>
+        <w:t xml:space="preserve"> do inicio e saldo do usuário.</w:t>
+      </w:r>
+    </w:p>
+    <w:p>
+      <w:pPr>
+        <w:pStyle w:val="PargrafodaLista"/>
+        <w:numPr>
+          <w:ilvl w:val="0"/>
+          <w:numId w:val="1"/>
+        </w:numPr>
+        <w:rPr>
+          <w:rFonts w:ascii="Consolas" w:hAnsi="Consolas"/>
+        </w:rPr>
+      </w:pPr>
+      <w:r>
+        <w:rPr>
+          <w:rFonts w:ascii="Consolas" w:hAnsi="Consolas"/>
+        </w:rPr>
+        <w:t xml:space="preserve">Portfolio vai mostrar as </w:t>
+      </w:r>
+      <w:r>
+        <w:rPr>
+          <w:rFonts w:ascii="Consolas" w:hAnsi="Consolas"/>
+        </w:rPr>
+        <w:t xml:space="preserve">ações </w:t>
+      </w:r>
+      <w:r>
+        <w:rPr>
+          <w:rFonts w:ascii="Consolas" w:hAnsi="Consolas"/>
+        </w:rPr>
+        <w:t>compradas pelo usuário.</w:t>
+      </w:r>
+    </w:p>
+    <w:p>
+      <w:pPr>
+        <w:pStyle w:val="PargrafodaLista"/>
+        <w:numPr>
+          <w:ilvl w:val="0"/>
+          <w:numId w:val="1"/>
+        </w:numPr>
+        <w:rPr>
+          <w:rFonts w:ascii="Consolas" w:hAnsi="Consolas"/>
+        </w:rPr>
+      </w:pPr>
+      <w:r>
+        <w:rPr>
+          <w:rFonts w:ascii="Consolas" w:hAnsi="Consolas"/>
+        </w:rPr>
+        <w:t xml:space="preserve">Stocks </w:t>
+      </w:r>
+      <w:proofErr w:type="spellStart"/>
+      <w:proofErr w:type="gramStart"/>
+      <w:r>
+        <w:rPr>
+          <w:rFonts w:ascii="Consolas" w:hAnsi="Consolas"/>
+        </w:rPr>
+        <w:t>ira</w:t>
+      </w:r>
+      <w:proofErr w:type="spellEnd"/>
+      <w:proofErr w:type="gramEnd"/>
+      <w:r>
+        <w:rPr>
+          <w:rFonts w:ascii="Consolas" w:hAnsi="Consolas"/>
+        </w:rPr>
+        <w:t xml:space="preserve"> mostrar as ações cadastradas no sistema.</w:t>
+      </w:r>
+    </w:p>
+    <w:p>
+      <w:pPr>
+        <w:pStyle w:val="PargrafodaLista"/>
+        <w:numPr>
+          <w:ilvl w:val="0"/>
+          <w:numId w:val="1"/>
+        </w:numPr>
+        <w:shd w:val="clear" w:color="auto" w:fill="282A36"/>
+        <w:spacing w:after="0" w:line="285" w:lineRule="atLeast"/>
+        <w:jc w:val="left"/>
+        <w:rPr>
+          <w:rFonts w:ascii="Consolas" w:eastAsia="Times New Roman" w:hAnsi="Consolas" w:cs="Times New Roman"/>
+          <w:color w:val="F6F6F4"/>
+          <w:sz w:val="21"/>
+          <w:szCs w:val="21"/>
+          <w:lang w:eastAsia="pt-BR"/>
+        </w:rPr>
+      </w:pPr>
+      <w:proofErr w:type="spellStart"/>
+      <w:r>
+        <w:rPr>
+          <w:rFonts w:ascii="Consolas" w:eastAsia="Times New Roman" w:hAnsi="Consolas" w:cs="Times New Roman"/>
+          <w:color w:val="F286C4"/>
+          <w:sz w:val="21"/>
+          <w:szCs w:val="21"/>
+          <w:lang w:eastAsia="pt-BR"/>
+        </w:rPr>
+        <w:t>import</w:t>
+      </w:r>
+      <w:proofErr w:type="spellEnd"/>
+      <w:r>
+        <w:rPr>
+          <w:rFonts w:ascii="Consolas" w:eastAsia="Times New Roman" w:hAnsi="Consolas" w:cs="Times New Roman"/>
+          <w:color w:val="F6F6F4"/>
+          <w:sz w:val="21"/>
+          <w:szCs w:val="21"/>
+          <w:lang w:eastAsia="pt-BR"/>
+        </w:rPr>
+        <w:t xml:space="preserve"> </w:t>
+      </w:r>
+      <w:proofErr w:type="spellStart"/>
+      <w:r>
+        <w:rPr>
+          <w:rFonts w:ascii="Consolas" w:eastAsia="Times New Roman" w:hAnsi="Consolas" w:cs="Times New Roman"/>
+          <w:color w:val="F6F6F4"/>
+          <w:sz w:val="21"/>
+          <w:szCs w:val="21"/>
+          <w:lang w:eastAsia="pt-BR"/>
+        </w:rPr>
+        <w:t>Vue</w:t>
+      </w:r>
+      <w:proofErr w:type="spellEnd"/>
+      <w:r>
+        <w:rPr>
+          <w:rFonts w:ascii="Consolas" w:eastAsia="Times New Roman" w:hAnsi="Consolas" w:cs="Times New Roman"/>
+          <w:color w:val="F6F6F4"/>
+          <w:sz w:val="21"/>
+          <w:szCs w:val="21"/>
+          <w:lang w:eastAsia="pt-BR"/>
+        </w:rPr>
+        <w:t xml:space="preserve"> </w:t>
+      </w:r>
+      <w:proofErr w:type="spellStart"/>
+      <w:r>
+        <w:rPr>
+          <w:rFonts w:ascii="Consolas" w:eastAsia="Times New Roman" w:hAnsi="Consolas" w:cs="Times New Roman"/>
+          <w:color w:val="F286C4"/>
+          <w:sz w:val="21"/>
+          <w:szCs w:val="21"/>
+          <w:lang w:eastAsia="pt-BR"/>
+        </w:rPr>
+        <w:t>from</w:t>
+      </w:r>
+      <w:proofErr w:type="spellEnd"/>
+      <w:r>
+        <w:rPr>
+          <w:rFonts w:ascii="Consolas" w:eastAsia="Times New Roman" w:hAnsi="Consolas" w:cs="Times New Roman"/>
+          <w:color w:val="F6F6F4"/>
+          <w:sz w:val="21"/>
+          <w:szCs w:val="21"/>
+          <w:lang w:eastAsia="pt-BR"/>
+        </w:rPr>
+        <w:t xml:space="preserve"> </w:t>
+      </w:r>
+      <w:r>
+        <w:rPr>
+          <w:rFonts w:ascii="Consolas" w:eastAsia="Times New Roman" w:hAnsi="Consolas" w:cs="Times New Roman"/>
+          <w:color w:val="DEE492"/>
+          <w:sz w:val="21"/>
+          <w:szCs w:val="21"/>
+          <w:lang w:eastAsia="pt-BR"/>
+        </w:rPr>
+        <w:t>'</w:t>
+      </w:r>
+      <w:proofErr w:type="spellStart"/>
+      <w:r>
+        <w:rPr>
+          <w:rFonts w:ascii="Consolas" w:eastAsia="Times New Roman" w:hAnsi="Consolas" w:cs="Times New Roman"/>
+          <w:color w:val="E7EE98"/>
+          <w:sz w:val="21"/>
+          <w:szCs w:val="21"/>
+          <w:lang w:eastAsia="pt-BR"/>
+        </w:rPr>
+        <w:t>vue</w:t>
+      </w:r>
+      <w:proofErr w:type="spellEnd"/>
+      <w:r>
+        <w:rPr>
+          <w:rFonts w:ascii="Consolas" w:eastAsia="Times New Roman" w:hAnsi="Consolas" w:cs="Times New Roman"/>
+          <w:color w:val="DEE492"/>
+          <w:sz w:val="21"/>
+          <w:szCs w:val="21"/>
+          <w:lang w:eastAsia="pt-BR"/>
+        </w:rPr>
+        <w:t>'</w:t>
+      </w:r>
+    </w:p>
+    <w:p>
+      <w:pPr>
+        <w:pStyle w:val="PargrafodaLista"/>
+        <w:numPr>
+          <w:ilvl w:val="0"/>
+          <w:numId w:val="1"/>
+        </w:numPr>
+        <w:shd w:val="clear" w:color="auto" w:fill="282A36"/>
+        <w:spacing w:after="0" w:line="285" w:lineRule="atLeast"/>
+        <w:jc w:val="left"/>
+        <w:rPr>
+          <w:rFonts w:ascii="Consolas" w:eastAsia="Times New Roman" w:hAnsi="Consolas" w:cs="Times New Roman"/>
+          <w:color w:val="F6F6F4"/>
+          <w:sz w:val="21"/>
+          <w:szCs w:val="21"/>
+          <w:lang w:eastAsia="pt-BR"/>
+        </w:rPr>
+      </w:pPr>
+      <w:proofErr w:type="spellStart"/>
+      <w:r>
+        <w:rPr>
+          <w:rFonts w:ascii="Consolas" w:eastAsia="Times New Roman" w:hAnsi="Consolas" w:cs="Times New Roman"/>
+          <w:color w:val="F286C4"/>
+          <w:sz w:val="21"/>
+          <w:szCs w:val="21"/>
+          <w:lang w:eastAsia="pt-BR"/>
+        </w:rPr>
+        <w:t>import</w:t>
+      </w:r>
+      <w:proofErr w:type="spellEnd"/>
+      <w:r>
+        <w:rPr>
+          <w:rFonts w:ascii="Consolas" w:eastAsia="Times New Roman" w:hAnsi="Consolas" w:cs="Times New Roman"/>
+          <w:color w:val="F6F6F4"/>
+          <w:sz w:val="21"/>
+          <w:szCs w:val="21"/>
+          <w:lang w:eastAsia="pt-BR"/>
+        </w:rPr>
+        <w:t xml:space="preserve"> </w:t>
+      </w:r>
+      <w:proofErr w:type="spellStart"/>
+      <w:r>
+        <w:rPr>
+          <w:rFonts w:ascii="Consolas" w:eastAsia="Times New Roman" w:hAnsi="Consolas" w:cs="Times New Roman"/>
+          <w:color w:val="F6F6F4"/>
+          <w:sz w:val="21"/>
+          <w:szCs w:val="21"/>
+          <w:lang w:eastAsia="pt-BR"/>
+        </w:rPr>
+        <w:t>Router</w:t>
+      </w:r>
+      <w:proofErr w:type="spellEnd"/>
+      <w:r>
+        <w:rPr>
+          <w:rFonts w:ascii="Consolas" w:eastAsia="Times New Roman" w:hAnsi="Consolas" w:cs="Times New Roman"/>
+          <w:color w:val="F6F6F4"/>
+          <w:sz w:val="21"/>
+          <w:szCs w:val="21"/>
+          <w:lang w:eastAsia="pt-BR"/>
+        </w:rPr>
+        <w:t xml:space="preserve"> </w:t>
+      </w:r>
+      <w:proofErr w:type="spellStart"/>
+      <w:r>
+        <w:rPr>
+          <w:rFonts w:ascii="Consolas" w:eastAsia="Times New Roman" w:hAnsi="Consolas" w:cs="Times New Roman"/>
+          <w:color w:val="F286C4"/>
+          <w:sz w:val="21"/>
+          <w:szCs w:val="21"/>
+          <w:lang w:eastAsia="pt-BR"/>
+        </w:rPr>
+        <w:t>from</w:t>
+      </w:r>
+      <w:proofErr w:type="spellEnd"/>
+      <w:r>
+        <w:rPr>
+          <w:rFonts w:ascii="Consolas" w:eastAsia="Times New Roman" w:hAnsi="Consolas" w:cs="Times New Roman"/>
+          <w:color w:val="F6F6F4"/>
+          <w:sz w:val="21"/>
+          <w:szCs w:val="21"/>
+          <w:lang w:eastAsia="pt-BR"/>
+        </w:rPr>
+        <w:t xml:space="preserve"> </w:t>
+      </w:r>
+      <w:r>
+        <w:rPr>
+          <w:rFonts w:ascii="Consolas" w:eastAsia="Times New Roman" w:hAnsi="Consolas" w:cs="Times New Roman"/>
+          <w:color w:val="DEE492"/>
+          <w:sz w:val="21"/>
+          <w:szCs w:val="21"/>
+          <w:lang w:eastAsia="pt-BR"/>
+        </w:rPr>
+        <w:t>'</w:t>
+      </w:r>
+      <w:proofErr w:type="spellStart"/>
+      <w:r>
+        <w:rPr>
+          <w:rFonts w:ascii="Consolas" w:eastAsia="Times New Roman" w:hAnsi="Consolas" w:cs="Times New Roman"/>
+          <w:color w:val="E7EE98"/>
+          <w:sz w:val="21"/>
+          <w:szCs w:val="21"/>
+          <w:lang w:eastAsia="pt-BR"/>
+        </w:rPr>
+        <w:t>vue-router</w:t>
+      </w:r>
+      <w:proofErr w:type="spellEnd"/>
+      <w:r>
+        <w:rPr>
+          <w:rFonts w:ascii="Consolas" w:eastAsia="Times New Roman" w:hAnsi="Consolas" w:cs="Times New Roman"/>
+          <w:color w:val="DEE492"/>
+          <w:sz w:val="21"/>
+          <w:szCs w:val="21"/>
+          <w:lang w:eastAsia="pt-BR"/>
+        </w:rPr>
+        <w:t>'</w:t>
+      </w:r>
+    </w:p>
+    <w:p>
+      <w:pPr>
+        <w:pStyle w:val="PargrafodaLista"/>
+        <w:numPr>
+          <w:ilvl w:val="0"/>
+          <w:numId w:val="1"/>
+        </w:numPr>
+        <w:shd w:val="clear" w:color="auto" w:fill="282A36"/>
+        <w:spacing w:after="0" w:line="285" w:lineRule="atLeast"/>
+        <w:jc w:val="left"/>
+        <w:rPr>
+          <w:rFonts w:ascii="Consolas" w:eastAsia="Times New Roman" w:hAnsi="Consolas" w:cs="Times New Roman"/>
+          <w:color w:val="F6F6F4"/>
+          <w:sz w:val="21"/>
+          <w:szCs w:val="21"/>
+          <w:lang w:eastAsia="pt-BR"/>
+        </w:rPr>
+      </w:pPr>
+      <w:proofErr w:type="spellStart"/>
+      <w:r>
+        <w:rPr>
+          <w:rFonts w:ascii="Consolas" w:eastAsia="Times New Roman" w:hAnsi="Consolas" w:cs="Times New Roman"/>
+          <w:color w:val="F286C4"/>
+          <w:sz w:val="21"/>
+          <w:szCs w:val="21"/>
+          <w:lang w:eastAsia="pt-BR"/>
+        </w:rPr>
+        <w:t>import</w:t>
+      </w:r>
+      <w:proofErr w:type="spellEnd"/>
+      <w:r>
+        <w:rPr>
+          <w:rFonts w:ascii="Consolas" w:eastAsia="Times New Roman" w:hAnsi="Consolas" w:cs="Times New Roman"/>
+          <w:color w:val="F6F6F4"/>
+          <w:sz w:val="21"/>
+          <w:szCs w:val="21"/>
+          <w:lang w:eastAsia="pt-BR"/>
+        </w:rPr>
+        <w:t xml:space="preserve"> Home </w:t>
+      </w:r>
+      <w:proofErr w:type="spellStart"/>
+      <w:r>
+        <w:rPr>
+          <w:rFonts w:ascii="Consolas" w:eastAsia="Times New Roman" w:hAnsi="Consolas" w:cs="Times New Roman"/>
+          <w:color w:val="F286C4"/>
+          <w:sz w:val="21"/>
+          <w:szCs w:val="21"/>
+          <w:lang w:eastAsia="pt-BR"/>
+        </w:rPr>
+        <w:t>from</w:t>
+      </w:r>
+      <w:proofErr w:type="spellEnd"/>
+      <w:r>
+        <w:rPr>
+          <w:rFonts w:ascii="Consolas" w:eastAsia="Times New Roman" w:hAnsi="Consolas" w:cs="Times New Roman"/>
+          <w:color w:val="F6F6F4"/>
+          <w:sz w:val="21"/>
+          <w:szCs w:val="21"/>
+          <w:lang w:eastAsia="pt-BR"/>
+        </w:rPr>
+        <w:t xml:space="preserve"> </w:t>
+      </w:r>
+      <w:proofErr w:type="gramStart"/>
+      <w:r>
+        <w:rPr>
+          <w:rFonts w:ascii="Consolas" w:eastAsia="Times New Roman" w:hAnsi="Consolas" w:cs="Times New Roman"/>
+          <w:color w:val="DEE492"/>
+          <w:sz w:val="21"/>
+          <w:szCs w:val="21"/>
+          <w:lang w:eastAsia="pt-BR"/>
+        </w:rPr>
+        <w:t>'</w:t>
+      </w:r>
+      <w:r>
+        <w:rPr>
+          <w:rFonts w:ascii="Consolas" w:eastAsia="Times New Roman" w:hAnsi="Consolas" w:cs="Times New Roman"/>
+          <w:color w:val="E7EE98"/>
+          <w:sz w:val="21"/>
+          <w:szCs w:val="21"/>
+          <w:lang w:eastAsia="pt-BR"/>
+        </w:rPr>
+        <w:t>..</w:t>
+      </w:r>
+      <w:proofErr w:type="gramEnd"/>
+      <w:r>
+        <w:rPr>
+          <w:rFonts w:ascii="Consolas" w:eastAsia="Times New Roman" w:hAnsi="Consolas" w:cs="Times New Roman"/>
+          <w:color w:val="E7EE98"/>
+          <w:sz w:val="21"/>
+          <w:szCs w:val="21"/>
+          <w:lang w:eastAsia="pt-BR"/>
+        </w:rPr>
+        <w:t>/</w:t>
+      </w:r>
+      <w:proofErr w:type="spellStart"/>
+      <w:r>
+        <w:rPr>
+          <w:rFonts w:ascii="Consolas" w:eastAsia="Times New Roman" w:hAnsi="Consolas" w:cs="Times New Roman"/>
+          <w:color w:val="E7EE98"/>
+          <w:sz w:val="21"/>
+          <w:szCs w:val="21"/>
+          <w:lang w:eastAsia="pt-BR"/>
+        </w:rPr>
+        <w:t>components</w:t>
+      </w:r>
+      <w:proofErr w:type="spellEnd"/>
+      <w:r>
+        <w:rPr>
+          <w:rFonts w:ascii="Consolas" w:eastAsia="Times New Roman" w:hAnsi="Consolas" w:cs="Times New Roman"/>
+          <w:color w:val="E7EE98"/>
+          <w:sz w:val="21"/>
+          <w:szCs w:val="21"/>
+          <w:lang w:eastAsia="pt-BR"/>
+        </w:rPr>
+        <w:t>/Home</w:t>
+      </w:r>
+      <w:r>
+        <w:rPr>
+          <w:rFonts w:ascii="Consolas" w:eastAsia="Times New Roman" w:hAnsi="Consolas" w:cs="Times New Roman"/>
+          <w:color w:val="DEE492"/>
+          <w:sz w:val="21"/>
+          <w:szCs w:val="21"/>
+          <w:lang w:eastAsia="pt-BR"/>
+        </w:rPr>
+        <w:t>'</w:t>
+      </w:r>
+    </w:p>
+    <w:p>
+      <w:pPr>
+        <w:pStyle w:val="PargrafodaLista"/>
+        <w:numPr>
+          <w:ilvl w:val="0"/>
+          <w:numId w:val="1"/>
+        </w:numPr>
+        <w:shd w:val="clear" w:color="auto" w:fill="282A36"/>
+        <w:spacing w:after="0" w:line="285" w:lineRule="atLeast"/>
+        <w:jc w:val="left"/>
+        <w:rPr>
+          <w:rFonts w:ascii="Consolas" w:eastAsia="Times New Roman" w:hAnsi="Consolas" w:cs="Times New Roman"/>
+          <w:color w:val="F6F6F4"/>
+          <w:sz w:val="21"/>
+          <w:szCs w:val="21"/>
+          <w:lang w:eastAsia="pt-BR"/>
+        </w:rPr>
+      </w:pPr>
+      <w:proofErr w:type="spellStart"/>
+      <w:r>
+        <w:rPr>
+          <w:rFonts w:ascii="Consolas" w:eastAsia="Times New Roman" w:hAnsi="Consolas" w:cs="Times New Roman"/>
+          <w:color w:val="F286C4"/>
+          <w:sz w:val="21"/>
+          <w:szCs w:val="21"/>
+          <w:lang w:eastAsia="pt-BR"/>
+        </w:rPr>
+        <w:t>import</w:t>
+      </w:r>
+      <w:proofErr w:type="spellEnd"/>
+      <w:r>
+        <w:rPr>
+          <w:rFonts w:ascii="Consolas" w:eastAsia="Times New Roman" w:hAnsi="Consolas" w:cs="Times New Roman"/>
+          <w:color w:val="F6F6F4"/>
+          <w:sz w:val="21"/>
+          <w:szCs w:val="21"/>
+          <w:lang w:eastAsia="pt-BR"/>
+        </w:rPr>
+        <w:t xml:space="preserve"> Portfolio </w:t>
+      </w:r>
+      <w:proofErr w:type="spellStart"/>
+      <w:r>
+        <w:rPr>
+          <w:rFonts w:ascii="Consolas" w:eastAsia="Times New Roman" w:hAnsi="Consolas" w:cs="Times New Roman"/>
+          <w:color w:val="F286C4"/>
+          <w:sz w:val="21"/>
+          <w:szCs w:val="21"/>
+          <w:lang w:eastAsia="pt-BR"/>
+        </w:rPr>
+        <w:t>from</w:t>
+      </w:r>
+      <w:proofErr w:type="spellEnd"/>
+      <w:r>
+        <w:rPr>
+          <w:rFonts w:ascii="Consolas" w:eastAsia="Times New Roman" w:hAnsi="Consolas" w:cs="Times New Roman"/>
+          <w:color w:val="F6F6F4"/>
+          <w:sz w:val="21"/>
+          <w:szCs w:val="21"/>
+          <w:lang w:eastAsia="pt-BR"/>
+        </w:rPr>
+        <w:t xml:space="preserve"> </w:t>
+      </w:r>
+      <w:proofErr w:type="gramStart"/>
+      <w:r>
+        <w:rPr>
+          <w:rFonts w:ascii="Consolas" w:eastAsia="Times New Roman" w:hAnsi="Consolas" w:cs="Times New Roman"/>
+          <w:color w:val="DEE492"/>
+          <w:sz w:val="21"/>
+          <w:szCs w:val="21"/>
+          <w:lang w:eastAsia="pt-BR"/>
+        </w:rPr>
+        <w:t>'</w:t>
+      </w:r>
+      <w:r>
+        <w:rPr>
+          <w:rFonts w:ascii="Consolas" w:eastAsia="Times New Roman" w:hAnsi="Consolas" w:cs="Times New Roman"/>
+          <w:color w:val="E7EE98"/>
+          <w:sz w:val="21"/>
+          <w:szCs w:val="21"/>
+          <w:lang w:eastAsia="pt-BR"/>
+        </w:rPr>
+        <w:t>..</w:t>
+      </w:r>
+      <w:proofErr w:type="gramEnd"/>
+      <w:r>
+        <w:rPr>
+          <w:rFonts w:ascii="Consolas" w:eastAsia="Times New Roman" w:hAnsi="Consolas" w:cs="Times New Roman"/>
+          <w:color w:val="E7EE98"/>
+          <w:sz w:val="21"/>
+          <w:szCs w:val="21"/>
+          <w:lang w:eastAsia="pt-BR"/>
+        </w:rPr>
+        <w:t>/</w:t>
+      </w:r>
+      <w:proofErr w:type="spellStart"/>
+      <w:r>
+        <w:rPr>
+          <w:rFonts w:ascii="Consolas" w:eastAsia="Times New Roman" w:hAnsi="Consolas" w:cs="Times New Roman"/>
+          <w:color w:val="E7EE98"/>
+          <w:sz w:val="21"/>
+          <w:szCs w:val="21"/>
+          <w:lang w:eastAsia="pt-BR"/>
+        </w:rPr>
+        <w:t>components</w:t>
+      </w:r>
+      <w:proofErr w:type="spellEnd"/>
+      <w:r>
+        <w:rPr>
+          <w:rFonts w:ascii="Consolas" w:eastAsia="Times New Roman" w:hAnsi="Consolas" w:cs="Times New Roman"/>
+          <w:color w:val="E7EE98"/>
+          <w:sz w:val="21"/>
+          <w:szCs w:val="21"/>
+          <w:lang w:eastAsia="pt-BR"/>
+        </w:rPr>
+        <w:t>/portfolio/Portfolio</w:t>
+      </w:r>
+      <w:r>
+        <w:rPr>
+          <w:rFonts w:ascii="Consolas" w:eastAsia="Times New Roman" w:hAnsi="Consolas" w:cs="Times New Roman"/>
+          <w:color w:val="DEE492"/>
+          <w:sz w:val="21"/>
+          <w:szCs w:val="21"/>
+          <w:lang w:eastAsia="pt-BR"/>
+        </w:rPr>
+        <w:t>'</w:t>
+      </w:r>
+    </w:p>
+    <w:p>
+      <w:pPr>
+        <w:pStyle w:val="PargrafodaLista"/>
+        <w:numPr>
+          <w:ilvl w:val="0"/>
+          <w:numId w:val="1"/>
+        </w:numPr>
+        <w:shd w:val="clear" w:color="auto" w:fill="282A36"/>
+        <w:spacing w:after="0" w:line="285" w:lineRule="atLeast"/>
+        <w:jc w:val="left"/>
+        <w:rPr>
+          <w:rFonts w:ascii="Consolas" w:eastAsia="Times New Roman" w:hAnsi="Consolas" w:cs="Times New Roman"/>
+          <w:color w:val="F6F6F4"/>
+          <w:sz w:val="21"/>
+          <w:szCs w:val="21"/>
+          <w:lang w:eastAsia="pt-BR"/>
+        </w:rPr>
+      </w:pPr>
+      <w:proofErr w:type="spellStart"/>
+      <w:r>
+        <w:rPr>
+          <w:rFonts w:ascii="Consolas" w:eastAsia="Times New Roman" w:hAnsi="Consolas" w:cs="Times New Roman"/>
+          <w:color w:val="F286C4"/>
+          <w:sz w:val="21"/>
+          <w:szCs w:val="21"/>
+          <w:lang w:eastAsia="pt-BR"/>
+        </w:rPr>
+        <w:t>import</w:t>
+      </w:r>
+      <w:proofErr w:type="spellEnd"/>
+      <w:r>
+        <w:rPr>
+          <w:rFonts w:ascii="Consolas" w:eastAsia="Times New Roman" w:hAnsi="Consolas" w:cs="Times New Roman"/>
+          <w:color w:val="F6F6F4"/>
+          <w:sz w:val="21"/>
+          <w:szCs w:val="21"/>
+          <w:lang w:eastAsia="pt-BR"/>
+        </w:rPr>
+        <w:t xml:space="preserve"> Stocks </w:t>
+      </w:r>
+      <w:proofErr w:type="spellStart"/>
+      <w:r>
+        <w:rPr>
+          <w:rFonts w:ascii="Consolas" w:eastAsia="Times New Roman" w:hAnsi="Consolas" w:cs="Times New Roman"/>
+          <w:color w:val="F286C4"/>
+          <w:sz w:val="21"/>
+          <w:szCs w:val="21"/>
+          <w:lang w:eastAsia="pt-BR"/>
+        </w:rPr>
+        <w:t>from</w:t>
+      </w:r>
+      <w:proofErr w:type="spellEnd"/>
+      <w:r>
+        <w:rPr>
+          <w:rFonts w:ascii="Consolas" w:eastAsia="Times New Roman" w:hAnsi="Consolas" w:cs="Times New Roman"/>
+          <w:color w:val="F6F6F4"/>
+          <w:sz w:val="21"/>
+          <w:szCs w:val="21"/>
+          <w:lang w:eastAsia="pt-BR"/>
+        </w:rPr>
+        <w:t xml:space="preserve"> </w:t>
+      </w:r>
+      <w:proofErr w:type="gramStart"/>
+      <w:r>
+        <w:rPr>
+          <w:rFonts w:ascii="Consolas" w:eastAsia="Times New Roman" w:hAnsi="Consolas" w:cs="Times New Roman"/>
+          <w:color w:val="DEE492"/>
+          <w:sz w:val="21"/>
+          <w:szCs w:val="21"/>
+          <w:lang w:eastAsia="pt-BR"/>
+        </w:rPr>
+        <w:t>'</w:t>
+      </w:r>
+      <w:r>
+        <w:rPr>
+          <w:rFonts w:ascii="Consolas" w:eastAsia="Times New Roman" w:hAnsi="Consolas" w:cs="Times New Roman"/>
+          <w:color w:val="E7EE98"/>
+          <w:sz w:val="21"/>
+          <w:szCs w:val="21"/>
+          <w:lang w:eastAsia="pt-BR"/>
+        </w:rPr>
+        <w:t>..</w:t>
+      </w:r>
+      <w:proofErr w:type="gramEnd"/>
+      <w:r>
+        <w:rPr>
+          <w:rFonts w:ascii="Consolas" w:eastAsia="Times New Roman" w:hAnsi="Consolas" w:cs="Times New Roman"/>
+          <w:color w:val="E7EE98"/>
+          <w:sz w:val="21"/>
+          <w:szCs w:val="21"/>
+          <w:lang w:eastAsia="pt-BR"/>
+        </w:rPr>
+        <w:t>/</w:t>
+      </w:r>
+      <w:proofErr w:type="spellStart"/>
+      <w:r>
+        <w:rPr>
+          <w:rFonts w:ascii="Consolas" w:eastAsia="Times New Roman" w:hAnsi="Consolas" w:cs="Times New Roman"/>
+          <w:color w:val="E7EE98"/>
+          <w:sz w:val="21"/>
+          <w:szCs w:val="21"/>
+          <w:lang w:eastAsia="pt-BR"/>
+        </w:rPr>
+        <w:t>components</w:t>
+      </w:r>
+      <w:proofErr w:type="spellEnd"/>
+      <w:r>
+        <w:rPr>
+          <w:rFonts w:ascii="Consolas" w:eastAsia="Times New Roman" w:hAnsi="Consolas" w:cs="Times New Roman"/>
+          <w:color w:val="E7EE98"/>
+          <w:sz w:val="21"/>
+          <w:szCs w:val="21"/>
+          <w:lang w:eastAsia="pt-BR"/>
+        </w:rPr>
+        <w:t>/stocks/Stocks</w:t>
+      </w:r>
+      <w:r>
+        <w:rPr>
+          <w:rFonts w:ascii="Consolas" w:eastAsia="Times New Roman" w:hAnsi="Consolas" w:cs="Times New Roman"/>
+          <w:color w:val="DEE492"/>
+          <w:sz w:val="21"/>
+          <w:szCs w:val="21"/>
+          <w:lang w:eastAsia="pt-BR"/>
+        </w:rPr>
+        <w:t>'</w:t>
+      </w:r>
+    </w:p>
+    <w:p>
+      <w:pPr>
+        <w:pStyle w:val="PargrafodaLista"/>
+        <w:numPr>
+          <w:ilvl w:val="0"/>
+          <w:numId w:val="1"/>
+        </w:numPr>
+        <w:rPr>
+          <w:rFonts w:ascii="Consolas" w:hAnsi="Consolas"/>
+        </w:rPr>
+      </w:pPr>
+    </w:p>
+    <w:p>
+      <w:pPr>
+        <w:pStyle w:val="PargrafodaLista"/>
+        <w:numPr>
+          <w:ilvl w:val="0"/>
+          <w:numId w:val="1"/>
+        </w:numPr>
+        <w:rPr>
+          <w:rFonts w:ascii="Consolas" w:hAnsi="Consolas"/>
+        </w:rPr>
+      </w:pPr>
+      <w:r>
+        <w:rPr>
+          <w:rFonts w:ascii="Consolas" w:hAnsi="Consolas"/>
+        </w:rPr>
+        <w:t xml:space="preserve">Vamos registrar o </w:t>
+      </w:r>
+      <w:proofErr w:type="spellStart"/>
+      <w:r>
+        <w:rPr>
+          <w:rFonts w:ascii="Consolas" w:hAnsi="Consolas"/>
+        </w:rPr>
+        <w:t>Router</w:t>
+      </w:r>
+      <w:proofErr w:type="spellEnd"/>
+    </w:p>
+    <w:p>
+      <w:pPr>
+        <w:pStyle w:val="PargrafodaLista"/>
+        <w:numPr>
+          <w:ilvl w:val="0"/>
+          <w:numId w:val="1"/>
+        </w:numPr>
+        <w:shd w:val="clear" w:color="auto" w:fill="282A36"/>
+        <w:spacing w:after="0" w:line="285" w:lineRule="atLeast"/>
+        <w:jc w:val="left"/>
+        <w:rPr>
+          <w:rFonts w:ascii="Consolas" w:eastAsia="Times New Roman" w:hAnsi="Consolas" w:cs="Times New Roman"/>
+          <w:color w:val="F6F6F4"/>
+          <w:sz w:val="21"/>
+          <w:szCs w:val="21"/>
+          <w:lang w:eastAsia="pt-BR"/>
+        </w:rPr>
+      </w:pPr>
+      <w:proofErr w:type="spellStart"/>
+      <w:proofErr w:type="gramStart"/>
+      <w:r>
+        <w:rPr>
+          <w:rFonts w:ascii="Consolas" w:eastAsia="Times New Roman" w:hAnsi="Consolas" w:cs="Times New Roman"/>
+          <w:color w:val="97E1F1"/>
+          <w:sz w:val="21"/>
+          <w:szCs w:val="21"/>
+          <w:lang w:eastAsia="pt-BR"/>
+        </w:rPr>
+        <w:t>Vue</w:t>
+      </w:r>
+      <w:r>
+        <w:rPr>
+          <w:rFonts w:ascii="Consolas" w:eastAsia="Times New Roman" w:hAnsi="Consolas" w:cs="Times New Roman"/>
+          <w:color w:val="F6F6F4"/>
+          <w:sz w:val="21"/>
+          <w:szCs w:val="21"/>
+          <w:lang w:eastAsia="pt-BR"/>
+        </w:rPr>
+        <w:t>.</w:t>
+      </w:r>
+      <w:r>
+        <w:rPr>
+          <w:rFonts w:ascii="Consolas" w:eastAsia="Times New Roman" w:hAnsi="Consolas" w:cs="Times New Roman"/>
+          <w:color w:val="62E884"/>
+          <w:sz w:val="21"/>
+          <w:szCs w:val="21"/>
+          <w:lang w:eastAsia="pt-BR"/>
+        </w:rPr>
+        <w:t>use</w:t>
+      </w:r>
+      <w:proofErr w:type="spellEnd"/>
+      <w:r>
+        <w:rPr>
+          <w:rFonts w:ascii="Consolas" w:eastAsia="Times New Roman" w:hAnsi="Consolas" w:cs="Times New Roman"/>
+          <w:color w:val="F6F6F4"/>
+          <w:sz w:val="21"/>
+          <w:szCs w:val="21"/>
+          <w:lang w:eastAsia="pt-BR"/>
+        </w:rPr>
+        <w:t>(</w:t>
+      </w:r>
+      <w:proofErr w:type="spellStart"/>
+      <w:proofErr w:type="gramEnd"/>
+      <w:r>
+        <w:rPr>
+          <w:rFonts w:ascii="Consolas" w:eastAsia="Times New Roman" w:hAnsi="Consolas" w:cs="Times New Roman"/>
+          <w:color w:val="97E1F1"/>
+          <w:sz w:val="21"/>
+          <w:szCs w:val="21"/>
+          <w:lang w:eastAsia="pt-BR"/>
+        </w:rPr>
+        <w:t>Router</w:t>
+      </w:r>
+      <w:proofErr w:type="spellEnd"/>
+      <w:r>
+        <w:rPr>
+          <w:rFonts w:ascii="Consolas" w:eastAsia="Times New Roman" w:hAnsi="Consolas" w:cs="Times New Roman"/>
+          <w:color w:val="F6F6F4"/>
+          <w:sz w:val="21"/>
+          <w:szCs w:val="21"/>
+          <w:lang w:eastAsia="pt-BR"/>
+        </w:rPr>
+        <w:t>)</w:t>
+      </w:r>
+    </w:p>
+    <w:p>
+      <w:pPr>
+        <w:pStyle w:val="PargrafodaLista"/>
+        <w:numPr>
+          <w:ilvl w:val="0"/>
+          <w:numId w:val="1"/>
+        </w:numPr>
+        <w:rPr>
+          <w:rFonts w:ascii="Consolas" w:hAnsi="Consolas"/>
+        </w:rPr>
+      </w:pPr>
+    </w:p>
+    <w:p>
+      <w:pPr>
+        <w:pStyle w:val="PargrafodaLista"/>
+        <w:numPr>
+          <w:ilvl w:val="0"/>
+          <w:numId w:val="1"/>
+        </w:numPr>
+        <w:rPr>
+          <w:rFonts w:ascii="Consolas" w:hAnsi="Consolas"/>
+        </w:rPr>
+      </w:pPr>
+      <w:r>
+        <w:rPr>
+          <w:rFonts w:ascii="Consolas" w:hAnsi="Consolas"/>
+        </w:rPr>
+        <w:t xml:space="preserve">Exportamos a nova instância de </w:t>
+      </w:r>
+      <w:proofErr w:type="spellStart"/>
+      <w:r>
+        <w:rPr>
+          <w:rFonts w:ascii="Consolas" w:hAnsi="Consolas"/>
+        </w:rPr>
+        <w:t>Router</w:t>
+      </w:r>
+      <w:proofErr w:type="spellEnd"/>
+      <w:r>
+        <w:rPr>
+          <w:rFonts w:ascii="Consolas" w:hAnsi="Consolas"/>
+        </w:rPr>
+        <w:t xml:space="preserve"> utilizando o parâmetro </w:t>
+      </w:r>
+      <w:proofErr w:type="spellStart"/>
+      <w:r>
+        <w:rPr>
+          <w:rFonts w:ascii="Consolas" w:hAnsi="Consolas"/>
+        </w:rPr>
+        <w:t>mode</w:t>
+      </w:r>
+      <w:proofErr w:type="spellEnd"/>
+      <w:r>
+        <w:rPr>
+          <w:rFonts w:ascii="Consolas" w:hAnsi="Consolas"/>
+        </w:rPr>
+        <w:t>: ‘</w:t>
+      </w:r>
+      <w:proofErr w:type="spellStart"/>
+      <w:r>
+        <w:rPr>
+          <w:rFonts w:ascii="Consolas" w:hAnsi="Consolas"/>
+        </w:rPr>
+        <w:t>history</w:t>
+      </w:r>
+      <w:proofErr w:type="spellEnd"/>
+      <w:r>
+        <w:rPr>
+          <w:rFonts w:ascii="Consolas" w:hAnsi="Consolas"/>
+        </w:rPr>
+        <w:t xml:space="preserve">’ para não aparecer os </w:t>
+      </w:r>
+      <w:proofErr w:type="spellStart"/>
+      <w:r>
+        <w:rPr>
+          <w:rFonts w:ascii="Consolas" w:hAnsi="Consolas"/>
+        </w:rPr>
+        <w:t>hashs</w:t>
+      </w:r>
+      <w:proofErr w:type="spellEnd"/>
+      <w:r>
+        <w:rPr>
+          <w:rFonts w:ascii="Consolas" w:hAnsi="Consolas"/>
+        </w:rPr>
+        <w:t xml:space="preserve"> na </w:t>
+      </w:r>
+      <w:proofErr w:type="spellStart"/>
+      <w:r>
+        <w:rPr>
+          <w:rFonts w:ascii="Consolas" w:hAnsi="Consolas"/>
+        </w:rPr>
+        <w:t>url</w:t>
+      </w:r>
+      <w:proofErr w:type="spellEnd"/>
+      <w:r>
+        <w:rPr>
+          <w:rFonts w:ascii="Consolas" w:hAnsi="Consolas"/>
+        </w:rPr>
+        <w:t>.</w:t>
+      </w:r>
+    </w:p>
+    <w:p>
+      <w:pPr>
+        <w:pStyle w:val="PargrafodaLista"/>
+        <w:numPr>
+          <w:ilvl w:val="0"/>
+          <w:numId w:val="1"/>
+        </w:numPr>
+        <w:rPr>
+          <w:rFonts w:ascii="Consolas" w:hAnsi="Consolas"/>
+        </w:rPr>
+      </w:pPr>
+      <w:r>
+        <w:rPr>
+          <w:rFonts w:ascii="Consolas" w:hAnsi="Consolas"/>
+        </w:rPr>
+        <w:t xml:space="preserve">E também iremos utilizar o parâmetro </w:t>
+      </w:r>
+      <w:proofErr w:type="spellStart"/>
+      <w:r>
+        <w:rPr>
+          <w:rFonts w:ascii="Consolas" w:hAnsi="Consolas"/>
+        </w:rPr>
+        <w:t>routes</w:t>
+      </w:r>
+      <w:proofErr w:type="spellEnd"/>
+      <w:proofErr w:type="gramStart"/>
+      <w:r>
+        <w:rPr>
+          <w:rFonts w:ascii="Consolas" w:hAnsi="Consolas"/>
+        </w:rPr>
+        <w:t>:[</w:t>
+      </w:r>
+      <w:proofErr w:type="gramEnd"/>
+      <w:r>
+        <w:rPr>
+          <w:rFonts w:ascii="Consolas" w:hAnsi="Consolas"/>
+        </w:rPr>
+        <w:t>] onde serão passados as rotas.</w:t>
+      </w:r>
+    </w:p>
+    <w:p>
+      <w:pPr>
+        <w:pStyle w:val="PargrafodaLista"/>
+        <w:numPr>
+          <w:ilvl w:val="0"/>
+          <w:numId w:val="1"/>
+        </w:numPr>
+        <w:shd w:val="clear" w:color="auto" w:fill="282A36"/>
+        <w:spacing w:after="0" w:line="285" w:lineRule="atLeast"/>
+        <w:jc w:val="left"/>
+        <w:rPr>
+          <w:rFonts w:ascii="Consolas" w:eastAsia="Times New Roman" w:hAnsi="Consolas" w:cs="Times New Roman"/>
+          <w:color w:val="F6F6F4"/>
+          <w:sz w:val="21"/>
+          <w:szCs w:val="21"/>
+          <w:lang w:eastAsia="pt-BR"/>
+        </w:rPr>
+      </w:pPr>
+      <w:proofErr w:type="spellStart"/>
+      <w:r>
+        <w:rPr>
+          <w:rFonts w:ascii="Consolas" w:eastAsia="Times New Roman" w:hAnsi="Consolas" w:cs="Times New Roman"/>
+          <w:color w:val="F286C4"/>
+          <w:sz w:val="21"/>
+          <w:szCs w:val="21"/>
+          <w:lang w:eastAsia="pt-BR"/>
+        </w:rPr>
+        <w:t>export</w:t>
+      </w:r>
+      <w:proofErr w:type="spellEnd"/>
+      <w:r>
+        <w:rPr>
+          <w:rFonts w:ascii="Consolas" w:eastAsia="Times New Roman" w:hAnsi="Consolas" w:cs="Times New Roman"/>
+          <w:color w:val="F6F6F4"/>
+          <w:sz w:val="21"/>
+          <w:szCs w:val="21"/>
+          <w:lang w:eastAsia="pt-BR"/>
+        </w:rPr>
+        <w:t xml:space="preserve"> </w:t>
+      </w:r>
+      <w:r>
+        <w:rPr>
+          <w:rFonts w:ascii="Consolas" w:eastAsia="Times New Roman" w:hAnsi="Consolas" w:cs="Times New Roman"/>
+          <w:color w:val="F286C4"/>
+          <w:sz w:val="21"/>
+          <w:szCs w:val="21"/>
+          <w:lang w:eastAsia="pt-BR"/>
+        </w:rPr>
+        <w:t>default</w:t>
+      </w:r>
+      <w:r>
+        <w:rPr>
+          <w:rFonts w:ascii="Consolas" w:eastAsia="Times New Roman" w:hAnsi="Consolas" w:cs="Times New Roman"/>
+          <w:color w:val="F6F6F4"/>
+          <w:sz w:val="21"/>
+          <w:szCs w:val="21"/>
+          <w:lang w:eastAsia="pt-BR"/>
+        </w:rPr>
+        <w:t xml:space="preserve"> </w:t>
+      </w:r>
+      <w:r>
+        <w:rPr>
+          <w:rFonts w:ascii="Consolas" w:eastAsia="Times New Roman" w:hAnsi="Consolas" w:cs="Times New Roman"/>
+          <w:b/>
+          <w:bCs/>
+          <w:color w:val="F286C4"/>
+          <w:sz w:val="21"/>
+          <w:szCs w:val="21"/>
+          <w:lang w:eastAsia="pt-BR"/>
+        </w:rPr>
+        <w:t>new</w:t>
+      </w:r>
+      <w:r>
+        <w:rPr>
+          <w:rFonts w:ascii="Consolas" w:eastAsia="Times New Roman" w:hAnsi="Consolas" w:cs="Times New Roman"/>
+          <w:color w:val="F6F6F4"/>
+          <w:sz w:val="21"/>
+          <w:szCs w:val="21"/>
+          <w:lang w:eastAsia="pt-BR"/>
+        </w:rPr>
+        <w:t xml:space="preserve"> </w:t>
+      </w:r>
+      <w:proofErr w:type="spellStart"/>
+      <w:proofErr w:type="gramStart"/>
+      <w:r>
+        <w:rPr>
+          <w:rFonts w:ascii="Consolas" w:eastAsia="Times New Roman" w:hAnsi="Consolas" w:cs="Times New Roman"/>
+          <w:color w:val="97E1F1"/>
+          <w:sz w:val="21"/>
+          <w:szCs w:val="21"/>
+          <w:lang w:eastAsia="pt-BR"/>
+        </w:rPr>
+        <w:t>Router</w:t>
+      </w:r>
+      <w:proofErr w:type="spellEnd"/>
+      <w:r>
+        <w:rPr>
+          <w:rFonts w:ascii="Consolas" w:eastAsia="Times New Roman" w:hAnsi="Consolas" w:cs="Times New Roman"/>
+          <w:color w:val="F6F6F4"/>
+          <w:sz w:val="21"/>
+          <w:szCs w:val="21"/>
+          <w:lang w:eastAsia="pt-BR"/>
+        </w:rPr>
+        <w:t>(</w:t>
+      </w:r>
+      <w:proofErr w:type="gramEnd"/>
+      <w:r>
+        <w:rPr>
+          <w:rFonts w:ascii="Consolas" w:eastAsia="Times New Roman" w:hAnsi="Consolas" w:cs="Times New Roman"/>
+          <w:color w:val="F6F6F4"/>
+          <w:sz w:val="21"/>
+          <w:szCs w:val="21"/>
+          <w:lang w:eastAsia="pt-BR"/>
+        </w:rPr>
+        <w:t>{</w:t>
+      </w:r>
+    </w:p>
+    <w:p>
+      <w:pPr>
+        <w:pStyle w:val="PargrafodaLista"/>
+        <w:numPr>
+          <w:ilvl w:val="0"/>
+          <w:numId w:val="1"/>
+        </w:numPr>
+        <w:shd w:val="clear" w:color="auto" w:fill="282A36"/>
+        <w:spacing w:after="0" w:line="285" w:lineRule="atLeast"/>
+        <w:jc w:val="left"/>
+        <w:rPr>
+          <w:rFonts w:ascii="Consolas" w:eastAsia="Times New Roman" w:hAnsi="Consolas" w:cs="Times New Roman"/>
+          <w:color w:val="F6F6F4"/>
+          <w:sz w:val="21"/>
+          <w:szCs w:val="21"/>
+          <w:lang w:eastAsia="pt-BR"/>
+        </w:rPr>
+      </w:pPr>
+      <w:r>
+        <w:rPr>
+          <w:rFonts w:ascii="Consolas" w:eastAsia="Times New Roman" w:hAnsi="Consolas" w:cs="Times New Roman"/>
+          <w:color w:val="F6F6F4"/>
+          <w:sz w:val="21"/>
+          <w:szCs w:val="21"/>
+          <w:lang w:eastAsia="pt-BR"/>
+        </w:rPr>
+        <w:t xml:space="preserve">  </w:t>
+      </w:r>
+      <w:proofErr w:type="spellStart"/>
+      <w:r>
+        <w:rPr>
+          <w:rFonts w:ascii="Consolas" w:eastAsia="Times New Roman" w:hAnsi="Consolas" w:cs="Times New Roman"/>
+          <w:color w:val="F6F6F4"/>
+          <w:sz w:val="21"/>
+          <w:szCs w:val="21"/>
+          <w:lang w:eastAsia="pt-BR"/>
+        </w:rPr>
+        <w:t>mode</w:t>
+      </w:r>
+      <w:proofErr w:type="spellEnd"/>
+      <w:r>
+        <w:rPr>
+          <w:rFonts w:ascii="Consolas" w:eastAsia="Times New Roman" w:hAnsi="Consolas" w:cs="Times New Roman"/>
+          <w:color w:val="F286C4"/>
+          <w:sz w:val="21"/>
+          <w:szCs w:val="21"/>
+          <w:lang w:eastAsia="pt-BR"/>
+        </w:rPr>
+        <w:t>:</w:t>
+      </w:r>
+      <w:r>
+        <w:rPr>
+          <w:rFonts w:ascii="Consolas" w:eastAsia="Times New Roman" w:hAnsi="Consolas" w:cs="Times New Roman"/>
+          <w:color w:val="F6F6F4"/>
+          <w:sz w:val="21"/>
+          <w:szCs w:val="21"/>
+          <w:lang w:eastAsia="pt-BR"/>
+        </w:rPr>
+        <w:t xml:space="preserve"> </w:t>
+      </w:r>
+      <w:r>
+        <w:rPr>
+          <w:rFonts w:ascii="Consolas" w:eastAsia="Times New Roman" w:hAnsi="Consolas" w:cs="Times New Roman"/>
+          <w:color w:val="DEE492"/>
+          <w:sz w:val="21"/>
+          <w:szCs w:val="21"/>
+          <w:lang w:eastAsia="pt-BR"/>
+        </w:rPr>
+        <w:t>'</w:t>
+      </w:r>
+      <w:proofErr w:type="spellStart"/>
+      <w:r>
+        <w:rPr>
+          <w:rFonts w:ascii="Consolas" w:eastAsia="Times New Roman" w:hAnsi="Consolas" w:cs="Times New Roman"/>
+          <w:color w:val="E7EE98"/>
+          <w:sz w:val="21"/>
+          <w:szCs w:val="21"/>
+          <w:lang w:eastAsia="pt-BR"/>
+        </w:rPr>
+        <w:t>history</w:t>
+      </w:r>
+      <w:proofErr w:type="spellEnd"/>
+      <w:r>
+        <w:rPr>
+          <w:rFonts w:ascii="Consolas" w:eastAsia="Times New Roman" w:hAnsi="Consolas" w:cs="Times New Roman"/>
+          <w:color w:val="DEE492"/>
+          <w:sz w:val="21"/>
+          <w:szCs w:val="21"/>
+          <w:lang w:eastAsia="pt-BR"/>
+        </w:rPr>
+        <w:t>'</w:t>
+      </w:r>
+      <w:r>
+        <w:rPr>
+          <w:rFonts w:ascii="Consolas" w:eastAsia="Times New Roman" w:hAnsi="Consolas" w:cs="Times New Roman"/>
+          <w:color w:val="F6F6F4"/>
+          <w:sz w:val="21"/>
+          <w:szCs w:val="21"/>
+          <w:lang w:eastAsia="pt-BR"/>
+        </w:rPr>
+        <w:t>,</w:t>
+      </w:r>
+    </w:p>
+    <w:p>
+      <w:pPr>
+        <w:pStyle w:val="PargrafodaLista"/>
+        <w:numPr>
+          <w:ilvl w:val="0"/>
+          <w:numId w:val="1"/>
+        </w:numPr>
+        <w:shd w:val="clear" w:color="auto" w:fill="282A36"/>
+        <w:spacing w:after="0" w:line="285" w:lineRule="atLeast"/>
+        <w:jc w:val="left"/>
+        <w:rPr>
+          <w:rFonts w:ascii="Consolas" w:eastAsia="Times New Roman" w:hAnsi="Consolas" w:cs="Times New Roman"/>
+          <w:color w:val="F6F6F4"/>
+          <w:sz w:val="21"/>
+          <w:szCs w:val="21"/>
+          <w:lang w:eastAsia="pt-BR"/>
+        </w:rPr>
+      </w:pPr>
+      <w:r>
+        <w:rPr>
+          <w:rFonts w:ascii="Consolas" w:eastAsia="Times New Roman" w:hAnsi="Consolas" w:cs="Times New Roman"/>
+          <w:color w:val="F6F6F4"/>
+          <w:sz w:val="21"/>
+          <w:szCs w:val="21"/>
+          <w:lang w:eastAsia="pt-BR"/>
+        </w:rPr>
+        <w:t xml:space="preserve">  </w:t>
+      </w:r>
+      <w:proofErr w:type="spellStart"/>
+      <w:r>
+        <w:rPr>
+          <w:rFonts w:ascii="Consolas" w:eastAsia="Times New Roman" w:hAnsi="Consolas" w:cs="Times New Roman"/>
+          <w:color w:val="F6F6F4"/>
+          <w:sz w:val="21"/>
+          <w:szCs w:val="21"/>
+          <w:lang w:eastAsia="pt-BR"/>
+        </w:rPr>
+        <w:t>routes</w:t>
+      </w:r>
+      <w:proofErr w:type="spellEnd"/>
+      <w:proofErr w:type="gramStart"/>
+      <w:r>
+        <w:rPr>
+          <w:rFonts w:ascii="Consolas" w:eastAsia="Times New Roman" w:hAnsi="Consolas" w:cs="Times New Roman"/>
+          <w:color w:val="F286C4"/>
+          <w:sz w:val="21"/>
+          <w:szCs w:val="21"/>
+          <w:lang w:eastAsia="pt-BR"/>
+        </w:rPr>
+        <w:t>:</w:t>
+      </w:r>
+      <w:r>
+        <w:rPr>
+          <w:rFonts w:ascii="Consolas" w:eastAsia="Times New Roman" w:hAnsi="Consolas" w:cs="Times New Roman"/>
+          <w:color w:val="F6F6F4"/>
+          <w:sz w:val="21"/>
+          <w:szCs w:val="21"/>
+          <w:lang w:eastAsia="pt-BR"/>
+        </w:rPr>
+        <w:t>[</w:t>
+      </w:r>
+      <w:proofErr w:type="gramEnd"/>
+    </w:p>
+    <w:p>
+      <w:pPr>
+        <w:pStyle w:val="PargrafodaLista"/>
+        <w:numPr>
+          <w:ilvl w:val="0"/>
+          <w:numId w:val="1"/>
+        </w:numPr>
+        <w:shd w:val="clear" w:color="auto" w:fill="282A36"/>
+        <w:spacing w:after="0" w:line="285" w:lineRule="atLeast"/>
+        <w:jc w:val="left"/>
+        <w:rPr>
+          <w:rFonts w:ascii="Consolas" w:eastAsia="Times New Roman" w:hAnsi="Consolas" w:cs="Times New Roman"/>
+          <w:color w:val="F6F6F4"/>
+          <w:sz w:val="21"/>
+          <w:szCs w:val="21"/>
+          <w:lang w:eastAsia="pt-BR"/>
+        </w:rPr>
+      </w:pPr>
+      <w:r>
+        <w:rPr>
+          <w:rFonts w:ascii="Consolas" w:eastAsia="Times New Roman" w:hAnsi="Consolas" w:cs="Times New Roman"/>
+          <w:color w:val="F6F6F4"/>
+          <w:sz w:val="21"/>
+          <w:szCs w:val="21"/>
+          <w:lang w:eastAsia="pt-BR"/>
+        </w:rPr>
+        <w:t>    {path</w:t>
+      </w:r>
+      <w:r>
+        <w:rPr>
+          <w:rFonts w:ascii="Consolas" w:eastAsia="Times New Roman" w:hAnsi="Consolas" w:cs="Times New Roman"/>
+          <w:color w:val="F286C4"/>
+          <w:sz w:val="21"/>
+          <w:szCs w:val="21"/>
+          <w:lang w:eastAsia="pt-BR"/>
+        </w:rPr>
+        <w:t>:</w:t>
+      </w:r>
+      <w:r>
+        <w:rPr>
+          <w:rFonts w:ascii="Consolas" w:eastAsia="Times New Roman" w:hAnsi="Consolas" w:cs="Times New Roman"/>
+          <w:color w:val="F6F6F4"/>
+          <w:sz w:val="21"/>
+          <w:szCs w:val="21"/>
+          <w:lang w:eastAsia="pt-BR"/>
+        </w:rPr>
+        <w:t xml:space="preserve"> </w:t>
+      </w:r>
+      <w:r>
+        <w:rPr>
+          <w:rFonts w:ascii="Consolas" w:eastAsia="Times New Roman" w:hAnsi="Consolas" w:cs="Times New Roman"/>
+          <w:color w:val="DEE492"/>
+          <w:sz w:val="21"/>
+          <w:szCs w:val="21"/>
+          <w:lang w:eastAsia="pt-BR"/>
+        </w:rPr>
+        <w:t>'</w:t>
+      </w:r>
+      <w:r>
+        <w:rPr>
+          <w:rFonts w:ascii="Consolas" w:eastAsia="Times New Roman" w:hAnsi="Consolas" w:cs="Times New Roman"/>
+          <w:color w:val="E7EE98"/>
+          <w:sz w:val="21"/>
+          <w:szCs w:val="21"/>
+          <w:lang w:eastAsia="pt-BR"/>
+        </w:rPr>
+        <w:t>/</w:t>
+      </w:r>
+      <w:r>
+        <w:rPr>
+          <w:rFonts w:ascii="Consolas" w:eastAsia="Times New Roman" w:hAnsi="Consolas" w:cs="Times New Roman"/>
+          <w:color w:val="DEE492"/>
+          <w:sz w:val="21"/>
+          <w:szCs w:val="21"/>
+          <w:lang w:eastAsia="pt-BR"/>
+        </w:rPr>
+        <w:t>'</w:t>
+      </w:r>
+      <w:r>
+        <w:rPr>
+          <w:rFonts w:ascii="Consolas" w:eastAsia="Times New Roman" w:hAnsi="Consolas" w:cs="Times New Roman"/>
+          <w:color w:val="F6F6F4"/>
+          <w:sz w:val="21"/>
+          <w:szCs w:val="21"/>
+          <w:lang w:eastAsia="pt-BR"/>
+        </w:rPr>
+        <w:t xml:space="preserve">, </w:t>
+      </w:r>
+      <w:proofErr w:type="spellStart"/>
+      <w:r>
+        <w:rPr>
+          <w:rFonts w:ascii="Consolas" w:eastAsia="Times New Roman" w:hAnsi="Consolas" w:cs="Times New Roman"/>
+          <w:color w:val="F6F6F4"/>
+          <w:sz w:val="21"/>
+          <w:szCs w:val="21"/>
+          <w:lang w:eastAsia="pt-BR"/>
+        </w:rPr>
+        <w:t>component</w:t>
+      </w:r>
+      <w:proofErr w:type="spellEnd"/>
+      <w:r>
+        <w:rPr>
+          <w:rFonts w:ascii="Consolas" w:eastAsia="Times New Roman" w:hAnsi="Consolas" w:cs="Times New Roman"/>
+          <w:color w:val="F286C4"/>
+          <w:sz w:val="21"/>
+          <w:szCs w:val="21"/>
+          <w:lang w:eastAsia="pt-BR"/>
+        </w:rPr>
+        <w:t>:</w:t>
+      </w:r>
+      <w:r>
+        <w:rPr>
+          <w:rFonts w:ascii="Consolas" w:eastAsia="Times New Roman" w:hAnsi="Consolas" w:cs="Times New Roman"/>
+          <w:color w:val="F6F6F4"/>
+          <w:sz w:val="21"/>
+          <w:szCs w:val="21"/>
+          <w:lang w:eastAsia="pt-BR"/>
+        </w:rPr>
+        <w:t xml:space="preserve"> Home},</w:t>
+      </w:r>
+    </w:p>
+    <w:p>
+      <w:pPr>
+        <w:pStyle w:val="PargrafodaLista"/>
+        <w:numPr>
+          <w:ilvl w:val="0"/>
+          <w:numId w:val="1"/>
+        </w:numPr>
+        <w:shd w:val="clear" w:color="auto" w:fill="282A36"/>
+        <w:spacing w:after="0" w:line="285" w:lineRule="atLeast"/>
+        <w:jc w:val="left"/>
+        <w:rPr>
+          <w:rFonts w:ascii="Consolas" w:eastAsia="Times New Roman" w:hAnsi="Consolas" w:cs="Times New Roman"/>
+          <w:color w:val="F6F6F4"/>
+          <w:sz w:val="21"/>
+          <w:szCs w:val="21"/>
+          <w:lang w:eastAsia="pt-BR"/>
+        </w:rPr>
+      </w:pPr>
+      <w:r>
+        <w:rPr>
+          <w:rFonts w:ascii="Consolas" w:eastAsia="Times New Roman" w:hAnsi="Consolas" w:cs="Times New Roman"/>
+          <w:color w:val="F6F6F4"/>
+          <w:sz w:val="21"/>
+          <w:szCs w:val="21"/>
+          <w:lang w:eastAsia="pt-BR"/>
+        </w:rPr>
+        <w:t>    {path</w:t>
+      </w:r>
+      <w:r>
+        <w:rPr>
+          <w:rFonts w:ascii="Consolas" w:eastAsia="Times New Roman" w:hAnsi="Consolas" w:cs="Times New Roman"/>
+          <w:color w:val="F286C4"/>
+          <w:sz w:val="21"/>
+          <w:szCs w:val="21"/>
+          <w:lang w:eastAsia="pt-BR"/>
+        </w:rPr>
+        <w:t>:</w:t>
+      </w:r>
+      <w:r>
+        <w:rPr>
+          <w:rFonts w:ascii="Consolas" w:eastAsia="Times New Roman" w:hAnsi="Consolas" w:cs="Times New Roman"/>
+          <w:color w:val="F6F6F4"/>
+          <w:sz w:val="21"/>
+          <w:szCs w:val="21"/>
+          <w:lang w:eastAsia="pt-BR"/>
+        </w:rPr>
+        <w:t xml:space="preserve"> </w:t>
+      </w:r>
+      <w:r>
+        <w:rPr>
+          <w:rFonts w:ascii="Consolas" w:eastAsia="Times New Roman" w:hAnsi="Consolas" w:cs="Times New Roman"/>
+          <w:color w:val="DEE492"/>
+          <w:sz w:val="21"/>
+          <w:szCs w:val="21"/>
+          <w:lang w:eastAsia="pt-BR"/>
+        </w:rPr>
+        <w:t>'</w:t>
+      </w:r>
+      <w:r>
+        <w:rPr>
+          <w:rFonts w:ascii="Consolas" w:eastAsia="Times New Roman" w:hAnsi="Consolas" w:cs="Times New Roman"/>
+          <w:color w:val="E7EE98"/>
+          <w:sz w:val="21"/>
+          <w:szCs w:val="21"/>
+          <w:lang w:eastAsia="pt-BR"/>
+        </w:rPr>
+        <w:t>/portfolio</w:t>
+      </w:r>
+      <w:r>
+        <w:rPr>
+          <w:rFonts w:ascii="Consolas" w:eastAsia="Times New Roman" w:hAnsi="Consolas" w:cs="Times New Roman"/>
+          <w:color w:val="DEE492"/>
+          <w:sz w:val="21"/>
+          <w:szCs w:val="21"/>
+          <w:lang w:eastAsia="pt-BR"/>
+        </w:rPr>
+        <w:t>'</w:t>
+      </w:r>
+      <w:r>
+        <w:rPr>
+          <w:rFonts w:ascii="Consolas" w:eastAsia="Times New Roman" w:hAnsi="Consolas" w:cs="Times New Roman"/>
+          <w:color w:val="F6F6F4"/>
+          <w:sz w:val="21"/>
+          <w:szCs w:val="21"/>
+          <w:lang w:eastAsia="pt-BR"/>
+        </w:rPr>
+        <w:t xml:space="preserve">, </w:t>
+      </w:r>
+      <w:proofErr w:type="spellStart"/>
+      <w:r>
+        <w:rPr>
+          <w:rFonts w:ascii="Consolas" w:eastAsia="Times New Roman" w:hAnsi="Consolas" w:cs="Times New Roman"/>
+          <w:color w:val="F6F6F4"/>
+          <w:sz w:val="21"/>
+          <w:szCs w:val="21"/>
+          <w:lang w:eastAsia="pt-BR"/>
+        </w:rPr>
+        <w:t>component</w:t>
+      </w:r>
+      <w:proofErr w:type="spellEnd"/>
+      <w:r>
+        <w:rPr>
+          <w:rFonts w:ascii="Consolas" w:eastAsia="Times New Roman" w:hAnsi="Consolas" w:cs="Times New Roman"/>
+          <w:color w:val="F286C4"/>
+          <w:sz w:val="21"/>
+          <w:szCs w:val="21"/>
+          <w:lang w:eastAsia="pt-BR"/>
+        </w:rPr>
+        <w:t>:</w:t>
+      </w:r>
+      <w:r>
+        <w:rPr>
+          <w:rFonts w:ascii="Consolas" w:eastAsia="Times New Roman" w:hAnsi="Consolas" w:cs="Times New Roman"/>
+          <w:color w:val="F6F6F4"/>
+          <w:sz w:val="21"/>
+          <w:szCs w:val="21"/>
+          <w:lang w:eastAsia="pt-BR"/>
+        </w:rPr>
+        <w:t xml:space="preserve"> Portfolio},</w:t>
+      </w:r>
+    </w:p>
+    <w:p>
+      <w:pPr>
+        <w:pStyle w:val="PargrafodaLista"/>
+        <w:numPr>
+          <w:ilvl w:val="0"/>
+          <w:numId w:val="1"/>
+        </w:numPr>
+        <w:shd w:val="clear" w:color="auto" w:fill="282A36"/>
+        <w:spacing w:after="0" w:line="285" w:lineRule="atLeast"/>
+        <w:jc w:val="left"/>
+        <w:rPr>
+          <w:rFonts w:ascii="Consolas" w:eastAsia="Times New Roman" w:hAnsi="Consolas" w:cs="Times New Roman"/>
+          <w:color w:val="F6F6F4"/>
+          <w:sz w:val="21"/>
+          <w:szCs w:val="21"/>
+          <w:lang w:eastAsia="pt-BR"/>
+        </w:rPr>
+      </w:pPr>
+      <w:r>
+        <w:rPr>
+          <w:rFonts w:ascii="Consolas" w:eastAsia="Times New Roman" w:hAnsi="Consolas" w:cs="Times New Roman"/>
+          <w:color w:val="F6F6F4"/>
+          <w:sz w:val="21"/>
+          <w:szCs w:val="21"/>
+          <w:lang w:eastAsia="pt-BR"/>
+        </w:rPr>
+        <w:t>    {path</w:t>
+      </w:r>
+      <w:r>
+        <w:rPr>
+          <w:rFonts w:ascii="Consolas" w:eastAsia="Times New Roman" w:hAnsi="Consolas" w:cs="Times New Roman"/>
+          <w:color w:val="F286C4"/>
+          <w:sz w:val="21"/>
+          <w:szCs w:val="21"/>
+          <w:lang w:eastAsia="pt-BR"/>
+        </w:rPr>
+        <w:t>:</w:t>
+      </w:r>
+      <w:r>
+        <w:rPr>
+          <w:rFonts w:ascii="Consolas" w:eastAsia="Times New Roman" w:hAnsi="Consolas" w:cs="Times New Roman"/>
+          <w:color w:val="F6F6F4"/>
+          <w:sz w:val="21"/>
+          <w:szCs w:val="21"/>
+          <w:lang w:eastAsia="pt-BR"/>
+        </w:rPr>
+        <w:t xml:space="preserve"> </w:t>
+      </w:r>
+      <w:r>
+        <w:rPr>
+          <w:rFonts w:ascii="Consolas" w:eastAsia="Times New Roman" w:hAnsi="Consolas" w:cs="Times New Roman"/>
+          <w:color w:val="DEE492"/>
+          <w:sz w:val="21"/>
+          <w:szCs w:val="21"/>
+          <w:lang w:eastAsia="pt-BR"/>
+        </w:rPr>
+        <w:t>'</w:t>
+      </w:r>
+      <w:r>
+        <w:rPr>
+          <w:rFonts w:ascii="Consolas" w:eastAsia="Times New Roman" w:hAnsi="Consolas" w:cs="Times New Roman"/>
+          <w:color w:val="E7EE98"/>
+          <w:sz w:val="21"/>
+          <w:szCs w:val="21"/>
+          <w:lang w:eastAsia="pt-BR"/>
+        </w:rPr>
+        <w:t>/stocks</w:t>
+      </w:r>
+      <w:r>
+        <w:rPr>
+          <w:rFonts w:ascii="Consolas" w:eastAsia="Times New Roman" w:hAnsi="Consolas" w:cs="Times New Roman"/>
+          <w:color w:val="DEE492"/>
+          <w:sz w:val="21"/>
+          <w:szCs w:val="21"/>
+          <w:lang w:eastAsia="pt-BR"/>
+        </w:rPr>
+        <w:t>'</w:t>
+      </w:r>
+      <w:r>
+        <w:rPr>
+          <w:rFonts w:ascii="Consolas" w:eastAsia="Times New Roman" w:hAnsi="Consolas" w:cs="Times New Roman"/>
+          <w:color w:val="F6F6F4"/>
+          <w:sz w:val="21"/>
+          <w:szCs w:val="21"/>
+          <w:lang w:eastAsia="pt-BR"/>
+        </w:rPr>
+        <w:t xml:space="preserve">, </w:t>
+      </w:r>
+      <w:proofErr w:type="spellStart"/>
+      <w:r>
+        <w:rPr>
+          <w:rFonts w:ascii="Consolas" w:eastAsia="Times New Roman" w:hAnsi="Consolas" w:cs="Times New Roman"/>
+          <w:color w:val="F6F6F4"/>
+          <w:sz w:val="21"/>
+          <w:szCs w:val="21"/>
+          <w:lang w:eastAsia="pt-BR"/>
+        </w:rPr>
+        <w:t>component</w:t>
+      </w:r>
+      <w:proofErr w:type="spellEnd"/>
+      <w:r>
+        <w:rPr>
+          <w:rFonts w:ascii="Consolas" w:eastAsia="Times New Roman" w:hAnsi="Consolas" w:cs="Times New Roman"/>
+          <w:color w:val="F286C4"/>
+          <w:sz w:val="21"/>
+          <w:szCs w:val="21"/>
+          <w:lang w:eastAsia="pt-BR"/>
+        </w:rPr>
+        <w:t>:</w:t>
+      </w:r>
+      <w:r>
+        <w:rPr>
+          <w:rFonts w:ascii="Consolas" w:eastAsia="Times New Roman" w:hAnsi="Consolas" w:cs="Times New Roman"/>
+          <w:color w:val="F6F6F4"/>
+          <w:sz w:val="21"/>
+          <w:szCs w:val="21"/>
+          <w:lang w:eastAsia="pt-BR"/>
+        </w:rPr>
+        <w:t xml:space="preserve"> Stocks}</w:t>
+      </w:r>
+    </w:p>
+    <w:p>
+      <w:pPr>
+        <w:pStyle w:val="PargrafodaLista"/>
+        <w:numPr>
+          <w:ilvl w:val="0"/>
+          <w:numId w:val="1"/>
+        </w:numPr>
+        <w:shd w:val="clear" w:color="auto" w:fill="282A36"/>
+        <w:spacing w:after="0" w:line="285" w:lineRule="atLeast"/>
+        <w:jc w:val="left"/>
+        <w:rPr>
+          <w:rFonts w:ascii="Consolas" w:eastAsia="Times New Roman" w:hAnsi="Consolas" w:cs="Times New Roman"/>
+          <w:color w:val="F6F6F4"/>
+          <w:sz w:val="21"/>
+          <w:szCs w:val="21"/>
+          <w:lang w:eastAsia="pt-BR"/>
+        </w:rPr>
+      </w:pPr>
+      <w:r>
+        <w:rPr>
+          <w:rFonts w:ascii="Consolas" w:eastAsia="Times New Roman" w:hAnsi="Consolas" w:cs="Times New Roman"/>
+          <w:color w:val="F6F6F4"/>
+          <w:sz w:val="21"/>
+          <w:szCs w:val="21"/>
+          <w:lang w:eastAsia="pt-BR"/>
+        </w:rPr>
+        <w:t>  ]</w:t>
+      </w:r>
+    </w:p>
+    <w:p>
+      <w:pPr>
+        <w:pStyle w:val="PargrafodaLista"/>
+        <w:numPr>
+          <w:ilvl w:val="0"/>
+          <w:numId w:val="1"/>
+        </w:numPr>
+        <w:shd w:val="clear" w:color="auto" w:fill="282A36"/>
+        <w:spacing w:after="0" w:line="285" w:lineRule="atLeast"/>
+        <w:jc w:val="left"/>
+        <w:rPr>
+          <w:rFonts w:ascii="Consolas" w:eastAsia="Times New Roman" w:hAnsi="Consolas" w:cs="Times New Roman"/>
+          <w:color w:val="F6F6F4"/>
+          <w:sz w:val="21"/>
+          <w:szCs w:val="21"/>
+          <w:lang w:eastAsia="pt-BR"/>
+        </w:rPr>
+      </w:pPr>
+      <w:r>
+        <w:rPr>
+          <w:rFonts w:ascii="Consolas" w:eastAsia="Times New Roman" w:hAnsi="Consolas" w:cs="Times New Roman"/>
+          <w:color w:val="F6F6F4"/>
+          <w:sz w:val="21"/>
+          <w:szCs w:val="21"/>
+          <w:lang w:eastAsia="pt-BR"/>
+        </w:rPr>
+        <w:t>})</w:t>
+      </w:r>
+    </w:p>
+    <w:p>
+      <w:pPr>
+        <w:pStyle w:val="PargrafodaLista"/>
+        <w:numPr>
+          <w:ilvl w:val="0"/>
+          <w:numId w:val="1"/>
+        </w:numPr>
+        <w:rPr>
+          <w:rFonts w:ascii="Consolas" w:hAnsi="Consolas"/>
+        </w:rPr>
+      </w:pPr>
+    </w:p>
+    <w:p>
+      <w:pPr>
+        <w:pStyle w:val="PargrafodaLista"/>
+        <w:numPr>
+          <w:ilvl w:val="0"/>
+          <w:numId w:val="1"/>
+        </w:numPr>
+        <w:rPr>
+          <w:rFonts w:ascii="Consolas" w:hAnsi="Consolas"/>
+        </w:rPr>
+      </w:pPr>
+      <w:r>
+        <w:rPr>
+          <w:rFonts w:ascii="Consolas" w:hAnsi="Consolas"/>
+        </w:rPr>
+        <w:t xml:space="preserve">Vamos agora configurar o </w:t>
+      </w:r>
+      <w:proofErr w:type="spellStart"/>
+      <w:r>
+        <w:rPr>
+          <w:rFonts w:ascii="Consolas" w:hAnsi="Consolas"/>
+        </w:rPr>
+        <w:t>App.vue</w:t>
+      </w:r>
+      <w:proofErr w:type="spellEnd"/>
+      <w:r>
+        <w:rPr>
+          <w:rFonts w:ascii="Consolas" w:hAnsi="Consolas"/>
+        </w:rPr>
+        <w:t xml:space="preserve"> </w:t>
+      </w:r>
+    </w:p>
+    <w:p>
+      <w:pPr>
+        <w:pStyle w:val="PargrafodaLista"/>
+        <w:numPr>
+          <w:ilvl w:val="0"/>
+          <w:numId w:val="1"/>
+        </w:numPr>
+        <w:rPr>
+          <w:rFonts w:ascii="Consolas" w:hAnsi="Consolas"/>
+        </w:rPr>
+      </w:pPr>
+      <w:r>
+        <w:rPr>
+          <w:rFonts w:ascii="Consolas" w:hAnsi="Consolas"/>
+        </w:rPr>
+        <w:t xml:space="preserve">Vamos registrar alguns componentes do </w:t>
+      </w:r>
+      <w:proofErr w:type="spellStart"/>
+      <w:r>
+        <w:rPr>
+          <w:rFonts w:ascii="Consolas" w:hAnsi="Consolas"/>
+        </w:rPr>
+        <w:t>Vuetify</w:t>
+      </w:r>
+      <w:proofErr w:type="spellEnd"/>
+      <w:r>
+        <w:rPr>
+          <w:rFonts w:ascii="Consolas" w:hAnsi="Consolas"/>
+        </w:rPr>
+        <w:t xml:space="preserve">, podemos consultar os componentes deste framework em </w:t>
+      </w:r>
+      <w:hyperlink r:id="rId5" w:history="1">
+        <w:r>
+          <w:rPr>
+            <w:rStyle w:val="Hyperlink"/>
+            <w:rFonts w:ascii="Consolas" w:hAnsi="Consolas"/>
+          </w:rPr>
+          <w:t>http://vue</w:t>
+        </w:r>
+        <w:r>
+          <w:rPr>
+            <w:rStyle w:val="Hyperlink"/>
+            <w:rFonts w:ascii="Consolas" w:hAnsi="Consolas"/>
+          </w:rPr>
+          <w:t>t</w:t>
+        </w:r>
+        <w:r>
+          <w:rPr>
+            <w:rStyle w:val="Hyperlink"/>
+            <w:rFonts w:ascii="Consolas" w:hAnsi="Consolas"/>
+          </w:rPr>
+          <w:t>i</w:t>
+        </w:r>
+        <w:r>
+          <w:rPr>
+            <w:rStyle w:val="Hyperlink"/>
+            <w:rFonts w:ascii="Consolas" w:hAnsi="Consolas"/>
+          </w:rPr>
+          <w:t>f</w:t>
+        </w:r>
+        <w:r>
+          <w:rPr>
+            <w:rStyle w:val="Hyperlink"/>
+            <w:rFonts w:ascii="Consolas" w:hAnsi="Consolas"/>
+          </w:rPr>
+          <w:t>yjs.com</w:t>
+        </w:r>
+      </w:hyperlink>
+    </w:p>
+    <w:p>
+      <w:pPr>
+        <w:pStyle w:val="PargrafodaLista"/>
+        <w:numPr>
+          <w:ilvl w:val="0"/>
+          <w:numId w:val="1"/>
+        </w:numPr>
+        <w:rPr>
+          <w:rFonts w:ascii="Consolas" w:hAnsi="Consolas"/>
+        </w:rPr>
+      </w:pPr>
+      <w:r>
+        <w:rPr>
+          <w:rFonts w:ascii="Consolas" w:hAnsi="Consolas"/>
+        </w:rPr>
+        <w:t xml:space="preserve">Dentro de </w:t>
+      </w:r>
+      <w:proofErr w:type="spellStart"/>
+      <w:r>
+        <w:rPr>
+          <w:rFonts w:ascii="Consolas" w:hAnsi="Consolas"/>
+        </w:rPr>
+        <w:t>App.vue</w:t>
+      </w:r>
+      <w:proofErr w:type="spellEnd"/>
+      <w:r>
+        <w:rPr>
+          <w:rFonts w:ascii="Consolas" w:hAnsi="Consolas"/>
+        </w:rPr>
+        <w:t xml:space="preserve"> vamos adicionar um &lt;v-app&gt;, dentro dele é onde serão inseridos todos os componentes.</w:t>
+      </w:r>
+    </w:p>
+    <w:p>
+      <w:pPr>
+        <w:pStyle w:val="PargrafodaLista"/>
+        <w:numPr>
+          <w:ilvl w:val="0"/>
+          <w:numId w:val="1"/>
+        </w:numPr>
+        <w:rPr>
+          <w:rFonts w:ascii="Consolas" w:hAnsi="Consolas"/>
+        </w:rPr>
+      </w:pPr>
+      <w:r>
+        <w:rPr>
+          <w:rFonts w:ascii="Consolas" w:hAnsi="Consolas"/>
+        </w:rPr>
+        <w:t>Vamos inserir um &lt;v-</w:t>
+      </w:r>
+      <w:proofErr w:type="spellStart"/>
+      <w:r>
+        <w:rPr>
+          <w:rFonts w:ascii="Consolas" w:hAnsi="Consolas"/>
+        </w:rPr>
+        <w:t>content</w:t>
+      </w:r>
+      <w:proofErr w:type="spellEnd"/>
+      <w:r>
+        <w:rPr>
+          <w:rFonts w:ascii="Consolas" w:hAnsi="Consolas"/>
+        </w:rPr>
+        <w:t>&gt; que será nosso conteúdo dentro de dele iremos definir um &lt;v-container</w:t>
+      </w:r>
+      <w:r>
+        <w:rPr>
+          <w:rFonts w:ascii="Consolas" w:hAnsi="Consolas"/>
+        </w:rPr>
+        <w:t xml:space="preserve">&gt; onde ficarão nossos componentes, dentro dele </w:t>
+      </w:r>
+      <w:proofErr w:type="spellStart"/>
+      <w:r>
+        <w:rPr>
+          <w:rFonts w:ascii="Consolas" w:hAnsi="Consolas"/>
+        </w:rPr>
+        <w:t>iremo</w:t>
+      </w:r>
+      <w:proofErr w:type="spellEnd"/>
+      <w:r>
+        <w:rPr>
+          <w:rFonts w:ascii="Consolas" w:hAnsi="Consolas"/>
+        </w:rPr>
+        <w:t xml:space="preserve"> inserir o &lt;</w:t>
+      </w:r>
+      <w:proofErr w:type="spellStart"/>
+      <w:r>
+        <w:rPr>
+          <w:rFonts w:ascii="Consolas" w:hAnsi="Consolas"/>
+        </w:rPr>
+        <w:t>router-view</w:t>
+      </w:r>
+      <w:proofErr w:type="spellEnd"/>
+      <w:r>
+        <w:rPr>
+          <w:rFonts w:ascii="Consolas" w:hAnsi="Consolas"/>
+        </w:rPr>
+        <w:t>&gt; que irá mostrar os componentes.</w:t>
+      </w:r>
+    </w:p>
+    <w:p>
+      <w:pPr>
+        <w:pStyle w:val="PargrafodaLista"/>
+        <w:numPr>
+          <w:ilvl w:val="0"/>
+          <w:numId w:val="1"/>
+        </w:numPr>
+        <w:rPr>
+          <w:rFonts w:ascii="Consolas" w:hAnsi="Consolas"/>
+        </w:rPr>
+      </w:pPr>
+      <w:r>
+        <w:rPr>
+          <w:rFonts w:ascii="Consolas" w:hAnsi="Consolas"/>
+        </w:rPr>
+        <w:t xml:space="preserve">Para testar devemos ainda importar e registrar o </w:t>
+      </w:r>
+      <w:proofErr w:type="spellStart"/>
+      <w:r>
+        <w:rPr>
+          <w:rFonts w:ascii="Consolas" w:hAnsi="Consolas"/>
+        </w:rPr>
+        <w:t>router</w:t>
+      </w:r>
+      <w:proofErr w:type="spellEnd"/>
+      <w:r>
+        <w:rPr>
+          <w:rFonts w:ascii="Consolas" w:hAnsi="Consolas"/>
+        </w:rPr>
+        <w:t xml:space="preserve"> dentro do arquivo main.js.</w:t>
+      </w:r>
+    </w:p>
+    <w:p>
+      <w:pPr>
+        <w:pStyle w:val="PargrafodaLista"/>
+        <w:numPr>
+          <w:ilvl w:val="0"/>
+          <w:numId w:val="1"/>
+        </w:numPr>
+        <w:shd w:val="clear" w:color="auto" w:fill="282A36"/>
+        <w:spacing w:after="0" w:line="285" w:lineRule="atLeast"/>
+        <w:jc w:val="left"/>
+        <w:rPr>
+          <w:rFonts w:ascii="Consolas" w:eastAsia="Times New Roman" w:hAnsi="Consolas" w:cs="Times New Roman"/>
+          <w:color w:val="F6F6F4"/>
+          <w:sz w:val="21"/>
+          <w:szCs w:val="21"/>
+          <w:lang w:eastAsia="pt-BR"/>
+        </w:rPr>
+      </w:pPr>
+      <w:proofErr w:type="spellStart"/>
+      <w:r>
+        <w:rPr>
+          <w:rFonts w:ascii="Consolas" w:eastAsia="Times New Roman" w:hAnsi="Consolas" w:cs="Times New Roman"/>
+          <w:color w:val="F286C4"/>
+          <w:sz w:val="21"/>
+          <w:szCs w:val="21"/>
+          <w:lang w:eastAsia="pt-BR"/>
+        </w:rPr>
+        <w:t>import</w:t>
+      </w:r>
+      <w:proofErr w:type="spellEnd"/>
+      <w:r>
+        <w:rPr>
+          <w:rFonts w:ascii="Consolas" w:eastAsia="Times New Roman" w:hAnsi="Consolas" w:cs="Times New Roman"/>
+          <w:color w:val="F6F6F4"/>
+          <w:sz w:val="21"/>
+          <w:szCs w:val="21"/>
+          <w:lang w:eastAsia="pt-BR"/>
+        </w:rPr>
+        <w:t xml:space="preserve"> </w:t>
+      </w:r>
+      <w:proofErr w:type="spellStart"/>
+      <w:r>
+        <w:rPr>
+          <w:rFonts w:ascii="Consolas" w:eastAsia="Times New Roman" w:hAnsi="Consolas" w:cs="Times New Roman"/>
+          <w:color w:val="F6F6F4"/>
+          <w:sz w:val="21"/>
+          <w:szCs w:val="21"/>
+          <w:lang w:eastAsia="pt-BR"/>
+        </w:rPr>
+        <w:t>Vue</w:t>
+      </w:r>
+      <w:proofErr w:type="spellEnd"/>
+      <w:r>
+        <w:rPr>
+          <w:rFonts w:ascii="Consolas" w:eastAsia="Times New Roman" w:hAnsi="Consolas" w:cs="Times New Roman"/>
+          <w:color w:val="F6F6F4"/>
+          <w:sz w:val="21"/>
+          <w:szCs w:val="21"/>
+          <w:lang w:eastAsia="pt-BR"/>
+        </w:rPr>
+        <w:t xml:space="preserve"> </w:t>
+      </w:r>
+      <w:proofErr w:type="spellStart"/>
+      <w:r>
+        <w:rPr>
+          <w:rFonts w:ascii="Consolas" w:eastAsia="Times New Roman" w:hAnsi="Consolas" w:cs="Times New Roman"/>
+          <w:color w:val="F286C4"/>
+          <w:sz w:val="21"/>
+          <w:szCs w:val="21"/>
+          <w:lang w:eastAsia="pt-BR"/>
+        </w:rPr>
+        <w:t>from</w:t>
+      </w:r>
+      <w:proofErr w:type="spellEnd"/>
+      <w:r>
+        <w:rPr>
+          <w:rFonts w:ascii="Consolas" w:eastAsia="Times New Roman" w:hAnsi="Consolas" w:cs="Times New Roman"/>
+          <w:color w:val="F6F6F4"/>
+          <w:sz w:val="21"/>
+          <w:szCs w:val="21"/>
+          <w:lang w:eastAsia="pt-BR"/>
+        </w:rPr>
+        <w:t xml:space="preserve"> </w:t>
+      </w:r>
+      <w:r>
+        <w:rPr>
+          <w:rFonts w:ascii="Consolas" w:eastAsia="Times New Roman" w:hAnsi="Consolas" w:cs="Times New Roman"/>
+          <w:color w:val="DEE492"/>
+          <w:sz w:val="21"/>
+          <w:szCs w:val="21"/>
+          <w:lang w:eastAsia="pt-BR"/>
+        </w:rPr>
+        <w:t>'</w:t>
+      </w:r>
+      <w:proofErr w:type="spellStart"/>
+      <w:r>
+        <w:rPr>
+          <w:rFonts w:ascii="Consolas" w:eastAsia="Times New Roman" w:hAnsi="Consolas" w:cs="Times New Roman"/>
+          <w:color w:val="E7EE98"/>
+          <w:sz w:val="21"/>
+          <w:szCs w:val="21"/>
+          <w:lang w:eastAsia="pt-BR"/>
+        </w:rPr>
+        <w:t>vue</w:t>
+      </w:r>
+      <w:proofErr w:type="spellEnd"/>
+      <w:r>
+        <w:rPr>
+          <w:rFonts w:ascii="Consolas" w:eastAsia="Times New Roman" w:hAnsi="Consolas" w:cs="Times New Roman"/>
+          <w:color w:val="DEE492"/>
+          <w:sz w:val="21"/>
+          <w:szCs w:val="21"/>
+          <w:lang w:eastAsia="pt-BR"/>
+        </w:rPr>
+        <w:t>'</w:t>
+      </w:r>
+    </w:p>
+    <w:p>
+      <w:pPr>
+        <w:pStyle w:val="PargrafodaLista"/>
+        <w:numPr>
+          <w:ilvl w:val="0"/>
+          <w:numId w:val="1"/>
+        </w:numPr>
+        <w:shd w:val="clear" w:color="auto" w:fill="282A36"/>
+        <w:spacing w:after="0" w:line="285" w:lineRule="atLeast"/>
+        <w:jc w:val="left"/>
+        <w:rPr>
+          <w:rFonts w:ascii="Consolas" w:eastAsia="Times New Roman" w:hAnsi="Consolas" w:cs="Times New Roman"/>
+          <w:color w:val="F6F6F4"/>
+          <w:sz w:val="21"/>
+          <w:szCs w:val="21"/>
+          <w:lang w:eastAsia="pt-BR"/>
+        </w:rPr>
+      </w:pPr>
+      <w:proofErr w:type="spellStart"/>
+      <w:r>
+        <w:rPr>
+          <w:rFonts w:ascii="Consolas" w:eastAsia="Times New Roman" w:hAnsi="Consolas" w:cs="Times New Roman"/>
+          <w:color w:val="F286C4"/>
+          <w:sz w:val="21"/>
+          <w:szCs w:val="21"/>
+          <w:lang w:eastAsia="pt-BR"/>
+        </w:rPr>
+        <w:t>import</w:t>
+      </w:r>
+      <w:proofErr w:type="spellEnd"/>
+      <w:r>
+        <w:rPr>
+          <w:rFonts w:ascii="Consolas" w:eastAsia="Times New Roman" w:hAnsi="Consolas" w:cs="Times New Roman"/>
+          <w:color w:val="F6F6F4"/>
+          <w:sz w:val="21"/>
+          <w:szCs w:val="21"/>
+          <w:lang w:eastAsia="pt-BR"/>
+        </w:rPr>
+        <w:t xml:space="preserve"> App </w:t>
+      </w:r>
+      <w:proofErr w:type="spellStart"/>
+      <w:r>
+        <w:rPr>
+          <w:rFonts w:ascii="Consolas" w:eastAsia="Times New Roman" w:hAnsi="Consolas" w:cs="Times New Roman"/>
+          <w:color w:val="F286C4"/>
+          <w:sz w:val="21"/>
+          <w:szCs w:val="21"/>
+          <w:lang w:eastAsia="pt-BR"/>
+        </w:rPr>
+        <w:t>from</w:t>
+      </w:r>
+      <w:proofErr w:type="spellEnd"/>
+      <w:r>
+        <w:rPr>
+          <w:rFonts w:ascii="Consolas" w:eastAsia="Times New Roman" w:hAnsi="Consolas" w:cs="Times New Roman"/>
+          <w:color w:val="F6F6F4"/>
+          <w:sz w:val="21"/>
+          <w:szCs w:val="21"/>
+          <w:lang w:eastAsia="pt-BR"/>
+        </w:rPr>
+        <w:t xml:space="preserve"> </w:t>
+      </w:r>
+      <w:r>
+        <w:rPr>
+          <w:rFonts w:ascii="Consolas" w:eastAsia="Times New Roman" w:hAnsi="Consolas" w:cs="Times New Roman"/>
+          <w:color w:val="DEE492"/>
+          <w:sz w:val="21"/>
+          <w:szCs w:val="21"/>
+          <w:lang w:eastAsia="pt-BR"/>
+        </w:rPr>
+        <w:t>'</w:t>
+      </w:r>
+      <w:r>
+        <w:rPr>
+          <w:rFonts w:ascii="Consolas" w:eastAsia="Times New Roman" w:hAnsi="Consolas" w:cs="Times New Roman"/>
+          <w:color w:val="E7EE98"/>
+          <w:sz w:val="21"/>
+          <w:szCs w:val="21"/>
+          <w:lang w:eastAsia="pt-BR"/>
+        </w:rPr>
+        <w:t>./</w:t>
+      </w:r>
+      <w:proofErr w:type="spellStart"/>
+      <w:r>
+        <w:rPr>
+          <w:rFonts w:ascii="Consolas" w:eastAsia="Times New Roman" w:hAnsi="Consolas" w:cs="Times New Roman"/>
+          <w:color w:val="E7EE98"/>
+          <w:sz w:val="21"/>
+          <w:szCs w:val="21"/>
+          <w:lang w:eastAsia="pt-BR"/>
+        </w:rPr>
+        <w:t>App.vue</w:t>
+      </w:r>
+      <w:proofErr w:type="spellEnd"/>
+      <w:r>
+        <w:rPr>
+          <w:rFonts w:ascii="Consolas" w:eastAsia="Times New Roman" w:hAnsi="Consolas" w:cs="Times New Roman"/>
+          <w:color w:val="DEE492"/>
+          <w:sz w:val="21"/>
+          <w:szCs w:val="21"/>
+          <w:lang w:eastAsia="pt-BR"/>
+        </w:rPr>
+        <w:t>'</w:t>
+      </w:r>
+    </w:p>
+    <w:p>
+      <w:pPr>
+        <w:pStyle w:val="PargrafodaLista"/>
+        <w:numPr>
+          <w:ilvl w:val="0"/>
+          <w:numId w:val="1"/>
+        </w:numPr>
+        <w:shd w:val="clear" w:color="auto" w:fill="282A36"/>
+        <w:spacing w:after="0" w:line="285" w:lineRule="atLeast"/>
+        <w:jc w:val="left"/>
+        <w:rPr>
+          <w:rFonts w:ascii="Consolas" w:eastAsia="Times New Roman" w:hAnsi="Consolas" w:cs="Times New Roman"/>
+          <w:color w:val="F6F6F4"/>
+          <w:sz w:val="21"/>
+          <w:szCs w:val="21"/>
+          <w:lang w:eastAsia="pt-BR"/>
+        </w:rPr>
+      </w:pPr>
+      <w:proofErr w:type="spellStart"/>
+      <w:r>
+        <w:rPr>
+          <w:rFonts w:ascii="Consolas" w:eastAsia="Times New Roman" w:hAnsi="Consolas" w:cs="Times New Roman"/>
+          <w:color w:val="F286C4"/>
+          <w:sz w:val="21"/>
+          <w:szCs w:val="21"/>
+          <w:lang w:eastAsia="pt-BR"/>
+        </w:rPr>
+        <w:t>import</w:t>
+      </w:r>
+      <w:proofErr w:type="spellEnd"/>
+      <w:r>
+        <w:rPr>
+          <w:rFonts w:ascii="Consolas" w:eastAsia="Times New Roman" w:hAnsi="Consolas" w:cs="Times New Roman"/>
+          <w:color w:val="F6F6F4"/>
+          <w:sz w:val="21"/>
+          <w:szCs w:val="21"/>
+          <w:lang w:eastAsia="pt-BR"/>
+        </w:rPr>
+        <w:t xml:space="preserve"> </w:t>
+      </w:r>
+      <w:proofErr w:type="gramStart"/>
+      <w:r>
+        <w:rPr>
+          <w:rFonts w:ascii="Consolas" w:eastAsia="Times New Roman" w:hAnsi="Consolas" w:cs="Times New Roman"/>
+          <w:color w:val="DEE492"/>
+          <w:sz w:val="21"/>
+          <w:szCs w:val="21"/>
+          <w:lang w:eastAsia="pt-BR"/>
+        </w:rPr>
+        <w:t>'</w:t>
+      </w:r>
+      <w:r>
+        <w:rPr>
+          <w:rFonts w:ascii="Consolas" w:eastAsia="Times New Roman" w:hAnsi="Consolas" w:cs="Times New Roman"/>
+          <w:color w:val="E7EE98"/>
+          <w:sz w:val="21"/>
+          <w:szCs w:val="21"/>
+          <w:lang w:eastAsia="pt-BR"/>
+        </w:rPr>
+        <w:t>./</w:t>
+      </w:r>
+      <w:proofErr w:type="spellStart"/>
+      <w:proofErr w:type="gramEnd"/>
+      <w:r>
+        <w:rPr>
+          <w:rFonts w:ascii="Consolas" w:eastAsia="Times New Roman" w:hAnsi="Consolas" w:cs="Times New Roman"/>
+          <w:color w:val="E7EE98"/>
+          <w:sz w:val="21"/>
+          <w:szCs w:val="21"/>
+          <w:lang w:eastAsia="pt-BR"/>
+        </w:rPr>
+        <w:t>registerServiceWorker</w:t>
+      </w:r>
+      <w:proofErr w:type="spellEnd"/>
+      <w:r>
+        <w:rPr>
+          <w:rFonts w:ascii="Consolas" w:eastAsia="Times New Roman" w:hAnsi="Consolas" w:cs="Times New Roman"/>
+          <w:color w:val="DEE492"/>
+          <w:sz w:val="21"/>
+          <w:szCs w:val="21"/>
+          <w:lang w:eastAsia="pt-BR"/>
+        </w:rPr>
+        <w:t>'</w:t>
+      </w:r>
+    </w:p>
+    <w:p>
+      <w:pPr>
+        <w:pStyle w:val="PargrafodaLista"/>
+        <w:numPr>
+          <w:ilvl w:val="0"/>
+          <w:numId w:val="1"/>
+        </w:numPr>
+        <w:shd w:val="clear" w:color="auto" w:fill="282A36"/>
+        <w:spacing w:after="0" w:line="285" w:lineRule="atLeast"/>
+        <w:jc w:val="left"/>
+        <w:rPr>
+          <w:rFonts w:ascii="Consolas" w:eastAsia="Times New Roman" w:hAnsi="Consolas" w:cs="Times New Roman"/>
+          <w:color w:val="F6F6F4"/>
+          <w:sz w:val="21"/>
+          <w:szCs w:val="21"/>
+          <w:lang w:eastAsia="pt-BR"/>
+        </w:rPr>
+      </w:pPr>
+      <w:proofErr w:type="spellStart"/>
+      <w:r>
+        <w:rPr>
+          <w:rFonts w:ascii="Consolas" w:eastAsia="Times New Roman" w:hAnsi="Consolas" w:cs="Times New Roman"/>
+          <w:color w:val="F286C4"/>
+          <w:sz w:val="21"/>
+          <w:szCs w:val="21"/>
+          <w:lang w:eastAsia="pt-BR"/>
+        </w:rPr>
+        <w:t>import</w:t>
+      </w:r>
+      <w:proofErr w:type="spellEnd"/>
+      <w:r>
+        <w:rPr>
+          <w:rFonts w:ascii="Consolas" w:eastAsia="Times New Roman" w:hAnsi="Consolas" w:cs="Times New Roman"/>
+          <w:color w:val="F6F6F4"/>
+          <w:sz w:val="21"/>
+          <w:szCs w:val="21"/>
+          <w:lang w:eastAsia="pt-BR"/>
+        </w:rPr>
+        <w:t xml:space="preserve"> </w:t>
+      </w:r>
+      <w:proofErr w:type="spellStart"/>
+      <w:r>
+        <w:rPr>
+          <w:rFonts w:ascii="Consolas" w:eastAsia="Times New Roman" w:hAnsi="Consolas" w:cs="Times New Roman"/>
+          <w:color w:val="F6F6F4"/>
+          <w:sz w:val="21"/>
+          <w:szCs w:val="21"/>
+          <w:lang w:eastAsia="pt-BR"/>
+        </w:rPr>
+        <w:t>router</w:t>
+      </w:r>
+      <w:proofErr w:type="spellEnd"/>
+      <w:r>
+        <w:rPr>
+          <w:rFonts w:ascii="Consolas" w:eastAsia="Times New Roman" w:hAnsi="Consolas" w:cs="Times New Roman"/>
+          <w:color w:val="F6F6F4"/>
+          <w:sz w:val="21"/>
+          <w:szCs w:val="21"/>
+          <w:lang w:eastAsia="pt-BR"/>
+        </w:rPr>
+        <w:t xml:space="preserve"> </w:t>
+      </w:r>
+      <w:proofErr w:type="spellStart"/>
+      <w:r>
+        <w:rPr>
+          <w:rFonts w:ascii="Consolas" w:eastAsia="Times New Roman" w:hAnsi="Consolas" w:cs="Times New Roman"/>
+          <w:color w:val="F286C4"/>
+          <w:sz w:val="21"/>
+          <w:szCs w:val="21"/>
+          <w:lang w:eastAsia="pt-BR"/>
+        </w:rPr>
+        <w:t>from</w:t>
+      </w:r>
+      <w:proofErr w:type="spellEnd"/>
+      <w:r>
+        <w:rPr>
+          <w:rFonts w:ascii="Consolas" w:eastAsia="Times New Roman" w:hAnsi="Consolas" w:cs="Times New Roman"/>
+          <w:color w:val="F6F6F4"/>
+          <w:sz w:val="21"/>
+          <w:szCs w:val="21"/>
+          <w:lang w:eastAsia="pt-BR"/>
+        </w:rPr>
+        <w:t xml:space="preserve"> </w:t>
+      </w:r>
+      <w:proofErr w:type="gramStart"/>
+      <w:r>
+        <w:rPr>
+          <w:rFonts w:ascii="Consolas" w:eastAsia="Times New Roman" w:hAnsi="Consolas" w:cs="Times New Roman"/>
+          <w:color w:val="DEE492"/>
+          <w:sz w:val="21"/>
+          <w:szCs w:val="21"/>
+          <w:lang w:eastAsia="pt-BR"/>
+        </w:rPr>
+        <w:t>'</w:t>
+      </w:r>
+      <w:r>
+        <w:rPr>
+          <w:rFonts w:ascii="Consolas" w:eastAsia="Times New Roman" w:hAnsi="Consolas" w:cs="Times New Roman"/>
+          <w:color w:val="E7EE98"/>
+          <w:sz w:val="21"/>
+          <w:szCs w:val="21"/>
+          <w:lang w:eastAsia="pt-BR"/>
+        </w:rPr>
+        <w:t>./</w:t>
+      </w:r>
+      <w:proofErr w:type="spellStart"/>
+      <w:proofErr w:type="gramEnd"/>
+      <w:r>
+        <w:rPr>
+          <w:rFonts w:ascii="Consolas" w:eastAsia="Times New Roman" w:hAnsi="Consolas" w:cs="Times New Roman"/>
+          <w:color w:val="E7EE98"/>
+          <w:sz w:val="21"/>
+          <w:szCs w:val="21"/>
+          <w:lang w:eastAsia="pt-BR"/>
+        </w:rPr>
+        <w:t>router</w:t>
+      </w:r>
+      <w:proofErr w:type="spellEnd"/>
+      <w:r>
+        <w:rPr>
+          <w:rFonts w:ascii="Consolas" w:eastAsia="Times New Roman" w:hAnsi="Consolas" w:cs="Times New Roman"/>
+          <w:color w:val="E7EE98"/>
+          <w:sz w:val="21"/>
+          <w:szCs w:val="21"/>
+          <w:lang w:eastAsia="pt-BR"/>
+        </w:rPr>
+        <w:t>/</w:t>
+      </w:r>
+      <w:proofErr w:type="spellStart"/>
+      <w:r>
+        <w:rPr>
+          <w:rFonts w:ascii="Consolas" w:eastAsia="Times New Roman" w:hAnsi="Consolas" w:cs="Times New Roman"/>
+          <w:color w:val="E7EE98"/>
+          <w:sz w:val="21"/>
+          <w:szCs w:val="21"/>
+          <w:lang w:eastAsia="pt-BR"/>
+        </w:rPr>
+        <w:t>router</w:t>
+      </w:r>
+      <w:proofErr w:type="spellEnd"/>
+      <w:r>
+        <w:rPr>
+          <w:rFonts w:ascii="Consolas" w:eastAsia="Times New Roman" w:hAnsi="Consolas" w:cs="Times New Roman"/>
+          <w:color w:val="DEE492"/>
+          <w:sz w:val="21"/>
+          <w:szCs w:val="21"/>
+          <w:lang w:eastAsia="pt-BR"/>
+        </w:rPr>
+        <w:t>'</w:t>
+      </w:r>
+    </w:p>
+    <w:p>
+      <w:pPr>
+        <w:pStyle w:val="PargrafodaLista"/>
+        <w:numPr>
+          <w:ilvl w:val="0"/>
+          <w:numId w:val="1"/>
+        </w:numPr>
+        <w:shd w:val="clear" w:color="auto" w:fill="282A36"/>
+        <w:spacing w:after="0" w:line="285" w:lineRule="atLeast"/>
+        <w:jc w:val="left"/>
+        <w:rPr>
+          <w:rFonts w:ascii="Consolas" w:eastAsia="Times New Roman" w:hAnsi="Consolas" w:cs="Times New Roman"/>
+          <w:color w:val="F6F6F4"/>
+          <w:sz w:val="21"/>
+          <w:szCs w:val="21"/>
+          <w:lang w:eastAsia="pt-BR"/>
+        </w:rPr>
+      </w:pPr>
+      <w:proofErr w:type="spellStart"/>
+      <w:r>
+        <w:rPr>
+          <w:rFonts w:ascii="Consolas" w:eastAsia="Times New Roman" w:hAnsi="Consolas" w:cs="Times New Roman"/>
+          <w:color w:val="F286C4"/>
+          <w:sz w:val="21"/>
+          <w:szCs w:val="21"/>
+          <w:lang w:eastAsia="pt-BR"/>
+        </w:rPr>
+        <w:t>import</w:t>
+      </w:r>
+      <w:proofErr w:type="spellEnd"/>
+      <w:r>
+        <w:rPr>
+          <w:rFonts w:ascii="Consolas" w:eastAsia="Times New Roman" w:hAnsi="Consolas" w:cs="Times New Roman"/>
+          <w:color w:val="F6F6F4"/>
+          <w:sz w:val="21"/>
+          <w:szCs w:val="21"/>
+          <w:lang w:eastAsia="pt-BR"/>
+        </w:rPr>
+        <w:t xml:space="preserve"> store </w:t>
+      </w:r>
+      <w:proofErr w:type="spellStart"/>
+      <w:r>
+        <w:rPr>
+          <w:rFonts w:ascii="Consolas" w:eastAsia="Times New Roman" w:hAnsi="Consolas" w:cs="Times New Roman"/>
+          <w:color w:val="F286C4"/>
+          <w:sz w:val="21"/>
+          <w:szCs w:val="21"/>
+          <w:lang w:eastAsia="pt-BR"/>
+        </w:rPr>
+        <w:t>from</w:t>
+      </w:r>
+      <w:proofErr w:type="spellEnd"/>
+      <w:r>
+        <w:rPr>
+          <w:rFonts w:ascii="Consolas" w:eastAsia="Times New Roman" w:hAnsi="Consolas" w:cs="Times New Roman"/>
+          <w:color w:val="F6F6F4"/>
+          <w:sz w:val="21"/>
+          <w:szCs w:val="21"/>
+          <w:lang w:eastAsia="pt-BR"/>
+        </w:rPr>
+        <w:t xml:space="preserve"> </w:t>
+      </w:r>
+      <w:proofErr w:type="gramStart"/>
+      <w:r>
+        <w:rPr>
+          <w:rFonts w:ascii="Consolas" w:eastAsia="Times New Roman" w:hAnsi="Consolas" w:cs="Times New Roman"/>
+          <w:color w:val="DEE492"/>
+          <w:sz w:val="21"/>
+          <w:szCs w:val="21"/>
+          <w:lang w:eastAsia="pt-BR"/>
+        </w:rPr>
+        <w:t>'</w:t>
+      </w:r>
+      <w:r>
+        <w:rPr>
+          <w:rFonts w:ascii="Consolas" w:eastAsia="Times New Roman" w:hAnsi="Consolas" w:cs="Times New Roman"/>
+          <w:color w:val="E7EE98"/>
+          <w:sz w:val="21"/>
+          <w:szCs w:val="21"/>
+          <w:lang w:eastAsia="pt-BR"/>
+        </w:rPr>
+        <w:t>./</w:t>
+      </w:r>
+      <w:proofErr w:type="gramEnd"/>
+      <w:r>
+        <w:rPr>
+          <w:rFonts w:ascii="Consolas" w:eastAsia="Times New Roman" w:hAnsi="Consolas" w:cs="Times New Roman"/>
+          <w:color w:val="E7EE98"/>
+          <w:sz w:val="21"/>
+          <w:szCs w:val="21"/>
+          <w:lang w:eastAsia="pt-BR"/>
+        </w:rPr>
+        <w:t>store/store</w:t>
+      </w:r>
+      <w:r>
+        <w:rPr>
+          <w:rFonts w:ascii="Consolas" w:eastAsia="Times New Roman" w:hAnsi="Consolas" w:cs="Times New Roman"/>
+          <w:color w:val="DEE492"/>
+          <w:sz w:val="21"/>
+          <w:szCs w:val="21"/>
+          <w:lang w:eastAsia="pt-BR"/>
+        </w:rPr>
+        <w:t>'</w:t>
+      </w:r>
+    </w:p>
+    <w:p>
+      <w:pPr>
+        <w:pStyle w:val="PargrafodaLista"/>
+        <w:numPr>
+          <w:ilvl w:val="0"/>
+          <w:numId w:val="1"/>
+        </w:numPr>
+        <w:shd w:val="clear" w:color="auto" w:fill="282A36"/>
+        <w:spacing w:after="0" w:line="285" w:lineRule="atLeast"/>
+        <w:jc w:val="left"/>
+        <w:rPr>
+          <w:rFonts w:ascii="Consolas" w:eastAsia="Times New Roman" w:hAnsi="Consolas" w:cs="Times New Roman"/>
+          <w:color w:val="F6F6F4"/>
+          <w:sz w:val="21"/>
+          <w:szCs w:val="21"/>
+          <w:lang w:eastAsia="pt-BR"/>
+        </w:rPr>
+      </w:pPr>
+      <w:proofErr w:type="spellStart"/>
+      <w:r>
+        <w:rPr>
+          <w:rFonts w:ascii="Consolas" w:eastAsia="Times New Roman" w:hAnsi="Consolas" w:cs="Times New Roman"/>
+          <w:color w:val="F286C4"/>
+          <w:sz w:val="21"/>
+          <w:szCs w:val="21"/>
+          <w:lang w:eastAsia="pt-BR"/>
+        </w:rPr>
+        <w:t>import</w:t>
+      </w:r>
+      <w:proofErr w:type="spellEnd"/>
+      <w:r>
+        <w:rPr>
+          <w:rFonts w:ascii="Consolas" w:eastAsia="Times New Roman" w:hAnsi="Consolas" w:cs="Times New Roman"/>
+          <w:color w:val="F6F6F4"/>
+          <w:sz w:val="21"/>
+          <w:szCs w:val="21"/>
+          <w:lang w:eastAsia="pt-BR"/>
+        </w:rPr>
+        <w:t xml:space="preserve"> </w:t>
+      </w:r>
+      <w:proofErr w:type="spellStart"/>
+      <w:r>
+        <w:rPr>
+          <w:rFonts w:ascii="Consolas" w:eastAsia="Times New Roman" w:hAnsi="Consolas" w:cs="Times New Roman"/>
+          <w:color w:val="F6F6F4"/>
+          <w:sz w:val="21"/>
+          <w:szCs w:val="21"/>
+          <w:lang w:eastAsia="pt-BR"/>
+        </w:rPr>
+        <w:t>vuetify</w:t>
+      </w:r>
+      <w:proofErr w:type="spellEnd"/>
+      <w:r>
+        <w:rPr>
+          <w:rFonts w:ascii="Consolas" w:eastAsia="Times New Roman" w:hAnsi="Consolas" w:cs="Times New Roman"/>
+          <w:color w:val="F6F6F4"/>
+          <w:sz w:val="21"/>
+          <w:szCs w:val="21"/>
+          <w:lang w:eastAsia="pt-BR"/>
+        </w:rPr>
+        <w:t xml:space="preserve"> </w:t>
+      </w:r>
+      <w:proofErr w:type="spellStart"/>
+      <w:r>
+        <w:rPr>
+          <w:rFonts w:ascii="Consolas" w:eastAsia="Times New Roman" w:hAnsi="Consolas" w:cs="Times New Roman"/>
+          <w:color w:val="F286C4"/>
+          <w:sz w:val="21"/>
+          <w:szCs w:val="21"/>
+          <w:lang w:eastAsia="pt-BR"/>
+        </w:rPr>
+        <w:t>from</w:t>
+      </w:r>
+      <w:proofErr w:type="spellEnd"/>
+      <w:r>
+        <w:rPr>
+          <w:rFonts w:ascii="Consolas" w:eastAsia="Times New Roman" w:hAnsi="Consolas" w:cs="Times New Roman"/>
+          <w:color w:val="F6F6F4"/>
+          <w:sz w:val="21"/>
+          <w:szCs w:val="21"/>
+          <w:lang w:eastAsia="pt-BR"/>
+        </w:rPr>
+        <w:t xml:space="preserve"> </w:t>
+      </w:r>
+      <w:proofErr w:type="gramStart"/>
+      <w:r>
+        <w:rPr>
+          <w:rFonts w:ascii="Consolas" w:eastAsia="Times New Roman" w:hAnsi="Consolas" w:cs="Times New Roman"/>
+          <w:color w:val="DEE492"/>
+          <w:sz w:val="21"/>
+          <w:szCs w:val="21"/>
+          <w:lang w:eastAsia="pt-BR"/>
+        </w:rPr>
+        <w:t>'</w:t>
+      </w:r>
+      <w:r>
+        <w:rPr>
+          <w:rFonts w:ascii="Consolas" w:eastAsia="Times New Roman" w:hAnsi="Consolas" w:cs="Times New Roman"/>
+          <w:color w:val="E7EE98"/>
+          <w:sz w:val="21"/>
+          <w:szCs w:val="21"/>
+          <w:lang w:eastAsia="pt-BR"/>
+        </w:rPr>
+        <w:t>./</w:t>
+      </w:r>
+      <w:proofErr w:type="gramEnd"/>
+      <w:r>
+        <w:rPr>
+          <w:rFonts w:ascii="Consolas" w:eastAsia="Times New Roman" w:hAnsi="Consolas" w:cs="Times New Roman"/>
+          <w:color w:val="E7EE98"/>
+          <w:sz w:val="21"/>
+          <w:szCs w:val="21"/>
+          <w:lang w:eastAsia="pt-BR"/>
+        </w:rPr>
+        <w:t>plugins/</w:t>
+      </w:r>
+      <w:proofErr w:type="spellStart"/>
+      <w:r>
+        <w:rPr>
+          <w:rFonts w:ascii="Consolas" w:eastAsia="Times New Roman" w:hAnsi="Consolas" w:cs="Times New Roman"/>
+          <w:color w:val="E7EE98"/>
+          <w:sz w:val="21"/>
+          <w:szCs w:val="21"/>
+          <w:lang w:eastAsia="pt-BR"/>
+        </w:rPr>
+        <w:t>vuetify</w:t>
+      </w:r>
+      <w:proofErr w:type="spellEnd"/>
+      <w:r>
+        <w:rPr>
+          <w:rFonts w:ascii="Consolas" w:eastAsia="Times New Roman" w:hAnsi="Consolas" w:cs="Times New Roman"/>
+          <w:color w:val="DEE492"/>
+          <w:sz w:val="21"/>
+          <w:szCs w:val="21"/>
+          <w:lang w:eastAsia="pt-BR"/>
+        </w:rPr>
+        <w:t>'</w:t>
+      </w:r>
+    </w:p>
+    <w:p>
+      <w:pPr>
+        <w:pStyle w:val="PargrafodaLista"/>
+        <w:numPr>
+          <w:ilvl w:val="0"/>
+          <w:numId w:val="1"/>
+        </w:numPr>
+        <w:shd w:val="clear" w:color="auto" w:fill="282A36"/>
+        <w:spacing w:after="0" w:line="285" w:lineRule="atLeast"/>
+        <w:jc w:val="left"/>
+        <w:rPr>
+          <w:rFonts w:ascii="Consolas" w:eastAsia="Times New Roman" w:hAnsi="Consolas" w:cs="Times New Roman"/>
+          <w:color w:val="F6F6F4"/>
+          <w:sz w:val="21"/>
+          <w:szCs w:val="21"/>
+          <w:lang w:eastAsia="pt-BR"/>
+        </w:rPr>
+      </w:pPr>
+    </w:p>
+    <w:p>
+      <w:pPr>
+        <w:pStyle w:val="PargrafodaLista"/>
+        <w:numPr>
+          <w:ilvl w:val="0"/>
+          <w:numId w:val="1"/>
+        </w:numPr>
+        <w:shd w:val="clear" w:color="auto" w:fill="282A36"/>
+        <w:spacing w:after="0" w:line="285" w:lineRule="atLeast"/>
+        <w:jc w:val="left"/>
+        <w:rPr>
+          <w:rFonts w:ascii="Consolas" w:eastAsia="Times New Roman" w:hAnsi="Consolas" w:cs="Times New Roman"/>
+          <w:color w:val="F6F6F4"/>
+          <w:sz w:val="21"/>
+          <w:szCs w:val="21"/>
+          <w:lang w:eastAsia="pt-BR"/>
+        </w:rPr>
+      </w:pPr>
+      <w:proofErr w:type="spellStart"/>
+      <w:proofErr w:type="gramStart"/>
+      <w:r>
+        <w:rPr>
+          <w:rFonts w:ascii="Consolas" w:eastAsia="Times New Roman" w:hAnsi="Consolas" w:cs="Times New Roman"/>
+          <w:color w:val="97E1F1"/>
+          <w:sz w:val="21"/>
+          <w:szCs w:val="21"/>
+          <w:lang w:eastAsia="pt-BR"/>
+        </w:rPr>
+        <w:t>Vue</w:t>
+      </w:r>
+      <w:r>
+        <w:rPr>
+          <w:rFonts w:ascii="Consolas" w:eastAsia="Times New Roman" w:hAnsi="Consolas" w:cs="Times New Roman"/>
+          <w:color w:val="F6F6F4"/>
+          <w:sz w:val="21"/>
+          <w:szCs w:val="21"/>
+          <w:lang w:eastAsia="pt-BR"/>
+        </w:rPr>
+        <w:t>.config.productionTip</w:t>
+      </w:r>
+      <w:proofErr w:type="spellEnd"/>
+      <w:proofErr w:type="gramEnd"/>
+      <w:r>
+        <w:rPr>
+          <w:rFonts w:ascii="Consolas" w:eastAsia="Times New Roman" w:hAnsi="Consolas" w:cs="Times New Roman"/>
+          <w:color w:val="F6F6F4"/>
+          <w:sz w:val="21"/>
+          <w:szCs w:val="21"/>
+          <w:lang w:eastAsia="pt-BR"/>
+        </w:rPr>
+        <w:t xml:space="preserve"> </w:t>
+      </w:r>
+      <w:r>
+        <w:rPr>
+          <w:rFonts w:ascii="Consolas" w:eastAsia="Times New Roman" w:hAnsi="Consolas" w:cs="Times New Roman"/>
+          <w:color w:val="F286C4"/>
+          <w:sz w:val="21"/>
+          <w:szCs w:val="21"/>
+          <w:lang w:eastAsia="pt-BR"/>
+        </w:rPr>
+        <w:t>=</w:t>
+      </w:r>
+      <w:r>
+        <w:rPr>
+          <w:rFonts w:ascii="Consolas" w:eastAsia="Times New Roman" w:hAnsi="Consolas" w:cs="Times New Roman"/>
+          <w:color w:val="F6F6F4"/>
+          <w:sz w:val="21"/>
+          <w:szCs w:val="21"/>
+          <w:lang w:eastAsia="pt-BR"/>
+        </w:rPr>
+        <w:t xml:space="preserve"> </w:t>
+      </w:r>
+      <w:r>
+        <w:rPr>
+          <w:rFonts w:ascii="Consolas" w:eastAsia="Times New Roman" w:hAnsi="Consolas" w:cs="Times New Roman"/>
+          <w:color w:val="BF9EEE"/>
+          <w:sz w:val="21"/>
+          <w:szCs w:val="21"/>
+          <w:lang w:eastAsia="pt-BR"/>
+        </w:rPr>
+        <w:t>false</w:t>
+      </w:r>
+    </w:p>
+    <w:p>
+      <w:pPr>
+        <w:pStyle w:val="PargrafodaLista"/>
+        <w:numPr>
+          <w:ilvl w:val="0"/>
+          <w:numId w:val="1"/>
+        </w:numPr>
+        <w:shd w:val="clear" w:color="auto" w:fill="282A36"/>
+        <w:spacing w:after="0" w:line="285" w:lineRule="atLeast"/>
+        <w:jc w:val="left"/>
+        <w:rPr>
+          <w:rFonts w:ascii="Consolas" w:eastAsia="Times New Roman" w:hAnsi="Consolas" w:cs="Times New Roman"/>
+          <w:color w:val="F6F6F4"/>
+          <w:sz w:val="21"/>
+          <w:szCs w:val="21"/>
+          <w:lang w:eastAsia="pt-BR"/>
+        </w:rPr>
+      </w:pPr>
+    </w:p>
+    <w:p>
+      <w:pPr>
+        <w:pStyle w:val="PargrafodaLista"/>
+        <w:numPr>
+          <w:ilvl w:val="0"/>
+          <w:numId w:val="1"/>
+        </w:numPr>
+        <w:shd w:val="clear" w:color="auto" w:fill="282A36"/>
+        <w:spacing w:after="0" w:line="285" w:lineRule="atLeast"/>
+        <w:jc w:val="left"/>
+        <w:rPr>
+          <w:rFonts w:ascii="Consolas" w:eastAsia="Times New Roman" w:hAnsi="Consolas" w:cs="Times New Roman"/>
+          <w:color w:val="F6F6F4"/>
+          <w:sz w:val="21"/>
+          <w:szCs w:val="21"/>
+          <w:lang w:eastAsia="pt-BR"/>
+        </w:rPr>
+      </w:pPr>
+      <w:r>
+        <w:rPr>
+          <w:rFonts w:ascii="Consolas" w:eastAsia="Times New Roman" w:hAnsi="Consolas" w:cs="Times New Roman"/>
+          <w:b/>
+          <w:bCs/>
+          <w:color w:val="F286C4"/>
+          <w:sz w:val="21"/>
+          <w:szCs w:val="21"/>
+          <w:lang w:eastAsia="pt-BR"/>
+        </w:rPr>
+        <w:t>new</w:t>
+      </w:r>
+      <w:r>
+        <w:rPr>
+          <w:rFonts w:ascii="Consolas" w:eastAsia="Times New Roman" w:hAnsi="Consolas" w:cs="Times New Roman"/>
+          <w:color w:val="F6F6F4"/>
+          <w:sz w:val="21"/>
+          <w:szCs w:val="21"/>
+          <w:lang w:eastAsia="pt-BR"/>
+        </w:rPr>
+        <w:t xml:space="preserve"> </w:t>
+      </w:r>
+      <w:proofErr w:type="spellStart"/>
+      <w:proofErr w:type="gramStart"/>
+      <w:r>
+        <w:rPr>
+          <w:rFonts w:ascii="Consolas" w:eastAsia="Times New Roman" w:hAnsi="Consolas" w:cs="Times New Roman"/>
+          <w:color w:val="97E1F1"/>
+          <w:sz w:val="21"/>
+          <w:szCs w:val="21"/>
+          <w:lang w:eastAsia="pt-BR"/>
+        </w:rPr>
+        <w:t>Vue</w:t>
+      </w:r>
+      <w:proofErr w:type="spellEnd"/>
+      <w:r>
+        <w:rPr>
+          <w:rFonts w:ascii="Consolas" w:eastAsia="Times New Roman" w:hAnsi="Consolas" w:cs="Times New Roman"/>
+          <w:color w:val="F6F6F4"/>
+          <w:sz w:val="21"/>
+          <w:szCs w:val="21"/>
+          <w:lang w:eastAsia="pt-BR"/>
+        </w:rPr>
+        <w:t>(</w:t>
+      </w:r>
+      <w:proofErr w:type="gramEnd"/>
+      <w:r>
+        <w:rPr>
+          <w:rFonts w:ascii="Consolas" w:eastAsia="Times New Roman" w:hAnsi="Consolas" w:cs="Times New Roman"/>
+          <w:color w:val="F6F6F4"/>
+          <w:sz w:val="21"/>
+          <w:szCs w:val="21"/>
+          <w:lang w:eastAsia="pt-BR"/>
+        </w:rPr>
+        <w:t>{</w:t>
+      </w:r>
+    </w:p>
+    <w:p>
+      <w:pPr>
+        <w:pStyle w:val="PargrafodaLista"/>
+        <w:numPr>
+          <w:ilvl w:val="0"/>
+          <w:numId w:val="1"/>
+        </w:numPr>
+        <w:shd w:val="clear" w:color="auto" w:fill="282A36"/>
+        <w:spacing w:after="0" w:line="285" w:lineRule="atLeast"/>
+        <w:jc w:val="left"/>
+        <w:rPr>
+          <w:rFonts w:ascii="Consolas" w:eastAsia="Times New Roman" w:hAnsi="Consolas" w:cs="Times New Roman"/>
+          <w:color w:val="F6F6F4"/>
+          <w:sz w:val="21"/>
+          <w:szCs w:val="21"/>
+          <w:lang w:eastAsia="pt-BR"/>
+        </w:rPr>
+      </w:pPr>
+      <w:r>
+        <w:rPr>
+          <w:rFonts w:ascii="Consolas" w:eastAsia="Times New Roman" w:hAnsi="Consolas" w:cs="Times New Roman"/>
+          <w:color w:val="F6F6F4"/>
+          <w:sz w:val="21"/>
+          <w:szCs w:val="21"/>
+          <w:lang w:eastAsia="pt-BR"/>
+        </w:rPr>
+        <w:t xml:space="preserve">  </w:t>
+      </w:r>
+      <w:proofErr w:type="spellStart"/>
+      <w:r>
+        <w:rPr>
+          <w:rFonts w:ascii="Consolas" w:eastAsia="Times New Roman" w:hAnsi="Consolas" w:cs="Times New Roman"/>
+          <w:color w:val="F6F6F4"/>
+          <w:sz w:val="21"/>
+          <w:szCs w:val="21"/>
+          <w:lang w:eastAsia="pt-BR"/>
+        </w:rPr>
+        <w:t>router</w:t>
+      </w:r>
+      <w:proofErr w:type="spellEnd"/>
+      <w:r>
+        <w:rPr>
+          <w:rFonts w:ascii="Consolas" w:eastAsia="Times New Roman" w:hAnsi="Consolas" w:cs="Times New Roman"/>
+          <w:color w:val="F6F6F4"/>
+          <w:sz w:val="21"/>
+          <w:szCs w:val="21"/>
+          <w:lang w:eastAsia="pt-BR"/>
+        </w:rPr>
+        <w:t>,</w:t>
+      </w:r>
+    </w:p>
+    <w:p>
+      <w:pPr>
+        <w:pStyle w:val="PargrafodaLista"/>
+        <w:numPr>
+          <w:ilvl w:val="0"/>
+          <w:numId w:val="1"/>
+        </w:numPr>
+        <w:shd w:val="clear" w:color="auto" w:fill="282A36"/>
+        <w:spacing w:after="0" w:line="285" w:lineRule="atLeast"/>
+        <w:jc w:val="left"/>
+        <w:rPr>
+          <w:rFonts w:ascii="Consolas" w:eastAsia="Times New Roman" w:hAnsi="Consolas" w:cs="Times New Roman"/>
+          <w:color w:val="F6F6F4"/>
+          <w:sz w:val="21"/>
+          <w:szCs w:val="21"/>
+          <w:lang w:eastAsia="pt-BR"/>
+        </w:rPr>
+      </w:pPr>
+      <w:r>
+        <w:rPr>
+          <w:rFonts w:ascii="Consolas" w:eastAsia="Times New Roman" w:hAnsi="Consolas" w:cs="Times New Roman"/>
+          <w:color w:val="F6F6F4"/>
+          <w:sz w:val="21"/>
+          <w:szCs w:val="21"/>
+          <w:lang w:eastAsia="pt-BR"/>
+        </w:rPr>
+        <w:t>  store,</w:t>
+      </w:r>
+    </w:p>
+    <w:p>
+      <w:pPr>
+        <w:pStyle w:val="PargrafodaLista"/>
+        <w:numPr>
+          <w:ilvl w:val="0"/>
+          <w:numId w:val="1"/>
+        </w:numPr>
+        <w:shd w:val="clear" w:color="auto" w:fill="282A36"/>
+        <w:spacing w:after="0" w:line="285" w:lineRule="atLeast"/>
+        <w:jc w:val="left"/>
+        <w:rPr>
+          <w:rFonts w:ascii="Consolas" w:eastAsia="Times New Roman" w:hAnsi="Consolas" w:cs="Times New Roman"/>
+          <w:color w:val="F6F6F4"/>
+          <w:sz w:val="21"/>
+          <w:szCs w:val="21"/>
+          <w:lang w:eastAsia="pt-BR"/>
+        </w:rPr>
+      </w:pPr>
+      <w:r>
+        <w:rPr>
+          <w:rFonts w:ascii="Consolas" w:eastAsia="Times New Roman" w:hAnsi="Consolas" w:cs="Times New Roman"/>
+          <w:color w:val="F6F6F4"/>
+          <w:sz w:val="21"/>
+          <w:szCs w:val="21"/>
+          <w:lang w:eastAsia="pt-BR"/>
+        </w:rPr>
+        <w:t xml:space="preserve">  </w:t>
+      </w:r>
+      <w:proofErr w:type="spellStart"/>
+      <w:r>
+        <w:rPr>
+          <w:rFonts w:ascii="Consolas" w:eastAsia="Times New Roman" w:hAnsi="Consolas" w:cs="Times New Roman"/>
+          <w:color w:val="F6F6F4"/>
+          <w:sz w:val="21"/>
+          <w:szCs w:val="21"/>
+          <w:lang w:eastAsia="pt-BR"/>
+        </w:rPr>
+        <w:t>vuetify</w:t>
+      </w:r>
+      <w:proofErr w:type="spellEnd"/>
+      <w:r>
+        <w:rPr>
+          <w:rFonts w:ascii="Consolas" w:eastAsia="Times New Roman" w:hAnsi="Consolas" w:cs="Times New Roman"/>
+          <w:color w:val="F6F6F4"/>
+          <w:sz w:val="21"/>
+          <w:szCs w:val="21"/>
+          <w:lang w:eastAsia="pt-BR"/>
+        </w:rPr>
+        <w:t>,</w:t>
+      </w:r>
+    </w:p>
+    <w:p>
+      <w:pPr>
+        <w:pStyle w:val="PargrafodaLista"/>
+        <w:numPr>
+          <w:ilvl w:val="0"/>
+          <w:numId w:val="1"/>
+        </w:numPr>
+        <w:shd w:val="clear" w:color="auto" w:fill="282A36"/>
+        <w:spacing w:after="0" w:line="285" w:lineRule="atLeast"/>
+        <w:jc w:val="left"/>
+        <w:rPr>
+          <w:rFonts w:ascii="Consolas" w:eastAsia="Times New Roman" w:hAnsi="Consolas" w:cs="Times New Roman"/>
+          <w:color w:val="F6F6F4"/>
+          <w:sz w:val="21"/>
+          <w:szCs w:val="21"/>
+          <w:lang w:eastAsia="pt-BR"/>
+        </w:rPr>
+      </w:pPr>
+      <w:r>
+        <w:rPr>
+          <w:rFonts w:ascii="Consolas" w:eastAsia="Times New Roman" w:hAnsi="Consolas" w:cs="Times New Roman"/>
+          <w:color w:val="F6F6F4"/>
+          <w:sz w:val="21"/>
+          <w:szCs w:val="21"/>
+          <w:lang w:eastAsia="pt-BR"/>
+        </w:rPr>
+        <w:t xml:space="preserve">  </w:t>
+      </w:r>
+      <w:r>
+        <w:rPr>
+          <w:rFonts w:ascii="Consolas" w:eastAsia="Times New Roman" w:hAnsi="Consolas" w:cs="Times New Roman"/>
+          <w:color w:val="62E884"/>
+          <w:sz w:val="21"/>
+          <w:szCs w:val="21"/>
+          <w:lang w:eastAsia="pt-BR"/>
+        </w:rPr>
+        <w:t>render</w:t>
+      </w:r>
+      <w:r>
+        <w:rPr>
+          <w:rFonts w:ascii="Consolas" w:eastAsia="Times New Roman" w:hAnsi="Consolas" w:cs="Times New Roman"/>
+          <w:color w:val="F286C4"/>
+          <w:sz w:val="21"/>
+          <w:szCs w:val="21"/>
+          <w:lang w:eastAsia="pt-BR"/>
+        </w:rPr>
+        <w:t>:</w:t>
+      </w:r>
+      <w:r>
+        <w:rPr>
+          <w:rFonts w:ascii="Consolas" w:eastAsia="Times New Roman" w:hAnsi="Consolas" w:cs="Times New Roman"/>
+          <w:color w:val="F6F6F4"/>
+          <w:sz w:val="21"/>
+          <w:szCs w:val="21"/>
+          <w:lang w:eastAsia="pt-BR"/>
+        </w:rPr>
+        <w:t xml:space="preserve"> </w:t>
+      </w:r>
+      <w:r>
+        <w:rPr>
+          <w:rFonts w:ascii="Consolas" w:eastAsia="Times New Roman" w:hAnsi="Consolas" w:cs="Times New Roman"/>
+          <w:i/>
+          <w:iCs/>
+          <w:color w:val="62E884"/>
+          <w:sz w:val="21"/>
+          <w:szCs w:val="21"/>
+          <w:lang w:eastAsia="pt-BR"/>
+        </w:rPr>
+        <w:t>h</w:t>
+      </w:r>
+      <w:r>
+        <w:rPr>
+          <w:rFonts w:ascii="Consolas" w:eastAsia="Times New Roman" w:hAnsi="Consolas" w:cs="Times New Roman"/>
+          <w:color w:val="F6F6F4"/>
+          <w:sz w:val="21"/>
+          <w:szCs w:val="21"/>
+          <w:lang w:eastAsia="pt-BR"/>
+        </w:rPr>
+        <w:t xml:space="preserve"> </w:t>
+      </w:r>
+      <w:r>
+        <w:rPr>
+          <w:rFonts w:ascii="Consolas" w:eastAsia="Times New Roman" w:hAnsi="Consolas" w:cs="Times New Roman"/>
+          <w:color w:val="F286C4"/>
+          <w:sz w:val="21"/>
+          <w:szCs w:val="21"/>
+          <w:lang w:eastAsia="pt-BR"/>
+        </w:rPr>
+        <w:t>=&gt;</w:t>
+      </w:r>
+      <w:r>
+        <w:rPr>
+          <w:rFonts w:ascii="Consolas" w:eastAsia="Times New Roman" w:hAnsi="Consolas" w:cs="Times New Roman"/>
+          <w:color w:val="F6F6F4"/>
+          <w:sz w:val="21"/>
+          <w:szCs w:val="21"/>
+          <w:lang w:eastAsia="pt-BR"/>
+        </w:rPr>
+        <w:t xml:space="preserve"> </w:t>
+      </w:r>
+      <w:r>
+        <w:rPr>
+          <w:rFonts w:ascii="Consolas" w:eastAsia="Times New Roman" w:hAnsi="Consolas" w:cs="Times New Roman"/>
+          <w:color w:val="62E884"/>
+          <w:sz w:val="21"/>
+          <w:szCs w:val="21"/>
+          <w:lang w:eastAsia="pt-BR"/>
+        </w:rPr>
+        <w:t>h</w:t>
+      </w:r>
+      <w:r>
+        <w:rPr>
+          <w:rFonts w:ascii="Consolas" w:eastAsia="Times New Roman" w:hAnsi="Consolas" w:cs="Times New Roman"/>
+          <w:color w:val="F6F6F4"/>
+          <w:sz w:val="21"/>
+          <w:szCs w:val="21"/>
+          <w:lang w:eastAsia="pt-BR"/>
+        </w:rPr>
+        <w:t>(App)</w:t>
+      </w:r>
+    </w:p>
+    <w:p>
+      <w:pPr>
+        <w:pStyle w:val="PargrafodaLista"/>
+        <w:numPr>
+          <w:ilvl w:val="0"/>
+          <w:numId w:val="1"/>
+        </w:numPr>
+        <w:shd w:val="clear" w:color="auto" w:fill="282A36"/>
+        <w:spacing w:after="0" w:line="285" w:lineRule="atLeast"/>
+        <w:jc w:val="left"/>
+        <w:rPr>
+          <w:rFonts w:ascii="Consolas" w:eastAsia="Times New Roman" w:hAnsi="Consolas" w:cs="Times New Roman"/>
+          <w:color w:val="F6F6F4"/>
+          <w:sz w:val="21"/>
+          <w:szCs w:val="21"/>
+          <w:lang w:eastAsia="pt-BR"/>
+        </w:rPr>
+      </w:pPr>
+      <w:r>
+        <w:rPr>
+          <w:rFonts w:ascii="Consolas" w:eastAsia="Times New Roman" w:hAnsi="Consolas" w:cs="Times New Roman"/>
+          <w:color w:val="F6F6F4"/>
+          <w:sz w:val="21"/>
+          <w:szCs w:val="21"/>
+          <w:lang w:eastAsia="pt-BR"/>
+        </w:rPr>
+        <w:t>}</w:t>
+      </w:r>
+      <w:proofErr w:type="gramStart"/>
+      <w:r>
+        <w:rPr>
+          <w:rFonts w:ascii="Consolas" w:eastAsia="Times New Roman" w:hAnsi="Consolas" w:cs="Times New Roman"/>
+          <w:color w:val="F6F6F4"/>
+          <w:sz w:val="21"/>
+          <w:szCs w:val="21"/>
+          <w:lang w:eastAsia="pt-BR"/>
+        </w:rPr>
+        <w:t>).</w:t>
+      </w:r>
+      <w:r>
+        <w:rPr>
+          <w:rFonts w:ascii="Consolas" w:eastAsia="Times New Roman" w:hAnsi="Consolas" w:cs="Times New Roman"/>
+          <w:color w:val="62E884"/>
+          <w:sz w:val="21"/>
+          <w:szCs w:val="21"/>
+          <w:lang w:eastAsia="pt-BR"/>
+        </w:rPr>
+        <w:t>$</w:t>
+      </w:r>
+      <w:proofErr w:type="spellStart"/>
+      <w:proofErr w:type="gramEnd"/>
+      <w:r>
+        <w:rPr>
+          <w:rFonts w:ascii="Consolas" w:eastAsia="Times New Roman" w:hAnsi="Consolas" w:cs="Times New Roman"/>
+          <w:color w:val="62E884"/>
+          <w:sz w:val="21"/>
+          <w:szCs w:val="21"/>
+          <w:lang w:eastAsia="pt-BR"/>
+        </w:rPr>
+        <w:t>mount</w:t>
+      </w:r>
+      <w:proofErr w:type="spellEnd"/>
+      <w:r>
+        <w:rPr>
+          <w:rFonts w:ascii="Consolas" w:eastAsia="Times New Roman" w:hAnsi="Consolas" w:cs="Times New Roman"/>
+          <w:color w:val="F6F6F4"/>
+          <w:sz w:val="21"/>
+          <w:szCs w:val="21"/>
+          <w:lang w:eastAsia="pt-BR"/>
+        </w:rPr>
+        <w:t>(</w:t>
+      </w:r>
+      <w:r>
+        <w:rPr>
+          <w:rFonts w:ascii="Consolas" w:eastAsia="Times New Roman" w:hAnsi="Consolas" w:cs="Times New Roman"/>
+          <w:color w:val="DEE492"/>
+          <w:sz w:val="21"/>
+          <w:szCs w:val="21"/>
+          <w:lang w:eastAsia="pt-BR"/>
+        </w:rPr>
+        <w:t>'</w:t>
+      </w:r>
+      <w:r>
+        <w:rPr>
+          <w:rFonts w:ascii="Consolas" w:eastAsia="Times New Roman" w:hAnsi="Consolas" w:cs="Times New Roman"/>
+          <w:color w:val="E7EE98"/>
+          <w:sz w:val="21"/>
+          <w:szCs w:val="21"/>
+          <w:lang w:eastAsia="pt-BR"/>
+        </w:rPr>
+        <w:t>#app</w:t>
+      </w:r>
+      <w:r>
+        <w:rPr>
+          <w:rFonts w:ascii="Consolas" w:eastAsia="Times New Roman" w:hAnsi="Consolas" w:cs="Times New Roman"/>
+          <w:color w:val="DEE492"/>
+          <w:sz w:val="21"/>
+          <w:szCs w:val="21"/>
+          <w:lang w:eastAsia="pt-BR"/>
+        </w:rPr>
+        <w:t>'</w:t>
+      </w:r>
+      <w:r>
+        <w:rPr>
+          <w:rFonts w:ascii="Consolas" w:eastAsia="Times New Roman" w:hAnsi="Consolas" w:cs="Times New Roman"/>
+          <w:color w:val="F6F6F4"/>
+          <w:sz w:val="21"/>
+          <w:szCs w:val="21"/>
+          <w:lang w:eastAsia="pt-BR"/>
+        </w:rPr>
+        <w:t>)</w:t>
+      </w:r>
+    </w:p>
+    <w:p>
+      <w:pPr>
+        <w:pStyle w:val="PargrafodaLista"/>
+        <w:numPr>
+          <w:ilvl w:val="0"/>
+          <w:numId w:val="1"/>
+        </w:numPr>
+        <w:rPr>
+          <w:rFonts w:ascii="Consolas" w:hAnsi="Consolas"/>
+        </w:rPr>
+      </w:pPr>
+      <w:r>
+        <w:rPr>
+          <w:rFonts w:ascii="Consolas" w:hAnsi="Consolas"/>
+        </w:rPr>
+        <w:t>O próximo passo será inserir um cabeçalho na aplicação e nele terá os links para navegação entre os componentes.</w:t>
       </w:r>
     </w:p>
     <w:p>
@@ -1225,6 +4550,41 @@
       <w:contextualSpacing/>
     </w:pPr>
   </w:style>
+  <w:style w:type="character" w:styleId="Hyperlink">
+    <w:name w:val="Hyperlink"/>
+    <w:basedOn w:val="Fontepargpadro"/>
+    <w:uiPriority w:val="99"/>
+    <w:unhideWhenUsed/>
+    <w:rsid w:val="00985FE9"/>
+    <w:rPr>
+      <w:color w:val="0563C1" w:themeColor="hyperlink"/>
+      <w:u w:val="single"/>
+    </w:rPr>
+  </w:style>
+  <w:style w:type="character" w:styleId="MenoPendente">
+    <w:name w:val="Unresolved Mention"/>
+    <w:basedOn w:val="Fontepargpadro"/>
+    <w:uiPriority w:val="99"/>
+    <w:semiHidden/>
+    <w:unhideWhenUsed/>
+    <w:rsid w:val="00985FE9"/>
+    <w:rPr>
+      <w:color w:val="605E5C"/>
+      <w:shd w:val="clear" w:color="auto" w:fill="E1DFDD"/>
+    </w:rPr>
+  </w:style>
+  <w:style w:type="character" w:styleId="HiperlinkVisitado">
+    <w:name w:val="FollowedHyperlink"/>
+    <w:basedOn w:val="Fontepargpadro"/>
+    <w:uiPriority w:val="99"/>
+    <w:semiHidden/>
+    <w:unhideWhenUsed/>
+    <w:rsid w:val="00985FE9"/>
+    <w:rPr>
+      <w:color w:val="954F72" w:themeColor="followedHyperlink"/>
+      <w:u w:val="single"/>
+    </w:rPr>
+  </w:style>
 </w:styles>
 </file>
 

</xml_diff>

<commit_message>
Criando o Header da aplicação com um menu para acesso as rotas da aplicação
</commit_message>
<xml_diff>
--- a/PROJETO-STOCK-TRADER.docx
+++ b/PROJETO-STOCK-TRADER.docx
@@ -3993,15 +3993,4902 @@
           <w:ilvl w:val="0"/>
           <w:numId w:val="1"/>
         </w:numPr>
-        <w:rPr>
-          <w:rFonts w:ascii="Consolas" w:hAnsi="Consolas"/>
-        </w:rPr>
-      </w:pPr>
-    </w:p>
-    <w:p>
-      <w:pPr>
-        <w:pStyle w:val="PargrafodaLista"/>
-        <w:ind w:left="1060" w:firstLine="0"/>
+        <w:ind w:firstLine="0"/>
+        <w:rPr>
+          <w:rFonts w:ascii="Consolas" w:hAnsi="Consolas"/>
+        </w:rPr>
+      </w:pPr>
+      <w:r>
+        <w:rPr>
+          <w:rFonts w:ascii="Consolas" w:hAnsi="Consolas"/>
+        </w:rPr>
+        <w:t>Aula 307 – Adicionando Cabeçalho e Navegaç</w:t>
+      </w:r>
+      <w:r>
+        <w:rPr>
+          <w:rFonts w:ascii="Consolas" w:hAnsi="Consolas"/>
+        </w:rPr>
+        <w:t>ão</w:t>
+      </w:r>
+    </w:p>
+    <w:p>
+      <w:pPr>
+        <w:pStyle w:val="PargrafodaLista"/>
+        <w:numPr>
+          <w:ilvl w:val="0"/>
+          <w:numId w:val="1"/>
+        </w:numPr>
+        <w:ind w:firstLine="0"/>
+        <w:rPr>
+          <w:rFonts w:ascii="Consolas" w:hAnsi="Consolas"/>
+        </w:rPr>
+      </w:pPr>
+      <w:r>
+        <w:rPr>
+          <w:rFonts w:ascii="Consolas" w:hAnsi="Consolas"/>
+        </w:rPr>
+        <w:t xml:space="preserve">Vamos importar para o arquivo App.js o componente </w:t>
+      </w:r>
+      <w:proofErr w:type="spellStart"/>
+      <w:r>
+        <w:rPr>
+          <w:rFonts w:ascii="Consolas" w:hAnsi="Consolas"/>
+        </w:rPr>
+        <w:t>Cp</w:t>
+      </w:r>
+      <w:proofErr w:type="spellEnd"/>
+      <w:r>
+        <w:rPr>
+          <w:rFonts w:ascii="Consolas" w:hAnsi="Consolas"/>
+        </w:rPr>
+        <w:t>-</w:t>
+      </w:r>
+      <w:r>
+        <w:rPr>
+          <w:rFonts w:ascii="Consolas" w:hAnsi="Consolas"/>
+        </w:rPr>
+        <w:t>Header.</w:t>
+      </w:r>
+    </w:p>
+    <w:p>
+      <w:pPr>
+        <w:pStyle w:val="PargrafodaLista"/>
+        <w:numPr>
+          <w:ilvl w:val="0"/>
+          <w:numId w:val="1"/>
+        </w:numPr>
+        <w:shd w:val="clear" w:color="auto" w:fill="282A36"/>
+        <w:spacing w:after="0" w:line="285" w:lineRule="atLeast"/>
+        <w:jc w:val="left"/>
+        <w:rPr>
+          <w:rFonts w:ascii="Consolas" w:eastAsia="Times New Roman" w:hAnsi="Consolas" w:cs="Times New Roman"/>
+          <w:color w:val="F6F6F4"/>
+          <w:sz w:val="21"/>
+          <w:szCs w:val="21"/>
+          <w:lang w:eastAsia="pt-BR"/>
+        </w:rPr>
+      </w:pPr>
+      <w:r>
+        <w:rPr>
+          <w:rFonts w:ascii="Consolas" w:eastAsia="Times New Roman" w:hAnsi="Consolas" w:cs="Times New Roman"/>
+          <w:color w:val="F6F6F4"/>
+          <w:sz w:val="21"/>
+          <w:szCs w:val="21"/>
+          <w:lang w:eastAsia="pt-BR"/>
+        </w:rPr>
+        <w:t>&lt;</w:t>
+      </w:r>
+      <w:r>
+        <w:rPr>
+          <w:rFonts w:ascii="Consolas" w:eastAsia="Times New Roman" w:hAnsi="Consolas" w:cs="Times New Roman"/>
+          <w:color w:val="F286C4"/>
+          <w:sz w:val="21"/>
+          <w:szCs w:val="21"/>
+          <w:lang w:eastAsia="pt-BR"/>
+        </w:rPr>
+        <w:t>script</w:t>
+      </w:r>
+      <w:r>
+        <w:rPr>
+          <w:rFonts w:ascii="Consolas" w:eastAsia="Times New Roman" w:hAnsi="Consolas" w:cs="Times New Roman"/>
+          <w:color w:val="F6F6F4"/>
+          <w:sz w:val="21"/>
+          <w:szCs w:val="21"/>
+          <w:lang w:eastAsia="pt-BR"/>
+        </w:rPr>
+        <w:t>&gt;</w:t>
+      </w:r>
+    </w:p>
+    <w:p>
+      <w:pPr>
+        <w:pStyle w:val="PargrafodaLista"/>
+        <w:numPr>
+          <w:ilvl w:val="0"/>
+          <w:numId w:val="1"/>
+        </w:numPr>
+        <w:shd w:val="clear" w:color="auto" w:fill="282A36"/>
+        <w:spacing w:after="0" w:line="285" w:lineRule="atLeast"/>
+        <w:jc w:val="left"/>
+        <w:rPr>
+          <w:rFonts w:ascii="Consolas" w:eastAsia="Times New Roman" w:hAnsi="Consolas" w:cs="Times New Roman"/>
+          <w:color w:val="F6F6F4"/>
+          <w:sz w:val="21"/>
+          <w:szCs w:val="21"/>
+          <w:lang w:eastAsia="pt-BR"/>
+        </w:rPr>
+      </w:pPr>
+      <w:r>
+        <w:rPr>
+          <w:rFonts w:ascii="Consolas" w:eastAsia="Times New Roman" w:hAnsi="Consolas" w:cs="Times New Roman"/>
+          <w:color w:val="7B7F8B"/>
+          <w:sz w:val="21"/>
+          <w:szCs w:val="21"/>
+          <w:lang w:eastAsia="pt-BR"/>
+        </w:rPr>
+        <w:t xml:space="preserve">/* </w:t>
+      </w:r>
+      <w:proofErr w:type="spellStart"/>
+      <w:r>
+        <w:rPr>
+          <w:rFonts w:ascii="Consolas" w:eastAsia="Times New Roman" w:hAnsi="Consolas" w:cs="Times New Roman"/>
+          <w:color w:val="7B7F8B"/>
+          <w:sz w:val="21"/>
+          <w:szCs w:val="21"/>
+          <w:lang w:eastAsia="pt-BR"/>
+        </w:rPr>
+        <w:t>eslint-disable</w:t>
+      </w:r>
+      <w:proofErr w:type="spellEnd"/>
+      <w:r>
+        <w:rPr>
+          <w:rFonts w:ascii="Consolas" w:eastAsia="Times New Roman" w:hAnsi="Consolas" w:cs="Times New Roman"/>
+          <w:color w:val="7B7F8B"/>
+          <w:sz w:val="21"/>
+          <w:szCs w:val="21"/>
+          <w:lang w:eastAsia="pt-BR"/>
+        </w:rPr>
+        <w:t xml:space="preserve"> */</w:t>
+      </w:r>
+    </w:p>
+    <w:p>
+      <w:pPr>
+        <w:pStyle w:val="PargrafodaLista"/>
+        <w:numPr>
+          <w:ilvl w:val="0"/>
+          <w:numId w:val="1"/>
+        </w:numPr>
+        <w:shd w:val="clear" w:color="auto" w:fill="282A36"/>
+        <w:spacing w:after="0" w:line="285" w:lineRule="atLeast"/>
+        <w:jc w:val="left"/>
+        <w:rPr>
+          <w:rFonts w:ascii="Consolas" w:eastAsia="Times New Roman" w:hAnsi="Consolas" w:cs="Times New Roman"/>
+          <w:color w:val="F6F6F4"/>
+          <w:sz w:val="21"/>
+          <w:szCs w:val="21"/>
+          <w:lang w:eastAsia="pt-BR"/>
+        </w:rPr>
+      </w:pPr>
+      <w:proofErr w:type="spellStart"/>
+      <w:r>
+        <w:rPr>
+          <w:rFonts w:ascii="Consolas" w:eastAsia="Times New Roman" w:hAnsi="Consolas" w:cs="Times New Roman"/>
+          <w:color w:val="F286C4"/>
+          <w:sz w:val="21"/>
+          <w:szCs w:val="21"/>
+          <w:lang w:eastAsia="pt-BR"/>
+        </w:rPr>
+        <w:t>import</w:t>
+      </w:r>
+      <w:proofErr w:type="spellEnd"/>
+      <w:r>
+        <w:rPr>
+          <w:rFonts w:ascii="Consolas" w:eastAsia="Times New Roman" w:hAnsi="Consolas" w:cs="Times New Roman"/>
+          <w:color w:val="F6F6F4"/>
+          <w:sz w:val="21"/>
+          <w:szCs w:val="21"/>
+          <w:lang w:eastAsia="pt-BR"/>
+        </w:rPr>
+        <w:t xml:space="preserve"> Header </w:t>
+      </w:r>
+      <w:proofErr w:type="spellStart"/>
+      <w:r>
+        <w:rPr>
+          <w:rFonts w:ascii="Consolas" w:eastAsia="Times New Roman" w:hAnsi="Consolas" w:cs="Times New Roman"/>
+          <w:color w:val="F286C4"/>
+          <w:sz w:val="21"/>
+          <w:szCs w:val="21"/>
+          <w:lang w:eastAsia="pt-BR"/>
+        </w:rPr>
+        <w:t>from</w:t>
+      </w:r>
+      <w:proofErr w:type="spellEnd"/>
+      <w:r>
+        <w:rPr>
+          <w:rFonts w:ascii="Consolas" w:eastAsia="Times New Roman" w:hAnsi="Consolas" w:cs="Times New Roman"/>
+          <w:color w:val="F6F6F4"/>
+          <w:sz w:val="21"/>
+          <w:szCs w:val="21"/>
+          <w:lang w:eastAsia="pt-BR"/>
+        </w:rPr>
+        <w:t xml:space="preserve"> </w:t>
+      </w:r>
+      <w:r>
+        <w:rPr>
+          <w:rFonts w:ascii="Consolas" w:eastAsia="Times New Roman" w:hAnsi="Consolas" w:cs="Times New Roman"/>
+          <w:color w:val="DEE492"/>
+          <w:sz w:val="21"/>
+          <w:szCs w:val="21"/>
+          <w:lang w:eastAsia="pt-BR"/>
+        </w:rPr>
+        <w:t>'</w:t>
+      </w:r>
+      <w:r>
+        <w:rPr>
+          <w:rFonts w:ascii="Consolas" w:eastAsia="Times New Roman" w:hAnsi="Consolas" w:cs="Times New Roman"/>
+          <w:color w:val="E7EE98"/>
+          <w:sz w:val="21"/>
+          <w:szCs w:val="21"/>
+          <w:lang w:eastAsia="pt-BR"/>
+        </w:rPr>
+        <w:t>./</w:t>
+      </w:r>
+      <w:proofErr w:type="spellStart"/>
+      <w:r>
+        <w:rPr>
+          <w:rFonts w:ascii="Consolas" w:eastAsia="Times New Roman" w:hAnsi="Consolas" w:cs="Times New Roman"/>
+          <w:color w:val="E7EE98"/>
+          <w:sz w:val="21"/>
+          <w:szCs w:val="21"/>
+          <w:lang w:eastAsia="pt-BR"/>
+        </w:rPr>
+        <w:t>components</w:t>
+      </w:r>
+      <w:proofErr w:type="spellEnd"/>
+      <w:r>
+        <w:rPr>
+          <w:rFonts w:ascii="Consolas" w:eastAsia="Times New Roman" w:hAnsi="Consolas" w:cs="Times New Roman"/>
+          <w:color w:val="E7EE98"/>
+          <w:sz w:val="21"/>
+          <w:szCs w:val="21"/>
+          <w:lang w:eastAsia="pt-BR"/>
+        </w:rPr>
+        <w:t>/</w:t>
+      </w:r>
+      <w:proofErr w:type="spellStart"/>
+      <w:r>
+        <w:rPr>
+          <w:rFonts w:ascii="Consolas" w:eastAsia="Times New Roman" w:hAnsi="Consolas" w:cs="Times New Roman"/>
+          <w:color w:val="E7EE98"/>
+          <w:sz w:val="21"/>
+          <w:szCs w:val="21"/>
+          <w:lang w:eastAsia="pt-BR"/>
+        </w:rPr>
+        <w:t>Cp-Header.vue</w:t>
+      </w:r>
+      <w:proofErr w:type="spellEnd"/>
+      <w:r>
+        <w:rPr>
+          <w:rFonts w:ascii="Consolas" w:eastAsia="Times New Roman" w:hAnsi="Consolas" w:cs="Times New Roman"/>
+          <w:color w:val="DEE492"/>
+          <w:sz w:val="21"/>
+          <w:szCs w:val="21"/>
+          <w:lang w:eastAsia="pt-BR"/>
+        </w:rPr>
+        <w:t>'</w:t>
+      </w:r>
+    </w:p>
+    <w:p>
+      <w:pPr>
+        <w:pStyle w:val="PargrafodaLista"/>
+        <w:numPr>
+          <w:ilvl w:val="0"/>
+          <w:numId w:val="1"/>
+        </w:numPr>
+        <w:shd w:val="clear" w:color="auto" w:fill="282A36"/>
+        <w:spacing w:after="0" w:line="285" w:lineRule="atLeast"/>
+        <w:jc w:val="left"/>
+        <w:rPr>
+          <w:rFonts w:ascii="Consolas" w:eastAsia="Times New Roman" w:hAnsi="Consolas" w:cs="Times New Roman"/>
+          <w:color w:val="F6F6F4"/>
+          <w:sz w:val="21"/>
+          <w:szCs w:val="21"/>
+          <w:lang w:eastAsia="pt-BR"/>
+        </w:rPr>
+      </w:pPr>
+    </w:p>
+    <w:p>
+      <w:pPr>
+        <w:pStyle w:val="PargrafodaLista"/>
+        <w:numPr>
+          <w:ilvl w:val="0"/>
+          <w:numId w:val="1"/>
+        </w:numPr>
+        <w:shd w:val="clear" w:color="auto" w:fill="282A36"/>
+        <w:spacing w:after="0" w:line="285" w:lineRule="atLeast"/>
+        <w:jc w:val="left"/>
+        <w:rPr>
+          <w:rFonts w:ascii="Consolas" w:eastAsia="Times New Roman" w:hAnsi="Consolas" w:cs="Times New Roman"/>
+          <w:color w:val="F6F6F4"/>
+          <w:sz w:val="21"/>
+          <w:szCs w:val="21"/>
+          <w:lang w:eastAsia="pt-BR"/>
+        </w:rPr>
+      </w:pPr>
+      <w:proofErr w:type="spellStart"/>
+      <w:r>
+        <w:rPr>
+          <w:rFonts w:ascii="Consolas" w:eastAsia="Times New Roman" w:hAnsi="Consolas" w:cs="Times New Roman"/>
+          <w:color w:val="F286C4"/>
+          <w:sz w:val="21"/>
+          <w:szCs w:val="21"/>
+          <w:lang w:eastAsia="pt-BR"/>
+        </w:rPr>
+        <w:t>export</w:t>
+      </w:r>
+      <w:proofErr w:type="spellEnd"/>
+      <w:r>
+        <w:rPr>
+          <w:rFonts w:ascii="Consolas" w:eastAsia="Times New Roman" w:hAnsi="Consolas" w:cs="Times New Roman"/>
+          <w:color w:val="F6F6F4"/>
+          <w:sz w:val="21"/>
+          <w:szCs w:val="21"/>
+          <w:lang w:eastAsia="pt-BR"/>
+        </w:rPr>
+        <w:t xml:space="preserve"> </w:t>
+      </w:r>
+      <w:r>
+        <w:rPr>
+          <w:rFonts w:ascii="Consolas" w:eastAsia="Times New Roman" w:hAnsi="Consolas" w:cs="Times New Roman"/>
+          <w:color w:val="F286C4"/>
+          <w:sz w:val="21"/>
+          <w:szCs w:val="21"/>
+          <w:lang w:eastAsia="pt-BR"/>
+        </w:rPr>
+        <w:t>default</w:t>
+      </w:r>
+      <w:r>
+        <w:rPr>
+          <w:rFonts w:ascii="Consolas" w:eastAsia="Times New Roman" w:hAnsi="Consolas" w:cs="Times New Roman"/>
+          <w:color w:val="F6F6F4"/>
+          <w:sz w:val="21"/>
+          <w:szCs w:val="21"/>
+          <w:lang w:eastAsia="pt-BR"/>
+        </w:rPr>
+        <w:t xml:space="preserve"> {</w:t>
+      </w:r>
+    </w:p>
+    <w:p>
+      <w:pPr>
+        <w:pStyle w:val="PargrafodaLista"/>
+        <w:numPr>
+          <w:ilvl w:val="0"/>
+          <w:numId w:val="1"/>
+        </w:numPr>
+        <w:shd w:val="clear" w:color="auto" w:fill="282A36"/>
+        <w:spacing w:after="0" w:line="285" w:lineRule="atLeast"/>
+        <w:jc w:val="left"/>
+        <w:rPr>
+          <w:rFonts w:ascii="Consolas" w:eastAsia="Times New Roman" w:hAnsi="Consolas" w:cs="Times New Roman"/>
+          <w:color w:val="F6F6F4"/>
+          <w:sz w:val="21"/>
+          <w:szCs w:val="21"/>
+          <w:lang w:eastAsia="pt-BR"/>
+        </w:rPr>
+      </w:pPr>
+      <w:r>
+        <w:rPr>
+          <w:rFonts w:ascii="Consolas" w:eastAsia="Times New Roman" w:hAnsi="Consolas" w:cs="Times New Roman"/>
+          <w:color w:val="F6F6F4"/>
+          <w:sz w:val="21"/>
+          <w:szCs w:val="21"/>
+          <w:lang w:eastAsia="pt-BR"/>
+        </w:rPr>
+        <w:t xml:space="preserve">  </w:t>
+      </w:r>
+      <w:proofErr w:type="spellStart"/>
+      <w:r>
+        <w:rPr>
+          <w:rFonts w:ascii="Consolas" w:eastAsia="Times New Roman" w:hAnsi="Consolas" w:cs="Times New Roman"/>
+          <w:color w:val="F6F6F4"/>
+          <w:sz w:val="21"/>
+          <w:szCs w:val="21"/>
+          <w:lang w:eastAsia="pt-BR"/>
+        </w:rPr>
+        <w:t>components</w:t>
+      </w:r>
+      <w:proofErr w:type="spellEnd"/>
+      <w:proofErr w:type="gramStart"/>
+      <w:r>
+        <w:rPr>
+          <w:rFonts w:ascii="Consolas" w:eastAsia="Times New Roman" w:hAnsi="Consolas" w:cs="Times New Roman"/>
+          <w:color w:val="F286C4"/>
+          <w:sz w:val="21"/>
+          <w:szCs w:val="21"/>
+          <w:lang w:eastAsia="pt-BR"/>
+        </w:rPr>
+        <w:t>:</w:t>
+      </w:r>
+      <w:r>
+        <w:rPr>
+          <w:rFonts w:ascii="Consolas" w:eastAsia="Times New Roman" w:hAnsi="Consolas" w:cs="Times New Roman"/>
+          <w:color w:val="F6F6F4"/>
+          <w:sz w:val="21"/>
+          <w:szCs w:val="21"/>
+          <w:lang w:eastAsia="pt-BR"/>
+        </w:rPr>
+        <w:t xml:space="preserve">{ </w:t>
+      </w:r>
+      <w:r>
+        <w:rPr>
+          <w:rFonts w:ascii="Consolas" w:eastAsia="Times New Roman" w:hAnsi="Consolas" w:cs="Times New Roman"/>
+          <w:color w:val="97E1F1"/>
+          <w:sz w:val="21"/>
+          <w:szCs w:val="21"/>
+          <w:lang w:eastAsia="pt-BR"/>
+        </w:rPr>
+        <w:t>Header</w:t>
+      </w:r>
+      <w:proofErr w:type="gramEnd"/>
+      <w:r>
+        <w:rPr>
+          <w:rFonts w:ascii="Consolas" w:eastAsia="Times New Roman" w:hAnsi="Consolas" w:cs="Times New Roman"/>
+          <w:color w:val="F6F6F4"/>
+          <w:sz w:val="21"/>
+          <w:szCs w:val="21"/>
+          <w:lang w:eastAsia="pt-BR"/>
+        </w:rPr>
+        <w:t xml:space="preserve"> }</w:t>
+      </w:r>
+    </w:p>
+    <w:p>
+      <w:pPr>
+        <w:pStyle w:val="PargrafodaLista"/>
+        <w:numPr>
+          <w:ilvl w:val="0"/>
+          <w:numId w:val="1"/>
+        </w:numPr>
+        <w:shd w:val="clear" w:color="auto" w:fill="282A36"/>
+        <w:spacing w:after="0" w:line="285" w:lineRule="atLeast"/>
+        <w:jc w:val="left"/>
+        <w:rPr>
+          <w:rFonts w:ascii="Consolas" w:eastAsia="Times New Roman" w:hAnsi="Consolas" w:cs="Times New Roman"/>
+          <w:color w:val="F6F6F4"/>
+          <w:sz w:val="21"/>
+          <w:szCs w:val="21"/>
+          <w:lang w:eastAsia="pt-BR"/>
+        </w:rPr>
+      </w:pPr>
+      <w:r>
+        <w:rPr>
+          <w:rFonts w:ascii="Consolas" w:eastAsia="Times New Roman" w:hAnsi="Consolas" w:cs="Times New Roman"/>
+          <w:color w:val="F6F6F4"/>
+          <w:sz w:val="21"/>
+          <w:szCs w:val="21"/>
+          <w:lang w:eastAsia="pt-BR"/>
+        </w:rPr>
+        <w:t> }</w:t>
+      </w:r>
+    </w:p>
+    <w:p>
+      <w:pPr>
+        <w:pStyle w:val="PargrafodaLista"/>
+        <w:numPr>
+          <w:ilvl w:val="0"/>
+          <w:numId w:val="1"/>
+        </w:numPr>
+        <w:shd w:val="clear" w:color="auto" w:fill="282A36"/>
+        <w:spacing w:after="0" w:line="285" w:lineRule="atLeast"/>
+        <w:jc w:val="left"/>
+        <w:rPr>
+          <w:rFonts w:ascii="Consolas" w:eastAsia="Times New Roman" w:hAnsi="Consolas" w:cs="Times New Roman"/>
+          <w:color w:val="F6F6F4"/>
+          <w:sz w:val="21"/>
+          <w:szCs w:val="21"/>
+          <w:lang w:eastAsia="pt-BR"/>
+        </w:rPr>
+      </w:pPr>
+      <w:r>
+        <w:rPr>
+          <w:rFonts w:ascii="Consolas" w:eastAsia="Times New Roman" w:hAnsi="Consolas" w:cs="Times New Roman"/>
+          <w:color w:val="F6F6F4"/>
+          <w:sz w:val="21"/>
+          <w:szCs w:val="21"/>
+          <w:lang w:eastAsia="pt-BR"/>
+        </w:rPr>
+        <w:t>&lt;/</w:t>
+      </w:r>
+      <w:r>
+        <w:rPr>
+          <w:rFonts w:ascii="Consolas" w:eastAsia="Times New Roman" w:hAnsi="Consolas" w:cs="Times New Roman"/>
+          <w:color w:val="F286C4"/>
+          <w:sz w:val="21"/>
+          <w:szCs w:val="21"/>
+          <w:lang w:eastAsia="pt-BR"/>
+        </w:rPr>
+        <w:t>script</w:t>
+      </w:r>
+      <w:r>
+        <w:rPr>
+          <w:rFonts w:ascii="Consolas" w:eastAsia="Times New Roman" w:hAnsi="Consolas" w:cs="Times New Roman"/>
+          <w:color w:val="F6F6F4"/>
+          <w:sz w:val="21"/>
+          <w:szCs w:val="21"/>
+          <w:lang w:eastAsia="pt-BR"/>
+        </w:rPr>
+        <w:t>&gt;</w:t>
+      </w:r>
+    </w:p>
+    <w:p>
+      <w:pPr>
+        <w:pStyle w:val="PargrafodaLista"/>
+        <w:numPr>
+          <w:ilvl w:val="0"/>
+          <w:numId w:val="1"/>
+        </w:numPr>
+        <w:ind w:firstLine="0"/>
+        <w:rPr>
+          <w:rFonts w:ascii="Consolas" w:hAnsi="Consolas"/>
+        </w:rPr>
+      </w:pPr>
+      <w:r>
+        <w:rPr>
+          <w:rFonts w:ascii="Consolas" w:hAnsi="Consolas"/>
+        </w:rPr>
+        <w:t xml:space="preserve">Depois vamos inserir o &lt;Header&gt; </w:t>
+      </w:r>
+      <w:r>
+        <w:rPr>
+          <w:rFonts w:ascii="Consolas" w:hAnsi="Consolas"/>
+        </w:rPr>
+        <w:t>antes do &lt;v-</w:t>
+      </w:r>
+      <w:proofErr w:type="spellStart"/>
+      <w:r>
+        <w:rPr>
+          <w:rFonts w:ascii="Consolas" w:hAnsi="Consolas"/>
+        </w:rPr>
+        <w:t>content</w:t>
+      </w:r>
+      <w:proofErr w:type="spellEnd"/>
+      <w:r>
+        <w:rPr>
+          <w:rFonts w:ascii="Consolas" w:hAnsi="Consolas"/>
+        </w:rPr>
+        <w:t>&gt; dessa forma ele será mostrado antes de todas as rotas.</w:t>
+      </w:r>
+    </w:p>
+    <w:p>
+      <w:pPr>
+        <w:pStyle w:val="PargrafodaLista"/>
+        <w:numPr>
+          <w:ilvl w:val="0"/>
+          <w:numId w:val="1"/>
+        </w:numPr>
+        <w:shd w:val="clear" w:color="auto" w:fill="282A36"/>
+        <w:spacing w:after="0" w:line="285" w:lineRule="atLeast"/>
+        <w:jc w:val="left"/>
+        <w:rPr>
+          <w:rFonts w:ascii="Consolas" w:eastAsia="Times New Roman" w:hAnsi="Consolas" w:cs="Times New Roman"/>
+          <w:color w:val="F6F6F4"/>
+          <w:sz w:val="21"/>
+          <w:szCs w:val="21"/>
+          <w:lang w:eastAsia="pt-BR"/>
+        </w:rPr>
+      </w:pPr>
+      <w:r>
+        <w:rPr>
+          <w:rFonts w:ascii="Consolas" w:eastAsia="Times New Roman" w:hAnsi="Consolas" w:cs="Times New Roman"/>
+          <w:color w:val="F6F6F4"/>
+          <w:sz w:val="21"/>
+          <w:szCs w:val="21"/>
+          <w:lang w:eastAsia="pt-BR"/>
+        </w:rPr>
+        <w:t>&lt;</w:t>
+      </w:r>
+      <w:proofErr w:type="spellStart"/>
+      <w:r>
+        <w:rPr>
+          <w:rFonts w:ascii="Consolas" w:eastAsia="Times New Roman" w:hAnsi="Consolas" w:cs="Times New Roman"/>
+          <w:color w:val="F286C4"/>
+          <w:sz w:val="21"/>
+          <w:szCs w:val="21"/>
+          <w:lang w:eastAsia="pt-BR"/>
+        </w:rPr>
+        <w:t>template</w:t>
+      </w:r>
+      <w:proofErr w:type="spellEnd"/>
+      <w:r>
+        <w:rPr>
+          <w:rFonts w:ascii="Consolas" w:eastAsia="Times New Roman" w:hAnsi="Consolas" w:cs="Times New Roman"/>
+          <w:color w:val="F6F6F4"/>
+          <w:sz w:val="21"/>
+          <w:szCs w:val="21"/>
+          <w:lang w:eastAsia="pt-BR"/>
+        </w:rPr>
+        <w:t>&gt;</w:t>
+      </w:r>
+    </w:p>
+    <w:p>
+      <w:pPr>
+        <w:pStyle w:val="PargrafodaLista"/>
+        <w:numPr>
+          <w:ilvl w:val="0"/>
+          <w:numId w:val="1"/>
+        </w:numPr>
+        <w:shd w:val="clear" w:color="auto" w:fill="282A36"/>
+        <w:spacing w:after="0" w:line="285" w:lineRule="atLeast"/>
+        <w:jc w:val="left"/>
+        <w:rPr>
+          <w:rFonts w:ascii="Consolas" w:eastAsia="Times New Roman" w:hAnsi="Consolas" w:cs="Times New Roman"/>
+          <w:color w:val="F6F6F4"/>
+          <w:sz w:val="21"/>
+          <w:szCs w:val="21"/>
+          <w:lang w:eastAsia="pt-BR"/>
+        </w:rPr>
+      </w:pPr>
+      <w:r>
+        <w:rPr>
+          <w:rFonts w:ascii="Consolas" w:eastAsia="Times New Roman" w:hAnsi="Consolas" w:cs="Times New Roman"/>
+          <w:color w:val="F6F6F4"/>
+          <w:sz w:val="21"/>
+          <w:szCs w:val="21"/>
+          <w:lang w:eastAsia="pt-BR"/>
+        </w:rPr>
+        <w:t>  &lt;</w:t>
+      </w:r>
+      <w:r>
+        <w:rPr>
+          <w:rFonts w:ascii="Consolas" w:eastAsia="Times New Roman" w:hAnsi="Consolas" w:cs="Times New Roman"/>
+          <w:color w:val="F286C4"/>
+          <w:sz w:val="21"/>
+          <w:szCs w:val="21"/>
+          <w:lang w:eastAsia="pt-BR"/>
+        </w:rPr>
+        <w:t>v-app</w:t>
+      </w:r>
+      <w:r>
+        <w:rPr>
+          <w:rFonts w:ascii="Consolas" w:eastAsia="Times New Roman" w:hAnsi="Consolas" w:cs="Times New Roman"/>
+          <w:color w:val="F6F6F4"/>
+          <w:sz w:val="21"/>
+          <w:szCs w:val="21"/>
+          <w:lang w:eastAsia="pt-BR"/>
+        </w:rPr>
+        <w:t>&gt;</w:t>
+      </w:r>
+    </w:p>
+    <w:p>
+      <w:pPr>
+        <w:pStyle w:val="PargrafodaLista"/>
+        <w:numPr>
+          <w:ilvl w:val="0"/>
+          <w:numId w:val="1"/>
+        </w:numPr>
+        <w:shd w:val="clear" w:color="auto" w:fill="282A36"/>
+        <w:spacing w:after="0" w:line="285" w:lineRule="atLeast"/>
+        <w:jc w:val="left"/>
+        <w:rPr>
+          <w:rFonts w:ascii="Consolas" w:eastAsia="Times New Roman" w:hAnsi="Consolas" w:cs="Times New Roman"/>
+          <w:color w:val="F6F6F4"/>
+          <w:sz w:val="21"/>
+          <w:szCs w:val="21"/>
+          <w:lang w:eastAsia="pt-BR"/>
+        </w:rPr>
+      </w:pPr>
+      <w:r>
+        <w:rPr>
+          <w:rFonts w:ascii="Consolas" w:eastAsia="Times New Roman" w:hAnsi="Consolas" w:cs="Times New Roman"/>
+          <w:color w:val="F6F6F4"/>
+          <w:sz w:val="21"/>
+          <w:szCs w:val="21"/>
+          <w:lang w:eastAsia="pt-BR"/>
+        </w:rPr>
+        <w:t>    &lt;</w:t>
+      </w:r>
+      <w:r>
+        <w:rPr>
+          <w:rFonts w:ascii="Consolas" w:eastAsia="Times New Roman" w:hAnsi="Consolas" w:cs="Times New Roman"/>
+          <w:color w:val="F286C4"/>
+          <w:sz w:val="21"/>
+          <w:szCs w:val="21"/>
+          <w:lang w:eastAsia="pt-BR"/>
+        </w:rPr>
+        <w:t>Header</w:t>
+      </w:r>
+      <w:r>
+        <w:rPr>
+          <w:rFonts w:ascii="Consolas" w:eastAsia="Times New Roman" w:hAnsi="Consolas" w:cs="Times New Roman"/>
+          <w:color w:val="F6F6F4"/>
+          <w:sz w:val="21"/>
+          <w:szCs w:val="21"/>
+          <w:lang w:eastAsia="pt-BR"/>
+        </w:rPr>
+        <w:t>&gt;&lt;/</w:t>
+      </w:r>
+      <w:r>
+        <w:rPr>
+          <w:rFonts w:ascii="Consolas" w:eastAsia="Times New Roman" w:hAnsi="Consolas" w:cs="Times New Roman"/>
+          <w:color w:val="F286C4"/>
+          <w:sz w:val="21"/>
+          <w:szCs w:val="21"/>
+          <w:lang w:eastAsia="pt-BR"/>
+        </w:rPr>
+        <w:t>Header</w:t>
+      </w:r>
+      <w:r>
+        <w:rPr>
+          <w:rFonts w:ascii="Consolas" w:eastAsia="Times New Roman" w:hAnsi="Consolas" w:cs="Times New Roman"/>
+          <w:color w:val="F6F6F4"/>
+          <w:sz w:val="21"/>
+          <w:szCs w:val="21"/>
+          <w:lang w:eastAsia="pt-BR"/>
+        </w:rPr>
+        <w:t>&gt;</w:t>
+      </w:r>
+    </w:p>
+    <w:p>
+      <w:pPr>
+        <w:pStyle w:val="PargrafodaLista"/>
+        <w:numPr>
+          <w:ilvl w:val="0"/>
+          <w:numId w:val="1"/>
+        </w:numPr>
+        <w:shd w:val="clear" w:color="auto" w:fill="282A36"/>
+        <w:spacing w:after="0" w:line="285" w:lineRule="atLeast"/>
+        <w:jc w:val="left"/>
+        <w:rPr>
+          <w:rFonts w:ascii="Consolas" w:eastAsia="Times New Roman" w:hAnsi="Consolas" w:cs="Times New Roman"/>
+          <w:color w:val="F6F6F4"/>
+          <w:sz w:val="21"/>
+          <w:szCs w:val="21"/>
+          <w:lang w:eastAsia="pt-BR"/>
+        </w:rPr>
+      </w:pPr>
+      <w:r>
+        <w:rPr>
+          <w:rFonts w:ascii="Consolas" w:eastAsia="Times New Roman" w:hAnsi="Consolas" w:cs="Times New Roman"/>
+          <w:color w:val="F6F6F4"/>
+          <w:sz w:val="21"/>
+          <w:szCs w:val="21"/>
+          <w:lang w:eastAsia="pt-BR"/>
+        </w:rPr>
+        <w:t>   &lt;</w:t>
+      </w:r>
+      <w:r>
+        <w:rPr>
+          <w:rFonts w:ascii="Consolas" w:eastAsia="Times New Roman" w:hAnsi="Consolas" w:cs="Times New Roman"/>
+          <w:color w:val="F286C4"/>
+          <w:sz w:val="21"/>
+          <w:szCs w:val="21"/>
+          <w:lang w:eastAsia="pt-BR"/>
+        </w:rPr>
+        <w:t>v-</w:t>
+      </w:r>
+      <w:proofErr w:type="spellStart"/>
+      <w:r>
+        <w:rPr>
+          <w:rFonts w:ascii="Consolas" w:eastAsia="Times New Roman" w:hAnsi="Consolas" w:cs="Times New Roman"/>
+          <w:color w:val="F286C4"/>
+          <w:sz w:val="21"/>
+          <w:szCs w:val="21"/>
+          <w:lang w:eastAsia="pt-BR"/>
+        </w:rPr>
+        <w:t>content</w:t>
+      </w:r>
+      <w:proofErr w:type="spellEnd"/>
+      <w:r>
+        <w:rPr>
+          <w:rFonts w:ascii="Consolas" w:eastAsia="Times New Roman" w:hAnsi="Consolas" w:cs="Times New Roman"/>
+          <w:color w:val="F6F6F4"/>
+          <w:sz w:val="21"/>
+          <w:szCs w:val="21"/>
+          <w:lang w:eastAsia="pt-BR"/>
+        </w:rPr>
+        <w:t>&gt;</w:t>
+      </w:r>
+    </w:p>
+    <w:p>
+      <w:pPr>
+        <w:pStyle w:val="PargrafodaLista"/>
+        <w:numPr>
+          <w:ilvl w:val="0"/>
+          <w:numId w:val="1"/>
+        </w:numPr>
+        <w:ind w:firstLine="0"/>
+        <w:rPr>
+          <w:rFonts w:ascii="Consolas" w:hAnsi="Consolas"/>
+        </w:rPr>
+      </w:pPr>
+      <w:r>
+        <w:rPr>
+          <w:rFonts w:ascii="Consolas" w:hAnsi="Consolas"/>
+        </w:rPr>
+        <w:t xml:space="preserve">Agora vamos abrir nosso componente </w:t>
+      </w:r>
+      <w:proofErr w:type="spellStart"/>
+      <w:r>
+        <w:rPr>
+          <w:rFonts w:ascii="Consolas" w:hAnsi="Consolas"/>
+        </w:rPr>
+        <w:t>Cp-Header.vue</w:t>
+      </w:r>
+      <w:proofErr w:type="spellEnd"/>
+      <w:r>
+        <w:rPr>
+          <w:rFonts w:ascii="Consolas" w:hAnsi="Consolas"/>
+        </w:rPr>
+        <w:t xml:space="preserve"> e vamos configurá-lo conforme modelo do </w:t>
+      </w:r>
+      <w:proofErr w:type="spellStart"/>
+      <w:r>
+        <w:rPr>
+          <w:rFonts w:ascii="Consolas" w:hAnsi="Consolas"/>
+        </w:rPr>
+        <w:t>vuetify</w:t>
+      </w:r>
+      <w:proofErr w:type="spellEnd"/>
+      <w:r>
+        <w:rPr>
+          <w:rFonts w:ascii="Consolas" w:hAnsi="Consolas"/>
+        </w:rPr>
+        <w:t>.</w:t>
+      </w:r>
+    </w:p>
+    <w:p>
+      <w:pPr>
+        <w:pStyle w:val="PargrafodaLista"/>
+        <w:numPr>
+          <w:ilvl w:val="0"/>
+          <w:numId w:val="1"/>
+        </w:numPr>
+        <w:ind w:firstLine="0"/>
+        <w:rPr>
+          <w:rFonts w:ascii="Consolas" w:hAnsi="Consolas"/>
+        </w:rPr>
+      </w:pPr>
+      <w:r>
+        <w:rPr>
+          <w:rFonts w:ascii="Consolas" w:hAnsi="Consolas"/>
+        </w:rPr>
+        <w:t xml:space="preserve">Podemos ver vários modelos de </w:t>
+      </w:r>
+      <w:proofErr w:type="spellStart"/>
+      <w:r>
+        <w:rPr>
+          <w:rFonts w:ascii="Consolas" w:hAnsi="Consolas"/>
+        </w:rPr>
+        <w:t>Toobars</w:t>
+      </w:r>
+      <w:proofErr w:type="spellEnd"/>
+      <w:r>
+        <w:rPr>
+          <w:rFonts w:ascii="Consolas" w:hAnsi="Consolas"/>
+        </w:rPr>
+        <w:t xml:space="preserve"> na página do </w:t>
+      </w:r>
+      <w:proofErr w:type="spellStart"/>
+      <w:r>
+        <w:rPr>
+          <w:rFonts w:ascii="Consolas" w:hAnsi="Consolas"/>
+        </w:rPr>
+        <w:t>vuetify</w:t>
+      </w:r>
+      <w:proofErr w:type="spellEnd"/>
+      <w:r>
+        <w:rPr>
+          <w:rFonts w:ascii="Consolas" w:hAnsi="Consolas"/>
+        </w:rPr>
+        <w:t>.</w:t>
+      </w:r>
+    </w:p>
+    <w:p>
+      <w:pPr>
+        <w:pStyle w:val="PargrafodaLista"/>
+        <w:numPr>
+          <w:ilvl w:val="0"/>
+          <w:numId w:val="1"/>
+        </w:numPr>
+        <w:ind w:firstLine="0"/>
+        <w:rPr>
+          <w:rFonts w:ascii="Consolas" w:hAnsi="Consolas"/>
+        </w:rPr>
+      </w:pPr>
+      <w:r>
+        <w:rPr>
+          <w:rFonts w:ascii="Consolas" w:hAnsi="Consolas"/>
+        </w:rPr>
+        <w:t xml:space="preserve">Dentro do </w:t>
+      </w:r>
+      <w:proofErr w:type="spellStart"/>
+      <w:r>
+        <w:rPr>
+          <w:rFonts w:ascii="Consolas" w:hAnsi="Consolas"/>
+        </w:rPr>
+        <w:t>template</w:t>
+      </w:r>
+      <w:proofErr w:type="spellEnd"/>
+      <w:r>
+        <w:rPr>
+          <w:rFonts w:ascii="Consolas" w:hAnsi="Consolas"/>
+        </w:rPr>
+        <w:t xml:space="preserve"> vamos inserir um &lt;v-</w:t>
+      </w:r>
+      <w:proofErr w:type="spellStart"/>
+      <w:r>
+        <w:rPr>
+          <w:rFonts w:ascii="Consolas" w:hAnsi="Consolas"/>
+        </w:rPr>
+        <w:t>toobar</w:t>
+      </w:r>
+      <w:proofErr w:type="spellEnd"/>
+      <w:r>
+        <w:rPr>
+          <w:rFonts w:ascii="Consolas" w:hAnsi="Consolas"/>
+        </w:rPr>
+        <w:t xml:space="preserve"> app&gt;</w:t>
+      </w:r>
+    </w:p>
+    <w:p>
+      <w:pPr>
+        <w:pStyle w:val="PargrafodaLista"/>
+        <w:numPr>
+          <w:ilvl w:val="0"/>
+          <w:numId w:val="1"/>
+        </w:numPr>
+        <w:ind w:firstLine="0"/>
+        <w:rPr>
+          <w:rFonts w:ascii="Consolas" w:hAnsi="Consolas"/>
+        </w:rPr>
+      </w:pPr>
+      <w:r>
+        <w:rPr>
+          <w:rFonts w:ascii="Consolas" w:hAnsi="Consolas"/>
+        </w:rPr>
+        <w:t>Informando que ele será utilizando um &lt;v-app&gt;</w:t>
+      </w:r>
+    </w:p>
+    <w:p>
+      <w:pPr>
+        <w:pStyle w:val="PargrafodaLista"/>
+        <w:numPr>
+          <w:ilvl w:val="0"/>
+          <w:numId w:val="1"/>
+        </w:numPr>
+        <w:ind w:firstLine="0"/>
+        <w:rPr>
+          <w:rFonts w:ascii="Consolas" w:hAnsi="Consolas"/>
+        </w:rPr>
+      </w:pPr>
+      <w:r>
+        <w:rPr>
+          <w:rFonts w:ascii="Consolas" w:hAnsi="Consolas"/>
+        </w:rPr>
+        <w:t>Vamos inserir um titulo com &lt;v-toolbar-</w:t>
+      </w:r>
+      <w:proofErr w:type="spellStart"/>
+      <w:r>
+        <w:rPr>
+          <w:rFonts w:ascii="Consolas" w:hAnsi="Consolas"/>
+        </w:rPr>
+        <w:t>title</w:t>
+      </w:r>
+      <w:proofErr w:type="spellEnd"/>
+      <w:r>
+        <w:rPr>
+          <w:rFonts w:ascii="Consolas" w:hAnsi="Consolas"/>
+        </w:rPr>
+        <w:t>&gt; os itens do toolbar com &lt;v-toolbar-item&gt; dentro do item vamos adicionar alguns botões com &lt;v-</w:t>
+      </w:r>
+      <w:proofErr w:type="spellStart"/>
+      <w:r>
+        <w:rPr>
+          <w:rFonts w:ascii="Consolas" w:hAnsi="Consolas"/>
+        </w:rPr>
+        <w:t>btn</w:t>
+      </w:r>
+      <w:proofErr w:type="spellEnd"/>
+      <w:r>
+        <w:rPr>
+          <w:rFonts w:ascii="Consolas" w:hAnsi="Consolas"/>
+        </w:rPr>
+        <w:t>&gt;</w:t>
+      </w:r>
+      <w:r>
+        <w:rPr>
+          <w:rFonts w:ascii="Consolas" w:hAnsi="Consolas"/>
+        </w:rPr>
+        <w:t>, dentro do &lt;v-</w:t>
+      </w:r>
+      <w:proofErr w:type="spellStart"/>
+      <w:r>
+        <w:rPr>
+          <w:rFonts w:ascii="Consolas" w:hAnsi="Consolas"/>
+        </w:rPr>
+        <w:t>btn</w:t>
+      </w:r>
+      <w:proofErr w:type="spellEnd"/>
+      <w:r>
+        <w:rPr>
+          <w:rFonts w:ascii="Consolas" w:hAnsi="Consolas"/>
+        </w:rPr>
+        <w:t xml:space="preserve">&gt; iremos utilizar a propriedade </w:t>
+      </w:r>
+      <w:proofErr w:type="spellStart"/>
+      <w:r>
+        <w:rPr>
+          <w:rFonts w:ascii="Consolas" w:hAnsi="Consolas"/>
+        </w:rPr>
+        <w:t>to</w:t>
+      </w:r>
+      <w:proofErr w:type="spellEnd"/>
+      <w:r>
+        <w:rPr>
+          <w:rFonts w:ascii="Consolas" w:hAnsi="Consolas"/>
+        </w:rPr>
+        <w:t xml:space="preserve">=’ </w:t>
+      </w:r>
+      <w:proofErr w:type="gramStart"/>
+      <w:r>
+        <w:rPr>
+          <w:rFonts w:ascii="Consolas" w:hAnsi="Consolas"/>
+        </w:rPr>
+        <w:t>‘ informando</w:t>
+      </w:r>
+      <w:proofErr w:type="gramEnd"/>
+      <w:r>
+        <w:rPr>
+          <w:rFonts w:ascii="Consolas" w:hAnsi="Consolas"/>
+        </w:rPr>
+        <w:t xml:space="preserve"> a rota que será executada, desta forma não será necessário utilizar o &lt;</w:t>
+      </w:r>
+      <w:proofErr w:type="spellStart"/>
+      <w:r>
+        <w:rPr>
+          <w:rFonts w:ascii="Consolas" w:hAnsi="Consolas"/>
+        </w:rPr>
+        <w:t>router</w:t>
+      </w:r>
+      <w:proofErr w:type="spellEnd"/>
+      <w:r>
+        <w:rPr>
+          <w:rFonts w:ascii="Consolas" w:hAnsi="Consolas"/>
+        </w:rPr>
+        <w:t>-link&gt;.</w:t>
+      </w:r>
+    </w:p>
+    <w:p>
+      <w:pPr>
+        <w:pStyle w:val="PargrafodaLista"/>
+        <w:numPr>
+          <w:ilvl w:val="0"/>
+          <w:numId w:val="1"/>
+        </w:numPr>
+        <w:ind w:firstLine="0"/>
+        <w:rPr>
+          <w:rFonts w:ascii="Consolas" w:hAnsi="Consolas"/>
+        </w:rPr>
+      </w:pPr>
+      <w:r>
+        <w:rPr>
+          <w:rFonts w:ascii="Consolas" w:hAnsi="Consolas"/>
+        </w:rPr>
+        <w:t>Vamos inserir então um &lt;v-</w:t>
+      </w:r>
+      <w:proofErr w:type="spellStart"/>
+      <w:r>
+        <w:rPr>
+          <w:rFonts w:ascii="Consolas" w:hAnsi="Consolas"/>
+        </w:rPr>
+        <w:t>btn</w:t>
+      </w:r>
+      <w:proofErr w:type="spellEnd"/>
+      <w:r>
+        <w:rPr>
+          <w:rFonts w:ascii="Consolas" w:hAnsi="Consolas"/>
+        </w:rPr>
+        <w:t xml:space="preserve">&gt; para a rota </w:t>
+      </w:r>
+      <w:proofErr w:type="gramStart"/>
+      <w:r>
+        <w:rPr>
+          <w:rFonts w:ascii="Consolas" w:hAnsi="Consolas"/>
+        </w:rPr>
+        <w:t xml:space="preserve">principal </w:t>
+      </w:r>
+      <w:r>
+        <w:rPr>
+          <w:rFonts w:ascii="Consolas" w:hAnsi="Consolas"/>
+        </w:rPr>
+        <w:t>,</w:t>
+      </w:r>
+      <w:proofErr w:type="gramEnd"/>
+      <w:r>
+        <w:rPr>
+          <w:rFonts w:ascii="Consolas" w:hAnsi="Consolas"/>
+        </w:rPr>
+        <w:t xml:space="preserve"> outro para a rota ‘/portfolio’ outro para ‘/stocks’ e assim por diante.</w:t>
+      </w:r>
+    </w:p>
+    <w:p>
+      <w:pPr>
+        <w:pStyle w:val="PargrafodaLista"/>
+        <w:numPr>
+          <w:ilvl w:val="0"/>
+          <w:numId w:val="1"/>
+        </w:numPr>
+        <w:ind w:firstLine="0"/>
+        <w:rPr>
+          <w:rFonts w:ascii="Consolas" w:hAnsi="Consolas"/>
+        </w:rPr>
+      </w:pPr>
+      <w:r>
+        <w:rPr>
+          <w:rFonts w:ascii="Consolas" w:hAnsi="Consolas"/>
+        </w:rPr>
+        <w:t>Vamos inserir um espaçamento com &lt;v-</w:t>
+      </w:r>
+      <w:proofErr w:type="spellStart"/>
+      <w:r>
+        <w:rPr>
+          <w:rFonts w:ascii="Consolas" w:hAnsi="Consolas"/>
+        </w:rPr>
+        <w:t>spacer</w:t>
+      </w:r>
+      <w:proofErr w:type="spellEnd"/>
+      <w:r>
+        <w:rPr>
+          <w:rFonts w:ascii="Consolas" w:hAnsi="Consolas"/>
+        </w:rPr>
+        <w:t>&gt;</w:t>
+      </w:r>
+    </w:p>
+    <w:p>
+      <w:pPr>
+        <w:pStyle w:val="PargrafodaLista"/>
+        <w:numPr>
+          <w:ilvl w:val="0"/>
+          <w:numId w:val="1"/>
+        </w:numPr>
+        <w:ind w:firstLine="0"/>
+        <w:rPr>
+          <w:rFonts w:ascii="Consolas" w:hAnsi="Consolas"/>
+        </w:rPr>
+      </w:pPr>
+      <w:r>
+        <w:rPr>
+          <w:rFonts w:ascii="Consolas" w:hAnsi="Consolas"/>
+        </w:rPr>
+        <w:t>Depois vamos inserir um novo &lt;v-toolbar-</w:t>
+      </w:r>
+      <w:proofErr w:type="spellStart"/>
+      <w:r>
+        <w:rPr>
+          <w:rFonts w:ascii="Consolas" w:hAnsi="Consolas"/>
+        </w:rPr>
+        <w:t>items</w:t>
+      </w:r>
+      <w:proofErr w:type="spellEnd"/>
+      <w:r>
+        <w:rPr>
+          <w:rFonts w:ascii="Consolas" w:hAnsi="Consolas"/>
+        </w:rPr>
+        <w:t>&gt;</w:t>
+      </w:r>
+    </w:p>
+    <w:p>
+      <w:pPr>
+        <w:pStyle w:val="PargrafodaLista"/>
+        <w:numPr>
+          <w:ilvl w:val="0"/>
+          <w:numId w:val="1"/>
+        </w:numPr>
+        <w:ind w:firstLine="0"/>
+        <w:rPr>
+          <w:rFonts w:ascii="Consolas" w:hAnsi="Consolas"/>
+        </w:rPr>
+      </w:pPr>
+      <w:r>
+        <w:rPr>
+          <w:rFonts w:ascii="Consolas" w:hAnsi="Consolas"/>
+        </w:rPr>
+        <w:t>E dentro dele vamos inserir um botão para finalizar o dia &lt;v-</w:t>
+      </w:r>
+      <w:proofErr w:type="spellStart"/>
+      <w:r>
+        <w:rPr>
+          <w:rFonts w:ascii="Consolas" w:hAnsi="Consolas"/>
+        </w:rPr>
+        <w:t>btn</w:t>
+      </w:r>
+      <w:proofErr w:type="spellEnd"/>
+      <w:r>
+        <w:rPr>
+          <w:rFonts w:ascii="Consolas" w:hAnsi="Consolas"/>
+        </w:rPr>
+        <w:t xml:space="preserve"> flat&gt;</w:t>
+      </w:r>
+    </w:p>
+    <w:p>
+      <w:pPr>
+        <w:pStyle w:val="PargrafodaLista"/>
+        <w:numPr>
+          <w:ilvl w:val="0"/>
+          <w:numId w:val="1"/>
+        </w:numPr>
+        <w:ind w:firstLine="0"/>
+        <w:rPr>
+          <w:rFonts w:ascii="Consolas" w:hAnsi="Consolas"/>
+        </w:rPr>
+      </w:pPr>
+      <w:r>
+        <w:rPr>
+          <w:rFonts w:ascii="Consolas" w:hAnsi="Consolas"/>
+        </w:rPr>
+        <w:t>E um menu com &lt;v-menu&gt; que terá um</w:t>
+      </w:r>
+      <w:r>
+        <w:rPr>
+          <w:rFonts w:ascii="Consolas" w:hAnsi="Consolas"/>
+        </w:rPr>
+        <w:t xml:space="preserve"> &lt;</w:t>
+      </w:r>
+      <w:proofErr w:type="spellStart"/>
+      <w:r>
+        <w:rPr>
+          <w:rFonts w:ascii="Consolas" w:hAnsi="Consolas"/>
+        </w:rPr>
+        <w:t>template</w:t>
+      </w:r>
+      <w:proofErr w:type="spellEnd"/>
+      <w:r>
+        <w:rPr>
+          <w:rFonts w:ascii="Consolas" w:hAnsi="Consolas"/>
+        </w:rPr>
+        <w:t xml:space="preserve">&gt; e dentro </w:t>
+      </w:r>
+      <w:proofErr w:type="gramStart"/>
+      <w:r>
+        <w:rPr>
+          <w:rFonts w:ascii="Consolas" w:hAnsi="Consolas"/>
+        </w:rPr>
+        <w:t xml:space="preserve">um </w:t>
+      </w:r>
+      <w:r>
+        <w:rPr>
+          <w:rFonts w:ascii="Consolas" w:hAnsi="Consolas"/>
+        </w:rPr>
+        <w:t xml:space="preserve"> &lt;</w:t>
+      </w:r>
+      <w:proofErr w:type="gramEnd"/>
+      <w:r>
+        <w:rPr>
+          <w:rFonts w:ascii="Consolas" w:hAnsi="Consolas"/>
+        </w:rPr>
+        <w:t>v-</w:t>
+      </w:r>
+      <w:proofErr w:type="spellStart"/>
+      <w:r>
+        <w:rPr>
+          <w:rFonts w:ascii="Consolas" w:hAnsi="Consolas"/>
+        </w:rPr>
+        <w:t>btn</w:t>
+      </w:r>
+      <w:proofErr w:type="spellEnd"/>
+      <w:r>
+        <w:rPr>
+          <w:rFonts w:ascii="Consolas" w:hAnsi="Consolas"/>
+        </w:rPr>
+        <w:t xml:space="preserve"> flat com slot=’</w:t>
+      </w:r>
+      <w:proofErr w:type="spellStart"/>
+      <w:r>
+        <w:rPr>
+          <w:rFonts w:ascii="Consolas" w:hAnsi="Consolas"/>
+        </w:rPr>
+        <w:t>activator</w:t>
+      </w:r>
+      <w:proofErr w:type="spellEnd"/>
+      <w:r>
+        <w:rPr>
+          <w:rFonts w:ascii="Consolas" w:hAnsi="Consolas"/>
+        </w:rPr>
+        <w:t>’&gt;Salvar &amp; Carregar&lt;/v-</w:t>
+      </w:r>
+      <w:proofErr w:type="spellStart"/>
+      <w:r>
+        <w:rPr>
+          <w:rFonts w:ascii="Consolas" w:hAnsi="Consolas"/>
+        </w:rPr>
+        <w:t>bnt</w:t>
+      </w:r>
+      <w:proofErr w:type="spellEnd"/>
+      <w:r>
+        <w:rPr>
+          <w:rFonts w:ascii="Consolas" w:hAnsi="Consolas"/>
+        </w:rPr>
+        <w:t>&gt;</w:t>
+      </w:r>
+    </w:p>
+    <w:p>
+      <w:pPr>
+        <w:pStyle w:val="PargrafodaLista"/>
+        <w:numPr>
+          <w:ilvl w:val="0"/>
+          <w:numId w:val="1"/>
+        </w:numPr>
+        <w:ind w:firstLine="0"/>
+        <w:rPr>
+          <w:rFonts w:ascii="Consolas" w:hAnsi="Consolas"/>
+        </w:rPr>
+      </w:pPr>
+      <w:r>
+        <w:rPr>
+          <w:rFonts w:ascii="Consolas" w:hAnsi="Consolas"/>
+        </w:rPr>
+        <w:t>Que irá abrir as opções cadastradas no menu.</w:t>
+      </w:r>
+    </w:p>
+    <w:p>
+      <w:pPr>
+        <w:pStyle w:val="PargrafodaLista"/>
+        <w:numPr>
+          <w:ilvl w:val="0"/>
+          <w:numId w:val="1"/>
+        </w:numPr>
+        <w:ind w:firstLine="0"/>
+        <w:rPr>
+          <w:rFonts w:ascii="Consolas" w:hAnsi="Consolas"/>
+        </w:rPr>
+      </w:pPr>
+      <w:r>
+        <w:rPr>
+          <w:rFonts w:ascii="Consolas" w:hAnsi="Consolas"/>
+        </w:rPr>
+        <w:t>Essas opções serão cadastradas em um v-</w:t>
+      </w:r>
+      <w:proofErr w:type="spellStart"/>
+      <w:r>
+        <w:rPr>
+          <w:rFonts w:ascii="Consolas" w:hAnsi="Consolas"/>
+        </w:rPr>
+        <w:t>list</w:t>
+      </w:r>
+      <w:proofErr w:type="spellEnd"/>
+    </w:p>
+    <w:p>
+      <w:pPr>
+        <w:pStyle w:val="PargrafodaLista"/>
+        <w:numPr>
+          <w:ilvl w:val="0"/>
+          <w:numId w:val="1"/>
+        </w:numPr>
+        <w:ind w:firstLine="0"/>
+        <w:rPr>
+          <w:rFonts w:ascii="Consolas" w:hAnsi="Consolas"/>
+        </w:rPr>
+      </w:pPr>
+      <w:r>
+        <w:rPr>
+          <w:rFonts w:ascii="Consolas" w:hAnsi="Consolas"/>
+        </w:rPr>
+        <w:t>&lt;v-</w:t>
+      </w:r>
+      <w:proofErr w:type="spellStart"/>
+      <w:r>
+        <w:rPr>
+          <w:rFonts w:ascii="Consolas" w:hAnsi="Consolas"/>
+        </w:rPr>
+        <w:t>list</w:t>
+      </w:r>
+      <w:proofErr w:type="spellEnd"/>
+      <w:r>
+        <w:rPr>
+          <w:rFonts w:ascii="Consolas" w:hAnsi="Consolas"/>
+        </w:rPr>
+        <w:t>&gt; dentro do v-</w:t>
+      </w:r>
+      <w:proofErr w:type="spellStart"/>
+      <w:r>
+        <w:rPr>
+          <w:rFonts w:ascii="Consolas" w:hAnsi="Consolas"/>
+        </w:rPr>
+        <w:t>list</w:t>
+      </w:r>
+      <w:proofErr w:type="spellEnd"/>
+      <w:r>
+        <w:rPr>
+          <w:rFonts w:ascii="Consolas" w:hAnsi="Consolas"/>
+        </w:rPr>
+        <w:t xml:space="preserve"> terá um v-</w:t>
+      </w:r>
+      <w:proofErr w:type="spellStart"/>
+      <w:r>
+        <w:rPr>
+          <w:rFonts w:ascii="Consolas" w:hAnsi="Consolas"/>
+        </w:rPr>
+        <w:t>list</w:t>
+      </w:r>
+      <w:proofErr w:type="spellEnd"/>
+      <w:r>
+        <w:rPr>
+          <w:rFonts w:ascii="Consolas" w:hAnsi="Consolas"/>
+        </w:rPr>
+        <w:t>-</w:t>
+      </w:r>
+      <w:r>
+        <w:rPr>
+          <w:rFonts w:ascii="Consolas" w:hAnsi="Consolas"/>
+        </w:rPr>
+        <w:t>item</w:t>
+      </w:r>
+      <w:r>
+        <w:rPr>
+          <w:rFonts w:ascii="Consolas" w:hAnsi="Consolas"/>
+        </w:rPr>
+        <w:t xml:space="preserve"> e dentro do &lt;v-</w:t>
+      </w:r>
+      <w:proofErr w:type="spellStart"/>
+      <w:r>
+        <w:rPr>
+          <w:rFonts w:ascii="Consolas" w:hAnsi="Consolas"/>
+        </w:rPr>
+        <w:t>list</w:t>
+      </w:r>
+      <w:proofErr w:type="spellEnd"/>
+      <w:r>
+        <w:rPr>
+          <w:rFonts w:ascii="Consolas" w:hAnsi="Consolas"/>
+        </w:rPr>
+        <w:t>-tile&gt; terá o &lt;v-</w:t>
+      </w:r>
+      <w:proofErr w:type="spellStart"/>
+      <w:r>
+        <w:rPr>
+          <w:rFonts w:ascii="Consolas" w:hAnsi="Consolas"/>
+        </w:rPr>
+        <w:t>list</w:t>
+      </w:r>
+      <w:proofErr w:type="spellEnd"/>
+      <w:r>
+        <w:rPr>
+          <w:rFonts w:ascii="Consolas" w:hAnsi="Consolas"/>
+        </w:rPr>
+        <w:t>-tile-</w:t>
+      </w:r>
+      <w:proofErr w:type="spellStart"/>
+      <w:r>
+        <w:rPr>
+          <w:rFonts w:ascii="Consolas" w:hAnsi="Consolas"/>
+        </w:rPr>
+        <w:t>title</w:t>
+      </w:r>
+      <w:proofErr w:type="spellEnd"/>
+      <w:r>
+        <w:rPr>
+          <w:rFonts w:ascii="Consolas" w:hAnsi="Consolas"/>
+        </w:rPr>
+        <w:t>&gt; que terá o texto da chamada.</w:t>
+      </w:r>
+    </w:p>
+    <w:p>
+      <w:pPr>
+        <w:pStyle w:val="PargrafodaLista"/>
+        <w:numPr>
+          <w:ilvl w:val="0"/>
+          <w:numId w:val="1"/>
+        </w:numPr>
+        <w:shd w:val="clear" w:color="auto" w:fill="282A36"/>
+        <w:spacing w:after="0" w:line="285" w:lineRule="atLeast"/>
+        <w:jc w:val="left"/>
+        <w:rPr>
+          <w:rFonts w:ascii="Consolas" w:eastAsia="Times New Roman" w:hAnsi="Consolas" w:cs="Times New Roman"/>
+          <w:color w:val="F6F6F4"/>
+          <w:sz w:val="21"/>
+          <w:szCs w:val="21"/>
+          <w:lang w:eastAsia="pt-BR"/>
+        </w:rPr>
+      </w:pPr>
+      <w:r>
+        <w:rPr>
+          <w:rFonts w:ascii="Consolas" w:eastAsia="Times New Roman" w:hAnsi="Consolas" w:cs="Times New Roman"/>
+          <w:color w:val="F6F6F4"/>
+          <w:sz w:val="21"/>
+          <w:szCs w:val="21"/>
+          <w:lang w:eastAsia="pt-BR"/>
+        </w:rPr>
+        <w:t>&lt;</w:t>
+      </w:r>
+      <w:proofErr w:type="spellStart"/>
+      <w:r>
+        <w:rPr>
+          <w:rFonts w:ascii="Consolas" w:eastAsia="Times New Roman" w:hAnsi="Consolas" w:cs="Times New Roman"/>
+          <w:color w:val="F286C4"/>
+          <w:sz w:val="21"/>
+          <w:szCs w:val="21"/>
+          <w:lang w:eastAsia="pt-BR"/>
+        </w:rPr>
+        <w:t>template</w:t>
+      </w:r>
+      <w:proofErr w:type="spellEnd"/>
+      <w:r>
+        <w:rPr>
+          <w:rFonts w:ascii="Consolas" w:eastAsia="Times New Roman" w:hAnsi="Consolas" w:cs="Times New Roman"/>
+          <w:color w:val="F6F6F4"/>
+          <w:sz w:val="21"/>
+          <w:szCs w:val="21"/>
+          <w:lang w:eastAsia="pt-BR"/>
+        </w:rPr>
+        <w:t>&gt;</w:t>
+      </w:r>
+    </w:p>
+    <w:p>
+      <w:pPr>
+        <w:pStyle w:val="PargrafodaLista"/>
+        <w:numPr>
+          <w:ilvl w:val="0"/>
+          <w:numId w:val="1"/>
+        </w:numPr>
+        <w:shd w:val="clear" w:color="auto" w:fill="282A36"/>
+        <w:spacing w:after="0" w:line="285" w:lineRule="atLeast"/>
+        <w:jc w:val="left"/>
+        <w:rPr>
+          <w:rFonts w:ascii="Consolas" w:eastAsia="Times New Roman" w:hAnsi="Consolas" w:cs="Times New Roman"/>
+          <w:color w:val="F6F6F4"/>
+          <w:sz w:val="21"/>
+          <w:szCs w:val="21"/>
+          <w:lang w:eastAsia="pt-BR"/>
+        </w:rPr>
+      </w:pPr>
+      <w:r>
+        <w:rPr>
+          <w:rFonts w:ascii="Consolas" w:eastAsia="Times New Roman" w:hAnsi="Consolas" w:cs="Times New Roman"/>
+          <w:color w:val="F6F6F4"/>
+          <w:sz w:val="21"/>
+          <w:szCs w:val="21"/>
+          <w:lang w:eastAsia="pt-BR"/>
+        </w:rPr>
+        <w:t>    &lt;</w:t>
+      </w:r>
+      <w:r>
+        <w:rPr>
+          <w:rFonts w:ascii="Consolas" w:eastAsia="Times New Roman" w:hAnsi="Consolas" w:cs="Times New Roman"/>
+          <w:color w:val="F286C4"/>
+          <w:sz w:val="21"/>
+          <w:szCs w:val="21"/>
+          <w:lang w:eastAsia="pt-BR"/>
+        </w:rPr>
+        <w:t>v-app-bar</w:t>
+      </w:r>
+      <w:r>
+        <w:rPr>
+          <w:rFonts w:ascii="Consolas" w:eastAsia="Times New Roman" w:hAnsi="Consolas" w:cs="Times New Roman"/>
+          <w:color w:val="F6F6F4"/>
+          <w:sz w:val="21"/>
+          <w:szCs w:val="21"/>
+          <w:lang w:eastAsia="pt-BR"/>
+        </w:rPr>
+        <w:t xml:space="preserve"> </w:t>
+      </w:r>
+    </w:p>
+    <w:p>
+      <w:pPr>
+        <w:pStyle w:val="PargrafodaLista"/>
+        <w:numPr>
+          <w:ilvl w:val="0"/>
+          <w:numId w:val="1"/>
+        </w:numPr>
+        <w:shd w:val="clear" w:color="auto" w:fill="282A36"/>
+        <w:spacing w:after="0" w:line="285" w:lineRule="atLeast"/>
+        <w:jc w:val="left"/>
+        <w:rPr>
+          <w:rFonts w:ascii="Consolas" w:eastAsia="Times New Roman" w:hAnsi="Consolas" w:cs="Times New Roman"/>
+          <w:color w:val="F6F6F4"/>
+          <w:sz w:val="21"/>
+          <w:szCs w:val="21"/>
+          <w:lang w:eastAsia="pt-BR"/>
+        </w:rPr>
+      </w:pPr>
+      <w:r>
+        <w:rPr>
+          <w:rFonts w:ascii="Consolas" w:eastAsia="Times New Roman" w:hAnsi="Consolas" w:cs="Times New Roman"/>
+          <w:color w:val="F6F6F4"/>
+          <w:sz w:val="21"/>
+          <w:szCs w:val="21"/>
+          <w:lang w:eastAsia="pt-BR"/>
+        </w:rPr>
+        <w:t xml:space="preserve">        </w:t>
+      </w:r>
+      <w:r>
+        <w:rPr>
+          <w:rFonts w:ascii="Consolas" w:eastAsia="Times New Roman" w:hAnsi="Consolas" w:cs="Times New Roman"/>
+          <w:i/>
+          <w:iCs/>
+          <w:color w:val="62E884"/>
+          <w:sz w:val="21"/>
+          <w:szCs w:val="21"/>
+          <w:lang w:eastAsia="pt-BR"/>
+        </w:rPr>
+        <w:t>app</w:t>
+      </w:r>
+    </w:p>
+    <w:p>
+      <w:pPr>
+        <w:pStyle w:val="PargrafodaLista"/>
+        <w:numPr>
+          <w:ilvl w:val="0"/>
+          <w:numId w:val="1"/>
+        </w:numPr>
+        <w:shd w:val="clear" w:color="auto" w:fill="282A36"/>
+        <w:spacing w:after="0" w:line="285" w:lineRule="atLeast"/>
+        <w:jc w:val="left"/>
+        <w:rPr>
+          <w:rFonts w:ascii="Consolas" w:eastAsia="Times New Roman" w:hAnsi="Consolas" w:cs="Times New Roman"/>
+          <w:color w:val="F6F6F4"/>
+          <w:sz w:val="21"/>
+          <w:szCs w:val="21"/>
+          <w:lang w:eastAsia="pt-BR"/>
+        </w:rPr>
+      </w:pPr>
+      <w:r>
+        <w:rPr>
+          <w:rFonts w:ascii="Consolas" w:eastAsia="Times New Roman" w:hAnsi="Consolas" w:cs="Times New Roman"/>
+          <w:color w:val="F6F6F4"/>
+          <w:sz w:val="21"/>
+          <w:szCs w:val="21"/>
+          <w:lang w:eastAsia="pt-BR"/>
+        </w:rPr>
+        <w:t>        &gt;</w:t>
+      </w:r>
+    </w:p>
+    <w:p>
+      <w:pPr>
+        <w:pStyle w:val="PargrafodaLista"/>
+        <w:numPr>
+          <w:ilvl w:val="0"/>
+          <w:numId w:val="1"/>
+        </w:numPr>
+        <w:shd w:val="clear" w:color="auto" w:fill="282A36"/>
+        <w:spacing w:after="0" w:line="285" w:lineRule="atLeast"/>
+        <w:jc w:val="left"/>
+        <w:rPr>
+          <w:rFonts w:ascii="Consolas" w:eastAsia="Times New Roman" w:hAnsi="Consolas" w:cs="Times New Roman"/>
+          <w:color w:val="F6F6F4"/>
+          <w:sz w:val="21"/>
+          <w:szCs w:val="21"/>
+          <w:lang w:eastAsia="pt-BR"/>
+        </w:rPr>
+      </w:pPr>
+      <w:r>
+        <w:rPr>
+          <w:rFonts w:ascii="Consolas" w:eastAsia="Times New Roman" w:hAnsi="Consolas" w:cs="Times New Roman"/>
+          <w:color w:val="F6F6F4"/>
+          <w:sz w:val="21"/>
+          <w:szCs w:val="21"/>
+          <w:lang w:eastAsia="pt-BR"/>
+        </w:rPr>
+        <w:t>        &lt;</w:t>
+      </w:r>
+      <w:r>
+        <w:rPr>
+          <w:rFonts w:ascii="Consolas" w:eastAsia="Times New Roman" w:hAnsi="Consolas" w:cs="Times New Roman"/>
+          <w:color w:val="F286C4"/>
+          <w:sz w:val="21"/>
+          <w:szCs w:val="21"/>
+          <w:lang w:eastAsia="pt-BR"/>
+        </w:rPr>
+        <w:t>v-toolbar-</w:t>
+      </w:r>
+      <w:proofErr w:type="spellStart"/>
+      <w:r>
+        <w:rPr>
+          <w:rFonts w:ascii="Consolas" w:eastAsia="Times New Roman" w:hAnsi="Consolas" w:cs="Times New Roman"/>
+          <w:color w:val="F286C4"/>
+          <w:sz w:val="21"/>
+          <w:szCs w:val="21"/>
+          <w:lang w:eastAsia="pt-BR"/>
+        </w:rPr>
+        <w:t>title</w:t>
+      </w:r>
+      <w:proofErr w:type="spellEnd"/>
+      <w:r>
+        <w:rPr>
+          <w:rFonts w:ascii="Consolas" w:eastAsia="Times New Roman" w:hAnsi="Consolas" w:cs="Times New Roman"/>
+          <w:color w:val="F6F6F4"/>
+          <w:sz w:val="21"/>
+          <w:szCs w:val="21"/>
+          <w:lang w:eastAsia="pt-BR"/>
+        </w:rPr>
+        <w:t xml:space="preserve"> </w:t>
+      </w:r>
+      <w:proofErr w:type="spellStart"/>
+      <w:r>
+        <w:rPr>
+          <w:rFonts w:ascii="Consolas" w:eastAsia="Times New Roman" w:hAnsi="Consolas" w:cs="Times New Roman"/>
+          <w:i/>
+          <w:iCs/>
+          <w:color w:val="62E884"/>
+          <w:sz w:val="21"/>
+          <w:szCs w:val="21"/>
+          <w:lang w:eastAsia="pt-BR"/>
+        </w:rPr>
+        <w:t>class</w:t>
+      </w:r>
+      <w:proofErr w:type="spellEnd"/>
+      <w:r>
+        <w:rPr>
+          <w:rFonts w:ascii="Consolas" w:eastAsia="Times New Roman" w:hAnsi="Consolas" w:cs="Times New Roman"/>
+          <w:color w:val="F286C4"/>
+          <w:sz w:val="21"/>
+          <w:szCs w:val="21"/>
+          <w:lang w:eastAsia="pt-BR"/>
+        </w:rPr>
+        <w:t>=</w:t>
+      </w:r>
+      <w:r>
+        <w:rPr>
+          <w:rFonts w:ascii="Consolas" w:eastAsia="Times New Roman" w:hAnsi="Consolas" w:cs="Times New Roman"/>
+          <w:color w:val="DEE492"/>
+          <w:sz w:val="21"/>
+          <w:szCs w:val="21"/>
+          <w:lang w:eastAsia="pt-BR"/>
+        </w:rPr>
+        <w:t>"</w:t>
+      </w:r>
+      <w:proofErr w:type="spellStart"/>
+      <w:r>
+        <w:rPr>
+          <w:rFonts w:ascii="Consolas" w:eastAsia="Times New Roman" w:hAnsi="Consolas" w:cs="Times New Roman"/>
+          <w:color w:val="E7EE98"/>
+          <w:sz w:val="21"/>
+          <w:szCs w:val="21"/>
+          <w:lang w:eastAsia="pt-BR"/>
+        </w:rPr>
+        <w:t>headline</w:t>
+      </w:r>
+      <w:proofErr w:type="spellEnd"/>
+      <w:r>
+        <w:rPr>
+          <w:rFonts w:ascii="Consolas" w:eastAsia="Times New Roman" w:hAnsi="Consolas" w:cs="Times New Roman"/>
+          <w:color w:val="E7EE98"/>
+          <w:sz w:val="21"/>
+          <w:szCs w:val="21"/>
+          <w:lang w:eastAsia="pt-BR"/>
+        </w:rPr>
+        <w:t xml:space="preserve"> </w:t>
+      </w:r>
+      <w:proofErr w:type="spellStart"/>
+      <w:r>
+        <w:rPr>
+          <w:rFonts w:ascii="Consolas" w:eastAsia="Times New Roman" w:hAnsi="Consolas" w:cs="Times New Roman"/>
+          <w:color w:val="E7EE98"/>
+          <w:sz w:val="21"/>
+          <w:szCs w:val="21"/>
+          <w:lang w:eastAsia="pt-BR"/>
+        </w:rPr>
+        <w:t>text-uppercase</w:t>
+      </w:r>
+      <w:proofErr w:type="spellEnd"/>
+      <w:r>
+        <w:rPr>
+          <w:rFonts w:ascii="Consolas" w:eastAsia="Times New Roman" w:hAnsi="Consolas" w:cs="Times New Roman"/>
+          <w:color w:val="E7EE98"/>
+          <w:sz w:val="21"/>
+          <w:szCs w:val="21"/>
+          <w:lang w:eastAsia="pt-BR"/>
+        </w:rPr>
+        <w:t xml:space="preserve"> mr-4</w:t>
+      </w:r>
+      <w:r>
+        <w:rPr>
+          <w:rFonts w:ascii="Consolas" w:eastAsia="Times New Roman" w:hAnsi="Consolas" w:cs="Times New Roman"/>
+          <w:color w:val="DEE492"/>
+          <w:sz w:val="21"/>
+          <w:szCs w:val="21"/>
+          <w:lang w:eastAsia="pt-BR"/>
+        </w:rPr>
+        <w:t>"</w:t>
+      </w:r>
+      <w:r>
+        <w:rPr>
+          <w:rFonts w:ascii="Consolas" w:eastAsia="Times New Roman" w:hAnsi="Consolas" w:cs="Times New Roman"/>
+          <w:color w:val="F6F6F4"/>
+          <w:sz w:val="21"/>
+          <w:szCs w:val="21"/>
+          <w:lang w:eastAsia="pt-BR"/>
+        </w:rPr>
+        <w:t>&gt;</w:t>
+      </w:r>
+    </w:p>
+    <w:p>
+      <w:pPr>
+        <w:pStyle w:val="PargrafodaLista"/>
+        <w:numPr>
+          <w:ilvl w:val="0"/>
+          <w:numId w:val="1"/>
+        </w:numPr>
+        <w:shd w:val="clear" w:color="auto" w:fill="282A36"/>
+        <w:spacing w:after="0" w:line="285" w:lineRule="atLeast"/>
+        <w:jc w:val="left"/>
+        <w:rPr>
+          <w:rFonts w:ascii="Consolas" w:eastAsia="Times New Roman" w:hAnsi="Consolas" w:cs="Times New Roman"/>
+          <w:color w:val="F6F6F4"/>
+          <w:sz w:val="21"/>
+          <w:szCs w:val="21"/>
+          <w:lang w:eastAsia="pt-BR"/>
+        </w:rPr>
+      </w:pPr>
+      <w:r>
+        <w:rPr>
+          <w:rFonts w:ascii="Consolas" w:eastAsia="Times New Roman" w:hAnsi="Consolas" w:cs="Times New Roman"/>
+          <w:color w:val="F6F6F4"/>
+          <w:sz w:val="21"/>
+          <w:szCs w:val="21"/>
+          <w:lang w:eastAsia="pt-BR"/>
+        </w:rPr>
+        <w:t>            &lt;</w:t>
+      </w:r>
+      <w:proofErr w:type="spellStart"/>
+      <w:r>
+        <w:rPr>
+          <w:rFonts w:ascii="Consolas" w:eastAsia="Times New Roman" w:hAnsi="Consolas" w:cs="Times New Roman"/>
+          <w:color w:val="F286C4"/>
+          <w:sz w:val="21"/>
+          <w:szCs w:val="21"/>
+          <w:lang w:eastAsia="pt-BR"/>
+        </w:rPr>
+        <w:t>span</w:t>
+      </w:r>
+      <w:proofErr w:type="spellEnd"/>
+      <w:r>
+        <w:rPr>
+          <w:rFonts w:ascii="Consolas" w:eastAsia="Times New Roman" w:hAnsi="Consolas" w:cs="Times New Roman"/>
+          <w:color w:val="F6F6F4"/>
+          <w:sz w:val="21"/>
+          <w:szCs w:val="21"/>
+          <w:lang w:eastAsia="pt-BR"/>
+        </w:rPr>
+        <w:t>&gt;Stock&lt;/</w:t>
+      </w:r>
+      <w:proofErr w:type="spellStart"/>
+      <w:r>
+        <w:rPr>
+          <w:rFonts w:ascii="Consolas" w:eastAsia="Times New Roman" w:hAnsi="Consolas" w:cs="Times New Roman"/>
+          <w:color w:val="F286C4"/>
+          <w:sz w:val="21"/>
+          <w:szCs w:val="21"/>
+          <w:lang w:eastAsia="pt-BR"/>
+        </w:rPr>
+        <w:t>span</w:t>
+      </w:r>
+      <w:proofErr w:type="spellEnd"/>
+      <w:r>
+        <w:rPr>
+          <w:rFonts w:ascii="Consolas" w:eastAsia="Times New Roman" w:hAnsi="Consolas" w:cs="Times New Roman"/>
+          <w:color w:val="F6F6F4"/>
+          <w:sz w:val="21"/>
+          <w:szCs w:val="21"/>
+          <w:lang w:eastAsia="pt-BR"/>
+        </w:rPr>
+        <w:t>&gt;</w:t>
+      </w:r>
+    </w:p>
+    <w:p>
+      <w:pPr>
+        <w:pStyle w:val="PargrafodaLista"/>
+        <w:numPr>
+          <w:ilvl w:val="0"/>
+          <w:numId w:val="1"/>
+        </w:numPr>
+        <w:shd w:val="clear" w:color="auto" w:fill="282A36"/>
+        <w:spacing w:after="0" w:line="285" w:lineRule="atLeast"/>
+        <w:jc w:val="left"/>
+        <w:rPr>
+          <w:rFonts w:ascii="Consolas" w:eastAsia="Times New Roman" w:hAnsi="Consolas" w:cs="Times New Roman"/>
+          <w:color w:val="F6F6F4"/>
+          <w:sz w:val="21"/>
+          <w:szCs w:val="21"/>
+          <w:lang w:eastAsia="pt-BR"/>
+        </w:rPr>
+      </w:pPr>
+      <w:r>
+        <w:rPr>
+          <w:rFonts w:ascii="Consolas" w:eastAsia="Times New Roman" w:hAnsi="Consolas" w:cs="Times New Roman"/>
+          <w:color w:val="F6F6F4"/>
+          <w:sz w:val="21"/>
+          <w:szCs w:val="21"/>
+          <w:lang w:eastAsia="pt-BR"/>
+        </w:rPr>
+        <w:t>            &lt;</w:t>
+      </w:r>
+      <w:proofErr w:type="spellStart"/>
+      <w:r>
+        <w:rPr>
+          <w:rFonts w:ascii="Consolas" w:eastAsia="Times New Roman" w:hAnsi="Consolas" w:cs="Times New Roman"/>
+          <w:color w:val="F286C4"/>
+          <w:sz w:val="21"/>
+          <w:szCs w:val="21"/>
+          <w:lang w:eastAsia="pt-BR"/>
+        </w:rPr>
+        <w:t>span</w:t>
+      </w:r>
+      <w:proofErr w:type="spellEnd"/>
+      <w:r>
+        <w:rPr>
+          <w:rFonts w:ascii="Consolas" w:eastAsia="Times New Roman" w:hAnsi="Consolas" w:cs="Times New Roman"/>
+          <w:color w:val="F6F6F4"/>
+          <w:sz w:val="21"/>
+          <w:szCs w:val="21"/>
+          <w:lang w:eastAsia="pt-BR"/>
+        </w:rPr>
+        <w:t xml:space="preserve"> </w:t>
+      </w:r>
+      <w:proofErr w:type="spellStart"/>
+      <w:r>
+        <w:rPr>
+          <w:rFonts w:ascii="Consolas" w:eastAsia="Times New Roman" w:hAnsi="Consolas" w:cs="Times New Roman"/>
+          <w:i/>
+          <w:iCs/>
+          <w:color w:val="62E884"/>
+          <w:sz w:val="21"/>
+          <w:szCs w:val="21"/>
+          <w:lang w:eastAsia="pt-BR"/>
+        </w:rPr>
+        <w:t>class</w:t>
+      </w:r>
+      <w:proofErr w:type="spellEnd"/>
+      <w:r>
+        <w:rPr>
+          <w:rFonts w:ascii="Consolas" w:eastAsia="Times New Roman" w:hAnsi="Consolas" w:cs="Times New Roman"/>
+          <w:color w:val="F286C4"/>
+          <w:sz w:val="21"/>
+          <w:szCs w:val="21"/>
+          <w:lang w:eastAsia="pt-BR"/>
+        </w:rPr>
+        <w:t>=</w:t>
+      </w:r>
+      <w:r>
+        <w:rPr>
+          <w:rFonts w:ascii="Consolas" w:eastAsia="Times New Roman" w:hAnsi="Consolas" w:cs="Times New Roman"/>
+          <w:color w:val="DEE492"/>
+          <w:sz w:val="21"/>
+          <w:szCs w:val="21"/>
+          <w:lang w:eastAsia="pt-BR"/>
+        </w:rPr>
+        <w:t>"</w:t>
+      </w:r>
+      <w:proofErr w:type="spellStart"/>
+      <w:r>
+        <w:rPr>
+          <w:rFonts w:ascii="Consolas" w:eastAsia="Times New Roman" w:hAnsi="Consolas" w:cs="Times New Roman"/>
+          <w:color w:val="E7EE98"/>
+          <w:sz w:val="21"/>
+          <w:szCs w:val="21"/>
+          <w:lang w:eastAsia="pt-BR"/>
+        </w:rPr>
+        <w:t>font</w:t>
+      </w:r>
+      <w:proofErr w:type="spellEnd"/>
+      <w:r>
+        <w:rPr>
+          <w:rFonts w:ascii="Consolas" w:eastAsia="Times New Roman" w:hAnsi="Consolas" w:cs="Times New Roman"/>
+          <w:color w:val="E7EE98"/>
+          <w:sz w:val="21"/>
+          <w:szCs w:val="21"/>
+          <w:lang w:eastAsia="pt-BR"/>
+        </w:rPr>
+        <w:t>-</w:t>
+      </w:r>
+      <w:proofErr w:type="spellStart"/>
+      <w:r>
+        <w:rPr>
+          <w:rFonts w:ascii="Consolas" w:eastAsia="Times New Roman" w:hAnsi="Consolas" w:cs="Times New Roman"/>
+          <w:color w:val="E7EE98"/>
+          <w:sz w:val="21"/>
+          <w:szCs w:val="21"/>
+          <w:lang w:eastAsia="pt-BR"/>
+        </w:rPr>
+        <w:t>weight</w:t>
+      </w:r>
+      <w:proofErr w:type="spellEnd"/>
+      <w:r>
+        <w:rPr>
+          <w:rFonts w:ascii="Consolas" w:eastAsia="Times New Roman" w:hAnsi="Consolas" w:cs="Times New Roman"/>
+          <w:color w:val="E7EE98"/>
+          <w:sz w:val="21"/>
+          <w:szCs w:val="21"/>
+          <w:lang w:eastAsia="pt-BR"/>
+        </w:rPr>
+        <w:t>-light</w:t>
+      </w:r>
+      <w:r>
+        <w:rPr>
+          <w:rFonts w:ascii="Consolas" w:eastAsia="Times New Roman" w:hAnsi="Consolas" w:cs="Times New Roman"/>
+          <w:color w:val="DEE492"/>
+          <w:sz w:val="21"/>
+          <w:szCs w:val="21"/>
+          <w:lang w:eastAsia="pt-BR"/>
+        </w:rPr>
+        <w:t>"</w:t>
+      </w:r>
+      <w:r>
+        <w:rPr>
+          <w:rFonts w:ascii="Consolas" w:eastAsia="Times New Roman" w:hAnsi="Consolas" w:cs="Times New Roman"/>
+          <w:color w:val="F6F6F4"/>
+          <w:sz w:val="21"/>
+          <w:szCs w:val="21"/>
+          <w:lang w:eastAsia="pt-BR"/>
+        </w:rPr>
+        <w:t>&gt;</w:t>
+      </w:r>
+      <w:proofErr w:type="spellStart"/>
+      <w:r>
+        <w:rPr>
+          <w:rFonts w:ascii="Consolas" w:eastAsia="Times New Roman" w:hAnsi="Consolas" w:cs="Times New Roman"/>
+          <w:color w:val="F6F6F4"/>
+          <w:sz w:val="21"/>
+          <w:szCs w:val="21"/>
+          <w:lang w:eastAsia="pt-BR"/>
+        </w:rPr>
+        <w:t>Trader</w:t>
+      </w:r>
+      <w:proofErr w:type="spellEnd"/>
+      <w:r>
+        <w:rPr>
+          <w:rFonts w:ascii="Consolas" w:eastAsia="Times New Roman" w:hAnsi="Consolas" w:cs="Times New Roman"/>
+          <w:color w:val="F6F6F4"/>
+          <w:sz w:val="21"/>
+          <w:szCs w:val="21"/>
+          <w:lang w:eastAsia="pt-BR"/>
+        </w:rPr>
+        <w:t>&lt;/</w:t>
+      </w:r>
+      <w:proofErr w:type="spellStart"/>
+      <w:r>
+        <w:rPr>
+          <w:rFonts w:ascii="Consolas" w:eastAsia="Times New Roman" w:hAnsi="Consolas" w:cs="Times New Roman"/>
+          <w:color w:val="F286C4"/>
+          <w:sz w:val="21"/>
+          <w:szCs w:val="21"/>
+          <w:lang w:eastAsia="pt-BR"/>
+        </w:rPr>
+        <w:t>span</w:t>
+      </w:r>
+      <w:proofErr w:type="spellEnd"/>
+      <w:r>
+        <w:rPr>
+          <w:rFonts w:ascii="Consolas" w:eastAsia="Times New Roman" w:hAnsi="Consolas" w:cs="Times New Roman"/>
+          <w:color w:val="F6F6F4"/>
+          <w:sz w:val="21"/>
+          <w:szCs w:val="21"/>
+          <w:lang w:eastAsia="pt-BR"/>
+        </w:rPr>
+        <w:t>&gt;</w:t>
+      </w:r>
+    </w:p>
+    <w:p>
+      <w:pPr>
+        <w:pStyle w:val="PargrafodaLista"/>
+        <w:numPr>
+          <w:ilvl w:val="0"/>
+          <w:numId w:val="1"/>
+        </w:numPr>
+        <w:shd w:val="clear" w:color="auto" w:fill="282A36"/>
+        <w:spacing w:after="0" w:line="285" w:lineRule="atLeast"/>
+        <w:jc w:val="left"/>
+        <w:rPr>
+          <w:rFonts w:ascii="Consolas" w:eastAsia="Times New Roman" w:hAnsi="Consolas" w:cs="Times New Roman"/>
+          <w:color w:val="F6F6F4"/>
+          <w:sz w:val="21"/>
+          <w:szCs w:val="21"/>
+          <w:lang w:eastAsia="pt-BR"/>
+        </w:rPr>
+      </w:pPr>
+      <w:r>
+        <w:rPr>
+          <w:rFonts w:ascii="Consolas" w:eastAsia="Times New Roman" w:hAnsi="Consolas" w:cs="Times New Roman"/>
+          <w:color w:val="F6F6F4"/>
+          <w:sz w:val="21"/>
+          <w:szCs w:val="21"/>
+          <w:lang w:eastAsia="pt-BR"/>
+        </w:rPr>
+        <w:t>        &lt;/</w:t>
+      </w:r>
+      <w:r>
+        <w:rPr>
+          <w:rFonts w:ascii="Consolas" w:eastAsia="Times New Roman" w:hAnsi="Consolas" w:cs="Times New Roman"/>
+          <w:color w:val="F286C4"/>
+          <w:sz w:val="21"/>
+          <w:szCs w:val="21"/>
+          <w:lang w:eastAsia="pt-BR"/>
+        </w:rPr>
+        <w:t>v-toolbar-</w:t>
+      </w:r>
+      <w:proofErr w:type="spellStart"/>
+      <w:r>
+        <w:rPr>
+          <w:rFonts w:ascii="Consolas" w:eastAsia="Times New Roman" w:hAnsi="Consolas" w:cs="Times New Roman"/>
+          <w:color w:val="F286C4"/>
+          <w:sz w:val="21"/>
+          <w:szCs w:val="21"/>
+          <w:lang w:eastAsia="pt-BR"/>
+        </w:rPr>
+        <w:t>title</w:t>
+      </w:r>
+      <w:proofErr w:type="spellEnd"/>
+      <w:r>
+        <w:rPr>
+          <w:rFonts w:ascii="Consolas" w:eastAsia="Times New Roman" w:hAnsi="Consolas" w:cs="Times New Roman"/>
+          <w:color w:val="F6F6F4"/>
+          <w:sz w:val="21"/>
+          <w:szCs w:val="21"/>
+          <w:lang w:eastAsia="pt-BR"/>
+        </w:rPr>
+        <w:t>&gt;</w:t>
+      </w:r>
+    </w:p>
+    <w:p>
+      <w:pPr>
+        <w:pStyle w:val="PargrafodaLista"/>
+        <w:numPr>
+          <w:ilvl w:val="0"/>
+          <w:numId w:val="1"/>
+        </w:numPr>
+        <w:shd w:val="clear" w:color="auto" w:fill="282A36"/>
+        <w:spacing w:after="0" w:line="285" w:lineRule="atLeast"/>
+        <w:jc w:val="left"/>
+        <w:rPr>
+          <w:rFonts w:ascii="Consolas" w:eastAsia="Times New Roman" w:hAnsi="Consolas" w:cs="Times New Roman"/>
+          <w:color w:val="F6F6F4"/>
+          <w:sz w:val="21"/>
+          <w:szCs w:val="21"/>
+          <w:lang w:eastAsia="pt-BR"/>
+        </w:rPr>
+      </w:pPr>
+      <w:r>
+        <w:rPr>
+          <w:rFonts w:ascii="Consolas" w:eastAsia="Times New Roman" w:hAnsi="Consolas" w:cs="Times New Roman"/>
+          <w:color w:val="F6F6F4"/>
+          <w:sz w:val="21"/>
+          <w:szCs w:val="21"/>
+          <w:lang w:eastAsia="pt-BR"/>
+        </w:rPr>
+        <w:t>        &lt;</w:t>
+      </w:r>
+      <w:r>
+        <w:rPr>
+          <w:rFonts w:ascii="Consolas" w:eastAsia="Times New Roman" w:hAnsi="Consolas" w:cs="Times New Roman"/>
+          <w:color w:val="F286C4"/>
+          <w:sz w:val="21"/>
+          <w:szCs w:val="21"/>
+          <w:lang w:eastAsia="pt-BR"/>
+        </w:rPr>
+        <w:t>v-toolbar-</w:t>
+      </w:r>
+      <w:proofErr w:type="spellStart"/>
+      <w:r>
+        <w:rPr>
+          <w:rFonts w:ascii="Consolas" w:eastAsia="Times New Roman" w:hAnsi="Consolas" w:cs="Times New Roman"/>
+          <w:color w:val="F286C4"/>
+          <w:sz w:val="21"/>
+          <w:szCs w:val="21"/>
+          <w:lang w:eastAsia="pt-BR"/>
+        </w:rPr>
+        <w:t>items</w:t>
+      </w:r>
+      <w:proofErr w:type="spellEnd"/>
+      <w:r>
+        <w:rPr>
+          <w:rFonts w:ascii="Consolas" w:eastAsia="Times New Roman" w:hAnsi="Consolas" w:cs="Times New Roman"/>
+          <w:color w:val="F6F6F4"/>
+          <w:sz w:val="21"/>
+          <w:szCs w:val="21"/>
+          <w:lang w:eastAsia="pt-BR"/>
+        </w:rPr>
+        <w:t>&gt;</w:t>
+      </w:r>
+    </w:p>
+    <w:p>
+      <w:pPr>
+        <w:pStyle w:val="PargrafodaLista"/>
+        <w:numPr>
+          <w:ilvl w:val="0"/>
+          <w:numId w:val="1"/>
+        </w:numPr>
+        <w:shd w:val="clear" w:color="auto" w:fill="282A36"/>
+        <w:spacing w:after="0" w:line="285" w:lineRule="atLeast"/>
+        <w:jc w:val="left"/>
+        <w:rPr>
+          <w:rFonts w:ascii="Consolas" w:eastAsia="Times New Roman" w:hAnsi="Consolas" w:cs="Times New Roman"/>
+          <w:color w:val="F6F6F4"/>
+          <w:sz w:val="21"/>
+          <w:szCs w:val="21"/>
+          <w:lang w:eastAsia="pt-BR"/>
+        </w:rPr>
+      </w:pPr>
+      <w:r>
+        <w:rPr>
+          <w:rFonts w:ascii="Consolas" w:eastAsia="Times New Roman" w:hAnsi="Consolas" w:cs="Times New Roman"/>
+          <w:color w:val="F6F6F4"/>
+          <w:sz w:val="21"/>
+          <w:szCs w:val="21"/>
+          <w:lang w:eastAsia="pt-BR"/>
+        </w:rPr>
+        <w:t>            &lt;</w:t>
+      </w:r>
+      <w:r>
+        <w:rPr>
+          <w:rFonts w:ascii="Consolas" w:eastAsia="Times New Roman" w:hAnsi="Consolas" w:cs="Times New Roman"/>
+          <w:color w:val="F286C4"/>
+          <w:sz w:val="21"/>
+          <w:szCs w:val="21"/>
+          <w:lang w:eastAsia="pt-BR"/>
+        </w:rPr>
+        <w:t>v-</w:t>
+      </w:r>
+      <w:proofErr w:type="spellStart"/>
+      <w:r>
+        <w:rPr>
+          <w:rFonts w:ascii="Consolas" w:eastAsia="Times New Roman" w:hAnsi="Consolas" w:cs="Times New Roman"/>
+          <w:color w:val="F286C4"/>
+          <w:sz w:val="21"/>
+          <w:szCs w:val="21"/>
+          <w:lang w:eastAsia="pt-BR"/>
+        </w:rPr>
+        <w:t>btn</w:t>
+      </w:r>
+      <w:proofErr w:type="spellEnd"/>
+      <w:r>
+        <w:rPr>
+          <w:rFonts w:ascii="Consolas" w:eastAsia="Times New Roman" w:hAnsi="Consolas" w:cs="Times New Roman"/>
+          <w:color w:val="F6F6F4"/>
+          <w:sz w:val="21"/>
+          <w:szCs w:val="21"/>
+          <w:lang w:eastAsia="pt-BR"/>
+        </w:rPr>
+        <w:t xml:space="preserve"> </w:t>
+      </w:r>
+      <w:proofErr w:type="spellStart"/>
+      <w:r>
+        <w:rPr>
+          <w:rFonts w:ascii="Consolas" w:eastAsia="Times New Roman" w:hAnsi="Consolas" w:cs="Times New Roman"/>
+          <w:i/>
+          <w:iCs/>
+          <w:color w:val="62E884"/>
+          <w:sz w:val="21"/>
+          <w:szCs w:val="21"/>
+          <w:lang w:eastAsia="pt-BR"/>
+        </w:rPr>
+        <w:t>text</w:t>
+      </w:r>
+      <w:proofErr w:type="spellEnd"/>
+      <w:r>
+        <w:rPr>
+          <w:rFonts w:ascii="Consolas" w:eastAsia="Times New Roman" w:hAnsi="Consolas" w:cs="Times New Roman"/>
+          <w:color w:val="F6F6F4"/>
+          <w:sz w:val="21"/>
+          <w:szCs w:val="21"/>
+          <w:lang w:eastAsia="pt-BR"/>
+        </w:rPr>
+        <w:t xml:space="preserve"> </w:t>
+      </w:r>
+      <w:proofErr w:type="spellStart"/>
+      <w:r>
+        <w:rPr>
+          <w:rFonts w:ascii="Consolas" w:eastAsia="Times New Roman" w:hAnsi="Consolas" w:cs="Times New Roman"/>
+          <w:i/>
+          <w:iCs/>
+          <w:color w:val="62E884"/>
+          <w:sz w:val="21"/>
+          <w:szCs w:val="21"/>
+          <w:lang w:eastAsia="pt-BR"/>
+        </w:rPr>
+        <w:t>to</w:t>
+      </w:r>
+      <w:proofErr w:type="spellEnd"/>
+      <w:r>
+        <w:rPr>
+          <w:rFonts w:ascii="Consolas" w:eastAsia="Times New Roman" w:hAnsi="Consolas" w:cs="Times New Roman"/>
+          <w:color w:val="F286C4"/>
+          <w:sz w:val="21"/>
+          <w:szCs w:val="21"/>
+          <w:lang w:eastAsia="pt-BR"/>
+        </w:rPr>
+        <w:t>=</w:t>
+      </w:r>
+      <w:r>
+        <w:rPr>
+          <w:rFonts w:ascii="Consolas" w:eastAsia="Times New Roman" w:hAnsi="Consolas" w:cs="Times New Roman"/>
+          <w:color w:val="DEE492"/>
+          <w:sz w:val="21"/>
+          <w:szCs w:val="21"/>
+          <w:lang w:eastAsia="pt-BR"/>
+        </w:rPr>
+        <w:t>"</w:t>
+      </w:r>
+      <w:r>
+        <w:rPr>
+          <w:rFonts w:ascii="Consolas" w:eastAsia="Times New Roman" w:hAnsi="Consolas" w:cs="Times New Roman"/>
+          <w:color w:val="E7EE98"/>
+          <w:sz w:val="21"/>
+          <w:szCs w:val="21"/>
+          <w:lang w:eastAsia="pt-BR"/>
+        </w:rPr>
+        <w:t>/</w:t>
+      </w:r>
+      <w:r>
+        <w:rPr>
+          <w:rFonts w:ascii="Consolas" w:eastAsia="Times New Roman" w:hAnsi="Consolas" w:cs="Times New Roman"/>
+          <w:color w:val="DEE492"/>
+          <w:sz w:val="21"/>
+          <w:szCs w:val="21"/>
+          <w:lang w:eastAsia="pt-BR"/>
+        </w:rPr>
+        <w:t>"</w:t>
+      </w:r>
+      <w:r>
+        <w:rPr>
+          <w:rFonts w:ascii="Consolas" w:eastAsia="Times New Roman" w:hAnsi="Consolas" w:cs="Times New Roman"/>
+          <w:color w:val="F6F6F4"/>
+          <w:sz w:val="21"/>
+          <w:szCs w:val="21"/>
+          <w:lang w:eastAsia="pt-BR"/>
+        </w:rPr>
+        <w:t>&gt;Início&lt;/</w:t>
+      </w:r>
+      <w:r>
+        <w:rPr>
+          <w:rFonts w:ascii="Consolas" w:eastAsia="Times New Roman" w:hAnsi="Consolas" w:cs="Times New Roman"/>
+          <w:color w:val="F286C4"/>
+          <w:sz w:val="21"/>
+          <w:szCs w:val="21"/>
+          <w:lang w:eastAsia="pt-BR"/>
+        </w:rPr>
+        <w:t>v-</w:t>
+      </w:r>
+      <w:proofErr w:type="spellStart"/>
+      <w:r>
+        <w:rPr>
+          <w:rFonts w:ascii="Consolas" w:eastAsia="Times New Roman" w:hAnsi="Consolas" w:cs="Times New Roman"/>
+          <w:color w:val="F286C4"/>
+          <w:sz w:val="21"/>
+          <w:szCs w:val="21"/>
+          <w:lang w:eastAsia="pt-BR"/>
+        </w:rPr>
+        <w:t>btn</w:t>
+      </w:r>
+      <w:proofErr w:type="spellEnd"/>
+      <w:r>
+        <w:rPr>
+          <w:rFonts w:ascii="Consolas" w:eastAsia="Times New Roman" w:hAnsi="Consolas" w:cs="Times New Roman"/>
+          <w:color w:val="F6F6F4"/>
+          <w:sz w:val="21"/>
+          <w:szCs w:val="21"/>
+          <w:lang w:eastAsia="pt-BR"/>
+        </w:rPr>
+        <w:t>&gt;</w:t>
+      </w:r>
+    </w:p>
+    <w:p>
+      <w:pPr>
+        <w:pStyle w:val="PargrafodaLista"/>
+        <w:numPr>
+          <w:ilvl w:val="0"/>
+          <w:numId w:val="1"/>
+        </w:numPr>
+        <w:shd w:val="clear" w:color="auto" w:fill="282A36"/>
+        <w:spacing w:after="0" w:line="285" w:lineRule="atLeast"/>
+        <w:jc w:val="left"/>
+        <w:rPr>
+          <w:rFonts w:ascii="Consolas" w:eastAsia="Times New Roman" w:hAnsi="Consolas" w:cs="Times New Roman"/>
+          <w:color w:val="F6F6F4"/>
+          <w:sz w:val="21"/>
+          <w:szCs w:val="21"/>
+          <w:lang w:eastAsia="pt-BR"/>
+        </w:rPr>
+      </w:pPr>
+      <w:r>
+        <w:rPr>
+          <w:rFonts w:ascii="Consolas" w:eastAsia="Times New Roman" w:hAnsi="Consolas" w:cs="Times New Roman"/>
+          <w:color w:val="F6F6F4"/>
+          <w:sz w:val="21"/>
+          <w:szCs w:val="21"/>
+          <w:lang w:eastAsia="pt-BR"/>
+        </w:rPr>
+        <w:t>            &lt;</w:t>
+      </w:r>
+      <w:r>
+        <w:rPr>
+          <w:rFonts w:ascii="Consolas" w:eastAsia="Times New Roman" w:hAnsi="Consolas" w:cs="Times New Roman"/>
+          <w:color w:val="F286C4"/>
+          <w:sz w:val="21"/>
+          <w:szCs w:val="21"/>
+          <w:lang w:eastAsia="pt-BR"/>
+        </w:rPr>
+        <w:t>v-</w:t>
+      </w:r>
+      <w:proofErr w:type="spellStart"/>
+      <w:r>
+        <w:rPr>
+          <w:rFonts w:ascii="Consolas" w:eastAsia="Times New Roman" w:hAnsi="Consolas" w:cs="Times New Roman"/>
+          <w:color w:val="F286C4"/>
+          <w:sz w:val="21"/>
+          <w:szCs w:val="21"/>
+          <w:lang w:eastAsia="pt-BR"/>
+        </w:rPr>
+        <w:t>btn</w:t>
+      </w:r>
+      <w:proofErr w:type="spellEnd"/>
+      <w:r>
+        <w:rPr>
+          <w:rFonts w:ascii="Consolas" w:eastAsia="Times New Roman" w:hAnsi="Consolas" w:cs="Times New Roman"/>
+          <w:color w:val="F6F6F4"/>
+          <w:sz w:val="21"/>
+          <w:szCs w:val="21"/>
+          <w:lang w:eastAsia="pt-BR"/>
+        </w:rPr>
+        <w:t xml:space="preserve"> </w:t>
+      </w:r>
+      <w:proofErr w:type="spellStart"/>
+      <w:r>
+        <w:rPr>
+          <w:rFonts w:ascii="Consolas" w:eastAsia="Times New Roman" w:hAnsi="Consolas" w:cs="Times New Roman"/>
+          <w:i/>
+          <w:iCs/>
+          <w:color w:val="62E884"/>
+          <w:sz w:val="21"/>
+          <w:szCs w:val="21"/>
+          <w:lang w:eastAsia="pt-BR"/>
+        </w:rPr>
+        <w:t>text</w:t>
+      </w:r>
+      <w:proofErr w:type="spellEnd"/>
+      <w:r>
+        <w:rPr>
+          <w:rFonts w:ascii="Consolas" w:eastAsia="Times New Roman" w:hAnsi="Consolas" w:cs="Times New Roman"/>
+          <w:color w:val="F6F6F4"/>
+          <w:sz w:val="21"/>
+          <w:szCs w:val="21"/>
+          <w:lang w:eastAsia="pt-BR"/>
+        </w:rPr>
+        <w:t xml:space="preserve"> </w:t>
+      </w:r>
+      <w:proofErr w:type="spellStart"/>
+      <w:r>
+        <w:rPr>
+          <w:rFonts w:ascii="Consolas" w:eastAsia="Times New Roman" w:hAnsi="Consolas" w:cs="Times New Roman"/>
+          <w:i/>
+          <w:iCs/>
+          <w:color w:val="62E884"/>
+          <w:sz w:val="21"/>
+          <w:szCs w:val="21"/>
+          <w:lang w:eastAsia="pt-BR"/>
+        </w:rPr>
+        <w:t>to</w:t>
+      </w:r>
+      <w:proofErr w:type="spellEnd"/>
+      <w:r>
+        <w:rPr>
+          <w:rFonts w:ascii="Consolas" w:eastAsia="Times New Roman" w:hAnsi="Consolas" w:cs="Times New Roman"/>
+          <w:color w:val="F286C4"/>
+          <w:sz w:val="21"/>
+          <w:szCs w:val="21"/>
+          <w:lang w:eastAsia="pt-BR"/>
+        </w:rPr>
+        <w:t>=</w:t>
+      </w:r>
+      <w:r>
+        <w:rPr>
+          <w:rFonts w:ascii="Consolas" w:eastAsia="Times New Roman" w:hAnsi="Consolas" w:cs="Times New Roman"/>
+          <w:color w:val="DEE492"/>
+          <w:sz w:val="21"/>
+          <w:szCs w:val="21"/>
+          <w:lang w:eastAsia="pt-BR"/>
+        </w:rPr>
+        <w:t>"</w:t>
+      </w:r>
+      <w:r>
+        <w:rPr>
+          <w:rFonts w:ascii="Consolas" w:eastAsia="Times New Roman" w:hAnsi="Consolas" w:cs="Times New Roman"/>
+          <w:color w:val="E7EE98"/>
+          <w:sz w:val="21"/>
+          <w:szCs w:val="21"/>
+          <w:lang w:eastAsia="pt-BR"/>
+        </w:rPr>
+        <w:t>/portfolio</w:t>
+      </w:r>
+      <w:r>
+        <w:rPr>
+          <w:rFonts w:ascii="Consolas" w:eastAsia="Times New Roman" w:hAnsi="Consolas" w:cs="Times New Roman"/>
+          <w:color w:val="DEE492"/>
+          <w:sz w:val="21"/>
+          <w:szCs w:val="21"/>
+          <w:lang w:eastAsia="pt-BR"/>
+        </w:rPr>
+        <w:t>"</w:t>
+      </w:r>
+      <w:r>
+        <w:rPr>
+          <w:rFonts w:ascii="Consolas" w:eastAsia="Times New Roman" w:hAnsi="Consolas" w:cs="Times New Roman"/>
+          <w:color w:val="F6F6F4"/>
+          <w:sz w:val="21"/>
+          <w:szCs w:val="21"/>
+          <w:lang w:eastAsia="pt-BR"/>
+        </w:rPr>
+        <w:t>&gt;Portfólio&lt;/</w:t>
+      </w:r>
+      <w:r>
+        <w:rPr>
+          <w:rFonts w:ascii="Consolas" w:eastAsia="Times New Roman" w:hAnsi="Consolas" w:cs="Times New Roman"/>
+          <w:color w:val="F286C4"/>
+          <w:sz w:val="21"/>
+          <w:szCs w:val="21"/>
+          <w:lang w:eastAsia="pt-BR"/>
+        </w:rPr>
+        <w:t>v-</w:t>
+      </w:r>
+      <w:proofErr w:type="spellStart"/>
+      <w:r>
+        <w:rPr>
+          <w:rFonts w:ascii="Consolas" w:eastAsia="Times New Roman" w:hAnsi="Consolas" w:cs="Times New Roman"/>
+          <w:color w:val="F286C4"/>
+          <w:sz w:val="21"/>
+          <w:szCs w:val="21"/>
+          <w:lang w:eastAsia="pt-BR"/>
+        </w:rPr>
+        <w:t>btn</w:t>
+      </w:r>
+      <w:proofErr w:type="spellEnd"/>
+      <w:r>
+        <w:rPr>
+          <w:rFonts w:ascii="Consolas" w:eastAsia="Times New Roman" w:hAnsi="Consolas" w:cs="Times New Roman"/>
+          <w:color w:val="F6F6F4"/>
+          <w:sz w:val="21"/>
+          <w:szCs w:val="21"/>
+          <w:lang w:eastAsia="pt-BR"/>
+        </w:rPr>
+        <w:t>&gt;</w:t>
+      </w:r>
+    </w:p>
+    <w:p>
+      <w:pPr>
+        <w:pStyle w:val="PargrafodaLista"/>
+        <w:numPr>
+          <w:ilvl w:val="0"/>
+          <w:numId w:val="1"/>
+        </w:numPr>
+        <w:shd w:val="clear" w:color="auto" w:fill="282A36"/>
+        <w:spacing w:after="0" w:line="285" w:lineRule="atLeast"/>
+        <w:jc w:val="left"/>
+        <w:rPr>
+          <w:rFonts w:ascii="Consolas" w:eastAsia="Times New Roman" w:hAnsi="Consolas" w:cs="Times New Roman"/>
+          <w:color w:val="F6F6F4"/>
+          <w:sz w:val="21"/>
+          <w:szCs w:val="21"/>
+          <w:lang w:eastAsia="pt-BR"/>
+        </w:rPr>
+      </w:pPr>
+      <w:r>
+        <w:rPr>
+          <w:rFonts w:ascii="Consolas" w:eastAsia="Times New Roman" w:hAnsi="Consolas" w:cs="Times New Roman"/>
+          <w:color w:val="F6F6F4"/>
+          <w:sz w:val="21"/>
+          <w:szCs w:val="21"/>
+          <w:lang w:eastAsia="pt-BR"/>
+        </w:rPr>
+        <w:t>            &lt;</w:t>
+      </w:r>
+      <w:r>
+        <w:rPr>
+          <w:rFonts w:ascii="Consolas" w:eastAsia="Times New Roman" w:hAnsi="Consolas" w:cs="Times New Roman"/>
+          <w:color w:val="F286C4"/>
+          <w:sz w:val="21"/>
+          <w:szCs w:val="21"/>
+          <w:lang w:eastAsia="pt-BR"/>
+        </w:rPr>
+        <w:t>v-</w:t>
+      </w:r>
+      <w:proofErr w:type="spellStart"/>
+      <w:r>
+        <w:rPr>
+          <w:rFonts w:ascii="Consolas" w:eastAsia="Times New Roman" w:hAnsi="Consolas" w:cs="Times New Roman"/>
+          <w:color w:val="F286C4"/>
+          <w:sz w:val="21"/>
+          <w:szCs w:val="21"/>
+          <w:lang w:eastAsia="pt-BR"/>
+        </w:rPr>
+        <w:t>btn</w:t>
+      </w:r>
+      <w:proofErr w:type="spellEnd"/>
+      <w:r>
+        <w:rPr>
+          <w:rFonts w:ascii="Consolas" w:eastAsia="Times New Roman" w:hAnsi="Consolas" w:cs="Times New Roman"/>
+          <w:color w:val="F6F6F4"/>
+          <w:sz w:val="21"/>
+          <w:szCs w:val="21"/>
+          <w:lang w:eastAsia="pt-BR"/>
+        </w:rPr>
+        <w:t xml:space="preserve"> </w:t>
+      </w:r>
+      <w:proofErr w:type="spellStart"/>
+      <w:r>
+        <w:rPr>
+          <w:rFonts w:ascii="Consolas" w:eastAsia="Times New Roman" w:hAnsi="Consolas" w:cs="Times New Roman"/>
+          <w:i/>
+          <w:iCs/>
+          <w:color w:val="62E884"/>
+          <w:sz w:val="21"/>
+          <w:szCs w:val="21"/>
+          <w:lang w:eastAsia="pt-BR"/>
+        </w:rPr>
+        <w:t>text</w:t>
+      </w:r>
+      <w:proofErr w:type="spellEnd"/>
+      <w:r>
+        <w:rPr>
+          <w:rFonts w:ascii="Consolas" w:eastAsia="Times New Roman" w:hAnsi="Consolas" w:cs="Times New Roman"/>
+          <w:color w:val="F6F6F4"/>
+          <w:sz w:val="21"/>
+          <w:szCs w:val="21"/>
+          <w:lang w:eastAsia="pt-BR"/>
+        </w:rPr>
+        <w:t xml:space="preserve"> </w:t>
+      </w:r>
+      <w:proofErr w:type="spellStart"/>
+      <w:r>
+        <w:rPr>
+          <w:rFonts w:ascii="Consolas" w:eastAsia="Times New Roman" w:hAnsi="Consolas" w:cs="Times New Roman"/>
+          <w:i/>
+          <w:iCs/>
+          <w:color w:val="62E884"/>
+          <w:sz w:val="21"/>
+          <w:szCs w:val="21"/>
+          <w:lang w:eastAsia="pt-BR"/>
+        </w:rPr>
+        <w:t>to</w:t>
+      </w:r>
+      <w:proofErr w:type="spellEnd"/>
+      <w:r>
+        <w:rPr>
+          <w:rFonts w:ascii="Consolas" w:eastAsia="Times New Roman" w:hAnsi="Consolas" w:cs="Times New Roman"/>
+          <w:color w:val="F286C4"/>
+          <w:sz w:val="21"/>
+          <w:szCs w:val="21"/>
+          <w:lang w:eastAsia="pt-BR"/>
+        </w:rPr>
+        <w:t>=</w:t>
+      </w:r>
+      <w:r>
+        <w:rPr>
+          <w:rFonts w:ascii="Consolas" w:eastAsia="Times New Roman" w:hAnsi="Consolas" w:cs="Times New Roman"/>
+          <w:color w:val="DEE492"/>
+          <w:sz w:val="21"/>
+          <w:szCs w:val="21"/>
+          <w:lang w:eastAsia="pt-BR"/>
+        </w:rPr>
+        <w:t>"</w:t>
+      </w:r>
+      <w:r>
+        <w:rPr>
+          <w:rFonts w:ascii="Consolas" w:eastAsia="Times New Roman" w:hAnsi="Consolas" w:cs="Times New Roman"/>
+          <w:color w:val="E7EE98"/>
+          <w:sz w:val="21"/>
+          <w:szCs w:val="21"/>
+          <w:lang w:eastAsia="pt-BR"/>
+        </w:rPr>
+        <w:t>/stocks</w:t>
+      </w:r>
+      <w:r>
+        <w:rPr>
+          <w:rFonts w:ascii="Consolas" w:eastAsia="Times New Roman" w:hAnsi="Consolas" w:cs="Times New Roman"/>
+          <w:color w:val="DEE492"/>
+          <w:sz w:val="21"/>
+          <w:szCs w:val="21"/>
+          <w:lang w:eastAsia="pt-BR"/>
+        </w:rPr>
+        <w:t>"</w:t>
+      </w:r>
+      <w:r>
+        <w:rPr>
+          <w:rFonts w:ascii="Consolas" w:eastAsia="Times New Roman" w:hAnsi="Consolas" w:cs="Times New Roman"/>
+          <w:color w:val="F6F6F4"/>
+          <w:sz w:val="21"/>
+          <w:szCs w:val="21"/>
+          <w:lang w:eastAsia="pt-BR"/>
+        </w:rPr>
+        <w:t>&gt;Ações&lt;/</w:t>
+      </w:r>
+      <w:r>
+        <w:rPr>
+          <w:rFonts w:ascii="Consolas" w:eastAsia="Times New Roman" w:hAnsi="Consolas" w:cs="Times New Roman"/>
+          <w:color w:val="F286C4"/>
+          <w:sz w:val="21"/>
+          <w:szCs w:val="21"/>
+          <w:lang w:eastAsia="pt-BR"/>
+        </w:rPr>
+        <w:t>v-</w:t>
+      </w:r>
+      <w:proofErr w:type="spellStart"/>
+      <w:r>
+        <w:rPr>
+          <w:rFonts w:ascii="Consolas" w:eastAsia="Times New Roman" w:hAnsi="Consolas" w:cs="Times New Roman"/>
+          <w:color w:val="F286C4"/>
+          <w:sz w:val="21"/>
+          <w:szCs w:val="21"/>
+          <w:lang w:eastAsia="pt-BR"/>
+        </w:rPr>
+        <w:t>btn</w:t>
+      </w:r>
+      <w:proofErr w:type="spellEnd"/>
+      <w:r>
+        <w:rPr>
+          <w:rFonts w:ascii="Consolas" w:eastAsia="Times New Roman" w:hAnsi="Consolas" w:cs="Times New Roman"/>
+          <w:color w:val="F6F6F4"/>
+          <w:sz w:val="21"/>
+          <w:szCs w:val="21"/>
+          <w:lang w:eastAsia="pt-BR"/>
+        </w:rPr>
+        <w:t>&gt;</w:t>
+      </w:r>
+    </w:p>
+    <w:p>
+      <w:pPr>
+        <w:pStyle w:val="PargrafodaLista"/>
+        <w:numPr>
+          <w:ilvl w:val="0"/>
+          <w:numId w:val="1"/>
+        </w:numPr>
+        <w:shd w:val="clear" w:color="auto" w:fill="282A36"/>
+        <w:spacing w:after="0" w:line="285" w:lineRule="atLeast"/>
+        <w:jc w:val="left"/>
+        <w:rPr>
+          <w:rFonts w:ascii="Consolas" w:eastAsia="Times New Roman" w:hAnsi="Consolas" w:cs="Times New Roman"/>
+          <w:color w:val="F6F6F4"/>
+          <w:sz w:val="21"/>
+          <w:szCs w:val="21"/>
+          <w:lang w:eastAsia="pt-BR"/>
+        </w:rPr>
+      </w:pPr>
+      <w:r>
+        <w:rPr>
+          <w:rFonts w:ascii="Consolas" w:eastAsia="Times New Roman" w:hAnsi="Consolas" w:cs="Times New Roman"/>
+          <w:color w:val="F6F6F4"/>
+          <w:sz w:val="21"/>
+          <w:szCs w:val="21"/>
+          <w:lang w:eastAsia="pt-BR"/>
+        </w:rPr>
+        <w:t>        &lt;/</w:t>
+      </w:r>
+      <w:r>
+        <w:rPr>
+          <w:rFonts w:ascii="Consolas" w:eastAsia="Times New Roman" w:hAnsi="Consolas" w:cs="Times New Roman"/>
+          <w:color w:val="F286C4"/>
+          <w:sz w:val="21"/>
+          <w:szCs w:val="21"/>
+          <w:lang w:eastAsia="pt-BR"/>
+        </w:rPr>
+        <w:t>v-toolbar-</w:t>
+      </w:r>
+      <w:proofErr w:type="spellStart"/>
+      <w:r>
+        <w:rPr>
+          <w:rFonts w:ascii="Consolas" w:eastAsia="Times New Roman" w:hAnsi="Consolas" w:cs="Times New Roman"/>
+          <w:color w:val="F286C4"/>
+          <w:sz w:val="21"/>
+          <w:szCs w:val="21"/>
+          <w:lang w:eastAsia="pt-BR"/>
+        </w:rPr>
+        <w:t>items</w:t>
+      </w:r>
+      <w:proofErr w:type="spellEnd"/>
+      <w:r>
+        <w:rPr>
+          <w:rFonts w:ascii="Consolas" w:eastAsia="Times New Roman" w:hAnsi="Consolas" w:cs="Times New Roman"/>
+          <w:color w:val="F6F6F4"/>
+          <w:sz w:val="21"/>
+          <w:szCs w:val="21"/>
+          <w:lang w:eastAsia="pt-BR"/>
+        </w:rPr>
+        <w:t>&gt;</w:t>
+      </w:r>
+    </w:p>
+    <w:p>
+      <w:pPr>
+        <w:pStyle w:val="PargrafodaLista"/>
+        <w:numPr>
+          <w:ilvl w:val="0"/>
+          <w:numId w:val="1"/>
+        </w:numPr>
+        <w:shd w:val="clear" w:color="auto" w:fill="282A36"/>
+        <w:spacing w:after="0" w:line="285" w:lineRule="atLeast"/>
+        <w:jc w:val="left"/>
+        <w:rPr>
+          <w:rFonts w:ascii="Consolas" w:eastAsia="Times New Roman" w:hAnsi="Consolas" w:cs="Times New Roman"/>
+          <w:color w:val="F6F6F4"/>
+          <w:sz w:val="21"/>
+          <w:szCs w:val="21"/>
+          <w:lang w:eastAsia="pt-BR"/>
+        </w:rPr>
+      </w:pPr>
+    </w:p>
+    <w:p>
+      <w:pPr>
+        <w:pStyle w:val="PargrafodaLista"/>
+        <w:numPr>
+          <w:ilvl w:val="0"/>
+          <w:numId w:val="1"/>
+        </w:numPr>
+        <w:shd w:val="clear" w:color="auto" w:fill="282A36"/>
+        <w:spacing w:after="0" w:line="285" w:lineRule="atLeast"/>
+        <w:jc w:val="left"/>
+        <w:rPr>
+          <w:rFonts w:ascii="Consolas" w:eastAsia="Times New Roman" w:hAnsi="Consolas" w:cs="Times New Roman"/>
+          <w:color w:val="F6F6F4"/>
+          <w:sz w:val="21"/>
+          <w:szCs w:val="21"/>
+          <w:lang w:eastAsia="pt-BR"/>
+        </w:rPr>
+      </w:pPr>
+      <w:r>
+        <w:rPr>
+          <w:rFonts w:ascii="Consolas" w:eastAsia="Times New Roman" w:hAnsi="Consolas" w:cs="Times New Roman"/>
+          <w:color w:val="F6F6F4"/>
+          <w:sz w:val="21"/>
+          <w:szCs w:val="21"/>
+          <w:lang w:eastAsia="pt-BR"/>
+        </w:rPr>
+        <w:t>        &lt;</w:t>
+      </w:r>
+      <w:r>
+        <w:rPr>
+          <w:rFonts w:ascii="Consolas" w:eastAsia="Times New Roman" w:hAnsi="Consolas" w:cs="Times New Roman"/>
+          <w:color w:val="F286C4"/>
+          <w:sz w:val="21"/>
+          <w:szCs w:val="21"/>
+          <w:lang w:eastAsia="pt-BR"/>
+        </w:rPr>
+        <w:t>v-</w:t>
+      </w:r>
+      <w:proofErr w:type="spellStart"/>
+      <w:r>
+        <w:rPr>
+          <w:rFonts w:ascii="Consolas" w:eastAsia="Times New Roman" w:hAnsi="Consolas" w:cs="Times New Roman"/>
+          <w:color w:val="F286C4"/>
+          <w:sz w:val="21"/>
+          <w:szCs w:val="21"/>
+          <w:lang w:eastAsia="pt-BR"/>
+        </w:rPr>
+        <w:t>spacer</w:t>
+      </w:r>
+      <w:proofErr w:type="spellEnd"/>
+      <w:r>
+        <w:rPr>
+          <w:rFonts w:ascii="Consolas" w:eastAsia="Times New Roman" w:hAnsi="Consolas" w:cs="Times New Roman"/>
+          <w:color w:val="F6F6F4"/>
+          <w:sz w:val="21"/>
+          <w:szCs w:val="21"/>
+          <w:lang w:eastAsia="pt-BR"/>
+        </w:rPr>
+        <w:t>&gt;&lt;/</w:t>
+      </w:r>
+      <w:r>
+        <w:rPr>
+          <w:rFonts w:ascii="Consolas" w:eastAsia="Times New Roman" w:hAnsi="Consolas" w:cs="Times New Roman"/>
+          <w:color w:val="F286C4"/>
+          <w:sz w:val="21"/>
+          <w:szCs w:val="21"/>
+          <w:lang w:eastAsia="pt-BR"/>
+        </w:rPr>
+        <w:t>v-</w:t>
+      </w:r>
+      <w:proofErr w:type="spellStart"/>
+      <w:r>
+        <w:rPr>
+          <w:rFonts w:ascii="Consolas" w:eastAsia="Times New Roman" w:hAnsi="Consolas" w:cs="Times New Roman"/>
+          <w:color w:val="F286C4"/>
+          <w:sz w:val="21"/>
+          <w:szCs w:val="21"/>
+          <w:lang w:eastAsia="pt-BR"/>
+        </w:rPr>
+        <w:t>spacer</w:t>
+      </w:r>
+      <w:proofErr w:type="spellEnd"/>
+      <w:r>
+        <w:rPr>
+          <w:rFonts w:ascii="Consolas" w:eastAsia="Times New Roman" w:hAnsi="Consolas" w:cs="Times New Roman"/>
+          <w:color w:val="F6F6F4"/>
+          <w:sz w:val="21"/>
+          <w:szCs w:val="21"/>
+          <w:lang w:eastAsia="pt-BR"/>
+        </w:rPr>
+        <w:t>&gt;</w:t>
+      </w:r>
+    </w:p>
+    <w:p>
+      <w:pPr>
+        <w:pStyle w:val="PargrafodaLista"/>
+        <w:numPr>
+          <w:ilvl w:val="0"/>
+          <w:numId w:val="1"/>
+        </w:numPr>
+        <w:shd w:val="clear" w:color="auto" w:fill="282A36"/>
+        <w:spacing w:after="0" w:line="285" w:lineRule="atLeast"/>
+        <w:jc w:val="left"/>
+        <w:rPr>
+          <w:rFonts w:ascii="Consolas" w:eastAsia="Times New Roman" w:hAnsi="Consolas" w:cs="Times New Roman"/>
+          <w:color w:val="F6F6F4"/>
+          <w:sz w:val="21"/>
+          <w:szCs w:val="21"/>
+          <w:lang w:eastAsia="pt-BR"/>
+        </w:rPr>
+      </w:pPr>
+    </w:p>
+    <w:p>
+      <w:pPr>
+        <w:pStyle w:val="PargrafodaLista"/>
+        <w:numPr>
+          <w:ilvl w:val="0"/>
+          <w:numId w:val="1"/>
+        </w:numPr>
+        <w:shd w:val="clear" w:color="auto" w:fill="282A36"/>
+        <w:spacing w:after="0" w:line="285" w:lineRule="atLeast"/>
+        <w:jc w:val="left"/>
+        <w:rPr>
+          <w:rFonts w:ascii="Consolas" w:eastAsia="Times New Roman" w:hAnsi="Consolas" w:cs="Times New Roman"/>
+          <w:color w:val="F6F6F4"/>
+          <w:sz w:val="21"/>
+          <w:szCs w:val="21"/>
+          <w:lang w:eastAsia="pt-BR"/>
+        </w:rPr>
+      </w:pPr>
+      <w:r>
+        <w:rPr>
+          <w:rFonts w:ascii="Consolas" w:eastAsia="Times New Roman" w:hAnsi="Consolas" w:cs="Times New Roman"/>
+          <w:color w:val="F6F6F4"/>
+          <w:sz w:val="21"/>
+          <w:szCs w:val="21"/>
+          <w:lang w:eastAsia="pt-BR"/>
+        </w:rPr>
+        <w:t>        &lt;</w:t>
+      </w:r>
+      <w:r>
+        <w:rPr>
+          <w:rFonts w:ascii="Consolas" w:eastAsia="Times New Roman" w:hAnsi="Consolas" w:cs="Times New Roman"/>
+          <w:color w:val="F286C4"/>
+          <w:sz w:val="21"/>
+          <w:szCs w:val="21"/>
+          <w:lang w:eastAsia="pt-BR"/>
+        </w:rPr>
+        <w:t>v-toolbar-</w:t>
+      </w:r>
+      <w:proofErr w:type="spellStart"/>
+      <w:r>
+        <w:rPr>
+          <w:rFonts w:ascii="Consolas" w:eastAsia="Times New Roman" w:hAnsi="Consolas" w:cs="Times New Roman"/>
+          <w:color w:val="F286C4"/>
+          <w:sz w:val="21"/>
+          <w:szCs w:val="21"/>
+          <w:lang w:eastAsia="pt-BR"/>
+        </w:rPr>
+        <w:t>items</w:t>
+      </w:r>
+      <w:proofErr w:type="spellEnd"/>
+      <w:r>
+        <w:rPr>
+          <w:rFonts w:ascii="Consolas" w:eastAsia="Times New Roman" w:hAnsi="Consolas" w:cs="Times New Roman"/>
+          <w:color w:val="F6F6F4"/>
+          <w:sz w:val="21"/>
+          <w:szCs w:val="21"/>
+          <w:lang w:eastAsia="pt-BR"/>
+        </w:rPr>
+        <w:t>&gt;</w:t>
+      </w:r>
+    </w:p>
+    <w:p>
+      <w:pPr>
+        <w:pStyle w:val="PargrafodaLista"/>
+        <w:numPr>
+          <w:ilvl w:val="0"/>
+          <w:numId w:val="1"/>
+        </w:numPr>
+        <w:shd w:val="clear" w:color="auto" w:fill="282A36"/>
+        <w:spacing w:after="0" w:line="285" w:lineRule="atLeast"/>
+        <w:jc w:val="left"/>
+        <w:rPr>
+          <w:rFonts w:ascii="Consolas" w:eastAsia="Times New Roman" w:hAnsi="Consolas" w:cs="Times New Roman"/>
+          <w:color w:val="F6F6F4"/>
+          <w:sz w:val="21"/>
+          <w:szCs w:val="21"/>
+          <w:lang w:eastAsia="pt-BR"/>
+        </w:rPr>
+      </w:pPr>
+      <w:r>
+        <w:rPr>
+          <w:rFonts w:ascii="Consolas" w:eastAsia="Times New Roman" w:hAnsi="Consolas" w:cs="Times New Roman"/>
+          <w:color w:val="F6F6F4"/>
+          <w:sz w:val="21"/>
+          <w:szCs w:val="21"/>
+          <w:lang w:eastAsia="pt-BR"/>
+        </w:rPr>
+        <w:t>            &lt;</w:t>
+      </w:r>
+      <w:r>
+        <w:rPr>
+          <w:rFonts w:ascii="Consolas" w:eastAsia="Times New Roman" w:hAnsi="Consolas" w:cs="Times New Roman"/>
+          <w:color w:val="F286C4"/>
+          <w:sz w:val="21"/>
+          <w:szCs w:val="21"/>
+          <w:lang w:eastAsia="pt-BR"/>
+        </w:rPr>
+        <w:t>v-</w:t>
+      </w:r>
+      <w:proofErr w:type="spellStart"/>
+      <w:r>
+        <w:rPr>
+          <w:rFonts w:ascii="Consolas" w:eastAsia="Times New Roman" w:hAnsi="Consolas" w:cs="Times New Roman"/>
+          <w:color w:val="F286C4"/>
+          <w:sz w:val="21"/>
+          <w:szCs w:val="21"/>
+          <w:lang w:eastAsia="pt-BR"/>
+        </w:rPr>
+        <w:t>btn</w:t>
+      </w:r>
+      <w:proofErr w:type="spellEnd"/>
+      <w:r>
+        <w:rPr>
+          <w:rFonts w:ascii="Consolas" w:eastAsia="Times New Roman" w:hAnsi="Consolas" w:cs="Times New Roman"/>
+          <w:color w:val="F6F6F4"/>
+          <w:sz w:val="21"/>
+          <w:szCs w:val="21"/>
+          <w:lang w:eastAsia="pt-BR"/>
+        </w:rPr>
+        <w:t xml:space="preserve"> </w:t>
+      </w:r>
+      <w:proofErr w:type="spellStart"/>
+      <w:r>
+        <w:rPr>
+          <w:rFonts w:ascii="Consolas" w:eastAsia="Times New Roman" w:hAnsi="Consolas" w:cs="Times New Roman"/>
+          <w:i/>
+          <w:iCs/>
+          <w:color w:val="62E884"/>
+          <w:sz w:val="21"/>
+          <w:szCs w:val="21"/>
+          <w:lang w:eastAsia="pt-BR"/>
+        </w:rPr>
+        <w:t>text</w:t>
+      </w:r>
+      <w:proofErr w:type="spellEnd"/>
+      <w:r>
+        <w:rPr>
+          <w:rFonts w:ascii="Consolas" w:eastAsia="Times New Roman" w:hAnsi="Consolas" w:cs="Times New Roman"/>
+          <w:color w:val="F6F6F4"/>
+          <w:sz w:val="21"/>
+          <w:szCs w:val="21"/>
+          <w:lang w:eastAsia="pt-BR"/>
+        </w:rPr>
+        <w:t>&gt;Finalizar Dia&lt;/</w:t>
+      </w:r>
+      <w:r>
+        <w:rPr>
+          <w:rFonts w:ascii="Consolas" w:eastAsia="Times New Roman" w:hAnsi="Consolas" w:cs="Times New Roman"/>
+          <w:color w:val="F286C4"/>
+          <w:sz w:val="21"/>
+          <w:szCs w:val="21"/>
+          <w:lang w:eastAsia="pt-BR"/>
+        </w:rPr>
+        <w:t>v-</w:t>
+      </w:r>
+      <w:proofErr w:type="spellStart"/>
+      <w:r>
+        <w:rPr>
+          <w:rFonts w:ascii="Consolas" w:eastAsia="Times New Roman" w:hAnsi="Consolas" w:cs="Times New Roman"/>
+          <w:color w:val="F286C4"/>
+          <w:sz w:val="21"/>
+          <w:szCs w:val="21"/>
+          <w:lang w:eastAsia="pt-BR"/>
+        </w:rPr>
+        <w:t>btn</w:t>
+      </w:r>
+      <w:proofErr w:type="spellEnd"/>
+      <w:r>
+        <w:rPr>
+          <w:rFonts w:ascii="Consolas" w:eastAsia="Times New Roman" w:hAnsi="Consolas" w:cs="Times New Roman"/>
+          <w:color w:val="F6F6F4"/>
+          <w:sz w:val="21"/>
+          <w:szCs w:val="21"/>
+          <w:lang w:eastAsia="pt-BR"/>
+        </w:rPr>
+        <w:t>&gt;</w:t>
+      </w:r>
+    </w:p>
+    <w:p>
+      <w:pPr>
+        <w:pStyle w:val="PargrafodaLista"/>
+        <w:numPr>
+          <w:ilvl w:val="0"/>
+          <w:numId w:val="1"/>
+        </w:numPr>
+        <w:shd w:val="clear" w:color="auto" w:fill="282A36"/>
+        <w:spacing w:after="0" w:line="285" w:lineRule="atLeast"/>
+        <w:jc w:val="left"/>
+        <w:rPr>
+          <w:rFonts w:ascii="Consolas" w:eastAsia="Times New Roman" w:hAnsi="Consolas" w:cs="Times New Roman"/>
+          <w:color w:val="F6F6F4"/>
+          <w:sz w:val="21"/>
+          <w:szCs w:val="21"/>
+          <w:lang w:eastAsia="pt-BR"/>
+        </w:rPr>
+      </w:pPr>
+      <w:r>
+        <w:rPr>
+          <w:rFonts w:ascii="Consolas" w:eastAsia="Times New Roman" w:hAnsi="Consolas" w:cs="Times New Roman"/>
+          <w:color w:val="F6F6F4"/>
+          <w:sz w:val="21"/>
+          <w:szCs w:val="21"/>
+          <w:lang w:eastAsia="pt-BR"/>
+        </w:rPr>
+        <w:t>            &lt;</w:t>
+      </w:r>
+      <w:r>
+        <w:rPr>
+          <w:rFonts w:ascii="Consolas" w:eastAsia="Times New Roman" w:hAnsi="Consolas" w:cs="Times New Roman"/>
+          <w:color w:val="F286C4"/>
+          <w:sz w:val="21"/>
+          <w:szCs w:val="21"/>
+          <w:lang w:eastAsia="pt-BR"/>
+        </w:rPr>
+        <w:t>v-menu</w:t>
+      </w:r>
+      <w:r>
+        <w:rPr>
+          <w:rFonts w:ascii="Consolas" w:eastAsia="Times New Roman" w:hAnsi="Consolas" w:cs="Times New Roman"/>
+          <w:color w:val="F6F6F4"/>
+          <w:sz w:val="21"/>
+          <w:szCs w:val="21"/>
+          <w:lang w:eastAsia="pt-BR"/>
+        </w:rPr>
+        <w:t xml:space="preserve"> </w:t>
+      </w:r>
+      <w:r>
+        <w:rPr>
+          <w:rFonts w:ascii="Consolas" w:eastAsia="Times New Roman" w:hAnsi="Consolas" w:cs="Times New Roman"/>
+          <w:i/>
+          <w:iCs/>
+          <w:color w:val="62E884"/>
+          <w:sz w:val="21"/>
+          <w:szCs w:val="21"/>
+          <w:lang w:eastAsia="pt-BR"/>
+        </w:rPr>
+        <w:t>offset-y</w:t>
+      </w:r>
+      <w:r>
+        <w:rPr>
+          <w:rFonts w:ascii="Consolas" w:eastAsia="Times New Roman" w:hAnsi="Consolas" w:cs="Times New Roman"/>
+          <w:color w:val="F6F6F4"/>
+          <w:sz w:val="21"/>
+          <w:szCs w:val="21"/>
+          <w:lang w:eastAsia="pt-BR"/>
+        </w:rPr>
+        <w:t>&gt;</w:t>
+      </w:r>
+    </w:p>
+    <w:p>
+      <w:pPr>
+        <w:pStyle w:val="PargrafodaLista"/>
+        <w:numPr>
+          <w:ilvl w:val="0"/>
+          <w:numId w:val="1"/>
+        </w:numPr>
+        <w:shd w:val="clear" w:color="auto" w:fill="282A36"/>
+        <w:spacing w:after="0" w:line="285" w:lineRule="atLeast"/>
+        <w:jc w:val="left"/>
+        <w:rPr>
+          <w:rFonts w:ascii="Consolas" w:eastAsia="Times New Roman" w:hAnsi="Consolas" w:cs="Times New Roman"/>
+          <w:color w:val="F6F6F4"/>
+          <w:sz w:val="21"/>
+          <w:szCs w:val="21"/>
+          <w:lang w:eastAsia="pt-BR"/>
+        </w:rPr>
+      </w:pPr>
+      <w:r>
+        <w:rPr>
+          <w:rFonts w:ascii="Consolas" w:eastAsia="Times New Roman" w:hAnsi="Consolas" w:cs="Times New Roman"/>
+          <w:color w:val="F6F6F4"/>
+          <w:sz w:val="21"/>
+          <w:szCs w:val="21"/>
+          <w:lang w:eastAsia="pt-BR"/>
+        </w:rPr>
+        <w:t>                &lt;</w:t>
+      </w:r>
+      <w:proofErr w:type="spellStart"/>
+      <w:r>
+        <w:rPr>
+          <w:rFonts w:ascii="Consolas" w:eastAsia="Times New Roman" w:hAnsi="Consolas" w:cs="Times New Roman"/>
+          <w:color w:val="F286C4"/>
+          <w:sz w:val="21"/>
+          <w:szCs w:val="21"/>
+          <w:lang w:eastAsia="pt-BR"/>
+        </w:rPr>
+        <w:t>template</w:t>
+      </w:r>
+      <w:proofErr w:type="spellEnd"/>
+      <w:r>
+        <w:rPr>
+          <w:rFonts w:ascii="Consolas" w:eastAsia="Times New Roman" w:hAnsi="Consolas" w:cs="Times New Roman"/>
+          <w:color w:val="F6F6F4"/>
+          <w:sz w:val="21"/>
+          <w:szCs w:val="21"/>
+          <w:lang w:eastAsia="pt-BR"/>
+        </w:rPr>
+        <w:t xml:space="preserve"> </w:t>
+      </w:r>
+      <w:proofErr w:type="spellStart"/>
+      <w:r>
+        <w:rPr>
+          <w:rFonts w:ascii="Consolas" w:eastAsia="Times New Roman" w:hAnsi="Consolas" w:cs="Times New Roman"/>
+          <w:i/>
+          <w:iCs/>
+          <w:color w:val="62E884"/>
+          <w:sz w:val="21"/>
+          <w:szCs w:val="21"/>
+          <w:lang w:eastAsia="pt-BR"/>
+        </w:rPr>
+        <w:t>v-slot:activator</w:t>
+      </w:r>
+      <w:proofErr w:type="spellEnd"/>
+      <w:r>
+        <w:rPr>
+          <w:rFonts w:ascii="Consolas" w:eastAsia="Times New Roman" w:hAnsi="Consolas" w:cs="Times New Roman"/>
+          <w:color w:val="F286C4"/>
+          <w:sz w:val="21"/>
+          <w:szCs w:val="21"/>
+          <w:lang w:eastAsia="pt-BR"/>
+        </w:rPr>
+        <w:t>=</w:t>
+      </w:r>
+      <w:proofErr w:type="gramStart"/>
+      <w:r>
+        <w:rPr>
+          <w:rFonts w:ascii="Consolas" w:eastAsia="Times New Roman" w:hAnsi="Consolas" w:cs="Times New Roman"/>
+          <w:color w:val="DEE492"/>
+          <w:sz w:val="21"/>
+          <w:szCs w:val="21"/>
+          <w:lang w:eastAsia="pt-BR"/>
+        </w:rPr>
+        <w:t>"</w:t>
+      </w:r>
+      <w:r>
+        <w:rPr>
+          <w:rFonts w:ascii="Consolas" w:eastAsia="Times New Roman" w:hAnsi="Consolas" w:cs="Times New Roman"/>
+          <w:color w:val="F6F6F4"/>
+          <w:sz w:val="21"/>
+          <w:szCs w:val="21"/>
+          <w:lang w:eastAsia="pt-BR"/>
+        </w:rPr>
+        <w:t xml:space="preserve">{ </w:t>
+      </w:r>
+      <w:proofErr w:type="spellStart"/>
+      <w:r>
+        <w:rPr>
+          <w:rFonts w:ascii="Consolas" w:eastAsia="Times New Roman" w:hAnsi="Consolas" w:cs="Times New Roman"/>
+          <w:color w:val="F6F6F4"/>
+          <w:sz w:val="21"/>
+          <w:szCs w:val="21"/>
+          <w:lang w:eastAsia="pt-BR"/>
+        </w:rPr>
+        <w:t>on</w:t>
+      </w:r>
+      <w:proofErr w:type="spellEnd"/>
+      <w:proofErr w:type="gramEnd"/>
+      <w:r>
+        <w:rPr>
+          <w:rFonts w:ascii="Consolas" w:eastAsia="Times New Roman" w:hAnsi="Consolas" w:cs="Times New Roman"/>
+          <w:color w:val="F6F6F4"/>
+          <w:sz w:val="21"/>
+          <w:szCs w:val="21"/>
+          <w:lang w:eastAsia="pt-BR"/>
+        </w:rPr>
+        <w:t xml:space="preserve"> }</w:t>
+      </w:r>
+      <w:r>
+        <w:rPr>
+          <w:rFonts w:ascii="Consolas" w:eastAsia="Times New Roman" w:hAnsi="Consolas" w:cs="Times New Roman"/>
+          <w:color w:val="DEE492"/>
+          <w:sz w:val="21"/>
+          <w:szCs w:val="21"/>
+          <w:lang w:eastAsia="pt-BR"/>
+        </w:rPr>
+        <w:t>"</w:t>
+      </w:r>
+      <w:r>
+        <w:rPr>
+          <w:rFonts w:ascii="Consolas" w:eastAsia="Times New Roman" w:hAnsi="Consolas" w:cs="Times New Roman"/>
+          <w:color w:val="F6F6F4"/>
+          <w:sz w:val="21"/>
+          <w:szCs w:val="21"/>
+          <w:lang w:eastAsia="pt-BR"/>
+        </w:rPr>
+        <w:t>&gt;</w:t>
+      </w:r>
+    </w:p>
+    <w:p>
+      <w:pPr>
+        <w:pStyle w:val="PargrafodaLista"/>
+        <w:numPr>
+          <w:ilvl w:val="0"/>
+          <w:numId w:val="1"/>
+        </w:numPr>
+        <w:shd w:val="clear" w:color="auto" w:fill="282A36"/>
+        <w:spacing w:after="0" w:line="285" w:lineRule="atLeast"/>
+        <w:jc w:val="left"/>
+        <w:rPr>
+          <w:rFonts w:ascii="Consolas" w:eastAsia="Times New Roman" w:hAnsi="Consolas" w:cs="Times New Roman"/>
+          <w:color w:val="F6F6F4"/>
+          <w:sz w:val="21"/>
+          <w:szCs w:val="21"/>
+          <w:lang w:eastAsia="pt-BR"/>
+        </w:rPr>
+      </w:pPr>
+      <w:r>
+        <w:rPr>
+          <w:rFonts w:ascii="Consolas" w:eastAsia="Times New Roman" w:hAnsi="Consolas" w:cs="Times New Roman"/>
+          <w:color w:val="F6F6F4"/>
+          <w:sz w:val="21"/>
+          <w:szCs w:val="21"/>
+          <w:lang w:eastAsia="pt-BR"/>
+        </w:rPr>
+        <w:t>                    &lt;</w:t>
+      </w:r>
+      <w:r>
+        <w:rPr>
+          <w:rFonts w:ascii="Consolas" w:eastAsia="Times New Roman" w:hAnsi="Consolas" w:cs="Times New Roman"/>
+          <w:color w:val="F286C4"/>
+          <w:sz w:val="21"/>
+          <w:szCs w:val="21"/>
+          <w:lang w:eastAsia="pt-BR"/>
+        </w:rPr>
+        <w:t>v-</w:t>
+      </w:r>
+      <w:proofErr w:type="spellStart"/>
+      <w:r>
+        <w:rPr>
+          <w:rFonts w:ascii="Consolas" w:eastAsia="Times New Roman" w:hAnsi="Consolas" w:cs="Times New Roman"/>
+          <w:color w:val="F286C4"/>
+          <w:sz w:val="21"/>
+          <w:szCs w:val="21"/>
+          <w:lang w:eastAsia="pt-BR"/>
+        </w:rPr>
+        <w:t>btn</w:t>
+      </w:r>
+      <w:proofErr w:type="spellEnd"/>
+      <w:r>
+        <w:rPr>
+          <w:rFonts w:ascii="Consolas" w:eastAsia="Times New Roman" w:hAnsi="Consolas" w:cs="Times New Roman"/>
+          <w:color w:val="F6F6F4"/>
+          <w:sz w:val="21"/>
+          <w:szCs w:val="21"/>
+          <w:lang w:eastAsia="pt-BR"/>
+        </w:rPr>
+        <w:t xml:space="preserve"> </w:t>
+      </w:r>
+      <w:proofErr w:type="spellStart"/>
+      <w:r>
+        <w:rPr>
+          <w:rFonts w:ascii="Consolas" w:eastAsia="Times New Roman" w:hAnsi="Consolas" w:cs="Times New Roman"/>
+          <w:i/>
+          <w:iCs/>
+          <w:color w:val="62E884"/>
+          <w:sz w:val="21"/>
+          <w:szCs w:val="21"/>
+          <w:lang w:eastAsia="pt-BR"/>
+        </w:rPr>
+        <w:t>text</w:t>
+      </w:r>
+      <w:proofErr w:type="spellEnd"/>
+      <w:r>
+        <w:rPr>
+          <w:rFonts w:ascii="Consolas" w:eastAsia="Times New Roman" w:hAnsi="Consolas" w:cs="Times New Roman"/>
+          <w:color w:val="F6F6F4"/>
+          <w:sz w:val="21"/>
+          <w:szCs w:val="21"/>
+          <w:lang w:eastAsia="pt-BR"/>
+        </w:rPr>
+        <w:t xml:space="preserve"> </w:t>
+      </w:r>
+      <w:proofErr w:type="spellStart"/>
+      <w:r>
+        <w:rPr>
+          <w:rFonts w:ascii="Consolas" w:eastAsia="Times New Roman" w:hAnsi="Consolas" w:cs="Times New Roman"/>
+          <w:i/>
+          <w:iCs/>
+          <w:color w:val="62E884"/>
+          <w:sz w:val="21"/>
+          <w:szCs w:val="21"/>
+          <w:lang w:eastAsia="pt-BR"/>
+        </w:rPr>
+        <w:t>v-on</w:t>
+      </w:r>
+      <w:proofErr w:type="spellEnd"/>
+      <w:r>
+        <w:rPr>
+          <w:rFonts w:ascii="Consolas" w:eastAsia="Times New Roman" w:hAnsi="Consolas" w:cs="Times New Roman"/>
+          <w:color w:val="F286C4"/>
+          <w:sz w:val="21"/>
+          <w:szCs w:val="21"/>
+          <w:lang w:eastAsia="pt-BR"/>
+        </w:rPr>
+        <w:t>=</w:t>
+      </w:r>
+      <w:r>
+        <w:rPr>
+          <w:rFonts w:ascii="Consolas" w:eastAsia="Times New Roman" w:hAnsi="Consolas" w:cs="Times New Roman"/>
+          <w:color w:val="DEE492"/>
+          <w:sz w:val="21"/>
+          <w:szCs w:val="21"/>
+          <w:lang w:eastAsia="pt-BR"/>
+        </w:rPr>
+        <w:t>"</w:t>
+      </w:r>
+      <w:proofErr w:type="spellStart"/>
+      <w:r>
+        <w:rPr>
+          <w:rFonts w:ascii="Consolas" w:eastAsia="Times New Roman" w:hAnsi="Consolas" w:cs="Times New Roman"/>
+          <w:color w:val="F6F6F4"/>
+          <w:sz w:val="21"/>
+          <w:szCs w:val="21"/>
+          <w:lang w:eastAsia="pt-BR"/>
+        </w:rPr>
+        <w:t>on</w:t>
+      </w:r>
+      <w:proofErr w:type="spellEnd"/>
+      <w:r>
+        <w:rPr>
+          <w:rFonts w:ascii="Consolas" w:eastAsia="Times New Roman" w:hAnsi="Consolas" w:cs="Times New Roman"/>
+          <w:color w:val="DEE492"/>
+          <w:sz w:val="21"/>
+          <w:szCs w:val="21"/>
+          <w:lang w:eastAsia="pt-BR"/>
+        </w:rPr>
+        <w:t>"</w:t>
+      </w:r>
+      <w:r>
+        <w:rPr>
+          <w:rFonts w:ascii="Consolas" w:eastAsia="Times New Roman" w:hAnsi="Consolas" w:cs="Times New Roman"/>
+          <w:color w:val="F6F6F4"/>
+          <w:sz w:val="21"/>
+          <w:szCs w:val="21"/>
+          <w:lang w:eastAsia="pt-BR"/>
+        </w:rPr>
+        <w:t>&gt;Salvar &amp; Carregar&lt;/</w:t>
+      </w:r>
+      <w:r>
+        <w:rPr>
+          <w:rFonts w:ascii="Consolas" w:eastAsia="Times New Roman" w:hAnsi="Consolas" w:cs="Times New Roman"/>
+          <w:color w:val="F286C4"/>
+          <w:sz w:val="21"/>
+          <w:szCs w:val="21"/>
+          <w:lang w:eastAsia="pt-BR"/>
+        </w:rPr>
+        <w:t>v-</w:t>
+      </w:r>
+      <w:proofErr w:type="spellStart"/>
+      <w:r>
+        <w:rPr>
+          <w:rFonts w:ascii="Consolas" w:eastAsia="Times New Roman" w:hAnsi="Consolas" w:cs="Times New Roman"/>
+          <w:color w:val="F286C4"/>
+          <w:sz w:val="21"/>
+          <w:szCs w:val="21"/>
+          <w:lang w:eastAsia="pt-BR"/>
+        </w:rPr>
+        <w:t>btn</w:t>
+      </w:r>
+      <w:proofErr w:type="spellEnd"/>
+      <w:r>
+        <w:rPr>
+          <w:rFonts w:ascii="Consolas" w:eastAsia="Times New Roman" w:hAnsi="Consolas" w:cs="Times New Roman"/>
+          <w:color w:val="F6F6F4"/>
+          <w:sz w:val="21"/>
+          <w:szCs w:val="21"/>
+          <w:lang w:eastAsia="pt-BR"/>
+        </w:rPr>
+        <w:t>&gt;</w:t>
+      </w:r>
+    </w:p>
+    <w:p>
+      <w:pPr>
+        <w:pStyle w:val="PargrafodaLista"/>
+        <w:numPr>
+          <w:ilvl w:val="0"/>
+          <w:numId w:val="1"/>
+        </w:numPr>
+        <w:shd w:val="clear" w:color="auto" w:fill="282A36"/>
+        <w:spacing w:after="0" w:line="285" w:lineRule="atLeast"/>
+        <w:jc w:val="left"/>
+        <w:rPr>
+          <w:rFonts w:ascii="Consolas" w:eastAsia="Times New Roman" w:hAnsi="Consolas" w:cs="Times New Roman"/>
+          <w:color w:val="F6F6F4"/>
+          <w:sz w:val="21"/>
+          <w:szCs w:val="21"/>
+          <w:lang w:eastAsia="pt-BR"/>
+        </w:rPr>
+      </w:pPr>
+      <w:r>
+        <w:rPr>
+          <w:rFonts w:ascii="Consolas" w:eastAsia="Times New Roman" w:hAnsi="Consolas" w:cs="Times New Roman"/>
+          <w:color w:val="F6F6F4"/>
+          <w:sz w:val="21"/>
+          <w:szCs w:val="21"/>
+          <w:lang w:eastAsia="pt-BR"/>
+        </w:rPr>
+        <w:t>                &lt;/</w:t>
+      </w:r>
+      <w:proofErr w:type="spellStart"/>
+      <w:r>
+        <w:rPr>
+          <w:rFonts w:ascii="Consolas" w:eastAsia="Times New Roman" w:hAnsi="Consolas" w:cs="Times New Roman"/>
+          <w:color w:val="F286C4"/>
+          <w:sz w:val="21"/>
+          <w:szCs w:val="21"/>
+          <w:lang w:eastAsia="pt-BR"/>
+        </w:rPr>
+        <w:t>template</w:t>
+      </w:r>
+      <w:proofErr w:type="spellEnd"/>
+      <w:r>
+        <w:rPr>
+          <w:rFonts w:ascii="Consolas" w:eastAsia="Times New Roman" w:hAnsi="Consolas" w:cs="Times New Roman"/>
+          <w:color w:val="F6F6F4"/>
+          <w:sz w:val="21"/>
+          <w:szCs w:val="21"/>
+          <w:lang w:eastAsia="pt-BR"/>
+        </w:rPr>
+        <w:t>&gt;</w:t>
+      </w:r>
+    </w:p>
+    <w:p>
+      <w:pPr>
+        <w:pStyle w:val="PargrafodaLista"/>
+        <w:numPr>
+          <w:ilvl w:val="0"/>
+          <w:numId w:val="1"/>
+        </w:numPr>
+        <w:shd w:val="clear" w:color="auto" w:fill="282A36"/>
+        <w:spacing w:after="0" w:line="285" w:lineRule="atLeast"/>
+        <w:jc w:val="left"/>
+        <w:rPr>
+          <w:rFonts w:ascii="Consolas" w:eastAsia="Times New Roman" w:hAnsi="Consolas" w:cs="Times New Roman"/>
+          <w:color w:val="F6F6F4"/>
+          <w:sz w:val="21"/>
+          <w:szCs w:val="21"/>
+          <w:lang w:eastAsia="pt-BR"/>
+        </w:rPr>
+      </w:pPr>
+      <w:r>
+        <w:rPr>
+          <w:rFonts w:ascii="Consolas" w:eastAsia="Times New Roman" w:hAnsi="Consolas" w:cs="Times New Roman"/>
+          <w:color w:val="F6F6F4"/>
+          <w:sz w:val="21"/>
+          <w:szCs w:val="21"/>
+          <w:lang w:eastAsia="pt-BR"/>
+        </w:rPr>
+        <w:t>                &lt;</w:t>
+      </w:r>
+      <w:r>
+        <w:rPr>
+          <w:rFonts w:ascii="Consolas" w:eastAsia="Times New Roman" w:hAnsi="Consolas" w:cs="Times New Roman"/>
+          <w:color w:val="F286C4"/>
+          <w:sz w:val="21"/>
+          <w:szCs w:val="21"/>
+          <w:lang w:eastAsia="pt-BR"/>
+        </w:rPr>
+        <w:t>v-</w:t>
+      </w:r>
+      <w:proofErr w:type="spellStart"/>
+      <w:r>
+        <w:rPr>
+          <w:rFonts w:ascii="Consolas" w:eastAsia="Times New Roman" w:hAnsi="Consolas" w:cs="Times New Roman"/>
+          <w:color w:val="F286C4"/>
+          <w:sz w:val="21"/>
+          <w:szCs w:val="21"/>
+          <w:lang w:eastAsia="pt-BR"/>
+        </w:rPr>
+        <w:t>list</w:t>
+      </w:r>
+      <w:proofErr w:type="spellEnd"/>
+      <w:r>
+        <w:rPr>
+          <w:rFonts w:ascii="Consolas" w:eastAsia="Times New Roman" w:hAnsi="Consolas" w:cs="Times New Roman"/>
+          <w:color w:val="F6F6F4"/>
+          <w:sz w:val="21"/>
+          <w:szCs w:val="21"/>
+          <w:lang w:eastAsia="pt-BR"/>
+        </w:rPr>
+        <w:t>&gt;</w:t>
+      </w:r>
+    </w:p>
+    <w:p>
+      <w:pPr>
+        <w:pStyle w:val="PargrafodaLista"/>
+        <w:numPr>
+          <w:ilvl w:val="0"/>
+          <w:numId w:val="1"/>
+        </w:numPr>
+        <w:shd w:val="clear" w:color="auto" w:fill="282A36"/>
+        <w:spacing w:after="0" w:line="285" w:lineRule="atLeast"/>
+        <w:jc w:val="left"/>
+        <w:rPr>
+          <w:rFonts w:ascii="Consolas" w:eastAsia="Times New Roman" w:hAnsi="Consolas" w:cs="Times New Roman"/>
+          <w:color w:val="F6F6F4"/>
+          <w:sz w:val="21"/>
+          <w:szCs w:val="21"/>
+          <w:lang w:eastAsia="pt-BR"/>
+        </w:rPr>
+      </w:pPr>
+      <w:r>
+        <w:rPr>
+          <w:rFonts w:ascii="Consolas" w:eastAsia="Times New Roman" w:hAnsi="Consolas" w:cs="Times New Roman"/>
+          <w:color w:val="F6F6F4"/>
+          <w:sz w:val="21"/>
+          <w:szCs w:val="21"/>
+          <w:lang w:eastAsia="pt-BR"/>
+        </w:rPr>
+        <w:t>                    &lt;</w:t>
+      </w:r>
+      <w:r>
+        <w:rPr>
+          <w:rFonts w:ascii="Consolas" w:eastAsia="Times New Roman" w:hAnsi="Consolas" w:cs="Times New Roman"/>
+          <w:color w:val="F286C4"/>
+          <w:sz w:val="21"/>
+          <w:szCs w:val="21"/>
+          <w:lang w:eastAsia="pt-BR"/>
+        </w:rPr>
+        <w:t>v-</w:t>
+      </w:r>
+      <w:proofErr w:type="spellStart"/>
+      <w:r>
+        <w:rPr>
+          <w:rFonts w:ascii="Consolas" w:eastAsia="Times New Roman" w:hAnsi="Consolas" w:cs="Times New Roman"/>
+          <w:color w:val="F286C4"/>
+          <w:sz w:val="21"/>
+          <w:szCs w:val="21"/>
+          <w:lang w:eastAsia="pt-BR"/>
+        </w:rPr>
+        <w:t>list</w:t>
+      </w:r>
+      <w:proofErr w:type="spellEnd"/>
+      <w:r>
+        <w:rPr>
+          <w:rFonts w:ascii="Consolas" w:eastAsia="Times New Roman" w:hAnsi="Consolas" w:cs="Times New Roman"/>
+          <w:color w:val="F286C4"/>
+          <w:sz w:val="21"/>
+          <w:szCs w:val="21"/>
+          <w:lang w:eastAsia="pt-BR"/>
+        </w:rPr>
+        <w:t>-item</w:t>
+      </w:r>
+      <w:r>
+        <w:rPr>
+          <w:rFonts w:ascii="Consolas" w:eastAsia="Times New Roman" w:hAnsi="Consolas" w:cs="Times New Roman"/>
+          <w:color w:val="F6F6F4"/>
+          <w:sz w:val="21"/>
+          <w:szCs w:val="21"/>
+          <w:lang w:eastAsia="pt-BR"/>
+        </w:rPr>
+        <w:t>&gt;</w:t>
+      </w:r>
+    </w:p>
+    <w:p>
+      <w:pPr>
+        <w:pStyle w:val="PargrafodaLista"/>
+        <w:numPr>
+          <w:ilvl w:val="0"/>
+          <w:numId w:val="1"/>
+        </w:numPr>
+        <w:shd w:val="clear" w:color="auto" w:fill="282A36"/>
+        <w:spacing w:after="0" w:line="285" w:lineRule="atLeast"/>
+        <w:jc w:val="left"/>
+        <w:rPr>
+          <w:rFonts w:ascii="Consolas" w:eastAsia="Times New Roman" w:hAnsi="Consolas" w:cs="Times New Roman"/>
+          <w:color w:val="F6F6F4"/>
+          <w:sz w:val="21"/>
+          <w:szCs w:val="21"/>
+          <w:lang w:eastAsia="pt-BR"/>
+        </w:rPr>
+      </w:pPr>
+      <w:r>
+        <w:rPr>
+          <w:rFonts w:ascii="Consolas" w:eastAsia="Times New Roman" w:hAnsi="Consolas" w:cs="Times New Roman"/>
+          <w:color w:val="F6F6F4"/>
+          <w:sz w:val="21"/>
+          <w:szCs w:val="21"/>
+          <w:lang w:eastAsia="pt-BR"/>
+        </w:rPr>
+        <w:t>                        &lt;</w:t>
+      </w:r>
+      <w:r>
+        <w:rPr>
+          <w:rFonts w:ascii="Consolas" w:eastAsia="Times New Roman" w:hAnsi="Consolas" w:cs="Times New Roman"/>
+          <w:color w:val="F286C4"/>
+          <w:sz w:val="21"/>
+          <w:szCs w:val="21"/>
+          <w:lang w:eastAsia="pt-BR"/>
+        </w:rPr>
+        <w:t>v-</w:t>
+      </w:r>
+      <w:proofErr w:type="spellStart"/>
+      <w:r>
+        <w:rPr>
+          <w:rFonts w:ascii="Consolas" w:eastAsia="Times New Roman" w:hAnsi="Consolas" w:cs="Times New Roman"/>
+          <w:color w:val="F286C4"/>
+          <w:sz w:val="21"/>
+          <w:szCs w:val="21"/>
+          <w:lang w:eastAsia="pt-BR"/>
+        </w:rPr>
+        <w:t>list</w:t>
+      </w:r>
+      <w:proofErr w:type="spellEnd"/>
+      <w:r>
+        <w:rPr>
+          <w:rFonts w:ascii="Consolas" w:eastAsia="Times New Roman" w:hAnsi="Consolas" w:cs="Times New Roman"/>
+          <w:color w:val="F286C4"/>
+          <w:sz w:val="21"/>
+          <w:szCs w:val="21"/>
+          <w:lang w:eastAsia="pt-BR"/>
+        </w:rPr>
+        <w:t>-item-</w:t>
+      </w:r>
+      <w:proofErr w:type="spellStart"/>
+      <w:r>
+        <w:rPr>
+          <w:rFonts w:ascii="Consolas" w:eastAsia="Times New Roman" w:hAnsi="Consolas" w:cs="Times New Roman"/>
+          <w:color w:val="F286C4"/>
+          <w:sz w:val="21"/>
+          <w:szCs w:val="21"/>
+          <w:lang w:eastAsia="pt-BR"/>
+        </w:rPr>
+        <w:t>title</w:t>
+      </w:r>
+      <w:proofErr w:type="spellEnd"/>
+      <w:r>
+        <w:rPr>
+          <w:rFonts w:ascii="Consolas" w:eastAsia="Times New Roman" w:hAnsi="Consolas" w:cs="Times New Roman"/>
+          <w:color w:val="F6F6F4"/>
+          <w:sz w:val="21"/>
+          <w:szCs w:val="21"/>
+          <w:lang w:eastAsia="pt-BR"/>
+        </w:rPr>
+        <w:t>&gt;Salvar Dados&lt;/</w:t>
+      </w:r>
+      <w:r>
+        <w:rPr>
+          <w:rFonts w:ascii="Consolas" w:eastAsia="Times New Roman" w:hAnsi="Consolas" w:cs="Times New Roman"/>
+          <w:color w:val="F286C4"/>
+          <w:sz w:val="21"/>
+          <w:szCs w:val="21"/>
+          <w:lang w:eastAsia="pt-BR"/>
+        </w:rPr>
+        <w:t>v-</w:t>
+      </w:r>
+      <w:proofErr w:type="spellStart"/>
+      <w:r>
+        <w:rPr>
+          <w:rFonts w:ascii="Consolas" w:eastAsia="Times New Roman" w:hAnsi="Consolas" w:cs="Times New Roman"/>
+          <w:color w:val="F286C4"/>
+          <w:sz w:val="21"/>
+          <w:szCs w:val="21"/>
+          <w:lang w:eastAsia="pt-BR"/>
+        </w:rPr>
+        <w:t>list</w:t>
+      </w:r>
+      <w:proofErr w:type="spellEnd"/>
+      <w:r>
+        <w:rPr>
+          <w:rFonts w:ascii="Consolas" w:eastAsia="Times New Roman" w:hAnsi="Consolas" w:cs="Times New Roman"/>
+          <w:color w:val="F286C4"/>
+          <w:sz w:val="21"/>
+          <w:szCs w:val="21"/>
+          <w:lang w:eastAsia="pt-BR"/>
+        </w:rPr>
+        <w:t>-item-</w:t>
+      </w:r>
+      <w:proofErr w:type="spellStart"/>
+      <w:r>
+        <w:rPr>
+          <w:rFonts w:ascii="Consolas" w:eastAsia="Times New Roman" w:hAnsi="Consolas" w:cs="Times New Roman"/>
+          <w:color w:val="F286C4"/>
+          <w:sz w:val="21"/>
+          <w:szCs w:val="21"/>
+          <w:lang w:eastAsia="pt-BR"/>
+        </w:rPr>
+        <w:t>title</w:t>
+      </w:r>
+      <w:proofErr w:type="spellEnd"/>
+      <w:r>
+        <w:rPr>
+          <w:rFonts w:ascii="Consolas" w:eastAsia="Times New Roman" w:hAnsi="Consolas" w:cs="Times New Roman"/>
+          <w:color w:val="F6F6F4"/>
+          <w:sz w:val="21"/>
+          <w:szCs w:val="21"/>
+          <w:lang w:eastAsia="pt-BR"/>
+        </w:rPr>
+        <w:t>&gt;</w:t>
+      </w:r>
+    </w:p>
+    <w:p>
+      <w:pPr>
+        <w:pStyle w:val="PargrafodaLista"/>
+        <w:numPr>
+          <w:ilvl w:val="0"/>
+          <w:numId w:val="1"/>
+        </w:numPr>
+        <w:shd w:val="clear" w:color="auto" w:fill="282A36"/>
+        <w:spacing w:after="0" w:line="285" w:lineRule="atLeast"/>
+        <w:jc w:val="left"/>
+        <w:rPr>
+          <w:rFonts w:ascii="Consolas" w:eastAsia="Times New Roman" w:hAnsi="Consolas" w:cs="Times New Roman"/>
+          <w:color w:val="F6F6F4"/>
+          <w:sz w:val="21"/>
+          <w:szCs w:val="21"/>
+          <w:lang w:eastAsia="pt-BR"/>
+        </w:rPr>
+      </w:pPr>
+      <w:r>
+        <w:rPr>
+          <w:rFonts w:ascii="Consolas" w:eastAsia="Times New Roman" w:hAnsi="Consolas" w:cs="Times New Roman"/>
+          <w:color w:val="F6F6F4"/>
+          <w:sz w:val="21"/>
+          <w:szCs w:val="21"/>
+          <w:lang w:eastAsia="pt-BR"/>
+        </w:rPr>
+        <w:t>                    &lt;/</w:t>
+      </w:r>
+      <w:r>
+        <w:rPr>
+          <w:rFonts w:ascii="Consolas" w:eastAsia="Times New Roman" w:hAnsi="Consolas" w:cs="Times New Roman"/>
+          <w:color w:val="F286C4"/>
+          <w:sz w:val="21"/>
+          <w:szCs w:val="21"/>
+          <w:lang w:eastAsia="pt-BR"/>
+        </w:rPr>
+        <w:t>v-</w:t>
+      </w:r>
+      <w:proofErr w:type="spellStart"/>
+      <w:r>
+        <w:rPr>
+          <w:rFonts w:ascii="Consolas" w:eastAsia="Times New Roman" w:hAnsi="Consolas" w:cs="Times New Roman"/>
+          <w:color w:val="F286C4"/>
+          <w:sz w:val="21"/>
+          <w:szCs w:val="21"/>
+          <w:lang w:eastAsia="pt-BR"/>
+        </w:rPr>
+        <w:t>list</w:t>
+      </w:r>
+      <w:proofErr w:type="spellEnd"/>
+      <w:r>
+        <w:rPr>
+          <w:rFonts w:ascii="Consolas" w:eastAsia="Times New Roman" w:hAnsi="Consolas" w:cs="Times New Roman"/>
+          <w:color w:val="F286C4"/>
+          <w:sz w:val="21"/>
+          <w:szCs w:val="21"/>
+          <w:lang w:eastAsia="pt-BR"/>
+        </w:rPr>
+        <w:t>-item</w:t>
+      </w:r>
+      <w:r>
+        <w:rPr>
+          <w:rFonts w:ascii="Consolas" w:eastAsia="Times New Roman" w:hAnsi="Consolas" w:cs="Times New Roman"/>
+          <w:color w:val="F6F6F4"/>
+          <w:sz w:val="21"/>
+          <w:szCs w:val="21"/>
+          <w:lang w:eastAsia="pt-BR"/>
+        </w:rPr>
+        <w:t>&gt;</w:t>
+      </w:r>
+    </w:p>
+    <w:p>
+      <w:pPr>
+        <w:pStyle w:val="PargrafodaLista"/>
+        <w:numPr>
+          <w:ilvl w:val="0"/>
+          <w:numId w:val="1"/>
+        </w:numPr>
+        <w:shd w:val="clear" w:color="auto" w:fill="282A36"/>
+        <w:spacing w:after="0" w:line="285" w:lineRule="atLeast"/>
+        <w:jc w:val="left"/>
+        <w:rPr>
+          <w:rFonts w:ascii="Consolas" w:eastAsia="Times New Roman" w:hAnsi="Consolas" w:cs="Times New Roman"/>
+          <w:color w:val="F6F6F4"/>
+          <w:sz w:val="21"/>
+          <w:szCs w:val="21"/>
+          <w:lang w:eastAsia="pt-BR"/>
+        </w:rPr>
+      </w:pPr>
+      <w:r>
+        <w:rPr>
+          <w:rFonts w:ascii="Consolas" w:eastAsia="Times New Roman" w:hAnsi="Consolas" w:cs="Times New Roman"/>
+          <w:color w:val="F6F6F4"/>
+          <w:sz w:val="21"/>
+          <w:szCs w:val="21"/>
+          <w:lang w:eastAsia="pt-BR"/>
+        </w:rPr>
+        <w:t>                    &lt;</w:t>
+      </w:r>
+      <w:r>
+        <w:rPr>
+          <w:rFonts w:ascii="Consolas" w:eastAsia="Times New Roman" w:hAnsi="Consolas" w:cs="Times New Roman"/>
+          <w:color w:val="F286C4"/>
+          <w:sz w:val="21"/>
+          <w:szCs w:val="21"/>
+          <w:lang w:eastAsia="pt-BR"/>
+        </w:rPr>
+        <w:t>v-</w:t>
+      </w:r>
+      <w:proofErr w:type="spellStart"/>
+      <w:r>
+        <w:rPr>
+          <w:rFonts w:ascii="Consolas" w:eastAsia="Times New Roman" w:hAnsi="Consolas" w:cs="Times New Roman"/>
+          <w:color w:val="F286C4"/>
+          <w:sz w:val="21"/>
+          <w:szCs w:val="21"/>
+          <w:lang w:eastAsia="pt-BR"/>
+        </w:rPr>
+        <w:t>list</w:t>
+      </w:r>
+      <w:proofErr w:type="spellEnd"/>
+      <w:r>
+        <w:rPr>
+          <w:rFonts w:ascii="Consolas" w:eastAsia="Times New Roman" w:hAnsi="Consolas" w:cs="Times New Roman"/>
+          <w:color w:val="F286C4"/>
+          <w:sz w:val="21"/>
+          <w:szCs w:val="21"/>
+          <w:lang w:eastAsia="pt-BR"/>
+        </w:rPr>
+        <w:t>-item</w:t>
+      </w:r>
+      <w:r>
+        <w:rPr>
+          <w:rFonts w:ascii="Consolas" w:eastAsia="Times New Roman" w:hAnsi="Consolas" w:cs="Times New Roman"/>
+          <w:color w:val="F6F6F4"/>
+          <w:sz w:val="21"/>
+          <w:szCs w:val="21"/>
+          <w:lang w:eastAsia="pt-BR"/>
+        </w:rPr>
+        <w:t>&gt;</w:t>
+      </w:r>
+    </w:p>
+    <w:p>
+      <w:pPr>
+        <w:pStyle w:val="PargrafodaLista"/>
+        <w:numPr>
+          <w:ilvl w:val="0"/>
+          <w:numId w:val="1"/>
+        </w:numPr>
+        <w:shd w:val="clear" w:color="auto" w:fill="282A36"/>
+        <w:spacing w:after="0" w:line="285" w:lineRule="atLeast"/>
+        <w:jc w:val="left"/>
+        <w:rPr>
+          <w:rFonts w:ascii="Consolas" w:eastAsia="Times New Roman" w:hAnsi="Consolas" w:cs="Times New Roman"/>
+          <w:color w:val="F6F6F4"/>
+          <w:sz w:val="21"/>
+          <w:szCs w:val="21"/>
+          <w:lang w:eastAsia="pt-BR"/>
+        </w:rPr>
+      </w:pPr>
+      <w:r>
+        <w:rPr>
+          <w:rFonts w:ascii="Consolas" w:eastAsia="Times New Roman" w:hAnsi="Consolas" w:cs="Times New Roman"/>
+          <w:color w:val="F6F6F4"/>
+          <w:sz w:val="21"/>
+          <w:szCs w:val="21"/>
+          <w:lang w:eastAsia="pt-BR"/>
+        </w:rPr>
+        <w:t>                        &lt;</w:t>
+      </w:r>
+      <w:r>
+        <w:rPr>
+          <w:rFonts w:ascii="Consolas" w:eastAsia="Times New Roman" w:hAnsi="Consolas" w:cs="Times New Roman"/>
+          <w:color w:val="F286C4"/>
+          <w:sz w:val="21"/>
+          <w:szCs w:val="21"/>
+          <w:lang w:eastAsia="pt-BR"/>
+        </w:rPr>
+        <w:t>v-</w:t>
+      </w:r>
+      <w:proofErr w:type="spellStart"/>
+      <w:r>
+        <w:rPr>
+          <w:rFonts w:ascii="Consolas" w:eastAsia="Times New Roman" w:hAnsi="Consolas" w:cs="Times New Roman"/>
+          <w:color w:val="F286C4"/>
+          <w:sz w:val="21"/>
+          <w:szCs w:val="21"/>
+          <w:lang w:eastAsia="pt-BR"/>
+        </w:rPr>
+        <w:t>list</w:t>
+      </w:r>
+      <w:proofErr w:type="spellEnd"/>
+      <w:r>
+        <w:rPr>
+          <w:rFonts w:ascii="Consolas" w:eastAsia="Times New Roman" w:hAnsi="Consolas" w:cs="Times New Roman"/>
+          <w:color w:val="F286C4"/>
+          <w:sz w:val="21"/>
+          <w:szCs w:val="21"/>
+          <w:lang w:eastAsia="pt-BR"/>
+        </w:rPr>
+        <w:t>-item-</w:t>
+      </w:r>
+      <w:proofErr w:type="spellStart"/>
+      <w:r>
+        <w:rPr>
+          <w:rFonts w:ascii="Consolas" w:eastAsia="Times New Roman" w:hAnsi="Consolas" w:cs="Times New Roman"/>
+          <w:color w:val="F286C4"/>
+          <w:sz w:val="21"/>
+          <w:szCs w:val="21"/>
+          <w:lang w:eastAsia="pt-BR"/>
+        </w:rPr>
+        <w:t>title</w:t>
+      </w:r>
+      <w:proofErr w:type="spellEnd"/>
+      <w:r>
+        <w:rPr>
+          <w:rFonts w:ascii="Consolas" w:eastAsia="Times New Roman" w:hAnsi="Consolas" w:cs="Times New Roman"/>
+          <w:color w:val="F6F6F4"/>
+          <w:sz w:val="21"/>
+          <w:szCs w:val="21"/>
+          <w:lang w:eastAsia="pt-BR"/>
+        </w:rPr>
+        <w:t>&gt;Carregar Dados&lt;/</w:t>
+      </w:r>
+      <w:r>
+        <w:rPr>
+          <w:rFonts w:ascii="Consolas" w:eastAsia="Times New Roman" w:hAnsi="Consolas" w:cs="Times New Roman"/>
+          <w:color w:val="F286C4"/>
+          <w:sz w:val="21"/>
+          <w:szCs w:val="21"/>
+          <w:lang w:eastAsia="pt-BR"/>
+        </w:rPr>
+        <w:t>v-</w:t>
+      </w:r>
+      <w:proofErr w:type="spellStart"/>
+      <w:r>
+        <w:rPr>
+          <w:rFonts w:ascii="Consolas" w:eastAsia="Times New Roman" w:hAnsi="Consolas" w:cs="Times New Roman"/>
+          <w:color w:val="F286C4"/>
+          <w:sz w:val="21"/>
+          <w:szCs w:val="21"/>
+          <w:lang w:eastAsia="pt-BR"/>
+        </w:rPr>
+        <w:t>list</w:t>
+      </w:r>
+      <w:proofErr w:type="spellEnd"/>
+      <w:r>
+        <w:rPr>
+          <w:rFonts w:ascii="Consolas" w:eastAsia="Times New Roman" w:hAnsi="Consolas" w:cs="Times New Roman"/>
+          <w:color w:val="F286C4"/>
+          <w:sz w:val="21"/>
+          <w:szCs w:val="21"/>
+          <w:lang w:eastAsia="pt-BR"/>
+        </w:rPr>
+        <w:t>-item-</w:t>
+      </w:r>
+      <w:proofErr w:type="spellStart"/>
+      <w:r>
+        <w:rPr>
+          <w:rFonts w:ascii="Consolas" w:eastAsia="Times New Roman" w:hAnsi="Consolas" w:cs="Times New Roman"/>
+          <w:color w:val="F286C4"/>
+          <w:sz w:val="21"/>
+          <w:szCs w:val="21"/>
+          <w:lang w:eastAsia="pt-BR"/>
+        </w:rPr>
+        <w:t>title</w:t>
+      </w:r>
+      <w:proofErr w:type="spellEnd"/>
+      <w:r>
+        <w:rPr>
+          <w:rFonts w:ascii="Consolas" w:eastAsia="Times New Roman" w:hAnsi="Consolas" w:cs="Times New Roman"/>
+          <w:color w:val="F6F6F4"/>
+          <w:sz w:val="21"/>
+          <w:szCs w:val="21"/>
+          <w:lang w:eastAsia="pt-BR"/>
+        </w:rPr>
+        <w:t>&gt;</w:t>
+      </w:r>
+    </w:p>
+    <w:p>
+      <w:pPr>
+        <w:pStyle w:val="PargrafodaLista"/>
+        <w:numPr>
+          <w:ilvl w:val="0"/>
+          <w:numId w:val="1"/>
+        </w:numPr>
+        <w:shd w:val="clear" w:color="auto" w:fill="282A36"/>
+        <w:spacing w:after="0" w:line="285" w:lineRule="atLeast"/>
+        <w:jc w:val="left"/>
+        <w:rPr>
+          <w:rFonts w:ascii="Consolas" w:eastAsia="Times New Roman" w:hAnsi="Consolas" w:cs="Times New Roman"/>
+          <w:color w:val="F6F6F4"/>
+          <w:sz w:val="21"/>
+          <w:szCs w:val="21"/>
+          <w:lang w:eastAsia="pt-BR"/>
+        </w:rPr>
+      </w:pPr>
+      <w:r>
+        <w:rPr>
+          <w:rFonts w:ascii="Consolas" w:eastAsia="Times New Roman" w:hAnsi="Consolas" w:cs="Times New Roman"/>
+          <w:color w:val="F6F6F4"/>
+          <w:sz w:val="21"/>
+          <w:szCs w:val="21"/>
+          <w:lang w:eastAsia="pt-BR"/>
+        </w:rPr>
+        <w:t>                    &lt;/</w:t>
+      </w:r>
+      <w:r>
+        <w:rPr>
+          <w:rFonts w:ascii="Consolas" w:eastAsia="Times New Roman" w:hAnsi="Consolas" w:cs="Times New Roman"/>
+          <w:color w:val="F286C4"/>
+          <w:sz w:val="21"/>
+          <w:szCs w:val="21"/>
+          <w:lang w:eastAsia="pt-BR"/>
+        </w:rPr>
+        <w:t>v-</w:t>
+      </w:r>
+      <w:proofErr w:type="spellStart"/>
+      <w:r>
+        <w:rPr>
+          <w:rFonts w:ascii="Consolas" w:eastAsia="Times New Roman" w:hAnsi="Consolas" w:cs="Times New Roman"/>
+          <w:color w:val="F286C4"/>
+          <w:sz w:val="21"/>
+          <w:szCs w:val="21"/>
+          <w:lang w:eastAsia="pt-BR"/>
+        </w:rPr>
+        <w:t>list</w:t>
+      </w:r>
+      <w:proofErr w:type="spellEnd"/>
+      <w:r>
+        <w:rPr>
+          <w:rFonts w:ascii="Consolas" w:eastAsia="Times New Roman" w:hAnsi="Consolas" w:cs="Times New Roman"/>
+          <w:color w:val="F286C4"/>
+          <w:sz w:val="21"/>
+          <w:szCs w:val="21"/>
+          <w:lang w:eastAsia="pt-BR"/>
+        </w:rPr>
+        <w:t>-item</w:t>
+      </w:r>
+      <w:r>
+        <w:rPr>
+          <w:rFonts w:ascii="Consolas" w:eastAsia="Times New Roman" w:hAnsi="Consolas" w:cs="Times New Roman"/>
+          <w:color w:val="F6F6F4"/>
+          <w:sz w:val="21"/>
+          <w:szCs w:val="21"/>
+          <w:lang w:eastAsia="pt-BR"/>
+        </w:rPr>
+        <w:t>&gt;</w:t>
+      </w:r>
+    </w:p>
+    <w:p>
+      <w:pPr>
+        <w:pStyle w:val="PargrafodaLista"/>
+        <w:numPr>
+          <w:ilvl w:val="0"/>
+          <w:numId w:val="1"/>
+        </w:numPr>
+        <w:shd w:val="clear" w:color="auto" w:fill="282A36"/>
+        <w:spacing w:after="0" w:line="285" w:lineRule="atLeast"/>
+        <w:jc w:val="left"/>
+        <w:rPr>
+          <w:rFonts w:ascii="Consolas" w:eastAsia="Times New Roman" w:hAnsi="Consolas" w:cs="Times New Roman"/>
+          <w:color w:val="F6F6F4"/>
+          <w:sz w:val="21"/>
+          <w:szCs w:val="21"/>
+          <w:lang w:eastAsia="pt-BR"/>
+        </w:rPr>
+      </w:pPr>
+      <w:r>
+        <w:rPr>
+          <w:rFonts w:ascii="Consolas" w:eastAsia="Times New Roman" w:hAnsi="Consolas" w:cs="Times New Roman"/>
+          <w:color w:val="F6F6F4"/>
+          <w:sz w:val="21"/>
+          <w:szCs w:val="21"/>
+          <w:lang w:eastAsia="pt-BR"/>
+        </w:rPr>
+        <w:t>                &lt;/</w:t>
+      </w:r>
+      <w:r>
+        <w:rPr>
+          <w:rFonts w:ascii="Consolas" w:eastAsia="Times New Roman" w:hAnsi="Consolas" w:cs="Times New Roman"/>
+          <w:color w:val="F286C4"/>
+          <w:sz w:val="21"/>
+          <w:szCs w:val="21"/>
+          <w:lang w:eastAsia="pt-BR"/>
+        </w:rPr>
+        <w:t>v-</w:t>
+      </w:r>
+      <w:proofErr w:type="spellStart"/>
+      <w:r>
+        <w:rPr>
+          <w:rFonts w:ascii="Consolas" w:eastAsia="Times New Roman" w:hAnsi="Consolas" w:cs="Times New Roman"/>
+          <w:color w:val="F286C4"/>
+          <w:sz w:val="21"/>
+          <w:szCs w:val="21"/>
+          <w:lang w:eastAsia="pt-BR"/>
+        </w:rPr>
+        <w:t>list</w:t>
+      </w:r>
+      <w:proofErr w:type="spellEnd"/>
+      <w:r>
+        <w:rPr>
+          <w:rFonts w:ascii="Consolas" w:eastAsia="Times New Roman" w:hAnsi="Consolas" w:cs="Times New Roman"/>
+          <w:color w:val="F6F6F4"/>
+          <w:sz w:val="21"/>
+          <w:szCs w:val="21"/>
+          <w:lang w:eastAsia="pt-BR"/>
+        </w:rPr>
+        <w:t>&gt;</w:t>
+      </w:r>
+    </w:p>
+    <w:p>
+      <w:pPr>
+        <w:pStyle w:val="PargrafodaLista"/>
+        <w:numPr>
+          <w:ilvl w:val="0"/>
+          <w:numId w:val="1"/>
+        </w:numPr>
+        <w:shd w:val="clear" w:color="auto" w:fill="282A36"/>
+        <w:spacing w:after="0" w:line="285" w:lineRule="atLeast"/>
+        <w:jc w:val="left"/>
+        <w:rPr>
+          <w:rFonts w:ascii="Consolas" w:eastAsia="Times New Roman" w:hAnsi="Consolas" w:cs="Times New Roman"/>
+          <w:color w:val="F6F6F4"/>
+          <w:sz w:val="21"/>
+          <w:szCs w:val="21"/>
+          <w:lang w:eastAsia="pt-BR"/>
+        </w:rPr>
+      </w:pPr>
+      <w:r>
+        <w:rPr>
+          <w:rFonts w:ascii="Consolas" w:eastAsia="Times New Roman" w:hAnsi="Consolas" w:cs="Times New Roman"/>
+          <w:color w:val="F6F6F4"/>
+          <w:sz w:val="21"/>
+          <w:szCs w:val="21"/>
+          <w:lang w:eastAsia="pt-BR"/>
+        </w:rPr>
+        <w:t>            &lt;/</w:t>
+      </w:r>
+      <w:r>
+        <w:rPr>
+          <w:rFonts w:ascii="Consolas" w:eastAsia="Times New Roman" w:hAnsi="Consolas" w:cs="Times New Roman"/>
+          <w:color w:val="F286C4"/>
+          <w:sz w:val="21"/>
+          <w:szCs w:val="21"/>
+          <w:lang w:eastAsia="pt-BR"/>
+        </w:rPr>
+        <w:t>v-menu</w:t>
+      </w:r>
+      <w:r>
+        <w:rPr>
+          <w:rFonts w:ascii="Consolas" w:eastAsia="Times New Roman" w:hAnsi="Consolas" w:cs="Times New Roman"/>
+          <w:color w:val="F6F6F4"/>
+          <w:sz w:val="21"/>
+          <w:szCs w:val="21"/>
+          <w:lang w:eastAsia="pt-BR"/>
+        </w:rPr>
+        <w:t>&gt;</w:t>
+      </w:r>
+    </w:p>
+    <w:p>
+      <w:pPr>
+        <w:pStyle w:val="PargrafodaLista"/>
+        <w:numPr>
+          <w:ilvl w:val="0"/>
+          <w:numId w:val="1"/>
+        </w:numPr>
+        <w:shd w:val="clear" w:color="auto" w:fill="282A36"/>
+        <w:spacing w:after="0" w:line="285" w:lineRule="atLeast"/>
+        <w:jc w:val="left"/>
+        <w:rPr>
+          <w:rFonts w:ascii="Consolas" w:eastAsia="Times New Roman" w:hAnsi="Consolas" w:cs="Times New Roman"/>
+          <w:color w:val="F6F6F4"/>
+          <w:sz w:val="21"/>
+          <w:szCs w:val="21"/>
+          <w:lang w:eastAsia="pt-BR"/>
+        </w:rPr>
+      </w:pPr>
+      <w:r>
+        <w:rPr>
+          <w:rFonts w:ascii="Consolas" w:eastAsia="Times New Roman" w:hAnsi="Consolas" w:cs="Times New Roman"/>
+          <w:color w:val="F6F6F4"/>
+          <w:sz w:val="21"/>
+          <w:szCs w:val="21"/>
+          <w:lang w:eastAsia="pt-BR"/>
+        </w:rPr>
+        <w:t>        &lt;/</w:t>
+      </w:r>
+      <w:r>
+        <w:rPr>
+          <w:rFonts w:ascii="Consolas" w:eastAsia="Times New Roman" w:hAnsi="Consolas" w:cs="Times New Roman"/>
+          <w:color w:val="F286C4"/>
+          <w:sz w:val="21"/>
+          <w:szCs w:val="21"/>
+          <w:lang w:eastAsia="pt-BR"/>
+        </w:rPr>
+        <w:t>v-toolbar-</w:t>
+      </w:r>
+      <w:proofErr w:type="spellStart"/>
+      <w:r>
+        <w:rPr>
+          <w:rFonts w:ascii="Consolas" w:eastAsia="Times New Roman" w:hAnsi="Consolas" w:cs="Times New Roman"/>
+          <w:color w:val="F286C4"/>
+          <w:sz w:val="21"/>
+          <w:szCs w:val="21"/>
+          <w:lang w:eastAsia="pt-BR"/>
+        </w:rPr>
+        <w:t>items</w:t>
+      </w:r>
+      <w:proofErr w:type="spellEnd"/>
+      <w:r>
+        <w:rPr>
+          <w:rFonts w:ascii="Consolas" w:eastAsia="Times New Roman" w:hAnsi="Consolas" w:cs="Times New Roman"/>
+          <w:color w:val="F6F6F4"/>
+          <w:sz w:val="21"/>
+          <w:szCs w:val="21"/>
+          <w:lang w:eastAsia="pt-BR"/>
+        </w:rPr>
+        <w:t>&gt;</w:t>
+      </w:r>
+    </w:p>
+    <w:p>
+      <w:pPr>
+        <w:pStyle w:val="PargrafodaLista"/>
+        <w:numPr>
+          <w:ilvl w:val="0"/>
+          <w:numId w:val="1"/>
+        </w:numPr>
+        <w:shd w:val="clear" w:color="auto" w:fill="282A36"/>
+        <w:spacing w:after="0" w:line="285" w:lineRule="atLeast"/>
+        <w:jc w:val="left"/>
+        <w:rPr>
+          <w:rFonts w:ascii="Consolas" w:eastAsia="Times New Roman" w:hAnsi="Consolas" w:cs="Times New Roman"/>
+          <w:color w:val="F6F6F4"/>
+          <w:sz w:val="21"/>
+          <w:szCs w:val="21"/>
+          <w:lang w:eastAsia="pt-BR"/>
+        </w:rPr>
+      </w:pPr>
+      <w:r>
+        <w:rPr>
+          <w:rFonts w:ascii="Consolas" w:eastAsia="Times New Roman" w:hAnsi="Consolas" w:cs="Times New Roman"/>
+          <w:color w:val="F6F6F4"/>
+          <w:sz w:val="21"/>
+          <w:szCs w:val="21"/>
+          <w:lang w:eastAsia="pt-BR"/>
+        </w:rPr>
+        <w:t>    &lt;/</w:t>
+      </w:r>
+      <w:r>
+        <w:rPr>
+          <w:rFonts w:ascii="Consolas" w:eastAsia="Times New Roman" w:hAnsi="Consolas" w:cs="Times New Roman"/>
+          <w:color w:val="F286C4"/>
+          <w:sz w:val="21"/>
+          <w:szCs w:val="21"/>
+          <w:lang w:eastAsia="pt-BR"/>
+        </w:rPr>
+        <w:t>v-app-bar</w:t>
+      </w:r>
+      <w:r>
+        <w:rPr>
+          <w:rFonts w:ascii="Consolas" w:eastAsia="Times New Roman" w:hAnsi="Consolas" w:cs="Times New Roman"/>
+          <w:color w:val="F6F6F4"/>
+          <w:sz w:val="21"/>
+          <w:szCs w:val="21"/>
+          <w:lang w:eastAsia="pt-BR"/>
+        </w:rPr>
+        <w:t xml:space="preserve"> &gt;</w:t>
+      </w:r>
+    </w:p>
+    <w:p>
+      <w:pPr>
+        <w:pStyle w:val="PargrafodaLista"/>
+        <w:numPr>
+          <w:ilvl w:val="0"/>
+          <w:numId w:val="1"/>
+        </w:numPr>
+        <w:shd w:val="clear" w:color="auto" w:fill="282A36"/>
+        <w:spacing w:after="0" w:line="285" w:lineRule="atLeast"/>
+        <w:jc w:val="left"/>
+        <w:rPr>
+          <w:rFonts w:ascii="Consolas" w:eastAsia="Times New Roman" w:hAnsi="Consolas" w:cs="Times New Roman"/>
+          <w:color w:val="F6F6F4"/>
+          <w:sz w:val="21"/>
+          <w:szCs w:val="21"/>
+          <w:lang w:eastAsia="pt-BR"/>
+        </w:rPr>
+      </w:pPr>
+      <w:r>
+        <w:rPr>
+          <w:rFonts w:ascii="Consolas" w:eastAsia="Times New Roman" w:hAnsi="Consolas" w:cs="Times New Roman"/>
+          <w:color w:val="F6F6F4"/>
+          <w:sz w:val="21"/>
+          <w:szCs w:val="21"/>
+          <w:lang w:eastAsia="pt-BR"/>
+        </w:rPr>
+        <w:t>&lt;/</w:t>
+      </w:r>
+      <w:proofErr w:type="spellStart"/>
+      <w:r>
+        <w:rPr>
+          <w:rFonts w:ascii="Consolas" w:eastAsia="Times New Roman" w:hAnsi="Consolas" w:cs="Times New Roman"/>
+          <w:color w:val="F286C4"/>
+          <w:sz w:val="21"/>
+          <w:szCs w:val="21"/>
+          <w:lang w:eastAsia="pt-BR"/>
+        </w:rPr>
+        <w:t>template</w:t>
+      </w:r>
+      <w:proofErr w:type="spellEnd"/>
+      <w:r>
+        <w:rPr>
+          <w:rFonts w:ascii="Consolas" w:eastAsia="Times New Roman" w:hAnsi="Consolas" w:cs="Times New Roman"/>
+          <w:color w:val="F6F6F4"/>
+          <w:sz w:val="21"/>
+          <w:szCs w:val="21"/>
+          <w:lang w:eastAsia="pt-BR"/>
+        </w:rPr>
+        <w:t>&gt;</w:t>
+      </w:r>
+    </w:p>
+    <w:p>
+      <w:pPr>
+        <w:pStyle w:val="PargrafodaLista"/>
+        <w:numPr>
+          <w:ilvl w:val="0"/>
+          <w:numId w:val="1"/>
+        </w:numPr>
+        <w:shd w:val="clear" w:color="auto" w:fill="282A36"/>
+        <w:spacing w:after="0" w:line="285" w:lineRule="atLeast"/>
+        <w:jc w:val="left"/>
+        <w:rPr>
+          <w:rFonts w:ascii="Consolas" w:eastAsia="Times New Roman" w:hAnsi="Consolas" w:cs="Times New Roman"/>
+          <w:color w:val="F6F6F4"/>
+          <w:sz w:val="21"/>
+          <w:szCs w:val="21"/>
+          <w:lang w:eastAsia="pt-BR"/>
+        </w:rPr>
+      </w:pPr>
+    </w:p>
+    <w:p>
+      <w:pPr>
+        <w:pStyle w:val="PargrafodaLista"/>
+        <w:numPr>
+          <w:ilvl w:val="0"/>
+          <w:numId w:val="1"/>
+        </w:numPr>
+        <w:shd w:val="clear" w:color="auto" w:fill="282A36"/>
+        <w:spacing w:after="0" w:line="285" w:lineRule="atLeast"/>
+        <w:jc w:val="left"/>
+        <w:rPr>
+          <w:rFonts w:ascii="Consolas" w:eastAsia="Times New Roman" w:hAnsi="Consolas" w:cs="Times New Roman"/>
+          <w:color w:val="F6F6F4"/>
+          <w:sz w:val="21"/>
+          <w:szCs w:val="21"/>
+          <w:lang w:eastAsia="pt-BR"/>
+        </w:rPr>
+      </w:pPr>
+      <w:r>
+        <w:rPr>
+          <w:rFonts w:ascii="Consolas" w:eastAsia="Times New Roman" w:hAnsi="Consolas" w:cs="Times New Roman"/>
+          <w:color w:val="F6F6F4"/>
+          <w:sz w:val="21"/>
+          <w:szCs w:val="21"/>
+          <w:lang w:eastAsia="pt-BR"/>
+        </w:rPr>
+        <w:t>&lt;</w:t>
+      </w:r>
+      <w:r>
+        <w:rPr>
+          <w:rFonts w:ascii="Consolas" w:eastAsia="Times New Roman" w:hAnsi="Consolas" w:cs="Times New Roman"/>
+          <w:color w:val="F286C4"/>
+          <w:sz w:val="21"/>
+          <w:szCs w:val="21"/>
+          <w:lang w:eastAsia="pt-BR"/>
+        </w:rPr>
+        <w:t>script</w:t>
+      </w:r>
+      <w:r>
+        <w:rPr>
+          <w:rFonts w:ascii="Consolas" w:eastAsia="Times New Roman" w:hAnsi="Consolas" w:cs="Times New Roman"/>
+          <w:color w:val="F6F6F4"/>
+          <w:sz w:val="21"/>
+          <w:szCs w:val="21"/>
+          <w:lang w:eastAsia="pt-BR"/>
+        </w:rPr>
+        <w:t>&gt;</w:t>
+      </w:r>
+    </w:p>
+    <w:p>
+      <w:pPr>
+        <w:pStyle w:val="PargrafodaLista"/>
+        <w:numPr>
+          <w:ilvl w:val="0"/>
+          <w:numId w:val="1"/>
+        </w:numPr>
+        <w:shd w:val="clear" w:color="auto" w:fill="282A36"/>
+        <w:spacing w:after="0" w:line="285" w:lineRule="atLeast"/>
+        <w:jc w:val="left"/>
+        <w:rPr>
+          <w:rFonts w:ascii="Consolas" w:eastAsia="Times New Roman" w:hAnsi="Consolas" w:cs="Times New Roman"/>
+          <w:color w:val="F6F6F4"/>
+          <w:sz w:val="21"/>
+          <w:szCs w:val="21"/>
+          <w:lang w:eastAsia="pt-BR"/>
+        </w:rPr>
+      </w:pPr>
+      <w:r>
+        <w:rPr>
+          <w:rFonts w:ascii="Consolas" w:eastAsia="Times New Roman" w:hAnsi="Consolas" w:cs="Times New Roman"/>
+          <w:color w:val="F6F6F4"/>
+          <w:sz w:val="21"/>
+          <w:szCs w:val="21"/>
+          <w:lang w:eastAsia="pt-BR"/>
+        </w:rPr>
+        <w:t xml:space="preserve">    </w:t>
+      </w:r>
+      <w:proofErr w:type="spellStart"/>
+      <w:r>
+        <w:rPr>
+          <w:rFonts w:ascii="Consolas" w:eastAsia="Times New Roman" w:hAnsi="Consolas" w:cs="Times New Roman"/>
+          <w:color w:val="F286C4"/>
+          <w:sz w:val="21"/>
+          <w:szCs w:val="21"/>
+          <w:lang w:eastAsia="pt-BR"/>
+        </w:rPr>
+        <w:t>export</w:t>
+      </w:r>
+      <w:proofErr w:type="spellEnd"/>
+      <w:r>
+        <w:rPr>
+          <w:rFonts w:ascii="Consolas" w:eastAsia="Times New Roman" w:hAnsi="Consolas" w:cs="Times New Roman"/>
+          <w:color w:val="F6F6F4"/>
+          <w:sz w:val="21"/>
+          <w:szCs w:val="21"/>
+          <w:lang w:eastAsia="pt-BR"/>
+        </w:rPr>
+        <w:t xml:space="preserve"> </w:t>
+      </w:r>
+      <w:proofErr w:type="gramStart"/>
+      <w:r>
+        <w:rPr>
+          <w:rFonts w:ascii="Consolas" w:eastAsia="Times New Roman" w:hAnsi="Consolas" w:cs="Times New Roman"/>
+          <w:color w:val="F286C4"/>
+          <w:sz w:val="21"/>
+          <w:szCs w:val="21"/>
+          <w:lang w:eastAsia="pt-BR"/>
+        </w:rPr>
+        <w:t>default</w:t>
+      </w:r>
+      <w:r>
+        <w:rPr>
+          <w:rFonts w:ascii="Consolas" w:eastAsia="Times New Roman" w:hAnsi="Consolas" w:cs="Times New Roman"/>
+          <w:color w:val="F6F6F4"/>
+          <w:sz w:val="21"/>
+          <w:szCs w:val="21"/>
+          <w:lang w:eastAsia="pt-BR"/>
+        </w:rPr>
+        <w:t>{</w:t>
+      </w:r>
+      <w:proofErr w:type="gramEnd"/>
+    </w:p>
+    <w:p>
+      <w:pPr>
+        <w:pStyle w:val="PargrafodaLista"/>
+        <w:numPr>
+          <w:ilvl w:val="0"/>
+          <w:numId w:val="1"/>
+        </w:numPr>
+        <w:shd w:val="clear" w:color="auto" w:fill="282A36"/>
+        <w:spacing w:after="0" w:line="285" w:lineRule="atLeast"/>
+        <w:jc w:val="left"/>
+        <w:rPr>
+          <w:rFonts w:ascii="Consolas" w:eastAsia="Times New Roman" w:hAnsi="Consolas" w:cs="Times New Roman"/>
+          <w:color w:val="F6F6F4"/>
+          <w:sz w:val="21"/>
+          <w:szCs w:val="21"/>
+          <w:lang w:eastAsia="pt-BR"/>
+        </w:rPr>
+      </w:pPr>
+      <w:r>
+        <w:rPr>
+          <w:rFonts w:ascii="Consolas" w:eastAsia="Times New Roman" w:hAnsi="Consolas" w:cs="Times New Roman"/>
+          <w:color w:val="F6F6F4"/>
+          <w:sz w:val="21"/>
+          <w:szCs w:val="21"/>
+          <w:lang w:eastAsia="pt-BR"/>
+        </w:rPr>
+        <w:t xml:space="preserve">        </w:t>
+      </w:r>
+    </w:p>
+    <w:p>
+      <w:pPr>
+        <w:pStyle w:val="PargrafodaLista"/>
+        <w:numPr>
+          <w:ilvl w:val="0"/>
+          <w:numId w:val="1"/>
+        </w:numPr>
+        <w:shd w:val="clear" w:color="auto" w:fill="282A36"/>
+        <w:spacing w:after="0" w:line="285" w:lineRule="atLeast"/>
+        <w:jc w:val="left"/>
+        <w:rPr>
+          <w:rFonts w:ascii="Consolas" w:eastAsia="Times New Roman" w:hAnsi="Consolas" w:cs="Times New Roman"/>
+          <w:color w:val="F6F6F4"/>
+          <w:sz w:val="21"/>
+          <w:szCs w:val="21"/>
+          <w:lang w:eastAsia="pt-BR"/>
+        </w:rPr>
+      </w:pPr>
+      <w:r>
+        <w:rPr>
+          <w:rFonts w:ascii="Consolas" w:eastAsia="Times New Roman" w:hAnsi="Consolas" w:cs="Times New Roman"/>
+          <w:color w:val="F6F6F4"/>
+          <w:sz w:val="21"/>
+          <w:szCs w:val="21"/>
+          <w:lang w:eastAsia="pt-BR"/>
+        </w:rPr>
+        <w:t>    }</w:t>
+      </w:r>
+    </w:p>
+    <w:p>
+      <w:pPr>
+        <w:pStyle w:val="PargrafodaLista"/>
+        <w:numPr>
+          <w:ilvl w:val="0"/>
+          <w:numId w:val="1"/>
+        </w:numPr>
+        <w:shd w:val="clear" w:color="auto" w:fill="282A36"/>
+        <w:spacing w:after="0" w:line="285" w:lineRule="atLeast"/>
+        <w:jc w:val="left"/>
+        <w:rPr>
+          <w:rFonts w:ascii="Consolas" w:eastAsia="Times New Roman" w:hAnsi="Consolas" w:cs="Times New Roman"/>
+          <w:color w:val="F6F6F4"/>
+          <w:sz w:val="21"/>
+          <w:szCs w:val="21"/>
+          <w:lang w:eastAsia="pt-BR"/>
+        </w:rPr>
+      </w:pPr>
+      <w:r>
+        <w:rPr>
+          <w:rFonts w:ascii="Consolas" w:eastAsia="Times New Roman" w:hAnsi="Consolas" w:cs="Times New Roman"/>
+          <w:color w:val="F6F6F4"/>
+          <w:sz w:val="21"/>
+          <w:szCs w:val="21"/>
+          <w:lang w:eastAsia="pt-BR"/>
+        </w:rPr>
+        <w:t>&lt;/</w:t>
+      </w:r>
+      <w:r>
+        <w:rPr>
+          <w:rFonts w:ascii="Consolas" w:eastAsia="Times New Roman" w:hAnsi="Consolas" w:cs="Times New Roman"/>
+          <w:color w:val="F286C4"/>
+          <w:sz w:val="21"/>
+          <w:szCs w:val="21"/>
+          <w:lang w:eastAsia="pt-BR"/>
+        </w:rPr>
+        <w:t>script</w:t>
+      </w:r>
+      <w:r>
+        <w:rPr>
+          <w:rFonts w:ascii="Consolas" w:eastAsia="Times New Roman" w:hAnsi="Consolas" w:cs="Times New Roman"/>
+          <w:color w:val="F6F6F4"/>
+          <w:sz w:val="21"/>
+          <w:szCs w:val="21"/>
+          <w:lang w:eastAsia="pt-BR"/>
+        </w:rPr>
+        <w:t>&gt;</w:t>
+      </w:r>
+    </w:p>
+    <w:p>
+      <w:pPr>
+        <w:pStyle w:val="PargrafodaLista"/>
+        <w:numPr>
+          <w:ilvl w:val="0"/>
+          <w:numId w:val="1"/>
+        </w:numPr>
+        <w:shd w:val="clear" w:color="auto" w:fill="282A36"/>
+        <w:spacing w:after="0" w:line="285" w:lineRule="atLeast"/>
+        <w:jc w:val="left"/>
+        <w:rPr>
+          <w:rFonts w:ascii="Consolas" w:eastAsia="Times New Roman" w:hAnsi="Consolas" w:cs="Times New Roman"/>
+          <w:color w:val="F6F6F4"/>
+          <w:sz w:val="21"/>
+          <w:szCs w:val="21"/>
+          <w:lang w:eastAsia="pt-BR"/>
+        </w:rPr>
+      </w:pPr>
+    </w:p>
+    <w:p>
+      <w:pPr>
+        <w:pStyle w:val="PargrafodaLista"/>
+        <w:numPr>
+          <w:ilvl w:val="0"/>
+          <w:numId w:val="1"/>
+        </w:numPr>
+        <w:shd w:val="clear" w:color="auto" w:fill="282A36"/>
+        <w:spacing w:after="0" w:line="285" w:lineRule="atLeast"/>
+        <w:jc w:val="left"/>
+        <w:rPr>
+          <w:rFonts w:ascii="Consolas" w:eastAsia="Times New Roman" w:hAnsi="Consolas" w:cs="Times New Roman"/>
+          <w:color w:val="F6F6F4"/>
+          <w:sz w:val="21"/>
+          <w:szCs w:val="21"/>
+          <w:lang w:eastAsia="pt-BR"/>
+        </w:rPr>
+      </w:pPr>
+      <w:r>
+        <w:rPr>
+          <w:rFonts w:ascii="Consolas" w:eastAsia="Times New Roman" w:hAnsi="Consolas" w:cs="Times New Roman"/>
+          <w:color w:val="F6F6F4"/>
+          <w:sz w:val="21"/>
+          <w:szCs w:val="21"/>
+          <w:lang w:eastAsia="pt-BR"/>
+        </w:rPr>
+        <w:t>&lt;</w:t>
+      </w:r>
+      <w:proofErr w:type="spellStart"/>
+      <w:r>
+        <w:rPr>
+          <w:rFonts w:ascii="Consolas" w:eastAsia="Times New Roman" w:hAnsi="Consolas" w:cs="Times New Roman"/>
+          <w:color w:val="F286C4"/>
+          <w:sz w:val="21"/>
+          <w:szCs w:val="21"/>
+          <w:lang w:eastAsia="pt-BR"/>
+        </w:rPr>
+        <w:t>style</w:t>
+      </w:r>
+      <w:proofErr w:type="spellEnd"/>
+      <w:r>
+        <w:rPr>
+          <w:rFonts w:ascii="Consolas" w:eastAsia="Times New Roman" w:hAnsi="Consolas" w:cs="Times New Roman"/>
+          <w:color w:val="F6F6F4"/>
+          <w:sz w:val="21"/>
+          <w:szCs w:val="21"/>
+          <w:lang w:eastAsia="pt-BR"/>
+        </w:rPr>
+        <w:t>&gt;</w:t>
+      </w:r>
+    </w:p>
+    <w:p>
+      <w:pPr>
+        <w:pStyle w:val="PargrafodaLista"/>
+        <w:numPr>
+          <w:ilvl w:val="0"/>
+          <w:numId w:val="1"/>
+        </w:numPr>
+        <w:shd w:val="clear" w:color="auto" w:fill="282A36"/>
+        <w:spacing w:after="0" w:line="285" w:lineRule="atLeast"/>
+        <w:jc w:val="left"/>
+        <w:rPr>
+          <w:rFonts w:ascii="Consolas" w:eastAsia="Times New Roman" w:hAnsi="Consolas" w:cs="Times New Roman"/>
+          <w:color w:val="F6F6F4"/>
+          <w:sz w:val="21"/>
+          <w:szCs w:val="21"/>
+          <w:lang w:eastAsia="pt-BR"/>
+        </w:rPr>
+      </w:pPr>
+    </w:p>
+    <w:p>
+      <w:pPr>
+        <w:pStyle w:val="PargrafodaLista"/>
+        <w:numPr>
+          <w:ilvl w:val="0"/>
+          <w:numId w:val="1"/>
+        </w:numPr>
+        <w:shd w:val="clear" w:color="auto" w:fill="282A36"/>
+        <w:spacing w:after="0" w:line="285" w:lineRule="atLeast"/>
+        <w:jc w:val="left"/>
+        <w:rPr>
+          <w:rFonts w:ascii="Consolas" w:eastAsia="Times New Roman" w:hAnsi="Consolas" w:cs="Times New Roman"/>
+          <w:color w:val="F6F6F4"/>
+          <w:sz w:val="21"/>
+          <w:szCs w:val="21"/>
+          <w:lang w:eastAsia="pt-BR"/>
+        </w:rPr>
+      </w:pPr>
+      <w:r>
+        <w:rPr>
+          <w:rFonts w:ascii="Consolas" w:eastAsia="Times New Roman" w:hAnsi="Consolas" w:cs="Times New Roman"/>
+          <w:color w:val="F6F6F4"/>
+          <w:sz w:val="21"/>
+          <w:szCs w:val="21"/>
+          <w:lang w:eastAsia="pt-BR"/>
+        </w:rPr>
+        <w:t>&lt;/</w:t>
+      </w:r>
+      <w:proofErr w:type="spellStart"/>
+      <w:r>
+        <w:rPr>
+          <w:rFonts w:ascii="Consolas" w:eastAsia="Times New Roman" w:hAnsi="Consolas" w:cs="Times New Roman"/>
+          <w:color w:val="F286C4"/>
+          <w:sz w:val="21"/>
+          <w:szCs w:val="21"/>
+          <w:lang w:eastAsia="pt-BR"/>
+        </w:rPr>
+        <w:t>style</w:t>
+      </w:r>
+      <w:proofErr w:type="spellEnd"/>
+      <w:r>
+        <w:rPr>
+          <w:rFonts w:ascii="Consolas" w:eastAsia="Times New Roman" w:hAnsi="Consolas" w:cs="Times New Roman"/>
+          <w:color w:val="F6F6F4"/>
+          <w:sz w:val="21"/>
+          <w:szCs w:val="21"/>
+          <w:lang w:eastAsia="pt-BR"/>
+        </w:rPr>
+        <w:t>&gt;</w:t>
+      </w:r>
+    </w:p>
+    <w:p>
+      <w:pPr>
+        <w:pStyle w:val="PargrafodaLista"/>
+        <w:numPr>
+          <w:ilvl w:val="0"/>
+          <w:numId w:val="1"/>
+        </w:numPr>
+        <w:ind w:firstLine="0"/>
+        <w:rPr>
+          <w:rFonts w:ascii="Consolas" w:hAnsi="Consolas"/>
+        </w:rPr>
+      </w:pPr>
+    </w:p>
+    <w:p>
+      <w:pPr>
+        <w:pStyle w:val="PargrafodaLista"/>
+        <w:numPr>
+          <w:ilvl w:val="0"/>
+          <w:numId w:val="1"/>
+        </w:numPr>
+        <w:ind w:firstLine="0"/>
+        <w:rPr>
+          <w:rFonts w:ascii="Consolas" w:hAnsi="Consolas"/>
+        </w:rPr>
+      </w:pPr>
+      <w:r>
+        <w:rPr>
+          <w:rFonts w:ascii="Consolas" w:hAnsi="Consolas"/>
+        </w:rPr>
+        <w:t xml:space="preserve">Aula 308 – Criando o componente </w:t>
+      </w:r>
+      <w:proofErr w:type="gramStart"/>
+      <w:r>
+        <w:rPr>
+          <w:rFonts w:ascii="Consolas" w:hAnsi="Consolas"/>
+        </w:rPr>
+        <w:t>Ações(</w:t>
+      </w:r>
+      <w:proofErr w:type="gramEnd"/>
+      <w:r>
+        <w:rPr>
+          <w:rFonts w:ascii="Consolas" w:hAnsi="Consolas"/>
+        </w:rPr>
+        <w:t>Stocks)</w:t>
+      </w:r>
+    </w:p>
+    <w:p>
+      <w:pPr>
+        <w:pStyle w:val="PargrafodaLista"/>
+        <w:numPr>
+          <w:ilvl w:val="0"/>
+          <w:numId w:val="1"/>
+        </w:numPr>
+        <w:ind w:firstLine="0"/>
+        <w:rPr>
+          <w:rFonts w:ascii="Consolas" w:hAnsi="Consolas"/>
+        </w:rPr>
+      </w:pPr>
+    </w:p>
+    <w:p>
+      <w:pPr>
+        <w:pStyle w:val="PargrafodaLista"/>
+        <w:numPr>
+          <w:ilvl w:val="0"/>
+          <w:numId w:val="1"/>
+        </w:numPr>
+        <w:ind w:firstLine="0"/>
         <w:rPr>
           <w:rFonts w:ascii="Consolas" w:hAnsi="Consolas"/>
         </w:rPr>

</xml_diff>

<commit_message>
Adicionado ao componente Cp-Stock uma props e interpolado no template as variaveis dessa props, criando ainda um metodo que ira executar uma ordem de compra, utilizado bynd na propriedade disabled para habilitar ou não o botão de acordo com os valores do input pois foi realizado um v-model no input com a variavel quantity
</commit_message>
<xml_diff>
--- a/PROJETO-STOCK-TRADER.docx
+++ b/PROJETO-STOCK-TRADER.docx
@@ -831,19 +831,7 @@
         <w:rPr>
           <w:rFonts w:ascii="Consolas" w:hAnsi="Consolas"/>
         </w:rPr>
-        <w:t xml:space="preserve">Portfolio vai mostrar as </w:t>
-      </w:r>
-      <w:r>
-        <w:rPr>
-          <w:rFonts w:ascii="Consolas" w:hAnsi="Consolas"/>
-        </w:rPr>
-        <w:t xml:space="preserve">ações </w:t>
-      </w:r>
-      <w:r>
-        <w:rPr>
-          <w:rFonts w:ascii="Consolas" w:hAnsi="Consolas"/>
-        </w:rPr>
-        <w:t>compradas pelo usuário.</w:t>
+        <w:t>Portfolio vai mostrar as ações compradas pelo usuário.</w:t>
       </w:r>
     </w:p>
     <w:p>
@@ -1645,6 +1633,7 @@
         <w:rPr>
           <w:rFonts w:ascii="Consolas" w:hAnsi="Consolas"/>
         </w:rPr>
+        <w:lastRenderedPageBreak/>
         <w:t xml:space="preserve">Exportamos a nova instância de </w:t>
       </w:r>
       <w:proofErr w:type="spellStart"/>
@@ -2543,35 +2532,7 @@
             <w:rStyle w:val="Hyperlink"/>
             <w:rFonts w:ascii="Consolas" w:hAnsi="Consolas"/>
           </w:rPr>
-          <w:t>http://vue</w:t>
-        </w:r>
-        <w:r>
-          <w:rPr>
-            <w:rStyle w:val="Hyperlink"/>
-            <w:rFonts w:ascii="Consolas" w:hAnsi="Consolas"/>
-          </w:rPr>
-          <w:t>t</w:t>
-        </w:r>
-        <w:r>
-          <w:rPr>
-            <w:rStyle w:val="Hyperlink"/>
-            <w:rFonts w:ascii="Consolas" w:hAnsi="Consolas"/>
-          </w:rPr>
-          <w:t>i</w:t>
-        </w:r>
-        <w:r>
-          <w:rPr>
-            <w:rStyle w:val="Hyperlink"/>
-            <w:rFonts w:ascii="Consolas" w:hAnsi="Consolas"/>
-          </w:rPr>
-          <w:t>f</w:t>
-        </w:r>
-        <w:r>
-          <w:rPr>
-            <w:rStyle w:val="Hyperlink"/>
-            <w:rFonts w:ascii="Consolas" w:hAnsi="Consolas"/>
-          </w:rPr>
-          <w:t>yjs.com</w:t>
+          <w:t>http://vuetifyjs.com</w:t>
         </w:r>
       </w:hyperlink>
     </w:p>
@@ -4323,6 +4284,7 @@
           <w:szCs w:val="21"/>
           <w:lang w:eastAsia="pt-BR"/>
         </w:rPr>
+        <w:lastRenderedPageBreak/>
         <w:t>export</w:t>
       </w:r>
       <w:proofErr w:type="spellEnd"/>
@@ -4963,7 +4925,21 @@
         <w:rPr>
           <w:rFonts w:ascii="Consolas" w:hAnsi="Consolas"/>
         </w:rPr>
-        <w:t>Vamos inserir um titulo com &lt;v-toolbar-</w:t>
+        <w:t xml:space="preserve">Vamos inserir um </w:t>
+      </w:r>
+      <w:proofErr w:type="spellStart"/>
+      <w:r>
+        <w:rPr>
+          <w:rFonts w:ascii="Consolas" w:hAnsi="Consolas"/>
+        </w:rPr>
+        <w:t>titulo</w:t>
+      </w:r>
+      <w:proofErr w:type="spellEnd"/>
+      <w:r>
+        <w:rPr>
+          <w:rFonts w:ascii="Consolas" w:hAnsi="Consolas"/>
+        </w:rPr>
+        <w:t xml:space="preserve"> com &lt;v-toolbar-</w:t>
       </w:r>
       <w:proofErr w:type="spellStart"/>
       <w:r>
@@ -6836,6 +6812,7 @@
           <w:szCs w:val="21"/>
           <w:lang w:eastAsia="pt-BR"/>
         </w:rPr>
+        <w:lastRenderedPageBreak/>
         <w:t>        &lt;</w:t>
       </w:r>
       <w:r>
@@ -9255,32 +9232,26 @@
         <w:rPr>
           <w:rFonts w:ascii="Consolas" w:hAnsi="Consolas"/>
         </w:rPr>
-        <w:t xml:space="preserve"> será responsável </w:t>
-      </w:r>
+        <w:t xml:space="preserve"> será responsável pelo título do componente e iremos criar outro v-card responsável pelo corpo do componente.</w:t>
+      </w:r>
+    </w:p>
+    <w:p>
+      <w:pPr>
+        <w:pStyle w:val="PargrafodaLista"/>
+        <w:numPr>
+          <w:ilvl w:val="0"/>
+          <w:numId w:val="1"/>
+        </w:numPr>
+        <w:ind w:firstLine="0"/>
+        <w:rPr>
+          <w:rFonts w:ascii="Consolas" w:hAnsi="Consolas"/>
+        </w:rPr>
+      </w:pPr>
       <w:r>
         <w:rPr>
           <w:rFonts w:ascii="Consolas" w:hAnsi="Consolas"/>
         </w:rPr>
         <w:lastRenderedPageBreak/>
-        <w:t>pelo título do componente e iremos criar outro v-card responsável pelo corpo do componente.</w:t>
-      </w:r>
-    </w:p>
-    <w:p>
-      <w:pPr>
-        <w:pStyle w:val="PargrafodaLista"/>
-        <w:numPr>
-          <w:ilvl w:val="0"/>
-          <w:numId w:val="1"/>
-        </w:numPr>
-        <w:ind w:firstLine="0"/>
-        <w:rPr>
-          <w:rFonts w:ascii="Consolas" w:hAnsi="Consolas"/>
-        </w:rPr>
-      </w:pPr>
-      <w:r>
-        <w:rPr>
-          <w:rFonts w:ascii="Consolas" w:hAnsi="Consolas"/>
-        </w:rPr>
         <w:t>No</w:t>
       </w:r>
       <w:r>
@@ -11627,26 +11598,26 @@
         <w:rPr>
           <w:rFonts w:ascii="Consolas" w:hAnsi="Consolas"/>
         </w:rPr>
+        <w:t>Vamos definir alguns dados para serem carregados.</w:t>
+      </w:r>
+    </w:p>
+    <w:p>
+      <w:pPr>
+        <w:pStyle w:val="PargrafodaLista"/>
+        <w:numPr>
+          <w:ilvl w:val="0"/>
+          <w:numId w:val="1"/>
+        </w:numPr>
+        <w:ind w:firstLine="0"/>
+        <w:rPr>
+          <w:rFonts w:ascii="Consolas" w:hAnsi="Consolas"/>
+        </w:rPr>
+      </w:pPr>
+      <w:r>
+        <w:rPr>
+          <w:rFonts w:ascii="Consolas" w:hAnsi="Consolas"/>
+        </w:rPr>
         <w:lastRenderedPageBreak/>
-        <w:t>Vamos definir alguns dados para serem carregados.</w:t>
-      </w:r>
-    </w:p>
-    <w:p>
-      <w:pPr>
-        <w:pStyle w:val="PargrafodaLista"/>
-        <w:numPr>
-          <w:ilvl w:val="0"/>
-          <w:numId w:val="1"/>
-        </w:numPr>
-        <w:ind w:firstLine="0"/>
-        <w:rPr>
-          <w:rFonts w:ascii="Consolas" w:hAnsi="Consolas"/>
-        </w:rPr>
-      </w:pPr>
-      <w:r>
-        <w:rPr>
-          <w:rFonts w:ascii="Consolas" w:hAnsi="Consolas"/>
-        </w:rPr>
         <w:t xml:space="preserve">No </w:t>
       </w:r>
       <w:proofErr w:type="spellStart"/>
@@ -13809,6 +13780,42 @@
     <w:p>
       <w:pPr>
         <w:pStyle w:val="PargrafodaLista"/>
+        <w:ind w:left="1060" w:firstLine="0"/>
+        <w:rPr>
+          <w:rFonts w:ascii="Consolas" w:hAnsi="Consolas"/>
+        </w:rPr>
+      </w:pPr>
+    </w:p>
+    <w:p>
+      <w:pPr>
+        <w:pStyle w:val="PargrafodaLista"/>
+        <w:ind w:left="1060" w:firstLine="0"/>
+        <w:rPr>
+          <w:rFonts w:ascii="Consolas" w:hAnsi="Consolas"/>
+          <w:b/>
+          <w:bCs/>
+        </w:rPr>
+      </w:pPr>
+      <w:r>
+        <w:rPr>
+          <w:rFonts w:ascii="Consolas" w:hAnsi="Consolas"/>
+          <w:b/>
+          <w:bCs/>
+        </w:rPr>
+        <w:t>Aula 309</w:t>
+      </w:r>
+      <w:r>
+        <w:rPr>
+          <w:rFonts w:ascii="Consolas" w:hAnsi="Consolas"/>
+          <w:b/>
+          <w:bCs/>
+        </w:rPr>
+        <w:t xml:space="preserve"> – Adicionando o Botão Comprar</w:t>
+      </w:r>
+    </w:p>
+    <w:p>
+      <w:pPr>
+        <w:pStyle w:val="PargrafodaLista"/>
         <w:numPr>
           <w:ilvl w:val="0"/>
           <w:numId w:val="1"/>
@@ -13818,6 +13825,70 @@
           <w:rFonts w:ascii="Consolas" w:hAnsi="Consolas"/>
         </w:rPr>
       </w:pPr>
+      <w:r>
+        <w:rPr>
+          <w:rFonts w:ascii="Consolas" w:hAnsi="Consolas"/>
+        </w:rPr>
+        <w:t xml:space="preserve">No componente </w:t>
+      </w:r>
+      <w:proofErr w:type="spellStart"/>
+      <w:r>
+        <w:rPr>
+          <w:rFonts w:ascii="Consolas" w:hAnsi="Consolas"/>
+        </w:rPr>
+        <w:t>Cp</w:t>
+      </w:r>
+      <w:proofErr w:type="spellEnd"/>
+      <w:r>
+        <w:rPr>
+          <w:rFonts w:ascii="Consolas" w:hAnsi="Consolas"/>
+        </w:rPr>
+        <w:t xml:space="preserve">-Stock nós iremos criar uma </w:t>
+      </w:r>
+      <w:proofErr w:type="spellStart"/>
+      <w:r>
+        <w:rPr>
+          <w:rFonts w:ascii="Consolas" w:hAnsi="Consolas"/>
+        </w:rPr>
+        <w:t>props</w:t>
+      </w:r>
+      <w:proofErr w:type="spellEnd"/>
+      <w:r>
+        <w:rPr>
+          <w:rFonts w:ascii="Consolas" w:hAnsi="Consolas"/>
+        </w:rPr>
+        <w:t xml:space="preserve">: chamada stock. Dentro do </w:t>
+      </w:r>
+      <w:proofErr w:type="spellStart"/>
+      <w:r>
+        <w:rPr>
+          <w:rFonts w:ascii="Consolas" w:hAnsi="Consolas"/>
+        </w:rPr>
+        <w:t>template</w:t>
+      </w:r>
+      <w:proofErr w:type="spellEnd"/>
+      <w:r>
+        <w:rPr>
+          <w:rFonts w:ascii="Consolas" w:hAnsi="Consolas"/>
+        </w:rPr>
+        <w:t xml:space="preserve"> iremos interpolar o atributo stock.name e o preço </w:t>
+      </w:r>
+      <w:proofErr w:type="spellStart"/>
+      <w:proofErr w:type="gramStart"/>
+      <w:r>
+        <w:rPr>
+          <w:rFonts w:ascii="Consolas" w:hAnsi="Consolas"/>
+        </w:rPr>
+        <w:t>sock.price</w:t>
+      </w:r>
+      <w:proofErr w:type="spellEnd"/>
+      <w:proofErr w:type="gramEnd"/>
+      <w:r>
+        <w:rPr>
+          <w:rFonts w:ascii="Consolas" w:hAnsi="Consolas"/>
+        </w:rPr>
+        <w:t>.</w:t>
+      </w:r>
     </w:p>
     <w:p>
       <w:pPr>
@@ -13831,6 +13902,56 @@
           <w:rFonts w:ascii="Consolas" w:hAnsi="Consolas"/>
         </w:rPr>
       </w:pPr>
+      <w:r>
+        <w:rPr>
+          <w:rFonts w:ascii="Consolas" w:hAnsi="Consolas"/>
+        </w:rPr>
+        <w:t xml:space="preserve">Vamos ainda criar uma variável chamada </w:t>
+      </w:r>
+      <w:proofErr w:type="spellStart"/>
+      <w:r>
+        <w:rPr>
+          <w:rFonts w:ascii="Consolas" w:hAnsi="Consolas"/>
+        </w:rPr>
+        <w:t>quantity</w:t>
+      </w:r>
+      <w:proofErr w:type="spellEnd"/>
+      <w:r>
+        <w:rPr>
+          <w:rFonts w:ascii="Consolas" w:hAnsi="Consolas"/>
+        </w:rPr>
+        <w:t xml:space="preserve"> e atribuir essa variável em um v-</w:t>
+      </w:r>
+      <w:proofErr w:type="spellStart"/>
+      <w:proofErr w:type="gramStart"/>
+      <w:r>
+        <w:rPr>
+          <w:rFonts w:ascii="Consolas" w:hAnsi="Consolas"/>
+        </w:rPr>
+        <w:t>model.number</w:t>
+      </w:r>
+      <w:proofErr w:type="spellEnd"/>
+      <w:proofErr w:type="gramEnd"/>
+      <w:r>
+        <w:rPr>
+          <w:rFonts w:ascii="Consolas" w:hAnsi="Consolas"/>
+        </w:rPr>
+        <w:t xml:space="preserve"> dentro do campo input do </w:t>
+      </w:r>
+      <w:proofErr w:type="spellStart"/>
+      <w:r>
+        <w:rPr>
+          <w:rFonts w:ascii="Consolas" w:hAnsi="Consolas"/>
+        </w:rPr>
+        <w:t>template</w:t>
+      </w:r>
+      <w:proofErr w:type="spellEnd"/>
+      <w:r>
+        <w:rPr>
+          <w:rFonts w:ascii="Consolas" w:hAnsi="Consolas"/>
+        </w:rPr>
+        <w:t>.</w:t>
+      </w:r>
     </w:p>
     <w:p>
       <w:pPr>
@@ -13844,6 +13965,3947 @@
           <w:rFonts w:ascii="Consolas" w:hAnsi="Consolas"/>
         </w:rPr>
       </w:pPr>
+      <w:r>
+        <w:rPr>
+          <w:rFonts w:ascii="Consolas" w:hAnsi="Consolas"/>
+        </w:rPr>
+        <w:t xml:space="preserve">Vamos definir um método chamado </w:t>
+      </w:r>
+      <w:proofErr w:type="spellStart"/>
+      <w:r>
+        <w:rPr>
+          <w:rFonts w:ascii="Consolas" w:hAnsi="Consolas"/>
+        </w:rPr>
+        <w:t>byStock</w:t>
+      </w:r>
+      <w:proofErr w:type="spellEnd"/>
+      <w:r>
+        <w:rPr>
+          <w:rFonts w:ascii="Consolas" w:hAnsi="Consolas"/>
+        </w:rPr>
+        <w:t xml:space="preserve"> e vamos associar ao vento click do botão.</w:t>
+      </w:r>
+    </w:p>
+    <w:p>
+      <w:pPr>
+        <w:pStyle w:val="PargrafodaLista"/>
+        <w:numPr>
+          <w:ilvl w:val="0"/>
+          <w:numId w:val="1"/>
+        </w:numPr>
+        <w:ind w:firstLine="0"/>
+        <w:rPr>
+          <w:rFonts w:ascii="Consolas" w:hAnsi="Consolas"/>
+        </w:rPr>
+      </w:pPr>
+      <w:r>
+        <w:rPr>
+          <w:rFonts w:ascii="Consolas" w:hAnsi="Consolas"/>
+        </w:rPr>
+        <w:t xml:space="preserve">O método terá </w:t>
+      </w:r>
+      <w:proofErr w:type="gramStart"/>
+      <w:r>
+        <w:rPr>
+          <w:rFonts w:ascii="Consolas" w:hAnsi="Consolas"/>
+        </w:rPr>
+        <w:t>um variável chamada</w:t>
+      </w:r>
+      <w:proofErr w:type="gramEnd"/>
+      <w:r>
+        <w:rPr>
+          <w:rFonts w:ascii="Consolas" w:hAnsi="Consolas"/>
+        </w:rPr>
+        <w:t xml:space="preserve"> </w:t>
+      </w:r>
+      <w:proofErr w:type="spellStart"/>
+      <w:r>
+        <w:rPr>
+          <w:rFonts w:ascii="Consolas" w:hAnsi="Consolas"/>
+        </w:rPr>
+        <w:t>order</w:t>
+      </w:r>
+      <w:proofErr w:type="spellEnd"/>
+      <w:r>
+        <w:rPr>
+          <w:rFonts w:ascii="Consolas" w:hAnsi="Consolas"/>
+        </w:rPr>
+        <w:t xml:space="preserve"> que será um objeto que </w:t>
+      </w:r>
+      <w:r>
+        <w:rPr>
+          <w:rFonts w:ascii="Consolas" w:hAnsi="Consolas"/>
+        </w:rPr>
+        <w:t xml:space="preserve">terá os atributos </w:t>
+      </w:r>
+      <w:proofErr w:type="spellStart"/>
+      <w:r>
+        <w:rPr>
+          <w:rFonts w:ascii="Consolas" w:hAnsi="Consolas"/>
+        </w:rPr>
+        <w:t>stockId</w:t>
+      </w:r>
+      <w:proofErr w:type="spellEnd"/>
+      <w:r>
+        <w:rPr>
+          <w:rFonts w:ascii="Consolas" w:hAnsi="Consolas"/>
+        </w:rPr>
+        <w:t xml:space="preserve">, </w:t>
+      </w:r>
+      <w:proofErr w:type="spellStart"/>
+      <w:r>
+        <w:rPr>
+          <w:rFonts w:ascii="Consolas" w:hAnsi="Consolas"/>
+        </w:rPr>
+        <w:t>stockPrice</w:t>
+      </w:r>
+      <w:proofErr w:type="spellEnd"/>
+      <w:r>
+        <w:rPr>
+          <w:rFonts w:ascii="Consolas" w:hAnsi="Consolas"/>
+        </w:rPr>
+        <w:t xml:space="preserve"> e </w:t>
+      </w:r>
+      <w:proofErr w:type="spellStart"/>
+      <w:r>
+        <w:rPr>
+          <w:rFonts w:ascii="Consolas" w:hAnsi="Consolas"/>
+        </w:rPr>
+        <w:t>stockQuantity</w:t>
+      </w:r>
+      <w:proofErr w:type="spellEnd"/>
+      <w:r>
+        <w:rPr>
+          <w:rFonts w:ascii="Consolas" w:hAnsi="Consolas"/>
+        </w:rPr>
+        <w:t xml:space="preserve"> esses atributos irão capturar os dados da variável stock.</w:t>
+      </w:r>
+    </w:p>
+    <w:p>
+      <w:pPr>
+        <w:pStyle w:val="PargrafodaLista"/>
+        <w:numPr>
+          <w:ilvl w:val="0"/>
+          <w:numId w:val="1"/>
+        </w:numPr>
+        <w:ind w:firstLine="0"/>
+        <w:rPr>
+          <w:rFonts w:ascii="Consolas" w:hAnsi="Consolas"/>
+        </w:rPr>
+      </w:pPr>
+      <w:r>
+        <w:rPr>
+          <w:rFonts w:ascii="Consolas" w:hAnsi="Consolas"/>
+        </w:rPr>
+        <w:t xml:space="preserve">Dentro deste método iremos ainda definir que no final da execução a variável </w:t>
+      </w:r>
+      <w:proofErr w:type="spellStart"/>
+      <w:r>
+        <w:rPr>
+          <w:rFonts w:ascii="Consolas" w:hAnsi="Consolas"/>
+        </w:rPr>
+        <w:t>quantity</w:t>
+      </w:r>
+      <w:proofErr w:type="spellEnd"/>
+      <w:r>
+        <w:rPr>
+          <w:rFonts w:ascii="Consolas" w:hAnsi="Consolas"/>
+        </w:rPr>
+        <w:t xml:space="preserve"> seja setada para zero.</w:t>
+      </w:r>
+    </w:p>
+    <w:p>
+      <w:pPr>
+        <w:pStyle w:val="PargrafodaLista"/>
+        <w:numPr>
+          <w:ilvl w:val="0"/>
+          <w:numId w:val="1"/>
+        </w:numPr>
+        <w:ind w:firstLine="0"/>
+        <w:rPr>
+          <w:rFonts w:ascii="Consolas" w:hAnsi="Consolas"/>
+        </w:rPr>
+      </w:pPr>
+      <w:r>
+        <w:rPr>
+          <w:rFonts w:ascii="Consolas" w:hAnsi="Consolas"/>
+        </w:rPr>
+        <w:t xml:space="preserve">No </w:t>
+      </w:r>
+      <w:proofErr w:type="spellStart"/>
+      <w:r>
+        <w:rPr>
+          <w:rFonts w:ascii="Consolas" w:hAnsi="Consolas"/>
+        </w:rPr>
+        <w:t>template</w:t>
+      </w:r>
+      <w:proofErr w:type="spellEnd"/>
+      <w:r>
+        <w:rPr>
+          <w:rFonts w:ascii="Consolas" w:hAnsi="Consolas"/>
+        </w:rPr>
+        <w:t xml:space="preserve"> dentro do </w:t>
+      </w:r>
+      <w:proofErr w:type="spellStart"/>
+      <w:r>
+        <w:rPr>
+          <w:rFonts w:ascii="Consolas" w:hAnsi="Consolas"/>
+        </w:rPr>
+        <w:t>button</w:t>
+      </w:r>
+      <w:proofErr w:type="spellEnd"/>
+      <w:r>
+        <w:rPr>
+          <w:rFonts w:ascii="Consolas" w:hAnsi="Consolas"/>
+        </w:rPr>
+        <w:t xml:space="preserve"> iremos utilizar um </w:t>
+      </w:r>
+      <w:proofErr w:type="spellStart"/>
+      <w:r>
+        <w:rPr>
+          <w:rFonts w:ascii="Consolas" w:hAnsi="Consolas"/>
+        </w:rPr>
+        <w:t>bind</w:t>
+      </w:r>
+      <w:proofErr w:type="spellEnd"/>
+      <w:r>
+        <w:rPr>
+          <w:rFonts w:ascii="Consolas" w:hAnsi="Consolas"/>
+        </w:rPr>
+        <w:t xml:space="preserve"> da propriedade </w:t>
+      </w:r>
+      <w:proofErr w:type="spellStart"/>
+      <w:r>
+        <w:rPr>
+          <w:rFonts w:ascii="Consolas" w:hAnsi="Consolas"/>
+        </w:rPr>
+        <w:t>disabled</w:t>
+      </w:r>
+      <w:proofErr w:type="spellEnd"/>
+      <w:r>
+        <w:rPr>
+          <w:rFonts w:ascii="Consolas" w:hAnsi="Consolas"/>
+        </w:rPr>
+        <w:t xml:space="preserve"> para que quando a </w:t>
+      </w:r>
+      <w:proofErr w:type="spellStart"/>
+      <w:r>
+        <w:rPr>
+          <w:rFonts w:ascii="Consolas" w:hAnsi="Consolas"/>
+        </w:rPr>
+        <w:t>quantity</w:t>
+      </w:r>
+      <w:proofErr w:type="spellEnd"/>
+      <w:r>
+        <w:rPr>
+          <w:rFonts w:ascii="Consolas" w:hAnsi="Consolas"/>
+        </w:rPr>
+        <w:t xml:space="preserve"> for menor </w:t>
+      </w:r>
+      <w:r>
+        <w:rPr>
+          <w:rFonts w:ascii="Consolas" w:hAnsi="Consolas"/>
+        </w:rPr>
+        <w:lastRenderedPageBreak/>
+        <w:t xml:space="preserve">ou igual a zero o botão seja desabilitado, ainda dentro da propriedade </w:t>
+      </w:r>
+      <w:proofErr w:type="spellStart"/>
+      <w:r>
+        <w:rPr>
+          <w:rFonts w:ascii="Consolas" w:hAnsi="Consolas"/>
+        </w:rPr>
+        <w:t>disabled</w:t>
+      </w:r>
+      <w:proofErr w:type="spellEnd"/>
+      <w:r>
+        <w:rPr>
+          <w:rFonts w:ascii="Consolas" w:hAnsi="Consolas"/>
+        </w:rPr>
+        <w:t xml:space="preserve"> vamos verificar se o número não é inteiro </w:t>
+      </w:r>
+      <w:r>
+        <w:rPr>
+          <w:rFonts w:ascii="Consolas" w:hAnsi="Consolas"/>
+        </w:rPr>
+        <w:t xml:space="preserve">utilizando a </w:t>
+      </w:r>
+      <w:proofErr w:type="gramStart"/>
+      <w:r>
+        <w:rPr>
+          <w:rFonts w:ascii="Consolas" w:hAnsi="Consolas"/>
+        </w:rPr>
+        <w:t>função !</w:t>
+      </w:r>
+      <w:proofErr w:type="spellStart"/>
+      <w:proofErr w:type="gramEnd"/>
+      <w:r>
+        <w:rPr>
+          <w:rFonts w:ascii="Consolas" w:hAnsi="Consolas"/>
+        </w:rPr>
+        <w:t>Number.isInteger</w:t>
+      </w:r>
+      <w:proofErr w:type="spellEnd"/>
+      <w:r>
+        <w:rPr>
+          <w:rFonts w:ascii="Consolas" w:hAnsi="Consolas"/>
+        </w:rPr>
+        <w:t>(</w:t>
+      </w:r>
+      <w:proofErr w:type="spellStart"/>
+      <w:r>
+        <w:rPr>
+          <w:rFonts w:ascii="Consolas" w:hAnsi="Consolas"/>
+        </w:rPr>
+        <w:t>quantity</w:t>
+      </w:r>
+      <w:proofErr w:type="spellEnd"/>
+      <w:r>
+        <w:rPr>
+          <w:rFonts w:ascii="Consolas" w:hAnsi="Consolas"/>
+        </w:rPr>
+        <w:t xml:space="preserve">) </w:t>
+      </w:r>
+      <w:r>
+        <w:rPr>
+          <w:rFonts w:ascii="Consolas" w:hAnsi="Consolas"/>
+        </w:rPr>
+        <w:t>e neste caso o botão também ficará desabilitado</w:t>
+      </w:r>
+    </w:p>
+    <w:p>
+      <w:pPr>
+        <w:pStyle w:val="PargrafodaLista"/>
+        <w:numPr>
+          <w:ilvl w:val="0"/>
+          <w:numId w:val="1"/>
+        </w:numPr>
+        <w:shd w:val="clear" w:color="auto" w:fill="282A36"/>
+        <w:spacing w:after="0" w:line="285" w:lineRule="atLeast"/>
+        <w:jc w:val="left"/>
+        <w:rPr>
+          <w:rFonts w:ascii="Consolas" w:eastAsia="Times New Roman" w:hAnsi="Consolas" w:cs="Times New Roman"/>
+          <w:color w:val="F6F6F4"/>
+          <w:sz w:val="21"/>
+          <w:szCs w:val="21"/>
+          <w:lang w:eastAsia="pt-BR"/>
+        </w:rPr>
+      </w:pPr>
+      <w:r>
+        <w:rPr>
+          <w:rFonts w:ascii="Consolas" w:eastAsia="Times New Roman" w:hAnsi="Consolas" w:cs="Times New Roman"/>
+          <w:color w:val="F6F6F4"/>
+          <w:sz w:val="21"/>
+          <w:szCs w:val="21"/>
+          <w:lang w:eastAsia="pt-BR"/>
+        </w:rPr>
+        <w:t>&lt;</w:t>
+      </w:r>
+      <w:proofErr w:type="spellStart"/>
+      <w:r>
+        <w:rPr>
+          <w:rFonts w:ascii="Consolas" w:eastAsia="Times New Roman" w:hAnsi="Consolas" w:cs="Times New Roman"/>
+          <w:color w:val="F286C4"/>
+          <w:sz w:val="21"/>
+          <w:szCs w:val="21"/>
+          <w:lang w:eastAsia="pt-BR"/>
+        </w:rPr>
+        <w:t>template</w:t>
+      </w:r>
+      <w:proofErr w:type="spellEnd"/>
+      <w:r>
+        <w:rPr>
+          <w:rFonts w:ascii="Consolas" w:eastAsia="Times New Roman" w:hAnsi="Consolas" w:cs="Times New Roman"/>
+          <w:color w:val="F6F6F4"/>
+          <w:sz w:val="21"/>
+          <w:szCs w:val="21"/>
+          <w:lang w:eastAsia="pt-BR"/>
+        </w:rPr>
+        <w:t>&gt;</w:t>
+      </w:r>
+    </w:p>
+    <w:p>
+      <w:pPr>
+        <w:pStyle w:val="PargrafodaLista"/>
+        <w:numPr>
+          <w:ilvl w:val="0"/>
+          <w:numId w:val="1"/>
+        </w:numPr>
+        <w:shd w:val="clear" w:color="auto" w:fill="282A36"/>
+        <w:spacing w:after="0" w:line="285" w:lineRule="atLeast"/>
+        <w:jc w:val="left"/>
+        <w:rPr>
+          <w:rFonts w:ascii="Consolas" w:eastAsia="Times New Roman" w:hAnsi="Consolas" w:cs="Times New Roman"/>
+          <w:color w:val="F6F6F4"/>
+          <w:sz w:val="21"/>
+          <w:szCs w:val="21"/>
+          <w:lang w:eastAsia="pt-BR"/>
+        </w:rPr>
+      </w:pPr>
+      <w:r>
+        <w:rPr>
+          <w:rFonts w:ascii="Consolas" w:eastAsia="Times New Roman" w:hAnsi="Consolas" w:cs="Times New Roman"/>
+          <w:color w:val="F6F6F4"/>
+          <w:sz w:val="21"/>
+          <w:szCs w:val="21"/>
+          <w:lang w:eastAsia="pt-BR"/>
+        </w:rPr>
+        <w:t>    &lt;</w:t>
+      </w:r>
+      <w:r>
+        <w:rPr>
+          <w:rFonts w:ascii="Consolas" w:eastAsia="Times New Roman" w:hAnsi="Consolas" w:cs="Times New Roman"/>
+          <w:color w:val="F286C4"/>
+          <w:sz w:val="21"/>
+          <w:szCs w:val="21"/>
+          <w:lang w:eastAsia="pt-BR"/>
+        </w:rPr>
+        <w:t>v-</w:t>
+      </w:r>
+      <w:proofErr w:type="spellStart"/>
+      <w:r>
+        <w:rPr>
+          <w:rFonts w:ascii="Consolas" w:eastAsia="Times New Roman" w:hAnsi="Consolas" w:cs="Times New Roman"/>
+          <w:color w:val="F286C4"/>
+          <w:sz w:val="21"/>
+          <w:szCs w:val="21"/>
+          <w:lang w:eastAsia="pt-BR"/>
+        </w:rPr>
+        <w:t>flex</w:t>
+      </w:r>
+      <w:proofErr w:type="spellEnd"/>
+      <w:r>
+        <w:rPr>
+          <w:rFonts w:ascii="Consolas" w:eastAsia="Times New Roman" w:hAnsi="Consolas" w:cs="Times New Roman"/>
+          <w:color w:val="F6F6F4"/>
+          <w:sz w:val="21"/>
+          <w:szCs w:val="21"/>
+          <w:lang w:eastAsia="pt-BR"/>
+        </w:rPr>
+        <w:t xml:space="preserve"> </w:t>
+      </w:r>
+      <w:proofErr w:type="spellStart"/>
+      <w:r>
+        <w:rPr>
+          <w:rFonts w:ascii="Consolas" w:eastAsia="Times New Roman" w:hAnsi="Consolas" w:cs="Times New Roman"/>
+          <w:i/>
+          <w:iCs/>
+          <w:color w:val="62E884"/>
+          <w:sz w:val="21"/>
+          <w:szCs w:val="21"/>
+          <w:lang w:eastAsia="pt-BR"/>
+        </w:rPr>
+        <w:t>class</w:t>
+      </w:r>
+      <w:proofErr w:type="spellEnd"/>
+      <w:r>
+        <w:rPr>
+          <w:rFonts w:ascii="Consolas" w:eastAsia="Times New Roman" w:hAnsi="Consolas" w:cs="Times New Roman"/>
+          <w:color w:val="F286C4"/>
+          <w:sz w:val="21"/>
+          <w:szCs w:val="21"/>
+          <w:lang w:eastAsia="pt-BR"/>
+        </w:rPr>
+        <w:t>=</w:t>
+      </w:r>
+      <w:r>
+        <w:rPr>
+          <w:rFonts w:ascii="Consolas" w:eastAsia="Times New Roman" w:hAnsi="Consolas" w:cs="Times New Roman"/>
+          <w:color w:val="DEE492"/>
+          <w:sz w:val="21"/>
+          <w:szCs w:val="21"/>
+          <w:lang w:eastAsia="pt-BR"/>
+        </w:rPr>
+        <w:t>"</w:t>
+      </w:r>
+      <w:r>
+        <w:rPr>
+          <w:rFonts w:ascii="Consolas" w:eastAsia="Times New Roman" w:hAnsi="Consolas" w:cs="Times New Roman"/>
+          <w:color w:val="E7EE98"/>
+          <w:sz w:val="21"/>
+          <w:szCs w:val="21"/>
+          <w:lang w:eastAsia="pt-BR"/>
+        </w:rPr>
+        <w:t>pr-3 pt-3</w:t>
+      </w:r>
+      <w:r>
+        <w:rPr>
+          <w:rFonts w:ascii="Consolas" w:eastAsia="Times New Roman" w:hAnsi="Consolas" w:cs="Times New Roman"/>
+          <w:color w:val="DEE492"/>
+          <w:sz w:val="21"/>
+          <w:szCs w:val="21"/>
+          <w:lang w:eastAsia="pt-BR"/>
+        </w:rPr>
+        <w:t>"</w:t>
+      </w:r>
+      <w:r>
+        <w:rPr>
+          <w:rFonts w:ascii="Consolas" w:eastAsia="Times New Roman" w:hAnsi="Consolas" w:cs="Times New Roman"/>
+          <w:color w:val="F6F6F4"/>
+          <w:sz w:val="21"/>
+          <w:szCs w:val="21"/>
+          <w:lang w:eastAsia="pt-BR"/>
+        </w:rPr>
+        <w:t xml:space="preserve"> </w:t>
+      </w:r>
+      <w:r>
+        <w:rPr>
+          <w:rFonts w:ascii="Consolas" w:eastAsia="Times New Roman" w:hAnsi="Consolas" w:cs="Times New Roman"/>
+          <w:i/>
+          <w:iCs/>
+          <w:color w:val="62E884"/>
+          <w:sz w:val="21"/>
+          <w:szCs w:val="21"/>
+          <w:lang w:eastAsia="pt-BR"/>
+        </w:rPr>
+        <w:t>xs12</w:t>
+      </w:r>
+      <w:r>
+        <w:rPr>
+          <w:rFonts w:ascii="Consolas" w:eastAsia="Times New Roman" w:hAnsi="Consolas" w:cs="Times New Roman"/>
+          <w:color w:val="F6F6F4"/>
+          <w:sz w:val="21"/>
+          <w:szCs w:val="21"/>
+          <w:lang w:eastAsia="pt-BR"/>
+        </w:rPr>
+        <w:t xml:space="preserve"> </w:t>
+      </w:r>
+      <w:r>
+        <w:rPr>
+          <w:rFonts w:ascii="Consolas" w:eastAsia="Times New Roman" w:hAnsi="Consolas" w:cs="Times New Roman"/>
+          <w:i/>
+          <w:iCs/>
+          <w:color w:val="62E884"/>
+          <w:sz w:val="21"/>
+          <w:szCs w:val="21"/>
+          <w:lang w:eastAsia="pt-BR"/>
+        </w:rPr>
+        <w:t>md6</w:t>
+      </w:r>
+      <w:r>
+        <w:rPr>
+          <w:rFonts w:ascii="Consolas" w:eastAsia="Times New Roman" w:hAnsi="Consolas" w:cs="Times New Roman"/>
+          <w:color w:val="F6F6F4"/>
+          <w:sz w:val="21"/>
+          <w:szCs w:val="21"/>
+          <w:lang w:eastAsia="pt-BR"/>
+        </w:rPr>
+        <w:t xml:space="preserve"> </w:t>
+      </w:r>
+      <w:r>
+        <w:rPr>
+          <w:rFonts w:ascii="Consolas" w:eastAsia="Times New Roman" w:hAnsi="Consolas" w:cs="Times New Roman"/>
+          <w:i/>
+          <w:iCs/>
+          <w:color w:val="62E884"/>
+          <w:sz w:val="21"/>
+          <w:szCs w:val="21"/>
+          <w:lang w:eastAsia="pt-BR"/>
+        </w:rPr>
+        <w:t>lg4</w:t>
+      </w:r>
+      <w:r>
+        <w:rPr>
+          <w:rFonts w:ascii="Consolas" w:eastAsia="Times New Roman" w:hAnsi="Consolas" w:cs="Times New Roman"/>
+          <w:color w:val="F6F6F4"/>
+          <w:sz w:val="21"/>
+          <w:szCs w:val="21"/>
+          <w:lang w:eastAsia="pt-BR"/>
+        </w:rPr>
+        <w:t>&gt;</w:t>
+      </w:r>
+    </w:p>
+    <w:p>
+      <w:pPr>
+        <w:pStyle w:val="PargrafodaLista"/>
+        <w:numPr>
+          <w:ilvl w:val="0"/>
+          <w:numId w:val="1"/>
+        </w:numPr>
+        <w:shd w:val="clear" w:color="auto" w:fill="282A36"/>
+        <w:spacing w:after="0" w:line="285" w:lineRule="atLeast"/>
+        <w:jc w:val="left"/>
+        <w:rPr>
+          <w:rFonts w:ascii="Consolas" w:eastAsia="Times New Roman" w:hAnsi="Consolas" w:cs="Times New Roman"/>
+          <w:color w:val="F6F6F4"/>
+          <w:sz w:val="21"/>
+          <w:szCs w:val="21"/>
+          <w:lang w:eastAsia="pt-BR"/>
+        </w:rPr>
+      </w:pPr>
+      <w:r>
+        <w:rPr>
+          <w:rFonts w:ascii="Consolas" w:eastAsia="Times New Roman" w:hAnsi="Consolas" w:cs="Times New Roman"/>
+          <w:color w:val="F6F6F4"/>
+          <w:sz w:val="21"/>
+          <w:szCs w:val="21"/>
+          <w:lang w:eastAsia="pt-BR"/>
+        </w:rPr>
+        <w:t>        &lt;</w:t>
+      </w:r>
+      <w:r>
+        <w:rPr>
+          <w:rFonts w:ascii="Consolas" w:eastAsia="Times New Roman" w:hAnsi="Consolas" w:cs="Times New Roman"/>
+          <w:color w:val="F286C4"/>
+          <w:sz w:val="21"/>
+          <w:szCs w:val="21"/>
+          <w:lang w:eastAsia="pt-BR"/>
+        </w:rPr>
+        <w:t>v-card</w:t>
+      </w:r>
+      <w:r>
+        <w:rPr>
+          <w:rFonts w:ascii="Consolas" w:eastAsia="Times New Roman" w:hAnsi="Consolas" w:cs="Times New Roman"/>
+          <w:color w:val="F6F6F4"/>
+          <w:sz w:val="21"/>
+          <w:szCs w:val="21"/>
+          <w:lang w:eastAsia="pt-BR"/>
+        </w:rPr>
+        <w:t xml:space="preserve"> </w:t>
+      </w:r>
+      <w:proofErr w:type="spellStart"/>
+      <w:r>
+        <w:rPr>
+          <w:rFonts w:ascii="Consolas" w:eastAsia="Times New Roman" w:hAnsi="Consolas" w:cs="Times New Roman"/>
+          <w:i/>
+          <w:iCs/>
+          <w:color w:val="62E884"/>
+          <w:sz w:val="21"/>
+          <w:szCs w:val="21"/>
+          <w:lang w:eastAsia="pt-BR"/>
+        </w:rPr>
+        <w:t>class</w:t>
+      </w:r>
+      <w:proofErr w:type="spellEnd"/>
+      <w:r>
+        <w:rPr>
+          <w:rFonts w:ascii="Consolas" w:eastAsia="Times New Roman" w:hAnsi="Consolas" w:cs="Times New Roman"/>
+          <w:color w:val="F286C4"/>
+          <w:sz w:val="21"/>
+          <w:szCs w:val="21"/>
+          <w:lang w:eastAsia="pt-BR"/>
+        </w:rPr>
+        <w:t>=</w:t>
+      </w:r>
+      <w:r>
+        <w:rPr>
+          <w:rFonts w:ascii="Consolas" w:eastAsia="Times New Roman" w:hAnsi="Consolas" w:cs="Times New Roman"/>
+          <w:color w:val="DEE492"/>
+          <w:sz w:val="21"/>
+          <w:szCs w:val="21"/>
+          <w:lang w:eastAsia="pt-BR"/>
+        </w:rPr>
+        <w:t>"</w:t>
+      </w:r>
+      <w:proofErr w:type="spellStart"/>
+      <w:r>
+        <w:rPr>
+          <w:rFonts w:ascii="Consolas" w:eastAsia="Times New Roman" w:hAnsi="Consolas" w:cs="Times New Roman"/>
+          <w:color w:val="E7EE98"/>
+          <w:sz w:val="21"/>
+          <w:szCs w:val="21"/>
+          <w:lang w:eastAsia="pt-BR"/>
+        </w:rPr>
+        <w:t>green</w:t>
+      </w:r>
+      <w:proofErr w:type="spellEnd"/>
+      <w:r>
+        <w:rPr>
+          <w:rFonts w:ascii="Consolas" w:eastAsia="Times New Roman" w:hAnsi="Consolas" w:cs="Times New Roman"/>
+          <w:color w:val="E7EE98"/>
+          <w:sz w:val="21"/>
+          <w:szCs w:val="21"/>
+          <w:lang w:eastAsia="pt-BR"/>
+        </w:rPr>
+        <w:t xml:space="preserve"> darken-3 </w:t>
+      </w:r>
+      <w:proofErr w:type="spellStart"/>
+      <w:r>
+        <w:rPr>
+          <w:rFonts w:ascii="Consolas" w:eastAsia="Times New Roman" w:hAnsi="Consolas" w:cs="Times New Roman"/>
+          <w:color w:val="E7EE98"/>
+          <w:sz w:val="21"/>
+          <w:szCs w:val="21"/>
+          <w:lang w:eastAsia="pt-BR"/>
+        </w:rPr>
+        <w:t>white</w:t>
+      </w:r>
+      <w:proofErr w:type="spellEnd"/>
+      <w:r>
+        <w:rPr>
+          <w:rFonts w:ascii="Consolas" w:eastAsia="Times New Roman" w:hAnsi="Consolas" w:cs="Times New Roman"/>
+          <w:color w:val="E7EE98"/>
+          <w:sz w:val="21"/>
+          <w:szCs w:val="21"/>
+          <w:lang w:eastAsia="pt-BR"/>
+        </w:rPr>
+        <w:t>--</w:t>
+      </w:r>
+      <w:proofErr w:type="spellStart"/>
+      <w:r>
+        <w:rPr>
+          <w:rFonts w:ascii="Consolas" w:eastAsia="Times New Roman" w:hAnsi="Consolas" w:cs="Times New Roman"/>
+          <w:color w:val="E7EE98"/>
+          <w:sz w:val="21"/>
+          <w:szCs w:val="21"/>
+          <w:lang w:eastAsia="pt-BR"/>
+        </w:rPr>
+        <w:t>text</w:t>
+      </w:r>
+      <w:proofErr w:type="spellEnd"/>
+      <w:r>
+        <w:rPr>
+          <w:rFonts w:ascii="Consolas" w:eastAsia="Times New Roman" w:hAnsi="Consolas" w:cs="Times New Roman"/>
+          <w:color w:val="DEE492"/>
+          <w:sz w:val="21"/>
+          <w:szCs w:val="21"/>
+          <w:lang w:eastAsia="pt-BR"/>
+        </w:rPr>
+        <w:t>"</w:t>
+      </w:r>
+      <w:r>
+        <w:rPr>
+          <w:rFonts w:ascii="Consolas" w:eastAsia="Times New Roman" w:hAnsi="Consolas" w:cs="Times New Roman"/>
+          <w:color w:val="F6F6F4"/>
+          <w:sz w:val="21"/>
+          <w:szCs w:val="21"/>
+          <w:lang w:eastAsia="pt-BR"/>
+        </w:rPr>
+        <w:t>&gt;</w:t>
+      </w:r>
+    </w:p>
+    <w:p>
+      <w:pPr>
+        <w:pStyle w:val="PargrafodaLista"/>
+        <w:numPr>
+          <w:ilvl w:val="0"/>
+          <w:numId w:val="1"/>
+        </w:numPr>
+        <w:shd w:val="clear" w:color="auto" w:fill="282A36"/>
+        <w:spacing w:after="0" w:line="285" w:lineRule="atLeast"/>
+        <w:jc w:val="left"/>
+        <w:rPr>
+          <w:rFonts w:ascii="Consolas" w:eastAsia="Times New Roman" w:hAnsi="Consolas" w:cs="Times New Roman"/>
+          <w:color w:val="F6F6F4"/>
+          <w:sz w:val="21"/>
+          <w:szCs w:val="21"/>
+          <w:lang w:eastAsia="pt-BR"/>
+        </w:rPr>
+      </w:pPr>
+      <w:r>
+        <w:rPr>
+          <w:rFonts w:ascii="Consolas" w:eastAsia="Times New Roman" w:hAnsi="Consolas" w:cs="Times New Roman"/>
+          <w:color w:val="F6F6F4"/>
+          <w:sz w:val="21"/>
+          <w:szCs w:val="21"/>
+          <w:lang w:eastAsia="pt-BR"/>
+        </w:rPr>
+        <w:t>            &lt;</w:t>
+      </w:r>
+      <w:r>
+        <w:rPr>
+          <w:rFonts w:ascii="Consolas" w:eastAsia="Times New Roman" w:hAnsi="Consolas" w:cs="Times New Roman"/>
+          <w:color w:val="F286C4"/>
+          <w:sz w:val="21"/>
+          <w:szCs w:val="21"/>
+          <w:lang w:eastAsia="pt-BR"/>
+        </w:rPr>
+        <w:t>v-card-</w:t>
+      </w:r>
+      <w:proofErr w:type="spellStart"/>
+      <w:r>
+        <w:rPr>
+          <w:rFonts w:ascii="Consolas" w:eastAsia="Times New Roman" w:hAnsi="Consolas" w:cs="Times New Roman"/>
+          <w:color w:val="F286C4"/>
+          <w:sz w:val="21"/>
+          <w:szCs w:val="21"/>
+          <w:lang w:eastAsia="pt-BR"/>
+        </w:rPr>
+        <w:t>title</w:t>
+      </w:r>
+      <w:proofErr w:type="spellEnd"/>
+      <w:r>
+        <w:rPr>
+          <w:rFonts w:ascii="Consolas" w:eastAsia="Times New Roman" w:hAnsi="Consolas" w:cs="Times New Roman"/>
+          <w:color w:val="F6F6F4"/>
+          <w:sz w:val="21"/>
+          <w:szCs w:val="21"/>
+          <w:lang w:eastAsia="pt-BR"/>
+        </w:rPr>
+        <w:t xml:space="preserve"> </w:t>
+      </w:r>
+      <w:proofErr w:type="spellStart"/>
+      <w:r>
+        <w:rPr>
+          <w:rFonts w:ascii="Consolas" w:eastAsia="Times New Roman" w:hAnsi="Consolas" w:cs="Times New Roman"/>
+          <w:i/>
+          <w:iCs/>
+          <w:color w:val="62E884"/>
+          <w:sz w:val="21"/>
+          <w:szCs w:val="21"/>
+          <w:lang w:eastAsia="pt-BR"/>
+        </w:rPr>
+        <w:t>class</w:t>
+      </w:r>
+      <w:proofErr w:type="spellEnd"/>
+      <w:r>
+        <w:rPr>
+          <w:rFonts w:ascii="Consolas" w:eastAsia="Times New Roman" w:hAnsi="Consolas" w:cs="Times New Roman"/>
+          <w:color w:val="F286C4"/>
+          <w:sz w:val="21"/>
+          <w:szCs w:val="21"/>
+          <w:lang w:eastAsia="pt-BR"/>
+        </w:rPr>
+        <w:t>=</w:t>
+      </w:r>
+      <w:r>
+        <w:rPr>
+          <w:rFonts w:ascii="Consolas" w:eastAsia="Times New Roman" w:hAnsi="Consolas" w:cs="Times New Roman"/>
+          <w:color w:val="DEE492"/>
+          <w:sz w:val="21"/>
+          <w:szCs w:val="21"/>
+          <w:lang w:eastAsia="pt-BR"/>
+        </w:rPr>
+        <w:t>"</w:t>
+      </w:r>
+      <w:proofErr w:type="spellStart"/>
+      <w:r>
+        <w:rPr>
+          <w:rFonts w:ascii="Consolas" w:eastAsia="Times New Roman" w:hAnsi="Consolas" w:cs="Times New Roman"/>
+          <w:color w:val="E7EE98"/>
+          <w:sz w:val="21"/>
+          <w:szCs w:val="21"/>
+          <w:lang w:eastAsia="pt-BR"/>
+        </w:rPr>
+        <w:t>headline</w:t>
+      </w:r>
+      <w:proofErr w:type="spellEnd"/>
+      <w:r>
+        <w:rPr>
+          <w:rFonts w:ascii="Consolas" w:eastAsia="Times New Roman" w:hAnsi="Consolas" w:cs="Times New Roman"/>
+          <w:color w:val="DEE492"/>
+          <w:sz w:val="21"/>
+          <w:szCs w:val="21"/>
+          <w:lang w:eastAsia="pt-BR"/>
+        </w:rPr>
+        <w:t>"</w:t>
+      </w:r>
+      <w:r>
+        <w:rPr>
+          <w:rFonts w:ascii="Consolas" w:eastAsia="Times New Roman" w:hAnsi="Consolas" w:cs="Times New Roman"/>
+          <w:color w:val="F6F6F4"/>
+          <w:sz w:val="21"/>
+          <w:szCs w:val="21"/>
+          <w:lang w:eastAsia="pt-BR"/>
+        </w:rPr>
+        <w:t>&gt;</w:t>
+      </w:r>
+    </w:p>
+    <w:p>
+      <w:pPr>
+        <w:pStyle w:val="PargrafodaLista"/>
+        <w:numPr>
+          <w:ilvl w:val="0"/>
+          <w:numId w:val="1"/>
+        </w:numPr>
+        <w:shd w:val="clear" w:color="auto" w:fill="282A36"/>
+        <w:spacing w:after="0" w:line="285" w:lineRule="atLeast"/>
+        <w:jc w:val="left"/>
+        <w:rPr>
+          <w:rFonts w:ascii="Consolas" w:eastAsia="Times New Roman" w:hAnsi="Consolas" w:cs="Times New Roman"/>
+          <w:color w:val="F6F6F4"/>
+          <w:sz w:val="21"/>
+          <w:szCs w:val="21"/>
+          <w:lang w:eastAsia="pt-BR"/>
+        </w:rPr>
+      </w:pPr>
+      <w:r>
+        <w:rPr>
+          <w:rFonts w:ascii="Consolas" w:eastAsia="Times New Roman" w:hAnsi="Consolas" w:cs="Times New Roman"/>
+          <w:color w:val="F6F6F4"/>
+          <w:sz w:val="21"/>
+          <w:szCs w:val="21"/>
+          <w:lang w:eastAsia="pt-BR"/>
+        </w:rPr>
+        <w:t>                &lt;</w:t>
+      </w:r>
+      <w:proofErr w:type="spellStart"/>
+      <w:r>
+        <w:rPr>
+          <w:rFonts w:ascii="Consolas" w:eastAsia="Times New Roman" w:hAnsi="Consolas" w:cs="Times New Roman"/>
+          <w:color w:val="F286C4"/>
+          <w:sz w:val="21"/>
+          <w:szCs w:val="21"/>
+          <w:lang w:eastAsia="pt-BR"/>
+        </w:rPr>
+        <w:t>strong</w:t>
+      </w:r>
+      <w:proofErr w:type="spellEnd"/>
+      <w:r>
+        <w:rPr>
+          <w:rFonts w:ascii="Consolas" w:eastAsia="Times New Roman" w:hAnsi="Consolas" w:cs="Times New Roman"/>
+          <w:color w:val="F6F6F4"/>
+          <w:sz w:val="21"/>
+          <w:szCs w:val="21"/>
+          <w:lang w:eastAsia="pt-BR"/>
+        </w:rPr>
+        <w:t>&gt;{{stock.name}} &lt;</w:t>
+      </w:r>
+      <w:proofErr w:type="spellStart"/>
+      <w:r>
+        <w:rPr>
+          <w:rFonts w:ascii="Consolas" w:eastAsia="Times New Roman" w:hAnsi="Consolas" w:cs="Times New Roman"/>
+          <w:color w:val="F286C4"/>
+          <w:sz w:val="21"/>
+          <w:szCs w:val="21"/>
+          <w:lang w:eastAsia="pt-BR"/>
+        </w:rPr>
+        <w:t>small</w:t>
+      </w:r>
+      <w:proofErr w:type="spellEnd"/>
+      <w:proofErr w:type="gramStart"/>
+      <w:r>
+        <w:rPr>
+          <w:rFonts w:ascii="Consolas" w:eastAsia="Times New Roman" w:hAnsi="Consolas" w:cs="Times New Roman"/>
+          <w:color w:val="F6F6F4"/>
+          <w:sz w:val="21"/>
+          <w:szCs w:val="21"/>
+          <w:lang w:eastAsia="pt-BR"/>
+        </w:rPr>
+        <w:t>&gt;(</w:t>
+      </w:r>
+      <w:proofErr w:type="spellStart"/>
+      <w:proofErr w:type="gramEnd"/>
+      <w:r>
+        <w:rPr>
+          <w:rFonts w:ascii="Consolas" w:eastAsia="Times New Roman" w:hAnsi="Consolas" w:cs="Times New Roman"/>
+          <w:color w:val="F6F6F4"/>
+          <w:sz w:val="21"/>
+          <w:szCs w:val="21"/>
+          <w:lang w:eastAsia="pt-BR"/>
+        </w:rPr>
+        <w:t>Preco</w:t>
+      </w:r>
+      <w:proofErr w:type="spellEnd"/>
+      <w:r>
+        <w:rPr>
+          <w:rFonts w:ascii="Consolas" w:eastAsia="Times New Roman" w:hAnsi="Consolas" w:cs="Times New Roman"/>
+          <w:color w:val="F6F6F4"/>
+          <w:sz w:val="21"/>
+          <w:szCs w:val="21"/>
+          <w:lang w:eastAsia="pt-BR"/>
+        </w:rPr>
+        <w:t>: {{</w:t>
+      </w:r>
+      <w:proofErr w:type="spellStart"/>
+      <w:r>
+        <w:rPr>
+          <w:rFonts w:ascii="Consolas" w:eastAsia="Times New Roman" w:hAnsi="Consolas" w:cs="Times New Roman"/>
+          <w:color w:val="F6F6F4"/>
+          <w:sz w:val="21"/>
+          <w:szCs w:val="21"/>
+          <w:lang w:eastAsia="pt-BR"/>
+        </w:rPr>
+        <w:t>stock.price</w:t>
+      </w:r>
+      <w:proofErr w:type="spellEnd"/>
+      <w:r>
+        <w:rPr>
+          <w:rFonts w:ascii="Consolas" w:eastAsia="Times New Roman" w:hAnsi="Consolas" w:cs="Times New Roman"/>
+          <w:color w:val="F6F6F4"/>
+          <w:sz w:val="21"/>
+          <w:szCs w:val="21"/>
+          <w:lang w:eastAsia="pt-BR"/>
+        </w:rPr>
+        <w:t>}})&lt;/</w:t>
+      </w:r>
+      <w:proofErr w:type="spellStart"/>
+      <w:r>
+        <w:rPr>
+          <w:rFonts w:ascii="Consolas" w:eastAsia="Times New Roman" w:hAnsi="Consolas" w:cs="Times New Roman"/>
+          <w:color w:val="F286C4"/>
+          <w:sz w:val="21"/>
+          <w:szCs w:val="21"/>
+          <w:lang w:eastAsia="pt-BR"/>
+        </w:rPr>
+        <w:t>small</w:t>
+      </w:r>
+      <w:proofErr w:type="spellEnd"/>
+      <w:r>
+        <w:rPr>
+          <w:rFonts w:ascii="Consolas" w:eastAsia="Times New Roman" w:hAnsi="Consolas" w:cs="Times New Roman"/>
+          <w:color w:val="F6F6F4"/>
+          <w:sz w:val="21"/>
+          <w:szCs w:val="21"/>
+          <w:lang w:eastAsia="pt-BR"/>
+        </w:rPr>
+        <w:t>&gt;&lt;/</w:t>
+      </w:r>
+      <w:proofErr w:type="spellStart"/>
+      <w:r>
+        <w:rPr>
+          <w:rFonts w:ascii="Consolas" w:eastAsia="Times New Roman" w:hAnsi="Consolas" w:cs="Times New Roman"/>
+          <w:color w:val="F286C4"/>
+          <w:sz w:val="21"/>
+          <w:szCs w:val="21"/>
+          <w:lang w:eastAsia="pt-BR"/>
+        </w:rPr>
+        <w:t>strong</w:t>
+      </w:r>
+      <w:proofErr w:type="spellEnd"/>
+      <w:r>
+        <w:rPr>
+          <w:rFonts w:ascii="Consolas" w:eastAsia="Times New Roman" w:hAnsi="Consolas" w:cs="Times New Roman"/>
+          <w:color w:val="F6F6F4"/>
+          <w:sz w:val="21"/>
+          <w:szCs w:val="21"/>
+          <w:lang w:eastAsia="pt-BR"/>
+        </w:rPr>
+        <w:t>&gt;</w:t>
+      </w:r>
+    </w:p>
+    <w:p>
+      <w:pPr>
+        <w:pStyle w:val="PargrafodaLista"/>
+        <w:numPr>
+          <w:ilvl w:val="0"/>
+          <w:numId w:val="1"/>
+        </w:numPr>
+        <w:shd w:val="clear" w:color="auto" w:fill="282A36"/>
+        <w:spacing w:after="0" w:line="285" w:lineRule="atLeast"/>
+        <w:jc w:val="left"/>
+        <w:rPr>
+          <w:rFonts w:ascii="Consolas" w:eastAsia="Times New Roman" w:hAnsi="Consolas" w:cs="Times New Roman"/>
+          <w:color w:val="F6F6F4"/>
+          <w:sz w:val="21"/>
+          <w:szCs w:val="21"/>
+          <w:lang w:eastAsia="pt-BR"/>
+        </w:rPr>
+      </w:pPr>
+      <w:r>
+        <w:rPr>
+          <w:rFonts w:ascii="Consolas" w:eastAsia="Times New Roman" w:hAnsi="Consolas" w:cs="Times New Roman"/>
+          <w:color w:val="F6F6F4"/>
+          <w:sz w:val="21"/>
+          <w:szCs w:val="21"/>
+          <w:lang w:eastAsia="pt-BR"/>
+        </w:rPr>
+        <w:t>            &lt;/</w:t>
+      </w:r>
+      <w:r>
+        <w:rPr>
+          <w:rFonts w:ascii="Consolas" w:eastAsia="Times New Roman" w:hAnsi="Consolas" w:cs="Times New Roman"/>
+          <w:color w:val="F286C4"/>
+          <w:sz w:val="21"/>
+          <w:szCs w:val="21"/>
+          <w:lang w:eastAsia="pt-BR"/>
+        </w:rPr>
+        <w:t>v-card-</w:t>
+      </w:r>
+      <w:proofErr w:type="spellStart"/>
+      <w:r>
+        <w:rPr>
+          <w:rFonts w:ascii="Consolas" w:eastAsia="Times New Roman" w:hAnsi="Consolas" w:cs="Times New Roman"/>
+          <w:color w:val="F286C4"/>
+          <w:sz w:val="21"/>
+          <w:szCs w:val="21"/>
+          <w:lang w:eastAsia="pt-BR"/>
+        </w:rPr>
+        <w:t>title</w:t>
+      </w:r>
+      <w:proofErr w:type="spellEnd"/>
+      <w:r>
+        <w:rPr>
+          <w:rFonts w:ascii="Consolas" w:eastAsia="Times New Roman" w:hAnsi="Consolas" w:cs="Times New Roman"/>
+          <w:color w:val="F6F6F4"/>
+          <w:sz w:val="21"/>
+          <w:szCs w:val="21"/>
+          <w:lang w:eastAsia="pt-BR"/>
+        </w:rPr>
+        <w:t>&gt;</w:t>
+      </w:r>
+    </w:p>
+    <w:p>
+      <w:pPr>
+        <w:pStyle w:val="PargrafodaLista"/>
+        <w:numPr>
+          <w:ilvl w:val="0"/>
+          <w:numId w:val="1"/>
+        </w:numPr>
+        <w:shd w:val="clear" w:color="auto" w:fill="282A36"/>
+        <w:spacing w:after="0" w:line="285" w:lineRule="atLeast"/>
+        <w:jc w:val="left"/>
+        <w:rPr>
+          <w:rFonts w:ascii="Consolas" w:eastAsia="Times New Roman" w:hAnsi="Consolas" w:cs="Times New Roman"/>
+          <w:color w:val="F6F6F4"/>
+          <w:sz w:val="21"/>
+          <w:szCs w:val="21"/>
+          <w:lang w:eastAsia="pt-BR"/>
+        </w:rPr>
+      </w:pPr>
+      <w:r>
+        <w:rPr>
+          <w:rFonts w:ascii="Consolas" w:eastAsia="Times New Roman" w:hAnsi="Consolas" w:cs="Times New Roman"/>
+          <w:color w:val="F6F6F4"/>
+          <w:sz w:val="21"/>
+          <w:szCs w:val="21"/>
+          <w:lang w:eastAsia="pt-BR"/>
+        </w:rPr>
+        <w:t>        &lt;/</w:t>
+      </w:r>
+      <w:r>
+        <w:rPr>
+          <w:rFonts w:ascii="Consolas" w:eastAsia="Times New Roman" w:hAnsi="Consolas" w:cs="Times New Roman"/>
+          <w:color w:val="F286C4"/>
+          <w:sz w:val="21"/>
+          <w:szCs w:val="21"/>
+          <w:lang w:eastAsia="pt-BR"/>
+        </w:rPr>
+        <w:t>v-card</w:t>
+      </w:r>
+      <w:r>
+        <w:rPr>
+          <w:rFonts w:ascii="Consolas" w:eastAsia="Times New Roman" w:hAnsi="Consolas" w:cs="Times New Roman"/>
+          <w:color w:val="F6F6F4"/>
+          <w:sz w:val="21"/>
+          <w:szCs w:val="21"/>
+          <w:lang w:eastAsia="pt-BR"/>
+        </w:rPr>
+        <w:t>&gt;</w:t>
+      </w:r>
+    </w:p>
+    <w:p>
+      <w:pPr>
+        <w:pStyle w:val="PargrafodaLista"/>
+        <w:numPr>
+          <w:ilvl w:val="0"/>
+          <w:numId w:val="1"/>
+        </w:numPr>
+        <w:shd w:val="clear" w:color="auto" w:fill="282A36"/>
+        <w:spacing w:after="0" w:line="285" w:lineRule="atLeast"/>
+        <w:jc w:val="left"/>
+        <w:rPr>
+          <w:rFonts w:ascii="Consolas" w:eastAsia="Times New Roman" w:hAnsi="Consolas" w:cs="Times New Roman"/>
+          <w:color w:val="F6F6F4"/>
+          <w:sz w:val="21"/>
+          <w:szCs w:val="21"/>
+          <w:lang w:eastAsia="pt-BR"/>
+        </w:rPr>
+      </w:pPr>
+      <w:r>
+        <w:rPr>
+          <w:rFonts w:ascii="Consolas" w:eastAsia="Times New Roman" w:hAnsi="Consolas" w:cs="Times New Roman"/>
+          <w:color w:val="F6F6F4"/>
+          <w:sz w:val="21"/>
+          <w:szCs w:val="21"/>
+          <w:lang w:eastAsia="pt-BR"/>
+        </w:rPr>
+        <w:t>        &lt;</w:t>
+      </w:r>
+      <w:r>
+        <w:rPr>
+          <w:rFonts w:ascii="Consolas" w:eastAsia="Times New Roman" w:hAnsi="Consolas" w:cs="Times New Roman"/>
+          <w:color w:val="F286C4"/>
+          <w:sz w:val="21"/>
+          <w:szCs w:val="21"/>
+          <w:lang w:eastAsia="pt-BR"/>
+        </w:rPr>
+        <w:t>v-card</w:t>
+      </w:r>
+      <w:r>
+        <w:rPr>
+          <w:rFonts w:ascii="Consolas" w:eastAsia="Times New Roman" w:hAnsi="Consolas" w:cs="Times New Roman"/>
+          <w:color w:val="F6F6F4"/>
+          <w:sz w:val="21"/>
+          <w:szCs w:val="21"/>
+          <w:lang w:eastAsia="pt-BR"/>
+        </w:rPr>
+        <w:t>&gt;</w:t>
+      </w:r>
+    </w:p>
+    <w:p>
+      <w:pPr>
+        <w:pStyle w:val="PargrafodaLista"/>
+        <w:numPr>
+          <w:ilvl w:val="0"/>
+          <w:numId w:val="1"/>
+        </w:numPr>
+        <w:shd w:val="clear" w:color="auto" w:fill="282A36"/>
+        <w:spacing w:after="0" w:line="285" w:lineRule="atLeast"/>
+        <w:jc w:val="left"/>
+        <w:rPr>
+          <w:rFonts w:ascii="Consolas" w:eastAsia="Times New Roman" w:hAnsi="Consolas" w:cs="Times New Roman"/>
+          <w:color w:val="F6F6F4"/>
+          <w:sz w:val="21"/>
+          <w:szCs w:val="21"/>
+          <w:lang w:eastAsia="pt-BR"/>
+        </w:rPr>
+      </w:pPr>
+      <w:r>
+        <w:rPr>
+          <w:rFonts w:ascii="Consolas" w:eastAsia="Times New Roman" w:hAnsi="Consolas" w:cs="Times New Roman"/>
+          <w:color w:val="F6F6F4"/>
+          <w:sz w:val="21"/>
+          <w:szCs w:val="21"/>
+          <w:lang w:eastAsia="pt-BR"/>
+        </w:rPr>
+        <w:t>            &lt;</w:t>
+      </w:r>
+      <w:r>
+        <w:rPr>
+          <w:rFonts w:ascii="Consolas" w:eastAsia="Times New Roman" w:hAnsi="Consolas" w:cs="Times New Roman"/>
+          <w:color w:val="F286C4"/>
+          <w:sz w:val="21"/>
+          <w:szCs w:val="21"/>
+          <w:lang w:eastAsia="pt-BR"/>
+        </w:rPr>
+        <w:t>v-container</w:t>
+      </w:r>
+      <w:r>
+        <w:rPr>
+          <w:rFonts w:ascii="Consolas" w:eastAsia="Times New Roman" w:hAnsi="Consolas" w:cs="Times New Roman"/>
+          <w:color w:val="F6F6F4"/>
+          <w:sz w:val="21"/>
+          <w:szCs w:val="21"/>
+          <w:lang w:eastAsia="pt-BR"/>
+        </w:rPr>
+        <w:t xml:space="preserve"> </w:t>
+      </w:r>
+      <w:proofErr w:type="spellStart"/>
+      <w:r>
+        <w:rPr>
+          <w:rFonts w:ascii="Consolas" w:eastAsia="Times New Roman" w:hAnsi="Consolas" w:cs="Times New Roman"/>
+          <w:i/>
+          <w:iCs/>
+          <w:color w:val="62E884"/>
+          <w:sz w:val="21"/>
+          <w:szCs w:val="21"/>
+          <w:lang w:eastAsia="pt-BR"/>
+        </w:rPr>
+        <w:t>fill-height</w:t>
+      </w:r>
+      <w:proofErr w:type="spellEnd"/>
+      <w:r>
+        <w:rPr>
+          <w:rFonts w:ascii="Consolas" w:eastAsia="Times New Roman" w:hAnsi="Consolas" w:cs="Times New Roman"/>
+          <w:color w:val="F6F6F4"/>
+          <w:sz w:val="21"/>
+          <w:szCs w:val="21"/>
+          <w:lang w:eastAsia="pt-BR"/>
+        </w:rPr>
+        <w:t>&gt;</w:t>
+      </w:r>
+    </w:p>
+    <w:p>
+      <w:pPr>
+        <w:pStyle w:val="PargrafodaLista"/>
+        <w:numPr>
+          <w:ilvl w:val="0"/>
+          <w:numId w:val="1"/>
+        </w:numPr>
+        <w:shd w:val="clear" w:color="auto" w:fill="282A36"/>
+        <w:spacing w:after="0" w:line="285" w:lineRule="atLeast"/>
+        <w:jc w:val="left"/>
+        <w:rPr>
+          <w:rFonts w:ascii="Consolas" w:eastAsia="Times New Roman" w:hAnsi="Consolas" w:cs="Times New Roman"/>
+          <w:color w:val="F6F6F4"/>
+          <w:sz w:val="21"/>
+          <w:szCs w:val="21"/>
+          <w:lang w:eastAsia="pt-BR"/>
+        </w:rPr>
+      </w:pPr>
+      <w:r>
+        <w:rPr>
+          <w:rFonts w:ascii="Consolas" w:eastAsia="Times New Roman" w:hAnsi="Consolas" w:cs="Times New Roman"/>
+          <w:color w:val="F6F6F4"/>
+          <w:sz w:val="21"/>
+          <w:szCs w:val="21"/>
+          <w:lang w:eastAsia="pt-BR"/>
+        </w:rPr>
+        <w:t>                &lt;</w:t>
+      </w:r>
+      <w:r>
+        <w:rPr>
+          <w:rFonts w:ascii="Consolas" w:eastAsia="Times New Roman" w:hAnsi="Consolas" w:cs="Times New Roman"/>
+          <w:color w:val="F286C4"/>
+          <w:sz w:val="21"/>
+          <w:szCs w:val="21"/>
+          <w:lang w:eastAsia="pt-BR"/>
+        </w:rPr>
+        <w:t>v-</w:t>
+      </w:r>
+      <w:proofErr w:type="spellStart"/>
+      <w:r>
+        <w:rPr>
+          <w:rFonts w:ascii="Consolas" w:eastAsia="Times New Roman" w:hAnsi="Consolas" w:cs="Times New Roman"/>
+          <w:color w:val="F286C4"/>
+          <w:sz w:val="21"/>
+          <w:szCs w:val="21"/>
+          <w:lang w:eastAsia="pt-BR"/>
+        </w:rPr>
+        <w:t>text</w:t>
+      </w:r>
+      <w:proofErr w:type="spellEnd"/>
+      <w:r>
+        <w:rPr>
+          <w:rFonts w:ascii="Consolas" w:eastAsia="Times New Roman" w:hAnsi="Consolas" w:cs="Times New Roman"/>
+          <w:color w:val="F286C4"/>
+          <w:sz w:val="21"/>
+          <w:szCs w:val="21"/>
+          <w:lang w:eastAsia="pt-BR"/>
+        </w:rPr>
+        <w:t>-</w:t>
+      </w:r>
+      <w:proofErr w:type="spellStart"/>
+      <w:r>
+        <w:rPr>
+          <w:rFonts w:ascii="Consolas" w:eastAsia="Times New Roman" w:hAnsi="Consolas" w:cs="Times New Roman"/>
+          <w:color w:val="F286C4"/>
+          <w:sz w:val="21"/>
+          <w:szCs w:val="21"/>
+          <w:lang w:eastAsia="pt-BR"/>
+        </w:rPr>
+        <w:t>field</w:t>
+      </w:r>
+      <w:proofErr w:type="spellEnd"/>
+      <w:r>
+        <w:rPr>
+          <w:rFonts w:ascii="Consolas" w:eastAsia="Times New Roman" w:hAnsi="Consolas" w:cs="Times New Roman"/>
+          <w:color w:val="F6F6F4"/>
+          <w:sz w:val="21"/>
+          <w:szCs w:val="21"/>
+          <w:lang w:eastAsia="pt-BR"/>
+        </w:rPr>
+        <w:t xml:space="preserve"> </w:t>
+      </w:r>
+      <w:proofErr w:type="spellStart"/>
+      <w:r>
+        <w:rPr>
+          <w:rFonts w:ascii="Consolas" w:eastAsia="Times New Roman" w:hAnsi="Consolas" w:cs="Times New Roman"/>
+          <w:i/>
+          <w:iCs/>
+          <w:color w:val="62E884"/>
+          <w:sz w:val="21"/>
+          <w:szCs w:val="21"/>
+          <w:lang w:eastAsia="pt-BR"/>
+        </w:rPr>
+        <w:t>label</w:t>
+      </w:r>
+      <w:proofErr w:type="spellEnd"/>
+      <w:r>
+        <w:rPr>
+          <w:rFonts w:ascii="Consolas" w:eastAsia="Times New Roman" w:hAnsi="Consolas" w:cs="Times New Roman"/>
+          <w:color w:val="F286C4"/>
+          <w:sz w:val="21"/>
+          <w:szCs w:val="21"/>
+          <w:lang w:eastAsia="pt-BR"/>
+        </w:rPr>
+        <w:t>=</w:t>
+      </w:r>
+      <w:r>
+        <w:rPr>
+          <w:rFonts w:ascii="Consolas" w:eastAsia="Times New Roman" w:hAnsi="Consolas" w:cs="Times New Roman"/>
+          <w:color w:val="DEE492"/>
+          <w:sz w:val="21"/>
+          <w:szCs w:val="21"/>
+          <w:lang w:eastAsia="pt-BR"/>
+        </w:rPr>
+        <w:t>"</w:t>
+      </w:r>
+      <w:r>
+        <w:rPr>
+          <w:rFonts w:ascii="Consolas" w:eastAsia="Times New Roman" w:hAnsi="Consolas" w:cs="Times New Roman"/>
+          <w:color w:val="E7EE98"/>
+          <w:sz w:val="21"/>
+          <w:szCs w:val="21"/>
+          <w:lang w:eastAsia="pt-BR"/>
+        </w:rPr>
+        <w:t>Quantidade</w:t>
+      </w:r>
+      <w:r>
+        <w:rPr>
+          <w:rFonts w:ascii="Consolas" w:eastAsia="Times New Roman" w:hAnsi="Consolas" w:cs="Times New Roman"/>
+          <w:color w:val="DEE492"/>
+          <w:sz w:val="21"/>
+          <w:szCs w:val="21"/>
+          <w:lang w:eastAsia="pt-BR"/>
+        </w:rPr>
+        <w:t>"</w:t>
+      </w:r>
+      <w:r>
+        <w:rPr>
+          <w:rFonts w:ascii="Consolas" w:eastAsia="Times New Roman" w:hAnsi="Consolas" w:cs="Times New Roman"/>
+          <w:color w:val="F6F6F4"/>
+          <w:sz w:val="21"/>
+          <w:szCs w:val="21"/>
+          <w:lang w:eastAsia="pt-BR"/>
+        </w:rPr>
+        <w:t xml:space="preserve"> </w:t>
+      </w:r>
+      <w:proofErr w:type="spellStart"/>
+      <w:r>
+        <w:rPr>
+          <w:rFonts w:ascii="Consolas" w:eastAsia="Times New Roman" w:hAnsi="Consolas" w:cs="Times New Roman"/>
+          <w:i/>
+          <w:iCs/>
+          <w:color w:val="62E884"/>
+          <w:sz w:val="21"/>
+          <w:szCs w:val="21"/>
+          <w:lang w:eastAsia="pt-BR"/>
+        </w:rPr>
+        <w:t>type</w:t>
+      </w:r>
+      <w:proofErr w:type="spellEnd"/>
+      <w:r>
+        <w:rPr>
+          <w:rFonts w:ascii="Consolas" w:eastAsia="Times New Roman" w:hAnsi="Consolas" w:cs="Times New Roman"/>
+          <w:color w:val="F286C4"/>
+          <w:sz w:val="21"/>
+          <w:szCs w:val="21"/>
+          <w:lang w:eastAsia="pt-BR"/>
+        </w:rPr>
+        <w:t>=</w:t>
+      </w:r>
+      <w:r>
+        <w:rPr>
+          <w:rFonts w:ascii="Consolas" w:eastAsia="Times New Roman" w:hAnsi="Consolas" w:cs="Times New Roman"/>
+          <w:color w:val="DEE492"/>
+          <w:sz w:val="21"/>
+          <w:szCs w:val="21"/>
+          <w:lang w:eastAsia="pt-BR"/>
+        </w:rPr>
+        <w:t>"</w:t>
+      </w:r>
+      <w:proofErr w:type="spellStart"/>
+      <w:r>
+        <w:rPr>
+          <w:rFonts w:ascii="Consolas" w:eastAsia="Times New Roman" w:hAnsi="Consolas" w:cs="Times New Roman"/>
+          <w:color w:val="E7EE98"/>
+          <w:sz w:val="21"/>
+          <w:szCs w:val="21"/>
+          <w:lang w:eastAsia="pt-BR"/>
+        </w:rPr>
+        <w:t>number</w:t>
+      </w:r>
+      <w:proofErr w:type="spellEnd"/>
+      <w:r>
+        <w:rPr>
+          <w:rFonts w:ascii="Consolas" w:eastAsia="Times New Roman" w:hAnsi="Consolas" w:cs="Times New Roman"/>
+          <w:color w:val="DEE492"/>
+          <w:sz w:val="21"/>
+          <w:szCs w:val="21"/>
+          <w:lang w:eastAsia="pt-BR"/>
+        </w:rPr>
+        <w:t>"</w:t>
+      </w:r>
+    </w:p>
+    <w:p>
+      <w:pPr>
+        <w:pStyle w:val="PargrafodaLista"/>
+        <w:numPr>
+          <w:ilvl w:val="0"/>
+          <w:numId w:val="1"/>
+        </w:numPr>
+        <w:shd w:val="clear" w:color="auto" w:fill="282A36"/>
+        <w:spacing w:after="0" w:line="285" w:lineRule="atLeast"/>
+        <w:jc w:val="left"/>
+        <w:rPr>
+          <w:rFonts w:ascii="Consolas" w:eastAsia="Times New Roman" w:hAnsi="Consolas" w:cs="Times New Roman"/>
+          <w:color w:val="F6F6F4"/>
+          <w:sz w:val="21"/>
+          <w:szCs w:val="21"/>
+          <w:lang w:eastAsia="pt-BR"/>
+        </w:rPr>
+      </w:pPr>
+      <w:r>
+        <w:rPr>
+          <w:rFonts w:ascii="Consolas" w:eastAsia="Times New Roman" w:hAnsi="Consolas" w:cs="Times New Roman"/>
+          <w:color w:val="F6F6F4"/>
+          <w:sz w:val="21"/>
+          <w:szCs w:val="21"/>
+          <w:lang w:eastAsia="pt-BR"/>
+        </w:rPr>
+        <w:t xml:space="preserve">                            </w:t>
+      </w:r>
+      <w:r>
+        <w:rPr>
+          <w:rFonts w:ascii="Consolas" w:eastAsia="Times New Roman" w:hAnsi="Consolas" w:cs="Times New Roman"/>
+          <w:i/>
+          <w:iCs/>
+          <w:color w:val="62E884"/>
+          <w:sz w:val="21"/>
+          <w:szCs w:val="21"/>
+          <w:lang w:eastAsia="pt-BR"/>
+        </w:rPr>
+        <w:t>v-</w:t>
+      </w:r>
+      <w:proofErr w:type="spellStart"/>
+      <w:proofErr w:type="gramStart"/>
+      <w:r>
+        <w:rPr>
+          <w:rFonts w:ascii="Consolas" w:eastAsia="Times New Roman" w:hAnsi="Consolas" w:cs="Times New Roman"/>
+          <w:i/>
+          <w:iCs/>
+          <w:color w:val="62E884"/>
+          <w:sz w:val="21"/>
+          <w:szCs w:val="21"/>
+          <w:lang w:eastAsia="pt-BR"/>
+        </w:rPr>
+        <w:t>model</w:t>
+      </w:r>
+      <w:r>
+        <w:rPr>
+          <w:rFonts w:ascii="Consolas" w:eastAsia="Times New Roman" w:hAnsi="Consolas" w:cs="Times New Roman"/>
+          <w:color w:val="F6F6F4"/>
+          <w:sz w:val="21"/>
+          <w:szCs w:val="21"/>
+          <w:lang w:eastAsia="pt-BR"/>
+        </w:rPr>
+        <w:t>.</w:t>
+      </w:r>
+      <w:r>
+        <w:rPr>
+          <w:rFonts w:ascii="Consolas" w:eastAsia="Times New Roman" w:hAnsi="Consolas" w:cs="Times New Roman"/>
+          <w:i/>
+          <w:iCs/>
+          <w:color w:val="62E884"/>
+          <w:sz w:val="21"/>
+          <w:szCs w:val="21"/>
+          <w:lang w:eastAsia="pt-BR"/>
+        </w:rPr>
+        <w:t>number</w:t>
+      </w:r>
+      <w:proofErr w:type="spellEnd"/>
+      <w:proofErr w:type="gramEnd"/>
+      <w:r>
+        <w:rPr>
+          <w:rFonts w:ascii="Consolas" w:eastAsia="Times New Roman" w:hAnsi="Consolas" w:cs="Times New Roman"/>
+          <w:color w:val="F286C4"/>
+          <w:sz w:val="21"/>
+          <w:szCs w:val="21"/>
+          <w:lang w:eastAsia="pt-BR"/>
+        </w:rPr>
+        <w:t>=</w:t>
+      </w:r>
+      <w:r>
+        <w:rPr>
+          <w:rFonts w:ascii="Consolas" w:eastAsia="Times New Roman" w:hAnsi="Consolas" w:cs="Times New Roman"/>
+          <w:color w:val="DEE492"/>
+          <w:sz w:val="21"/>
+          <w:szCs w:val="21"/>
+          <w:lang w:eastAsia="pt-BR"/>
+        </w:rPr>
+        <w:t>"</w:t>
+      </w:r>
+      <w:proofErr w:type="spellStart"/>
+      <w:r>
+        <w:rPr>
+          <w:rFonts w:ascii="Consolas" w:eastAsia="Times New Roman" w:hAnsi="Consolas" w:cs="Times New Roman"/>
+          <w:color w:val="F6F6F4"/>
+          <w:sz w:val="21"/>
+          <w:szCs w:val="21"/>
+          <w:lang w:eastAsia="pt-BR"/>
+        </w:rPr>
+        <w:t>quantity</w:t>
+      </w:r>
+      <w:proofErr w:type="spellEnd"/>
+      <w:r>
+        <w:rPr>
+          <w:rFonts w:ascii="Consolas" w:eastAsia="Times New Roman" w:hAnsi="Consolas" w:cs="Times New Roman"/>
+          <w:color w:val="DEE492"/>
+          <w:sz w:val="21"/>
+          <w:szCs w:val="21"/>
+          <w:lang w:eastAsia="pt-BR"/>
+        </w:rPr>
+        <w:t>"</w:t>
+      </w:r>
+      <w:r>
+        <w:rPr>
+          <w:rFonts w:ascii="Consolas" w:eastAsia="Times New Roman" w:hAnsi="Consolas" w:cs="Times New Roman"/>
+          <w:color w:val="F6F6F4"/>
+          <w:sz w:val="21"/>
+          <w:szCs w:val="21"/>
+          <w:lang w:eastAsia="pt-BR"/>
+        </w:rPr>
+        <w:t>&gt;&lt;/</w:t>
+      </w:r>
+      <w:r>
+        <w:rPr>
+          <w:rFonts w:ascii="Consolas" w:eastAsia="Times New Roman" w:hAnsi="Consolas" w:cs="Times New Roman"/>
+          <w:color w:val="F286C4"/>
+          <w:sz w:val="21"/>
+          <w:szCs w:val="21"/>
+          <w:lang w:eastAsia="pt-BR"/>
+        </w:rPr>
+        <w:t>v-</w:t>
+      </w:r>
+      <w:proofErr w:type="spellStart"/>
+      <w:r>
+        <w:rPr>
+          <w:rFonts w:ascii="Consolas" w:eastAsia="Times New Roman" w:hAnsi="Consolas" w:cs="Times New Roman"/>
+          <w:color w:val="F286C4"/>
+          <w:sz w:val="21"/>
+          <w:szCs w:val="21"/>
+          <w:lang w:eastAsia="pt-BR"/>
+        </w:rPr>
+        <w:t>text</w:t>
+      </w:r>
+      <w:proofErr w:type="spellEnd"/>
+      <w:r>
+        <w:rPr>
+          <w:rFonts w:ascii="Consolas" w:eastAsia="Times New Roman" w:hAnsi="Consolas" w:cs="Times New Roman"/>
+          <w:color w:val="F286C4"/>
+          <w:sz w:val="21"/>
+          <w:szCs w:val="21"/>
+          <w:lang w:eastAsia="pt-BR"/>
+        </w:rPr>
+        <w:t>-</w:t>
+      </w:r>
+      <w:proofErr w:type="spellStart"/>
+      <w:r>
+        <w:rPr>
+          <w:rFonts w:ascii="Consolas" w:eastAsia="Times New Roman" w:hAnsi="Consolas" w:cs="Times New Roman"/>
+          <w:color w:val="F286C4"/>
+          <w:sz w:val="21"/>
+          <w:szCs w:val="21"/>
+          <w:lang w:eastAsia="pt-BR"/>
+        </w:rPr>
+        <w:t>field</w:t>
+      </w:r>
+      <w:proofErr w:type="spellEnd"/>
+      <w:r>
+        <w:rPr>
+          <w:rFonts w:ascii="Consolas" w:eastAsia="Times New Roman" w:hAnsi="Consolas" w:cs="Times New Roman"/>
+          <w:color w:val="F6F6F4"/>
+          <w:sz w:val="21"/>
+          <w:szCs w:val="21"/>
+          <w:lang w:eastAsia="pt-BR"/>
+        </w:rPr>
+        <w:t>&gt;</w:t>
+      </w:r>
+    </w:p>
+    <w:p>
+      <w:pPr>
+        <w:pStyle w:val="PargrafodaLista"/>
+        <w:numPr>
+          <w:ilvl w:val="0"/>
+          <w:numId w:val="1"/>
+        </w:numPr>
+        <w:shd w:val="clear" w:color="auto" w:fill="282A36"/>
+        <w:spacing w:after="0" w:line="285" w:lineRule="atLeast"/>
+        <w:jc w:val="left"/>
+        <w:rPr>
+          <w:rFonts w:ascii="Consolas" w:eastAsia="Times New Roman" w:hAnsi="Consolas" w:cs="Times New Roman"/>
+          <w:color w:val="F6F6F4"/>
+          <w:sz w:val="21"/>
+          <w:szCs w:val="21"/>
+          <w:lang w:eastAsia="pt-BR"/>
+        </w:rPr>
+      </w:pPr>
+      <w:r>
+        <w:rPr>
+          <w:rFonts w:ascii="Consolas" w:eastAsia="Times New Roman" w:hAnsi="Consolas" w:cs="Times New Roman"/>
+          <w:color w:val="F6F6F4"/>
+          <w:sz w:val="21"/>
+          <w:szCs w:val="21"/>
+          <w:lang w:eastAsia="pt-BR"/>
+        </w:rPr>
+        <w:t>                &lt;</w:t>
+      </w:r>
+      <w:r>
+        <w:rPr>
+          <w:rFonts w:ascii="Consolas" w:eastAsia="Times New Roman" w:hAnsi="Consolas" w:cs="Times New Roman"/>
+          <w:color w:val="F286C4"/>
+          <w:sz w:val="21"/>
+          <w:szCs w:val="21"/>
+          <w:lang w:eastAsia="pt-BR"/>
+        </w:rPr>
+        <w:t>v-</w:t>
+      </w:r>
+      <w:proofErr w:type="spellStart"/>
+      <w:r>
+        <w:rPr>
+          <w:rFonts w:ascii="Consolas" w:eastAsia="Times New Roman" w:hAnsi="Consolas" w:cs="Times New Roman"/>
+          <w:color w:val="F286C4"/>
+          <w:sz w:val="21"/>
+          <w:szCs w:val="21"/>
+          <w:lang w:eastAsia="pt-BR"/>
+        </w:rPr>
+        <w:t>btn</w:t>
+      </w:r>
+      <w:proofErr w:type="spellEnd"/>
+      <w:r>
+        <w:rPr>
+          <w:rFonts w:ascii="Consolas" w:eastAsia="Times New Roman" w:hAnsi="Consolas" w:cs="Times New Roman"/>
+          <w:color w:val="F6F6F4"/>
+          <w:sz w:val="21"/>
+          <w:szCs w:val="21"/>
+          <w:lang w:eastAsia="pt-BR"/>
+        </w:rPr>
+        <w:t xml:space="preserve"> </w:t>
+      </w:r>
+      <w:proofErr w:type="spellStart"/>
+      <w:r>
+        <w:rPr>
+          <w:rFonts w:ascii="Consolas" w:eastAsia="Times New Roman" w:hAnsi="Consolas" w:cs="Times New Roman"/>
+          <w:i/>
+          <w:iCs/>
+          <w:color w:val="62E884"/>
+          <w:sz w:val="21"/>
+          <w:szCs w:val="21"/>
+          <w:lang w:eastAsia="pt-BR"/>
+        </w:rPr>
+        <w:t>class</w:t>
+      </w:r>
+      <w:proofErr w:type="spellEnd"/>
+      <w:r>
+        <w:rPr>
+          <w:rFonts w:ascii="Consolas" w:eastAsia="Times New Roman" w:hAnsi="Consolas" w:cs="Times New Roman"/>
+          <w:color w:val="F286C4"/>
+          <w:sz w:val="21"/>
+          <w:szCs w:val="21"/>
+          <w:lang w:eastAsia="pt-BR"/>
+        </w:rPr>
+        <w:t>=</w:t>
+      </w:r>
+      <w:r>
+        <w:rPr>
+          <w:rFonts w:ascii="Consolas" w:eastAsia="Times New Roman" w:hAnsi="Consolas" w:cs="Times New Roman"/>
+          <w:color w:val="DEE492"/>
+          <w:sz w:val="21"/>
+          <w:szCs w:val="21"/>
+          <w:lang w:eastAsia="pt-BR"/>
+        </w:rPr>
+        <w:t>"</w:t>
+      </w:r>
+      <w:proofErr w:type="spellStart"/>
+      <w:r>
+        <w:rPr>
+          <w:rFonts w:ascii="Consolas" w:eastAsia="Times New Roman" w:hAnsi="Consolas" w:cs="Times New Roman"/>
+          <w:color w:val="E7EE98"/>
+          <w:sz w:val="21"/>
+          <w:szCs w:val="21"/>
+          <w:lang w:eastAsia="pt-BR"/>
+        </w:rPr>
+        <w:t>green</w:t>
+      </w:r>
+      <w:proofErr w:type="spellEnd"/>
+      <w:r>
+        <w:rPr>
+          <w:rFonts w:ascii="Consolas" w:eastAsia="Times New Roman" w:hAnsi="Consolas" w:cs="Times New Roman"/>
+          <w:color w:val="E7EE98"/>
+          <w:sz w:val="21"/>
+          <w:szCs w:val="21"/>
+          <w:lang w:eastAsia="pt-BR"/>
+        </w:rPr>
+        <w:t xml:space="preserve"> darken-3 </w:t>
+      </w:r>
+      <w:proofErr w:type="spellStart"/>
+      <w:r>
+        <w:rPr>
+          <w:rFonts w:ascii="Consolas" w:eastAsia="Times New Roman" w:hAnsi="Consolas" w:cs="Times New Roman"/>
+          <w:color w:val="E7EE98"/>
+          <w:sz w:val="21"/>
+          <w:szCs w:val="21"/>
+          <w:lang w:eastAsia="pt-BR"/>
+        </w:rPr>
+        <w:t>white</w:t>
+      </w:r>
+      <w:proofErr w:type="spellEnd"/>
+      <w:r>
+        <w:rPr>
+          <w:rFonts w:ascii="Consolas" w:eastAsia="Times New Roman" w:hAnsi="Consolas" w:cs="Times New Roman"/>
+          <w:color w:val="E7EE98"/>
+          <w:sz w:val="21"/>
+          <w:szCs w:val="21"/>
+          <w:lang w:eastAsia="pt-BR"/>
+        </w:rPr>
+        <w:t>--</w:t>
+      </w:r>
+      <w:proofErr w:type="spellStart"/>
+      <w:r>
+        <w:rPr>
+          <w:rFonts w:ascii="Consolas" w:eastAsia="Times New Roman" w:hAnsi="Consolas" w:cs="Times New Roman"/>
+          <w:color w:val="E7EE98"/>
+          <w:sz w:val="21"/>
+          <w:szCs w:val="21"/>
+          <w:lang w:eastAsia="pt-BR"/>
+        </w:rPr>
+        <w:t>text</w:t>
+      </w:r>
+      <w:proofErr w:type="spellEnd"/>
+      <w:r>
+        <w:rPr>
+          <w:rFonts w:ascii="Consolas" w:eastAsia="Times New Roman" w:hAnsi="Consolas" w:cs="Times New Roman"/>
+          <w:color w:val="DEE492"/>
+          <w:sz w:val="21"/>
+          <w:szCs w:val="21"/>
+          <w:lang w:eastAsia="pt-BR"/>
+        </w:rPr>
+        <w:t>"</w:t>
+      </w:r>
+    </w:p>
+    <w:p>
+      <w:pPr>
+        <w:pStyle w:val="PargrafodaLista"/>
+        <w:numPr>
+          <w:ilvl w:val="0"/>
+          <w:numId w:val="1"/>
+        </w:numPr>
+        <w:shd w:val="clear" w:color="auto" w:fill="282A36"/>
+        <w:spacing w:after="0" w:line="285" w:lineRule="atLeast"/>
+        <w:jc w:val="left"/>
+        <w:rPr>
+          <w:rFonts w:ascii="Consolas" w:eastAsia="Times New Roman" w:hAnsi="Consolas" w:cs="Times New Roman"/>
+          <w:color w:val="F6F6F4"/>
+          <w:sz w:val="21"/>
+          <w:szCs w:val="21"/>
+          <w:lang w:eastAsia="pt-BR"/>
+        </w:rPr>
+      </w:pPr>
+      <w:r>
+        <w:rPr>
+          <w:rFonts w:ascii="Consolas" w:eastAsia="Times New Roman" w:hAnsi="Consolas" w:cs="Times New Roman"/>
+          <w:color w:val="F6F6F4"/>
+          <w:sz w:val="21"/>
+          <w:szCs w:val="21"/>
+          <w:lang w:eastAsia="pt-BR"/>
+        </w:rPr>
+        <w:t xml:space="preserve">                        </w:t>
+      </w:r>
+      <w:r>
+        <w:rPr>
+          <w:rFonts w:ascii="Consolas" w:eastAsia="Times New Roman" w:hAnsi="Consolas" w:cs="Times New Roman"/>
+          <w:color w:val="F286C4"/>
+          <w:sz w:val="21"/>
+          <w:szCs w:val="21"/>
+          <w:lang w:eastAsia="pt-BR"/>
+        </w:rPr>
+        <w:t>:</w:t>
+      </w:r>
+      <w:proofErr w:type="spellStart"/>
+      <w:r>
+        <w:rPr>
+          <w:rFonts w:ascii="Consolas" w:eastAsia="Times New Roman" w:hAnsi="Consolas" w:cs="Times New Roman"/>
+          <w:i/>
+          <w:iCs/>
+          <w:color w:val="62E884"/>
+          <w:sz w:val="21"/>
+          <w:szCs w:val="21"/>
+          <w:lang w:eastAsia="pt-BR"/>
+        </w:rPr>
+        <w:t>disabled</w:t>
+      </w:r>
+      <w:proofErr w:type="spellEnd"/>
+      <w:r>
+        <w:rPr>
+          <w:rFonts w:ascii="Consolas" w:eastAsia="Times New Roman" w:hAnsi="Consolas" w:cs="Times New Roman"/>
+          <w:color w:val="F6F6F4"/>
+          <w:sz w:val="21"/>
+          <w:szCs w:val="21"/>
+          <w:lang w:eastAsia="pt-BR"/>
+        </w:rPr>
+        <w:t xml:space="preserve"> </w:t>
+      </w:r>
+      <w:r>
+        <w:rPr>
+          <w:rFonts w:ascii="Consolas" w:eastAsia="Times New Roman" w:hAnsi="Consolas" w:cs="Times New Roman"/>
+          <w:color w:val="F286C4"/>
+          <w:sz w:val="21"/>
+          <w:szCs w:val="21"/>
+          <w:lang w:eastAsia="pt-BR"/>
+        </w:rPr>
+        <w:t>=</w:t>
+      </w:r>
+      <w:r>
+        <w:rPr>
+          <w:rFonts w:ascii="Consolas" w:eastAsia="Times New Roman" w:hAnsi="Consolas" w:cs="Times New Roman"/>
+          <w:color w:val="F6F6F4"/>
+          <w:sz w:val="21"/>
+          <w:szCs w:val="21"/>
+          <w:lang w:eastAsia="pt-BR"/>
+        </w:rPr>
+        <w:t xml:space="preserve"> </w:t>
+      </w:r>
+      <w:r>
+        <w:rPr>
+          <w:rFonts w:ascii="Consolas" w:eastAsia="Times New Roman" w:hAnsi="Consolas" w:cs="Times New Roman"/>
+          <w:color w:val="DEE492"/>
+          <w:sz w:val="21"/>
+          <w:szCs w:val="21"/>
+          <w:lang w:eastAsia="pt-BR"/>
+        </w:rPr>
+        <w:t>'</w:t>
+      </w:r>
+      <w:proofErr w:type="spellStart"/>
+      <w:r>
+        <w:rPr>
+          <w:rFonts w:ascii="Consolas" w:eastAsia="Times New Roman" w:hAnsi="Consolas" w:cs="Times New Roman"/>
+          <w:color w:val="F6F6F4"/>
+          <w:sz w:val="21"/>
+          <w:szCs w:val="21"/>
+          <w:lang w:eastAsia="pt-BR"/>
+        </w:rPr>
+        <w:t>quantity</w:t>
+      </w:r>
+      <w:proofErr w:type="spellEnd"/>
+      <w:r>
+        <w:rPr>
+          <w:rFonts w:ascii="Consolas" w:eastAsia="Times New Roman" w:hAnsi="Consolas" w:cs="Times New Roman"/>
+          <w:color w:val="F6F6F4"/>
+          <w:sz w:val="21"/>
+          <w:szCs w:val="21"/>
+          <w:lang w:eastAsia="pt-BR"/>
+        </w:rPr>
+        <w:t xml:space="preserve"> </w:t>
+      </w:r>
+      <w:r>
+        <w:rPr>
+          <w:rFonts w:ascii="Consolas" w:eastAsia="Times New Roman" w:hAnsi="Consolas" w:cs="Times New Roman"/>
+          <w:color w:val="F286C4"/>
+          <w:sz w:val="21"/>
+          <w:szCs w:val="21"/>
+          <w:lang w:eastAsia="pt-BR"/>
+        </w:rPr>
+        <w:t>&lt;=</w:t>
+      </w:r>
+      <w:r>
+        <w:rPr>
+          <w:rFonts w:ascii="Consolas" w:eastAsia="Times New Roman" w:hAnsi="Consolas" w:cs="Times New Roman"/>
+          <w:color w:val="BF9EEE"/>
+          <w:sz w:val="21"/>
+          <w:szCs w:val="21"/>
+          <w:lang w:eastAsia="pt-BR"/>
+        </w:rPr>
+        <w:t>0</w:t>
+      </w:r>
+      <w:r>
+        <w:rPr>
+          <w:rFonts w:ascii="Consolas" w:eastAsia="Times New Roman" w:hAnsi="Consolas" w:cs="Times New Roman"/>
+          <w:color w:val="F6F6F4"/>
+          <w:sz w:val="21"/>
+          <w:szCs w:val="21"/>
+          <w:lang w:eastAsia="pt-BR"/>
+        </w:rPr>
+        <w:t xml:space="preserve"> </w:t>
+      </w:r>
+      <w:r>
+        <w:rPr>
+          <w:rFonts w:ascii="Consolas" w:eastAsia="Times New Roman" w:hAnsi="Consolas" w:cs="Times New Roman"/>
+          <w:color w:val="F286C4"/>
+          <w:sz w:val="21"/>
+          <w:szCs w:val="21"/>
+          <w:lang w:eastAsia="pt-BR"/>
+        </w:rPr>
+        <w:t>|</w:t>
+      </w:r>
+      <w:proofErr w:type="gramStart"/>
+      <w:r>
+        <w:rPr>
+          <w:rFonts w:ascii="Consolas" w:eastAsia="Times New Roman" w:hAnsi="Consolas" w:cs="Times New Roman"/>
+          <w:color w:val="F286C4"/>
+          <w:sz w:val="21"/>
+          <w:szCs w:val="21"/>
+          <w:lang w:eastAsia="pt-BR"/>
+        </w:rPr>
+        <w:t>|</w:t>
+      </w:r>
+      <w:r>
+        <w:rPr>
+          <w:rFonts w:ascii="Consolas" w:eastAsia="Times New Roman" w:hAnsi="Consolas" w:cs="Times New Roman"/>
+          <w:color w:val="F6F6F4"/>
+          <w:sz w:val="21"/>
+          <w:szCs w:val="21"/>
+          <w:lang w:eastAsia="pt-BR"/>
+        </w:rPr>
+        <w:t xml:space="preserve"> </w:t>
+      </w:r>
+      <w:r>
+        <w:rPr>
+          <w:rFonts w:ascii="Consolas" w:eastAsia="Times New Roman" w:hAnsi="Consolas" w:cs="Times New Roman"/>
+          <w:color w:val="F286C4"/>
+          <w:sz w:val="21"/>
+          <w:szCs w:val="21"/>
+          <w:lang w:eastAsia="pt-BR"/>
+        </w:rPr>
+        <w:t>!</w:t>
+      </w:r>
+      <w:proofErr w:type="spellStart"/>
+      <w:proofErr w:type="gramEnd"/>
+      <w:r>
+        <w:rPr>
+          <w:rFonts w:ascii="Consolas" w:eastAsia="Times New Roman" w:hAnsi="Consolas" w:cs="Times New Roman"/>
+          <w:color w:val="F6F6F4"/>
+          <w:sz w:val="21"/>
+          <w:szCs w:val="21"/>
+          <w:lang w:eastAsia="pt-BR"/>
+        </w:rPr>
+        <w:t>Number.</w:t>
+      </w:r>
+      <w:r>
+        <w:rPr>
+          <w:rFonts w:ascii="Consolas" w:eastAsia="Times New Roman" w:hAnsi="Consolas" w:cs="Times New Roman"/>
+          <w:color w:val="62E884"/>
+          <w:sz w:val="21"/>
+          <w:szCs w:val="21"/>
+          <w:lang w:eastAsia="pt-BR"/>
+        </w:rPr>
+        <w:t>isInteger</w:t>
+      </w:r>
+      <w:proofErr w:type="spellEnd"/>
+      <w:r>
+        <w:rPr>
+          <w:rFonts w:ascii="Consolas" w:eastAsia="Times New Roman" w:hAnsi="Consolas" w:cs="Times New Roman"/>
+          <w:color w:val="F6F6F4"/>
+          <w:sz w:val="21"/>
+          <w:szCs w:val="21"/>
+          <w:lang w:eastAsia="pt-BR"/>
+        </w:rPr>
+        <w:t>(</w:t>
+      </w:r>
+      <w:proofErr w:type="spellStart"/>
+      <w:r>
+        <w:rPr>
+          <w:rFonts w:ascii="Consolas" w:eastAsia="Times New Roman" w:hAnsi="Consolas" w:cs="Times New Roman"/>
+          <w:color w:val="F6F6F4"/>
+          <w:sz w:val="21"/>
+          <w:szCs w:val="21"/>
+          <w:lang w:eastAsia="pt-BR"/>
+        </w:rPr>
+        <w:t>quantity</w:t>
+      </w:r>
+      <w:proofErr w:type="spellEnd"/>
+      <w:r>
+        <w:rPr>
+          <w:rFonts w:ascii="Consolas" w:eastAsia="Times New Roman" w:hAnsi="Consolas" w:cs="Times New Roman"/>
+          <w:color w:val="F6F6F4"/>
+          <w:sz w:val="21"/>
+          <w:szCs w:val="21"/>
+          <w:lang w:eastAsia="pt-BR"/>
+        </w:rPr>
+        <w:t>)</w:t>
+      </w:r>
+      <w:r>
+        <w:rPr>
+          <w:rFonts w:ascii="Consolas" w:eastAsia="Times New Roman" w:hAnsi="Consolas" w:cs="Times New Roman"/>
+          <w:color w:val="DEE492"/>
+          <w:sz w:val="21"/>
+          <w:szCs w:val="21"/>
+          <w:lang w:eastAsia="pt-BR"/>
+        </w:rPr>
+        <w:t>'</w:t>
+      </w:r>
+    </w:p>
+    <w:p>
+      <w:pPr>
+        <w:pStyle w:val="PargrafodaLista"/>
+        <w:numPr>
+          <w:ilvl w:val="0"/>
+          <w:numId w:val="1"/>
+        </w:numPr>
+        <w:shd w:val="clear" w:color="auto" w:fill="282A36"/>
+        <w:spacing w:after="0" w:line="285" w:lineRule="atLeast"/>
+        <w:jc w:val="left"/>
+        <w:rPr>
+          <w:rFonts w:ascii="Consolas" w:eastAsia="Times New Roman" w:hAnsi="Consolas" w:cs="Times New Roman"/>
+          <w:color w:val="F6F6F4"/>
+          <w:sz w:val="21"/>
+          <w:szCs w:val="21"/>
+          <w:lang w:eastAsia="pt-BR"/>
+        </w:rPr>
+      </w:pPr>
+      <w:r>
+        <w:rPr>
+          <w:rFonts w:ascii="Consolas" w:eastAsia="Times New Roman" w:hAnsi="Consolas" w:cs="Times New Roman"/>
+          <w:color w:val="F6F6F4"/>
+          <w:sz w:val="21"/>
+          <w:szCs w:val="21"/>
+          <w:lang w:eastAsia="pt-BR"/>
+        </w:rPr>
+        <w:t xml:space="preserve">                        </w:t>
+      </w:r>
+      <w:r>
+        <w:rPr>
+          <w:rFonts w:ascii="Consolas" w:eastAsia="Times New Roman" w:hAnsi="Consolas" w:cs="Times New Roman"/>
+          <w:color w:val="F286C4"/>
+          <w:sz w:val="21"/>
+          <w:szCs w:val="21"/>
+          <w:lang w:eastAsia="pt-BR"/>
+        </w:rPr>
+        <w:t>@</w:t>
+      </w:r>
+      <w:r>
+        <w:rPr>
+          <w:rFonts w:ascii="Consolas" w:eastAsia="Times New Roman" w:hAnsi="Consolas" w:cs="Times New Roman"/>
+          <w:i/>
+          <w:iCs/>
+          <w:color w:val="62E884"/>
+          <w:sz w:val="21"/>
+          <w:szCs w:val="21"/>
+          <w:lang w:eastAsia="pt-BR"/>
+        </w:rPr>
+        <w:t>click</w:t>
+      </w:r>
+      <w:r>
+        <w:rPr>
+          <w:rFonts w:ascii="Consolas" w:eastAsia="Times New Roman" w:hAnsi="Consolas" w:cs="Times New Roman"/>
+          <w:color w:val="F286C4"/>
+          <w:sz w:val="21"/>
+          <w:szCs w:val="21"/>
+          <w:lang w:eastAsia="pt-BR"/>
+        </w:rPr>
+        <w:t>=</w:t>
+      </w:r>
+      <w:r>
+        <w:rPr>
+          <w:rFonts w:ascii="Consolas" w:eastAsia="Times New Roman" w:hAnsi="Consolas" w:cs="Times New Roman"/>
+          <w:color w:val="DEE492"/>
+          <w:sz w:val="21"/>
+          <w:szCs w:val="21"/>
+          <w:lang w:eastAsia="pt-BR"/>
+        </w:rPr>
+        <w:t>"</w:t>
+      </w:r>
+      <w:r>
+        <w:rPr>
+          <w:rFonts w:ascii="Consolas" w:eastAsia="Times New Roman" w:hAnsi="Consolas" w:cs="Times New Roman"/>
+          <w:color w:val="62E884"/>
+          <w:sz w:val="21"/>
+          <w:szCs w:val="21"/>
+          <w:lang w:eastAsia="pt-BR"/>
+        </w:rPr>
+        <w:t>byStock</w:t>
+      </w:r>
+      <w:r>
+        <w:rPr>
+          <w:rFonts w:ascii="Consolas" w:eastAsia="Times New Roman" w:hAnsi="Consolas" w:cs="Times New Roman"/>
+          <w:color w:val="F6F6F4"/>
+          <w:sz w:val="21"/>
+          <w:szCs w:val="21"/>
+          <w:lang w:eastAsia="pt-BR"/>
+        </w:rPr>
+        <w:t>()</w:t>
+      </w:r>
+      <w:r>
+        <w:rPr>
+          <w:rFonts w:ascii="Consolas" w:eastAsia="Times New Roman" w:hAnsi="Consolas" w:cs="Times New Roman"/>
+          <w:color w:val="DEE492"/>
+          <w:sz w:val="21"/>
+          <w:szCs w:val="21"/>
+          <w:lang w:eastAsia="pt-BR"/>
+        </w:rPr>
+        <w:t>"</w:t>
+      </w:r>
+      <w:r>
+        <w:rPr>
+          <w:rFonts w:ascii="Consolas" w:eastAsia="Times New Roman" w:hAnsi="Consolas" w:cs="Times New Roman"/>
+          <w:color w:val="F6F6F4"/>
+          <w:sz w:val="21"/>
+          <w:szCs w:val="21"/>
+          <w:lang w:eastAsia="pt-BR"/>
+        </w:rPr>
+        <w:t>&gt;Comprar&lt;/</w:t>
+      </w:r>
+      <w:r>
+        <w:rPr>
+          <w:rFonts w:ascii="Consolas" w:eastAsia="Times New Roman" w:hAnsi="Consolas" w:cs="Times New Roman"/>
+          <w:color w:val="F286C4"/>
+          <w:sz w:val="21"/>
+          <w:szCs w:val="21"/>
+          <w:lang w:eastAsia="pt-BR"/>
+        </w:rPr>
+        <w:t>v-btn</w:t>
+      </w:r>
+      <w:r>
+        <w:rPr>
+          <w:rFonts w:ascii="Consolas" w:eastAsia="Times New Roman" w:hAnsi="Consolas" w:cs="Times New Roman"/>
+          <w:color w:val="F6F6F4"/>
+          <w:sz w:val="21"/>
+          <w:szCs w:val="21"/>
+          <w:lang w:eastAsia="pt-BR"/>
+        </w:rPr>
+        <w:t>&gt;</w:t>
+      </w:r>
+    </w:p>
+    <w:p>
+      <w:pPr>
+        <w:pStyle w:val="PargrafodaLista"/>
+        <w:numPr>
+          <w:ilvl w:val="0"/>
+          <w:numId w:val="1"/>
+        </w:numPr>
+        <w:shd w:val="clear" w:color="auto" w:fill="282A36"/>
+        <w:spacing w:after="0" w:line="285" w:lineRule="atLeast"/>
+        <w:jc w:val="left"/>
+        <w:rPr>
+          <w:rFonts w:ascii="Consolas" w:eastAsia="Times New Roman" w:hAnsi="Consolas" w:cs="Times New Roman"/>
+          <w:color w:val="F6F6F4"/>
+          <w:sz w:val="21"/>
+          <w:szCs w:val="21"/>
+          <w:lang w:eastAsia="pt-BR"/>
+        </w:rPr>
+      </w:pPr>
+      <w:r>
+        <w:rPr>
+          <w:rFonts w:ascii="Consolas" w:eastAsia="Times New Roman" w:hAnsi="Consolas" w:cs="Times New Roman"/>
+          <w:color w:val="F6F6F4"/>
+          <w:sz w:val="21"/>
+          <w:szCs w:val="21"/>
+          <w:lang w:eastAsia="pt-BR"/>
+        </w:rPr>
+        <w:t>            &lt;/</w:t>
+      </w:r>
+      <w:r>
+        <w:rPr>
+          <w:rFonts w:ascii="Consolas" w:eastAsia="Times New Roman" w:hAnsi="Consolas" w:cs="Times New Roman"/>
+          <w:color w:val="F286C4"/>
+          <w:sz w:val="21"/>
+          <w:szCs w:val="21"/>
+          <w:lang w:eastAsia="pt-BR"/>
+        </w:rPr>
+        <w:t>v-container</w:t>
+      </w:r>
+      <w:r>
+        <w:rPr>
+          <w:rFonts w:ascii="Consolas" w:eastAsia="Times New Roman" w:hAnsi="Consolas" w:cs="Times New Roman"/>
+          <w:color w:val="F6F6F4"/>
+          <w:sz w:val="21"/>
+          <w:szCs w:val="21"/>
+          <w:lang w:eastAsia="pt-BR"/>
+        </w:rPr>
+        <w:t>&gt;</w:t>
+      </w:r>
+    </w:p>
+    <w:p>
+      <w:pPr>
+        <w:pStyle w:val="PargrafodaLista"/>
+        <w:numPr>
+          <w:ilvl w:val="0"/>
+          <w:numId w:val="1"/>
+        </w:numPr>
+        <w:shd w:val="clear" w:color="auto" w:fill="282A36"/>
+        <w:spacing w:after="0" w:line="285" w:lineRule="atLeast"/>
+        <w:jc w:val="left"/>
+        <w:rPr>
+          <w:rFonts w:ascii="Consolas" w:eastAsia="Times New Roman" w:hAnsi="Consolas" w:cs="Times New Roman"/>
+          <w:color w:val="F6F6F4"/>
+          <w:sz w:val="21"/>
+          <w:szCs w:val="21"/>
+          <w:lang w:eastAsia="pt-BR"/>
+        </w:rPr>
+      </w:pPr>
+      <w:r>
+        <w:rPr>
+          <w:rFonts w:ascii="Consolas" w:eastAsia="Times New Roman" w:hAnsi="Consolas" w:cs="Times New Roman"/>
+          <w:color w:val="F6F6F4"/>
+          <w:sz w:val="21"/>
+          <w:szCs w:val="21"/>
+          <w:lang w:eastAsia="pt-BR"/>
+        </w:rPr>
+        <w:t>        &lt;/</w:t>
+      </w:r>
+      <w:r>
+        <w:rPr>
+          <w:rFonts w:ascii="Consolas" w:eastAsia="Times New Roman" w:hAnsi="Consolas" w:cs="Times New Roman"/>
+          <w:color w:val="F286C4"/>
+          <w:sz w:val="21"/>
+          <w:szCs w:val="21"/>
+          <w:lang w:eastAsia="pt-BR"/>
+        </w:rPr>
+        <w:t>v-card</w:t>
+      </w:r>
+      <w:r>
+        <w:rPr>
+          <w:rFonts w:ascii="Consolas" w:eastAsia="Times New Roman" w:hAnsi="Consolas" w:cs="Times New Roman"/>
+          <w:color w:val="F6F6F4"/>
+          <w:sz w:val="21"/>
+          <w:szCs w:val="21"/>
+          <w:lang w:eastAsia="pt-BR"/>
+        </w:rPr>
+        <w:t>&gt;</w:t>
+      </w:r>
+    </w:p>
+    <w:p>
+      <w:pPr>
+        <w:pStyle w:val="PargrafodaLista"/>
+        <w:numPr>
+          <w:ilvl w:val="0"/>
+          <w:numId w:val="1"/>
+        </w:numPr>
+        <w:shd w:val="clear" w:color="auto" w:fill="282A36"/>
+        <w:spacing w:after="0" w:line="285" w:lineRule="atLeast"/>
+        <w:jc w:val="left"/>
+        <w:rPr>
+          <w:rFonts w:ascii="Consolas" w:eastAsia="Times New Roman" w:hAnsi="Consolas" w:cs="Times New Roman"/>
+          <w:color w:val="F6F6F4"/>
+          <w:sz w:val="21"/>
+          <w:szCs w:val="21"/>
+          <w:lang w:eastAsia="pt-BR"/>
+        </w:rPr>
+      </w:pPr>
+      <w:r>
+        <w:rPr>
+          <w:rFonts w:ascii="Consolas" w:eastAsia="Times New Roman" w:hAnsi="Consolas" w:cs="Times New Roman"/>
+          <w:color w:val="F6F6F4"/>
+          <w:sz w:val="21"/>
+          <w:szCs w:val="21"/>
+          <w:lang w:eastAsia="pt-BR"/>
+        </w:rPr>
+        <w:t>    &lt;/</w:t>
+      </w:r>
+      <w:r>
+        <w:rPr>
+          <w:rFonts w:ascii="Consolas" w:eastAsia="Times New Roman" w:hAnsi="Consolas" w:cs="Times New Roman"/>
+          <w:color w:val="F286C4"/>
+          <w:sz w:val="21"/>
+          <w:szCs w:val="21"/>
+          <w:lang w:eastAsia="pt-BR"/>
+        </w:rPr>
+        <w:t>v-</w:t>
+      </w:r>
+      <w:proofErr w:type="spellStart"/>
+      <w:r>
+        <w:rPr>
+          <w:rFonts w:ascii="Consolas" w:eastAsia="Times New Roman" w:hAnsi="Consolas" w:cs="Times New Roman"/>
+          <w:color w:val="F286C4"/>
+          <w:sz w:val="21"/>
+          <w:szCs w:val="21"/>
+          <w:lang w:eastAsia="pt-BR"/>
+        </w:rPr>
+        <w:t>flex</w:t>
+      </w:r>
+      <w:proofErr w:type="spellEnd"/>
+      <w:r>
+        <w:rPr>
+          <w:rFonts w:ascii="Consolas" w:eastAsia="Times New Roman" w:hAnsi="Consolas" w:cs="Times New Roman"/>
+          <w:color w:val="F6F6F4"/>
+          <w:sz w:val="21"/>
+          <w:szCs w:val="21"/>
+          <w:lang w:eastAsia="pt-BR"/>
+        </w:rPr>
+        <w:t>&gt;</w:t>
+      </w:r>
+    </w:p>
+    <w:p>
+      <w:pPr>
+        <w:pStyle w:val="PargrafodaLista"/>
+        <w:numPr>
+          <w:ilvl w:val="0"/>
+          <w:numId w:val="1"/>
+        </w:numPr>
+        <w:shd w:val="clear" w:color="auto" w:fill="282A36"/>
+        <w:spacing w:after="0" w:line="285" w:lineRule="atLeast"/>
+        <w:jc w:val="left"/>
+        <w:rPr>
+          <w:rFonts w:ascii="Consolas" w:eastAsia="Times New Roman" w:hAnsi="Consolas" w:cs="Times New Roman"/>
+          <w:color w:val="F6F6F4"/>
+          <w:sz w:val="21"/>
+          <w:szCs w:val="21"/>
+          <w:lang w:eastAsia="pt-BR"/>
+        </w:rPr>
+      </w:pPr>
+      <w:r>
+        <w:rPr>
+          <w:rFonts w:ascii="Consolas" w:eastAsia="Times New Roman" w:hAnsi="Consolas" w:cs="Times New Roman"/>
+          <w:color w:val="F6F6F4"/>
+          <w:sz w:val="21"/>
+          <w:szCs w:val="21"/>
+          <w:lang w:eastAsia="pt-BR"/>
+        </w:rPr>
+        <w:t>&lt;/</w:t>
+      </w:r>
+      <w:proofErr w:type="spellStart"/>
+      <w:r>
+        <w:rPr>
+          <w:rFonts w:ascii="Consolas" w:eastAsia="Times New Roman" w:hAnsi="Consolas" w:cs="Times New Roman"/>
+          <w:color w:val="F286C4"/>
+          <w:sz w:val="21"/>
+          <w:szCs w:val="21"/>
+          <w:lang w:eastAsia="pt-BR"/>
+        </w:rPr>
+        <w:t>template</w:t>
+      </w:r>
+      <w:proofErr w:type="spellEnd"/>
+      <w:r>
+        <w:rPr>
+          <w:rFonts w:ascii="Consolas" w:eastAsia="Times New Roman" w:hAnsi="Consolas" w:cs="Times New Roman"/>
+          <w:color w:val="F6F6F4"/>
+          <w:sz w:val="21"/>
+          <w:szCs w:val="21"/>
+          <w:lang w:eastAsia="pt-BR"/>
+        </w:rPr>
+        <w:t>&gt;</w:t>
+      </w:r>
+    </w:p>
+    <w:p>
+      <w:pPr>
+        <w:pStyle w:val="PargrafodaLista"/>
+        <w:numPr>
+          <w:ilvl w:val="0"/>
+          <w:numId w:val="1"/>
+        </w:numPr>
+        <w:shd w:val="clear" w:color="auto" w:fill="282A36"/>
+        <w:spacing w:after="0" w:line="285" w:lineRule="atLeast"/>
+        <w:jc w:val="left"/>
+        <w:rPr>
+          <w:rFonts w:ascii="Consolas" w:eastAsia="Times New Roman" w:hAnsi="Consolas" w:cs="Times New Roman"/>
+          <w:color w:val="F6F6F4"/>
+          <w:sz w:val="21"/>
+          <w:szCs w:val="21"/>
+          <w:lang w:eastAsia="pt-BR"/>
+        </w:rPr>
+      </w:pPr>
+    </w:p>
+    <w:p>
+      <w:pPr>
+        <w:pStyle w:val="PargrafodaLista"/>
+        <w:numPr>
+          <w:ilvl w:val="0"/>
+          <w:numId w:val="1"/>
+        </w:numPr>
+        <w:shd w:val="clear" w:color="auto" w:fill="282A36"/>
+        <w:spacing w:after="0" w:line="285" w:lineRule="atLeast"/>
+        <w:jc w:val="left"/>
+        <w:rPr>
+          <w:rFonts w:ascii="Consolas" w:eastAsia="Times New Roman" w:hAnsi="Consolas" w:cs="Times New Roman"/>
+          <w:color w:val="F6F6F4"/>
+          <w:sz w:val="21"/>
+          <w:szCs w:val="21"/>
+          <w:lang w:eastAsia="pt-BR"/>
+        </w:rPr>
+      </w:pPr>
+      <w:r>
+        <w:rPr>
+          <w:rFonts w:ascii="Consolas" w:eastAsia="Times New Roman" w:hAnsi="Consolas" w:cs="Times New Roman"/>
+          <w:color w:val="F6F6F4"/>
+          <w:sz w:val="21"/>
+          <w:szCs w:val="21"/>
+          <w:lang w:eastAsia="pt-BR"/>
+        </w:rPr>
+        <w:t>&lt;</w:t>
+      </w:r>
+      <w:r>
+        <w:rPr>
+          <w:rFonts w:ascii="Consolas" w:eastAsia="Times New Roman" w:hAnsi="Consolas" w:cs="Times New Roman"/>
+          <w:color w:val="F286C4"/>
+          <w:sz w:val="21"/>
+          <w:szCs w:val="21"/>
+          <w:lang w:eastAsia="pt-BR"/>
+        </w:rPr>
+        <w:t>script</w:t>
+      </w:r>
+      <w:r>
+        <w:rPr>
+          <w:rFonts w:ascii="Consolas" w:eastAsia="Times New Roman" w:hAnsi="Consolas" w:cs="Times New Roman"/>
+          <w:color w:val="F6F6F4"/>
+          <w:sz w:val="21"/>
+          <w:szCs w:val="21"/>
+          <w:lang w:eastAsia="pt-BR"/>
+        </w:rPr>
+        <w:t>&gt;</w:t>
+      </w:r>
+    </w:p>
+    <w:p>
+      <w:pPr>
+        <w:pStyle w:val="PargrafodaLista"/>
+        <w:numPr>
+          <w:ilvl w:val="0"/>
+          <w:numId w:val="1"/>
+        </w:numPr>
+        <w:shd w:val="clear" w:color="auto" w:fill="282A36"/>
+        <w:spacing w:after="0" w:line="285" w:lineRule="atLeast"/>
+        <w:jc w:val="left"/>
+        <w:rPr>
+          <w:rFonts w:ascii="Consolas" w:eastAsia="Times New Roman" w:hAnsi="Consolas" w:cs="Times New Roman"/>
+          <w:color w:val="F6F6F4"/>
+          <w:sz w:val="21"/>
+          <w:szCs w:val="21"/>
+          <w:lang w:eastAsia="pt-BR"/>
+        </w:rPr>
+      </w:pPr>
+      <w:r>
+        <w:rPr>
+          <w:rFonts w:ascii="Consolas" w:eastAsia="Times New Roman" w:hAnsi="Consolas" w:cs="Times New Roman"/>
+          <w:color w:val="F6F6F4"/>
+          <w:sz w:val="21"/>
+          <w:szCs w:val="21"/>
+          <w:lang w:eastAsia="pt-BR"/>
+        </w:rPr>
+        <w:t xml:space="preserve">    </w:t>
+      </w:r>
+      <w:proofErr w:type="spellStart"/>
+      <w:r>
+        <w:rPr>
+          <w:rFonts w:ascii="Consolas" w:eastAsia="Times New Roman" w:hAnsi="Consolas" w:cs="Times New Roman"/>
+          <w:color w:val="F286C4"/>
+          <w:sz w:val="21"/>
+          <w:szCs w:val="21"/>
+          <w:lang w:eastAsia="pt-BR"/>
+        </w:rPr>
+        <w:t>export</w:t>
+      </w:r>
+      <w:proofErr w:type="spellEnd"/>
+      <w:r>
+        <w:rPr>
+          <w:rFonts w:ascii="Consolas" w:eastAsia="Times New Roman" w:hAnsi="Consolas" w:cs="Times New Roman"/>
+          <w:color w:val="F6F6F4"/>
+          <w:sz w:val="21"/>
+          <w:szCs w:val="21"/>
+          <w:lang w:eastAsia="pt-BR"/>
+        </w:rPr>
+        <w:t xml:space="preserve"> </w:t>
+      </w:r>
+      <w:proofErr w:type="gramStart"/>
+      <w:r>
+        <w:rPr>
+          <w:rFonts w:ascii="Consolas" w:eastAsia="Times New Roman" w:hAnsi="Consolas" w:cs="Times New Roman"/>
+          <w:color w:val="F286C4"/>
+          <w:sz w:val="21"/>
+          <w:szCs w:val="21"/>
+          <w:lang w:eastAsia="pt-BR"/>
+        </w:rPr>
+        <w:t>default</w:t>
+      </w:r>
+      <w:r>
+        <w:rPr>
+          <w:rFonts w:ascii="Consolas" w:eastAsia="Times New Roman" w:hAnsi="Consolas" w:cs="Times New Roman"/>
+          <w:color w:val="F6F6F4"/>
+          <w:sz w:val="21"/>
+          <w:szCs w:val="21"/>
+          <w:lang w:eastAsia="pt-BR"/>
+        </w:rPr>
+        <w:t>{</w:t>
+      </w:r>
+      <w:proofErr w:type="gramEnd"/>
+    </w:p>
+    <w:p>
+      <w:pPr>
+        <w:pStyle w:val="PargrafodaLista"/>
+        <w:numPr>
+          <w:ilvl w:val="0"/>
+          <w:numId w:val="1"/>
+        </w:numPr>
+        <w:shd w:val="clear" w:color="auto" w:fill="282A36"/>
+        <w:spacing w:after="0" w:line="285" w:lineRule="atLeast"/>
+        <w:jc w:val="left"/>
+        <w:rPr>
+          <w:rFonts w:ascii="Consolas" w:eastAsia="Times New Roman" w:hAnsi="Consolas" w:cs="Times New Roman"/>
+          <w:color w:val="F6F6F4"/>
+          <w:sz w:val="21"/>
+          <w:szCs w:val="21"/>
+          <w:lang w:eastAsia="pt-BR"/>
+        </w:rPr>
+      </w:pPr>
+      <w:r>
+        <w:rPr>
+          <w:rFonts w:ascii="Consolas" w:eastAsia="Times New Roman" w:hAnsi="Consolas" w:cs="Times New Roman"/>
+          <w:color w:val="F6F6F4"/>
+          <w:sz w:val="21"/>
+          <w:szCs w:val="21"/>
+          <w:lang w:eastAsia="pt-BR"/>
+        </w:rPr>
+        <w:t xml:space="preserve">        </w:t>
+      </w:r>
+      <w:proofErr w:type="spellStart"/>
+      <w:r>
+        <w:rPr>
+          <w:rFonts w:ascii="Consolas" w:eastAsia="Times New Roman" w:hAnsi="Consolas" w:cs="Times New Roman"/>
+          <w:color w:val="F6F6F4"/>
+          <w:sz w:val="21"/>
+          <w:szCs w:val="21"/>
+          <w:lang w:eastAsia="pt-BR"/>
+        </w:rPr>
+        <w:t>props</w:t>
+      </w:r>
+      <w:proofErr w:type="spellEnd"/>
+      <w:proofErr w:type="gramStart"/>
+      <w:r>
+        <w:rPr>
+          <w:rFonts w:ascii="Consolas" w:eastAsia="Times New Roman" w:hAnsi="Consolas" w:cs="Times New Roman"/>
+          <w:color w:val="F6F6F4"/>
+          <w:sz w:val="21"/>
+          <w:szCs w:val="21"/>
+          <w:lang w:eastAsia="pt-BR"/>
+        </w:rPr>
+        <w:t>:{</w:t>
+      </w:r>
+      <w:proofErr w:type="gramEnd"/>
+    </w:p>
+    <w:p>
+      <w:pPr>
+        <w:pStyle w:val="PargrafodaLista"/>
+        <w:numPr>
+          <w:ilvl w:val="0"/>
+          <w:numId w:val="1"/>
+        </w:numPr>
+        <w:shd w:val="clear" w:color="auto" w:fill="282A36"/>
+        <w:spacing w:after="0" w:line="285" w:lineRule="atLeast"/>
+        <w:jc w:val="left"/>
+        <w:rPr>
+          <w:rFonts w:ascii="Consolas" w:eastAsia="Times New Roman" w:hAnsi="Consolas" w:cs="Times New Roman"/>
+          <w:color w:val="F6F6F4"/>
+          <w:sz w:val="21"/>
+          <w:szCs w:val="21"/>
+          <w:lang w:eastAsia="pt-BR"/>
+        </w:rPr>
+      </w:pPr>
+      <w:r>
+        <w:rPr>
+          <w:rFonts w:ascii="Consolas" w:eastAsia="Times New Roman" w:hAnsi="Consolas" w:cs="Times New Roman"/>
+          <w:color w:val="F6F6F4"/>
+          <w:sz w:val="21"/>
+          <w:szCs w:val="21"/>
+          <w:lang w:eastAsia="pt-BR"/>
+        </w:rPr>
+        <w:t>            stock</w:t>
+      </w:r>
+      <w:proofErr w:type="gramStart"/>
+      <w:r>
+        <w:rPr>
+          <w:rFonts w:ascii="Consolas" w:eastAsia="Times New Roman" w:hAnsi="Consolas" w:cs="Times New Roman"/>
+          <w:color w:val="F6F6F4"/>
+          <w:sz w:val="21"/>
+          <w:szCs w:val="21"/>
+          <w:lang w:eastAsia="pt-BR"/>
+        </w:rPr>
+        <w:t>:{</w:t>
+      </w:r>
+      <w:proofErr w:type="spellStart"/>
+      <w:proofErr w:type="gramEnd"/>
+      <w:r>
+        <w:rPr>
+          <w:rFonts w:ascii="Consolas" w:eastAsia="Times New Roman" w:hAnsi="Consolas" w:cs="Times New Roman"/>
+          <w:color w:val="97E1F1"/>
+          <w:sz w:val="21"/>
+          <w:szCs w:val="21"/>
+          <w:lang w:eastAsia="pt-BR"/>
+        </w:rPr>
+        <w:t>type</w:t>
+      </w:r>
+      <w:proofErr w:type="spellEnd"/>
+      <w:r>
+        <w:rPr>
+          <w:rFonts w:ascii="Consolas" w:eastAsia="Times New Roman" w:hAnsi="Consolas" w:cs="Times New Roman"/>
+          <w:color w:val="F6F6F4"/>
+          <w:sz w:val="21"/>
+          <w:szCs w:val="21"/>
+          <w:lang w:eastAsia="pt-BR"/>
+        </w:rPr>
+        <w:t xml:space="preserve">: </w:t>
+      </w:r>
+      <w:proofErr w:type="spellStart"/>
+      <w:r>
+        <w:rPr>
+          <w:rFonts w:ascii="Consolas" w:eastAsia="Times New Roman" w:hAnsi="Consolas" w:cs="Times New Roman"/>
+          <w:i/>
+          <w:iCs/>
+          <w:color w:val="97E1F1"/>
+          <w:sz w:val="21"/>
+          <w:szCs w:val="21"/>
+          <w:lang w:eastAsia="pt-BR"/>
+        </w:rPr>
+        <w:t>Object</w:t>
+      </w:r>
+      <w:proofErr w:type="spellEnd"/>
+      <w:r>
+        <w:rPr>
+          <w:rFonts w:ascii="Consolas" w:eastAsia="Times New Roman" w:hAnsi="Consolas" w:cs="Times New Roman"/>
+          <w:color w:val="F6F6F4"/>
+          <w:sz w:val="21"/>
+          <w:szCs w:val="21"/>
+          <w:lang w:eastAsia="pt-BR"/>
+        </w:rPr>
+        <w:t xml:space="preserve">, </w:t>
+      </w:r>
+      <w:proofErr w:type="spellStart"/>
+      <w:r>
+        <w:rPr>
+          <w:rFonts w:ascii="Consolas" w:eastAsia="Times New Roman" w:hAnsi="Consolas" w:cs="Times New Roman"/>
+          <w:color w:val="F6F6F4"/>
+          <w:sz w:val="21"/>
+          <w:szCs w:val="21"/>
+          <w:lang w:eastAsia="pt-BR"/>
+        </w:rPr>
+        <w:t>required</w:t>
+      </w:r>
+      <w:proofErr w:type="spellEnd"/>
+      <w:r>
+        <w:rPr>
+          <w:rFonts w:ascii="Consolas" w:eastAsia="Times New Roman" w:hAnsi="Consolas" w:cs="Times New Roman"/>
+          <w:color w:val="F6F6F4"/>
+          <w:sz w:val="21"/>
+          <w:szCs w:val="21"/>
+          <w:lang w:eastAsia="pt-BR"/>
+        </w:rPr>
+        <w:t xml:space="preserve">: </w:t>
+      </w:r>
+      <w:proofErr w:type="spellStart"/>
+      <w:r>
+        <w:rPr>
+          <w:rFonts w:ascii="Consolas" w:eastAsia="Times New Roman" w:hAnsi="Consolas" w:cs="Times New Roman"/>
+          <w:color w:val="BF9EEE"/>
+          <w:sz w:val="21"/>
+          <w:szCs w:val="21"/>
+          <w:lang w:eastAsia="pt-BR"/>
+        </w:rPr>
+        <w:t>true</w:t>
+      </w:r>
+      <w:proofErr w:type="spellEnd"/>
+      <w:r>
+        <w:rPr>
+          <w:rFonts w:ascii="Consolas" w:eastAsia="Times New Roman" w:hAnsi="Consolas" w:cs="Times New Roman"/>
+          <w:color w:val="F6F6F4"/>
+          <w:sz w:val="21"/>
+          <w:szCs w:val="21"/>
+          <w:lang w:eastAsia="pt-BR"/>
+        </w:rPr>
+        <w:t>}</w:t>
+      </w:r>
+    </w:p>
+    <w:p>
+      <w:pPr>
+        <w:pStyle w:val="PargrafodaLista"/>
+        <w:numPr>
+          <w:ilvl w:val="0"/>
+          <w:numId w:val="1"/>
+        </w:numPr>
+        <w:shd w:val="clear" w:color="auto" w:fill="282A36"/>
+        <w:spacing w:after="0" w:line="285" w:lineRule="atLeast"/>
+        <w:jc w:val="left"/>
+        <w:rPr>
+          <w:rFonts w:ascii="Consolas" w:eastAsia="Times New Roman" w:hAnsi="Consolas" w:cs="Times New Roman"/>
+          <w:color w:val="F6F6F4"/>
+          <w:sz w:val="21"/>
+          <w:szCs w:val="21"/>
+          <w:lang w:eastAsia="pt-BR"/>
+        </w:rPr>
+      </w:pPr>
+      <w:r>
+        <w:rPr>
+          <w:rFonts w:ascii="Consolas" w:eastAsia="Times New Roman" w:hAnsi="Consolas" w:cs="Times New Roman"/>
+          <w:color w:val="F6F6F4"/>
+          <w:sz w:val="21"/>
+          <w:szCs w:val="21"/>
+          <w:lang w:eastAsia="pt-BR"/>
+        </w:rPr>
+        <w:t>        },</w:t>
+      </w:r>
+    </w:p>
+    <w:p>
+      <w:pPr>
+        <w:pStyle w:val="PargrafodaLista"/>
+        <w:numPr>
+          <w:ilvl w:val="0"/>
+          <w:numId w:val="1"/>
+        </w:numPr>
+        <w:shd w:val="clear" w:color="auto" w:fill="282A36"/>
+        <w:spacing w:after="0" w:line="285" w:lineRule="atLeast"/>
+        <w:jc w:val="left"/>
+        <w:rPr>
+          <w:rFonts w:ascii="Consolas" w:eastAsia="Times New Roman" w:hAnsi="Consolas" w:cs="Times New Roman"/>
+          <w:color w:val="F6F6F4"/>
+          <w:sz w:val="21"/>
+          <w:szCs w:val="21"/>
+          <w:lang w:eastAsia="pt-BR"/>
+        </w:rPr>
+      </w:pPr>
+      <w:r>
+        <w:rPr>
+          <w:rFonts w:ascii="Consolas" w:eastAsia="Times New Roman" w:hAnsi="Consolas" w:cs="Times New Roman"/>
+          <w:color w:val="F6F6F4"/>
+          <w:sz w:val="21"/>
+          <w:szCs w:val="21"/>
+          <w:lang w:eastAsia="pt-BR"/>
+        </w:rPr>
+        <w:t xml:space="preserve">        </w:t>
+      </w:r>
+      <w:proofErr w:type="gramStart"/>
+      <w:r>
+        <w:rPr>
+          <w:rFonts w:ascii="Consolas" w:eastAsia="Times New Roman" w:hAnsi="Consolas" w:cs="Times New Roman"/>
+          <w:color w:val="62E884"/>
+          <w:sz w:val="21"/>
+          <w:szCs w:val="21"/>
+          <w:lang w:eastAsia="pt-BR"/>
+        </w:rPr>
+        <w:t>data</w:t>
+      </w:r>
+      <w:r>
+        <w:rPr>
+          <w:rFonts w:ascii="Consolas" w:eastAsia="Times New Roman" w:hAnsi="Consolas" w:cs="Times New Roman"/>
+          <w:color w:val="F6F6F4"/>
+          <w:sz w:val="21"/>
+          <w:szCs w:val="21"/>
+          <w:lang w:eastAsia="pt-BR"/>
+        </w:rPr>
+        <w:t>(</w:t>
+      </w:r>
+      <w:proofErr w:type="gramEnd"/>
+      <w:r>
+        <w:rPr>
+          <w:rFonts w:ascii="Consolas" w:eastAsia="Times New Roman" w:hAnsi="Consolas" w:cs="Times New Roman"/>
+          <w:color w:val="F6F6F4"/>
+          <w:sz w:val="21"/>
+          <w:szCs w:val="21"/>
+          <w:lang w:eastAsia="pt-BR"/>
+        </w:rPr>
+        <w:t>) {</w:t>
+      </w:r>
+    </w:p>
+    <w:p>
+      <w:pPr>
+        <w:pStyle w:val="PargrafodaLista"/>
+        <w:numPr>
+          <w:ilvl w:val="0"/>
+          <w:numId w:val="1"/>
+        </w:numPr>
+        <w:shd w:val="clear" w:color="auto" w:fill="282A36"/>
+        <w:spacing w:after="0" w:line="285" w:lineRule="atLeast"/>
+        <w:jc w:val="left"/>
+        <w:rPr>
+          <w:rFonts w:ascii="Consolas" w:eastAsia="Times New Roman" w:hAnsi="Consolas" w:cs="Times New Roman"/>
+          <w:color w:val="F6F6F4"/>
+          <w:sz w:val="21"/>
+          <w:szCs w:val="21"/>
+          <w:lang w:eastAsia="pt-BR"/>
+        </w:rPr>
+      </w:pPr>
+      <w:r>
+        <w:rPr>
+          <w:rFonts w:ascii="Consolas" w:eastAsia="Times New Roman" w:hAnsi="Consolas" w:cs="Times New Roman"/>
+          <w:color w:val="F6F6F4"/>
+          <w:sz w:val="21"/>
+          <w:szCs w:val="21"/>
+          <w:lang w:eastAsia="pt-BR"/>
+        </w:rPr>
+        <w:t xml:space="preserve">            </w:t>
+      </w:r>
+      <w:proofErr w:type="spellStart"/>
+      <w:r>
+        <w:rPr>
+          <w:rFonts w:ascii="Consolas" w:eastAsia="Times New Roman" w:hAnsi="Consolas" w:cs="Times New Roman"/>
+          <w:color w:val="F286C4"/>
+          <w:sz w:val="21"/>
+          <w:szCs w:val="21"/>
+          <w:lang w:eastAsia="pt-BR"/>
+        </w:rPr>
+        <w:t>return</w:t>
+      </w:r>
+      <w:proofErr w:type="spellEnd"/>
+      <w:r>
+        <w:rPr>
+          <w:rFonts w:ascii="Consolas" w:eastAsia="Times New Roman" w:hAnsi="Consolas" w:cs="Times New Roman"/>
+          <w:color w:val="F6F6F4"/>
+          <w:sz w:val="21"/>
+          <w:szCs w:val="21"/>
+          <w:lang w:eastAsia="pt-BR"/>
+        </w:rPr>
+        <w:t xml:space="preserve"> {</w:t>
+      </w:r>
+    </w:p>
+    <w:p>
+      <w:pPr>
+        <w:pStyle w:val="PargrafodaLista"/>
+        <w:numPr>
+          <w:ilvl w:val="0"/>
+          <w:numId w:val="1"/>
+        </w:numPr>
+        <w:shd w:val="clear" w:color="auto" w:fill="282A36"/>
+        <w:spacing w:after="0" w:line="285" w:lineRule="atLeast"/>
+        <w:jc w:val="left"/>
+        <w:rPr>
+          <w:rFonts w:ascii="Consolas" w:eastAsia="Times New Roman" w:hAnsi="Consolas" w:cs="Times New Roman"/>
+          <w:color w:val="F6F6F4"/>
+          <w:sz w:val="21"/>
+          <w:szCs w:val="21"/>
+          <w:lang w:eastAsia="pt-BR"/>
+        </w:rPr>
+      </w:pPr>
+      <w:r>
+        <w:rPr>
+          <w:rFonts w:ascii="Consolas" w:eastAsia="Times New Roman" w:hAnsi="Consolas" w:cs="Times New Roman"/>
+          <w:color w:val="F6F6F4"/>
+          <w:sz w:val="21"/>
+          <w:szCs w:val="21"/>
+          <w:lang w:eastAsia="pt-BR"/>
+        </w:rPr>
+        <w:t xml:space="preserve">                </w:t>
+      </w:r>
+      <w:proofErr w:type="spellStart"/>
+      <w:r>
+        <w:rPr>
+          <w:rFonts w:ascii="Consolas" w:eastAsia="Times New Roman" w:hAnsi="Consolas" w:cs="Times New Roman"/>
+          <w:color w:val="F6F6F4"/>
+          <w:sz w:val="21"/>
+          <w:szCs w:val="21"/>
+          <w:lang w:eastAsia="pt-BR"/>
+        </w:rPr>
+        <w:t>quantity</w:t>
+      </w:r>
+      <w:proofErr w:type="spellEnd"/>
+      <w:r>
+        <w:rPr>
+          <w:rFonts w:ascii="Consolas" w:eastAsia="Times New Roman" w:hAnsi="Consolas" w:cs="Times New Roman"/>
+          <w:color w:val="F286C4"/>
+          <w:sz w:val="21"/>
+          <w:szCs w:val="21"/>
+          <w:lang w:eastAsia="pt-BR"/>
+        </w:rPr>
+        <w:t>:</w:t>
+      </w:r>
+      <w:r>
+        <w:rPr>
+          <w:rFonts w:ascii="Consolas" w:eastAsia="Times New Roman" w:hAnsi="Consolas" w:cs="Times New Roman"/>
+          <w:color w:val="F6F6F4"/>
+          <w:sz w:val="21"/>
+          <w:szCs w:val="21"/>
+          <w:lang w:eastAsia="pt-BR"/>
+        </w:rPr>
+        <w:t xml:space="preserve"> </w:t>
+      </w:r>
+      <w:r>
+        <w:rPr>
+          <w:rFonts w:ascii="Consolas" w:eastAsia="Times New Roman" w:hAnsi="Consolas" w:cs="Times New Roman"/>
+          <w:color w:val="BF9EEE"/>
+          <w:sz w:val="21"/>
+          <w:szCs w:val="21"/>
+          <w:lang w:eastAsia="pt-BR"/>
+        </w:rPr>
+        <w:t>0</w:t>
+      </w:r>
+    </w:p>
+    <w:p>
+      <w:pPr>
+        <w:pStyle w:val="PargrafodaLista"/>
+        <w:numPr>
+          <w:ilvl w:val="0"/>
+          <w:numId w:val="1"/>
+        </w:numPr>
+        <w:shd w:val="clear" w:color="auto" w:fill="282A36"/>
+        <w:spacing w:after="0" w:line="285" w:lineRule="atLeast"/>
+        <w:jc w:val="left"/>
+        <w:rPr>
+          <w:rFonts w:ascii="Consolas" w:eastAsia="Times New Roman" w:hAnsi="Consolas" w:cs="Times New Roman"/>
+          <w:color w:val="F6F6F4"/>
+          <w:sz w:val="21"/>
+          <w:szCs w:val="21"/>
+          <w:lang w:eastAsia="pt-BR"/>
+        </w:rPr>
+      </w:pPr>
+      <w:r>
+        <w:rPr>
+          <w:rFonts w:ascii="Consolas" w:eastAsia="Times New Roman" w:hAnsi="Consolas" w:cs="Times New Roman"/>
+          <w:color w:val="F6F6F4"/>
+          <w:sz w:val="21"/>
+          <w:szCs w:val="21"/>
+          <w:lang w:eastAsia="pt-BR"/>
+        </w:rPr>
+        <w:t>            }</w:t>
+      </w:r>
+    </w:p>
+    <w:p>
+      <w:pPr>
+        <w:pStyle w:val="PargrafodaLista"/>
+        <w:numPr>
+          <w:ilvl w:val="0"/>
+          <w:numId w:val="1"/>
+        </w:numPr>
+        <w:shd w:val="clear" w:color="auto" w:fill="282A36"/>
+        <w:spacing w:after="0" w:line="285" w:lineRule="atLeast"/>
+        <w:jc w:val="left"/>
+        <w:rPr>
+          <w:rFonts w:ascii="Consolas" w:eastAsia="Times New Roman" w:hAnsi="Consolas" w:cs="Times New Roman"/>
+          <w:color w:val="F6F6F4"/>
+          <w:sz w:val="21"/>
+          <w:szCs w:val="21"/>
+          <w:lang w:eastAsia="pt-BR"/>
+        </w:rPr>
+      </w:pPr>
+      <w:r>
+        <w:rPr>
+          <w:rFonts w:ascii="Consolas" w:eastAsia="Times New Roman" w:hAnsi="Consolas" w:cs="Times New Roman"/>
+          <w:color w:val="F6F6F4"/>
+          <w:sz w:val="21"/>
+          <w:szCs w:val="21"/>
+          <w:lang w:eastAsia="pt-BR"/>
+        </w:rPr>
+        <w:t>        },</w:t>
+      </w:r>
+    </w:p>
+    <w:p>
+      <w:pPr>
+        <w:pStyle w:val="PargrafodaLista"/>
+        <w:numPr>
+          <w:ilvl w:val="0"/>
+          <w:numId w:val="1"/>
+        </w:numPr>
+        <w:shd w:val="clear" w:color="auto" w:fill="282A36"/>
+        <w:spacing w:after="0" w:line="285" w:lineRule="atLeast"/>
+        <w:jc w:val="left"/>
+        <w:rPr>
+          <w:rFonts w:ascii="Consolas" w:eastAsia="Times New Roman" w:hAnsi="Consolas" w:cs="Times New Roman"/>
+          <w:color w:val="F6F6F4"/>
+          <w:sz w:val="21"/>
+          <w:szCs w:val="21"/>
+          <w:lang w:eastAsia="pt-BR"/>
+        </w:rPr>
+      </w:pPr>
+      <w:r>
+        <w:rPr>
+          <w:rFonts w:ascii="Consolas" w:eastAsia="Times New Roman" w:hAnsi="Consolas" w:cs="Times New Roman"/>
+          <w:color w:val="F6F6F4"/>
+          <w:sz w:val="21"/>
+          <w:szCs w:val="21"/>
+          <w:lang w:eastAsia="pt-BR"/>
+        </w:rPr>
+        <w:t xml:space="preserve">        </w:t>
+      </w:r>
+      <w:proofErr w:type="spellStart"/>
+      <w:r>
+        <w:rPr>
+          <w:rFonts w:ascii="Consolas" w:eastAsia="Times New Roman" w:hAnsi="Consolas" w:cs="Times New Roman"/>
+          <w:color w:val="F6F6F4"/>
+          <w:sz w:val="21"/>
+          <w:szCs w:val="21"/>
+          <w:lang w:eastAsia="pt-BR"/>
+        </w:rPr>
+        <w:t>methods</w:t>
+      </w:r>
+      <w:proofErr w:type="spellEnd"/>
+      <w:r>
+        <w:rPr>
+          <w:rFonts w:ascii="Consolas" w:eastAsia="Times New Roman" w:hAnsi="Consolas" w:cs="Times New Roman"/>
+          <w:color w:val="F6F6F4"/>
+          <w:sz w:val="21"/>
+          <w:szCs w:val="21"/>
+          <w:lang w:eastAsia="pt-BR"/>
+        </w:rPr>
+        <w:t>: {</w:t>
+      </w:r>
+    </w:p>
+    <w:p>
+      <w:pPr>
+        <w:pStyle w:val="PargrafodaLista"/>
+        <w:numPr>
+          <w:ilvl w:val="0"/>
+          <w:numId w:val="1"/>
+        </w:numPr>
+        <w:shd w:val="clear" w:color="auto" w:fill="282A36"/>
+        <w:spacing w:after="0" w:line="285" w:lineRule="atLeast"/>
+        <w:jc w:val="left"/>
+        <w:rPr>
+          <w:rFonts w:ascii="Consolas" w:eastAsia="Times New Roman" w:hAnsi="Consolas" w:cs="Times New Roman"/>
+          <w:color w:val="F6F6F4"/>
+          <w:sz w:val="21"/>
+          <w:szCs w:val="21"/>
+          <w:lang w:eastAsia="pt-BR"/>
+        </w:rPr>
+      </w:pPr>
+      <w:r>
+        <w:rPr>
+          <w:rFonts w:ascii="Consolas" w:eastAsia="Times New Roman" w:hAnsi="Consolas" w:cs="Times New Roman"/>
+          <w:color w:val="F6F6F4"/>
+          <w:sz w:val="21"/>
+          <w:szCs w:val="21"/>
+          <w:lang w:eastAsia="pt-BR"/>
+        </w:rPr>
+        <w:t xml:space="preserve">            </w:t>
+      </w:r>
+      <w:proofErr w:type="spellStart"/>
+      <w:proofErr w:type="gramStart"/>
+      <w:r>
+        <w:rPr>
+          <w:rFonts w:ascii="Consolas" w:eastAsia="Times New Roman" w:hAnsi="Consolas" w:cs="Times New Roman"/>
+          <w:color w:val="62E884"/>
+          <w:sz w:val="21"/>
+          <w:szCs w:val="21"/>
+          <w:lang w:eastAsia="pt-BR"/>
+        </w:rPr>
+        <w:t>byStock</w:t>
+      </w:r>
+      <w:proofErr w:type="spellEnd"/>
+      <w:r>
+        <w:rPr>
+          <w:rFonts w:ascii="Consolas" w:eastAsia="Times New Roman" w:hAnsi="Consolas" w:cs="Times New Roman"/>
+          <w:color w:val="F6F6F4"/>
+          <w:sz w:val="21"/>
+          <w:szCs w:val="21"/>
+          <w:lang w:eastAsia="pt-BR"/>
+        </w:rPr>
+        <w:t>(</w:t>
+      </w:r>
+      <w:proofErr w:type="gramEnd"/>
+      <w:r>
+        <w:rPr>
+          <w:rFonts w:ascii="Consolas" w:eastAsia="Times New Roman" w:hAnsi="Consolas" w:cs="Times New Roman"/>
+          <w:color w:val="F6F6F4"/>
+          <w:sz w:val="21"/>
+          <w:szCs w:val="21"/>
+          <w:lang w:eastAsia="pt-BR"/>
+        </w:rPr>
+        <w:t>){</w:t>
+      </w:r>
+    </w:p>
+    <w:p>
+      <w:pPr>
+        <w:pStyle w:val="PargrafodaLista"/>
+        <w:numPr>
+          <w:ilvl w:val="0"/>
+          <w:numId w:val="1"/>
+        </w:numPr>
+        <w:shd w:val="clear" w:color="auto" w:fill="282A36"/>
+        <w:spacing w:after="0" w:line="285" w:lineRule="atLeast"/>
+        <w:jc w:val="left"/>
+        <w:rPr>
+          <w:rFonts w:ascii="Consolas" w:eastAsia="Times New Roman" w:hAnsi="Consolas" w:cs="Times New Roman"/>
+          <w:color w:val="F6F6F4"/>
+          <w:sz w:val="21"/>
+          <w:szCs w:val="21"/>
+          <w:lang w:eastAsia="pt-BR"/>
+        </w:rPr>
+      </w:pPr>
+      <w:r>
+        <w:rPr>
+          <w:rFonts w:ascii="Consolas" w:eastAsia="Times New Roman" w:hAnsi="Consolas" w:cs="Times New Roman"/>
+          <w:color w:val="F6F6F4"/>
+          <w:sz w:val="21"/>
+          <w:szCs w:val="21"/>
+          <w:lang w:eastAsia="pt-BR"/>
+        </w:rPr>
+        <w:t xml:space="preserve">                </w:t>
+      </w:r>
+      <w:proofErr w:type="spellStart"/>
+      <w:r>
+        <w:rPr>
+          <w:rFonts w:ascii="Consolas" w:eastAsia="Times New Roman" w:hAnsi="Consolas" w:cs="Times New Roman"/>
+          <w:color w:val="F286C4"/>
+          <w:sz w:val="21"/>
+          <w:szCs w:val="21"/>
+          <w:lang w:eastAsia="pt-BR"/>
+        </w:rPr>
+        <w:t>const</w:t>
+      </w:r>
+      <w:proofErr w:type="spellEnd"/>
+      <w:r>
+        <w:rPr>
+          <w:rFonts w:ascii="Consolas" w:eastAsia="Times New Roman" w:hAnsi="Consolas" w:cs="Times New Roman"/>
+          <w:color w:val="F6F6F4"/>
+          <w:sz w:val="21"/>
+          <w:szCs w:val="21"/>
+          <w:lang w:eastAsia="pt-BR"/>
+        </w:rPr>
+        <w:t xml:space="preserve"> </w:t>
+      </w:r>
+      <w:proofErr w:type="spellStart"/>
+      <w:r>
+        <w:rPr>
+          <w:rFonts w:ascii="Consolas" w:eastAsia="Times New Roman" w:hAnsi="Consolas" w:cs="Times New Roman"/>
+          <w:color w:val="BF9EEE"/>
+          <w:sz w:val="21"/>
+          <w:szCs w:val="21"/>
+          <w:lang w:eastAsia="pt-BR"/>
+        </w:rPr>
+        <w:t>order</w:t>
+      </w:r>
+      <w:proofErr w:type="spellEnd"/>
+      <w:r>
+        <w:rPr>
+          <w:rFonts w:ascii="Consolas" w:eastAsia="Times New Roman" w:hAnsi="Consolas" w:cs="Times New Roman"/>
+          <w:color w:val="F6F6F4"/>
+          <w:sz w:val="21"/>
+          <w:szCs w:val="21"/>
+          <w:lang w:eastAsia="pt-BR"/>
+        </w:rPr>
+        <w:t xml:space="preserve"> </w:t>
+      </w:r>
+      <w:r>
+        <w:rPr>
+          <w:rFonts w:ascii="Consolas" w:eastAsia="Times New Roman" w:hAnsi="Consolas" w:cs="Times New Roman"/>
+          <w:color w:val="F286C4"/>
+          <w:sz w:val="21"/>
+          <w:szCs w:val="21"/>
+          <w:lang w:eastAsia="pt-BR"/>
+        </w:rPr>
+        <w:t>=</w:t>
+      </w:r>
+      <w:r>
+        <w:rPr>
+          <w:rFonts w:ascii="Consolas" w:eastAsia="Times New Roman" w:hAnsi="Consolas" w:cs="Times New Roman"/>
+          <w:color w:val="F6F6F4"/>
+          <w:sz w:val="21"/>
+          <w:szCs w:val="21"/>
+          <w:lang w:eastAsia="pt-BR"/>
+        </w:rPr>
+        <w:t xml:space="preserve"> {</w:t>
+      </w:r>
+    </w:p>
+    <w:p>
+      <w:pPr>
+        <w:pStyle w:val="PargrafodaLista"/>
+        <w:numPr>
+          <w:ilvl w:val="0"/>
+          <w:numId w:val="1"/>
+        </w:numPr>
+        <w:shd w:val="clear" w:color="auto" w:fill="282A36"/>
+        <w:spacing w:after="0" w:line="285" w:lineRule="atLeast"/>
+        <w:jc w:val="left"/>
+        <w:rPr>
+          <w:rFonts w:ascii="Consolas" w:eastAsia="Times New Roman" w:hAnsi="Consolas" w:cs="Times New Roman"/>
+          <w:color w:val="F6F6F4"/>
+          <w:sz w:val="21"/>
+          <w:szCs w:val="21"/>
+          <w:lang w:eastAsia="pt-BR"/>
+        </w:rPr>
+      </w:pPr>
+      <w:r>
+        <w:rPr>
+          <w:rFonts w:ascii="Consolas" w:eastAsia="Times New Roman" w:hAnsi="Consolas" w:cs="Times New Roman"/>
+          <w:color w:val="F6F6F4"/>
+          <w:sz w:val="21"/>
+          <w:szCs w:val="21"/>
+          <w:lang w:eastAsia="pt-BR"/>
+        </w:rPr>
+        <w:t xml:space="preserve">                    </w:t>
+      </w:r>
+      <w:proofErr w:type="spellStart"/>
+      <w:r>
+        <w:rPr>
+          <w:rFonts w:ascii="Consolas" w:eastAsia="Times New Roman" w:hAnsi="Consolas" w:cs="Times New Roman"/>
+          <w:color w:val="F6F6F4"/>
+          <w:sz w:val="21"/>
+          <w:szCs w:val="21"/>
+          <w:lang w:eastAsia="pt-BR"/>
+        </w:rPr>
+        <w:t>stockId</w:t>
+      </w:r>
+      <w:proofErr w:type="spellEnd"/>
+      <w:r>
+        <w:rPr>
+          <w:rFonts w:ascii="Consolas" w:eastAsia="Times New Roman" w:hAnsi="Consolas" w:cs="Times New Roman"/>
+          <w:color w:val="F286C4"/>
+          <w:sz w:val="21"/>
+          <w:szCs w:val="21"/>
+          <w:lang w:eastAsia="pt-BR"/>
+        </w:rPr>
+        <w:t>:</w:t>
+      </w:r>
+      <w:r>
+        <w:rPr>
+          <w:rFonts w:ascii="Consolas" w:eastAsia="Times New Roman" w:hAnsi="Consolas" w:cs="Times New Roman"/>
+          <w:color w:val="F6F6F4"/>
+          <w:sz w:val="21"/>
+          <w:szCs w:val="21"/>
+          <w:lang w:eastAsia="pt-BR"/>
+        </w:rPr>
+        <w:t xml:space="preserve"> </w:t>
+      </w:r>
+      <w:r>
+        <w:rPr>
+          <w:rFonts w:ascii="Consolas" w:eastAsia="Times New Roman" w:hAnsi="Consolas" w:cs="Times New Roman"/>
+          <w:i/>
+          <w:iCs/>
+          <w:color w:val="BF9EEE"/>
+          <w:sz w:val="21"/>
+          <w:szCs w:val="21"/>
+          <w:lang w:eastAsia="pt-BR"/>
+        </w:rPr>
+        <w:t>this</w:t>
+      </w:r>
+      <w:r>
+        <w:rPr>
+          <w:rFonts w:ascii="Consolas" w:eastAsia="Times New Roman" w:hAnsi="Consolas" w:cs="Times New Roman"/>
+          <w:color w:val="F6F6F4"/>
+          <w:sz w:val="21"/>
+          <w:szCs w:val="21"/>
+          <w:lang w:eastAsia="pt-BR"/>
+        </w:rPr>
+        <w:t>.stock.id,</w:t>
+      </w:r>
+    </w:p>
+    <w:p>
+      <w:pPr>
+        <w:pStyle w:val="PargrafodaLista"/>
+        <w:numPr>
+          <w:ilvl w:val="0"/>
+          <w:numId w:val="1"/>
+        </w:numPr>
+        <w:shd w:val="clear" w:color="auto" w:fill="282A36"/>
+        <w:spacing w:after="0" w:line="285" w:lineRule="atLeast"/>
+        <w:jc w:val="left"/>
+        <w:rPr>
+          <w:rFonts w:ascii="Consolas" w:eastAsia="Times New Roman" w:hAnsi="Consolas" w:cs="Times New Roman"/>
+          <w:color w:val="F6F6F4"/>
+          <w:sz w:val="21"/>
+          <w:szCs w:val="21"/>
+          <w:lang w:eastAsia="pt-BR"/>
+        </w:rPr>
+      </w:pPr>
+      <w:r>
+        <w:rPr>
+          <w:rFonts w:ascii="Consolas" w:eastAsia="Times New Roman" w:hAnsi="Consolas" w:cs="Times New Roman"/>
+          <w:color w:val="F6F6F4"/>
+          <w:sz w:val="21"/>
+          <w:szCs w:val="21"/>
+          <w:lang w:eastAsia="pt-BR"/>
+        </w:rPr>
+        <w:t xml:space="preserve">                    </w:t>
+      </w:r>
+      <w:proofErr w:type="spellStart"/>
+      <w:r>
+        <w:rPr>
+          <w:rFonts w:ascii="Consolas" w:eastAsia="Times New Roman" w:hAnsi="Consolas" w:cs="Times New Roman"/>
+          <w:color w:val="F6F6F4"/>
+          <w:sz w:val="21"/>
+          <w:szCs w:val="21"/>
+          <w:lang w:eastAsia="pt-BR"/>
+        </w:rPr>
+        <w:t>stockPrice</w:t>
+      </w:r>
+      <w:proofErr w:type="spellEnd"/>
+      <w:r>
+        <w:rPr>
+          <w:rFonts w:ascii="Consolas" w:eastAsia="Times New Roman" w:hAnsi="Consolas" w:cs="Times New Roman"/>
+          <w:color w:val="F286C4"/>
+          <w:sz w:val="21"/>
+          <w:szCs w:val="21"/>
+          <w:lang w:eastAsia="pt-BR"/>
+        </w:rPr>
+        <w:t>:</w:t>
+      </w:r>
+      <w:r>
+        <w:rPr>
+          <w:rFonts w:ascii="Consolas" w:eastAsia="Times New Roman" w:hAnsi="Consolas" w:cs="Times New Roman"/>
+          <w:color w:val="F6F6F4"/>
+          <w:sz w:val="21"/>
+          <w:szCs w:val="21"/>
+          <w:lang w:eastAsia="pt-BR"/>
+        </w:rPr>
+        <w:t xml:space="preserve"> </w:t>
+      </w:r>
+      <w:proofErr w:type="spellStart"/>
+      <w:proofErr w:type="gramStart"/>
+      <w:r>
+        <w:rPr>
+          <w:rFonts w:ascii="Consolas" w:eastAsia="Times New Roman" w:hAnsi="Consolas" w:cs="Times New Roman"/>
+          <w:i/>
+          <w:iCs/>
+          <w:color w:val="BF9EEE"/>
+          <w:sz w:val="21"/>
+          <w:szCs w:val="21"/>
+          <w:lang w:eastAsia="pt-BR"/>
+        </w:rPr>
+        <w:t>this</w:t>
+      </w:r>
+      <w:r>
+        <w:rPr>
+          <w:rFonts w:ascii="Consolas" w:eastAsia="Times New Roman" w:hAnsi="Consolas" w:cs="Times New Roman"/>
+          <w:color w:val="F6F6F4"/>
+          <w:sz w:val="21"/>
+          <w:szCs w:val="21"/>
+          <w:lang w:eastAsia="pt-BR"/>
+        </w:rPr>
+        <w:t>.stock</w:t>
+      </w:r>
+      <w:proofErr w:type="gramEnd"/>
+      <w:r>
+        <w:rPr>
+          <w:rFonts w:ascii="Consolas" w:eastAsia="Times New Roman" w:hAnsi="Consolas" w:cs="Times New Roman"/>
+          <w:color w:val="F6F6F4"/>
+          <w:sz w:val="21"/>
+          <w:szCs w:val="21"/>
+          <w:lang w:eastAsia="pt-BR"/>
+        </w:rPr>
+        <w:t>.price</w:t>
+      </w:r>
+      <w:proofErr w:type="spellEnd"/>
+      <w:r>
+        <w:rPr>
+          <w:rFonts w:ascii="Consolas" w:eastAsia="Times New Roman" w:hAnsi="Consolas" w:cs="Times New Roman"/>
+          <w:color w:val="F6F6F4"/>
+          <w:sz w:val="21"/>
+          <w:szCs w:val="21"/>
+          <w:lang w:eastAsia="pt-BR"/>
+        </w:rPr>
+        <w:t>,</w:t>
+      </w:r>
+    </w:p>
+    <w:p>
+      <w:pPr>
+        <w:pStyle w:val="PargrafodaLista"/>
+        <w:numPr>
+          <w:ilvl w:val="0"/>
+          <w:numId w:val="1"/>
+        </w:numPr>
+        <w:shd w:val="clear" w:color="auto" w:fill="282A36"/>
+        <w:spacing w:after="0" w:line="285" w:lineRule="atLeast"/>
+        <w:jc w:val="left"/>
+        <w:rPr>
+          <w:rFonts w:ascii="Consolas" w:eastAsia="Times New Roman" w:hAnsi="Consolas" w:cs="Times New Roman"/>
+          <w:color w:val="F6F6F4"/>
+          <w:sz w:val="21"/>
+          <w:szCs w:val="21"/>
+          <w:lang w:eastAsia="pt-BR"/>
+        </w:rPr>
+      </w:pPr>
+      <w:r>
+        <w:rPr>
+          <w:rFonts w:ascii="Consolas" w:eastAsia="Times New Roman" w:hAnsi="Consolas" w:cs="Times New Roman"/>
+          <w:color w:val="F6F6F4"/>
+          <w:sz w:val="21"/>
+          <w:szCs w:val="21"/>
+          <w:lang w:eastAsia="pt-BR"/>
+        </w:rPr>
+        <w:t xml:space="preserve">                    </w:t>
+      </w:r>
+      <w:proofErr w:type="spellStart"/>
+      <w:r>
+        <w:rPr>
+          <w:rFonts w:ascii="Consolas" w:eastAsia="Times New Roman" w:hAnsi="Consolas" w:cs="Times New Roman"/>
+          <w:color w:val="F6F6F4"/>
+          <w:sz w:val="21"/>
+          <w:szCs w:val="21"/>
+          <w:lang w:eastAsia="pt-BR"/>
+        </w:rPr>
+        <w:t>quantity</w:t>
+      </w:r>
+      <w:proofErr w:type="spellEnd"/>
+      <w:r>
+        <w:rPr>
+          <w:rFonts w:ascii="Consolas" w:eastAsia="Times New Roman" w:hAnsi="Consolas" w:cs="Times New Roman"/>
+          <w:color w:val="F286C4"/>
+          <w:sz w:val="21"/>
+          <w:szCs w:val="21"/>
+          <w:lang w:eastAsia="pt-BR"/>
+        </w:rPr>
+        <w:t>:</w:t>
+      </w:r>
+      <w:r>
+        <w:rPr>
+          <w:rFonts w:ascii="Consolas" w:eastAsia="Times New Roman" w:hAnsi="Consolas" w:cs="Times New Roman"/>
+          <w:color w:val="F6F6F4"/>
+          <w:sz w:val="21"/>
+          <w:szCs w:val="21"/>
+          <w:lang w:eastAsia="pt-BR"/>
+        </w:rPr>
+        <w:t xml:space="preserve"> </w:t>
+      </w:r>
+      <w:proofErr w:type="spellStart"/>
+      <w:proofErr w:type="gramStart"/>
+      <w:r>
+        <w:rPr>
+          <w:rFonts w:ascii="Consolas" w:eastAsia="Times New Roman" w:hAnsi="Consolas" w:cs="Times New Roman"/>
+          <w:i/>
+          <w:iCs/>
+          <w:color w:val="BF9EEE"/>
+          <w:sz w:val="21"/>
+          <w:szCs w:val="21"/>
+          <w:lang w:eastAsia="pt-BR"/>
+        </w:rPr>
+        <w:t>this</w:t>
+      </w:r>
+      <w:r>
+        <w:rPr>
+          <w:rFonts w:ascii="Consolas" w:eastAsia="Times New Roman" w:hAnsi="Consolas" w:cs="Times New Roman"/>
+          <w:color w:val="F6F6F4"/>
+          <w:sz w:val="21"/>
+          <w:szCs w:val="21"/>
+          <w:lang w:eastAsia="pt-BR"/>
+        </w:rPr>
+        <w:t>.quantity</w:t>
+      </w:r>
+      <w:proofErr w:type="spellEnd"/>
+      <w:proofErr w:type="gramEnd"/>
+    </w:p>
+    <w:p>
+      <w:pPr>
+        <w:pStyle w:val="PargrafodaLista"/>
+        <w:numPr>
+          <w:ilvl w:val="0"/>
+          <w:numId w:val="1"/>
+        </w:numPr>
+        <w:shd w:val="clear" w:color="auto" w:fill="282A36"/>
+        <w:spacing w:after="0" w:line="285" w:lineRule="atLeast"/>
+        <w:jc w:val="left"/>
+        <w:rPr>
+          <w:rFonts w:ascii="Consolas" w:eastAsia="Times New Roman" w:hAnsi="Consolas" w:cs="Times New Roman"/>
+          <w:color w:val="F6F6F4"/>
+          <w:sz w:val="21"/>
+          <w:szCs w:val="21"/>
+          <w:lang w:eastAsia="pt-BR"/>
+        </w:rPr>
+      </w:pPr>
+      <w:r>
+        <w:rPr>
+          <w:rFonts w:ascii="Consolas" w:eastAsia="Times New Roman" w:hAnsi="Consolas" w:cs="Times New Roman"/>
+          <w:color w:val="F6F6F4"/>
+          <w:sz w:val="21"/>
+          <w:szCs w:val="21"/>
+          <w:lang w:eastAsia="pt-BR"/>
+        </w:rPr>
+        <w:t>                }</w:t>
+      </w:r>
+    </w:p>
+    <w:p>
+      <w:pPr>
+        <w:pStyle w:val="PargrafodaLista"/>
+        <w:numPr>
+          <w:ilvl w:val="0"/>
+          <w:numId w:val="1"/>
+        </w:numPr>
+        <w:shd w:val="clear" w:color="auto" w:fill="282A36"/>
+        <w:spacing w:after="0" w:line="285" w:lineRule="atLeast"/>
+        <w:jc w:val="left"/>
+        <w:rPr>
+          <w:rFonts w:ascii="Consolas" w:eastAsia="Times New Roman" w:hAnsi="Consolas" w:cs="Times New Roman"/>
+          <w:color w:val="F6F6F4"/>
+          <w:sz w:val="21"/>
+          <w:szCs w:val="21"/>
+          <w:lang w:eastAsia="pt-BR"/>
+        </w:rPr>
+      </w:pPr>
+      <w:r>
+        <w:rPr>
+          <w:rFonts w:ascii="Consolas" w:eastAsia="Times New Roman" w:hAnsi="Consolas" w:cs="Times New Roman"/>
+          <w:color w:val="F6F6F4"/>
+          <w:sz w:val="21"/>
+          <w:szCs w:val="21"/>
+          <w:lang w:eastAsia="pt-BR"/>
+        </w:rPr>
+        <w:t xml:space="preserve">                </w:t>
+      </w:r>
+      <w:r>
+        <w:rPr>
+          <w:rFonts w:ascii="Consolas" w:eastAsia="Times New Roman" w:hAnsi="Consolas" w:cs="Times New Roman"/>
+          <w:color w:val="BF9EEE"/>
+          <w:sz w:val="21"/>
+          <w:szCs w:val="21"/>
+          <w:lang w:eastAsia="pt-BR"/>
+        </w:rPr>
+        <w:t>console</w:t>
+      </w:r>
+      <w:r>
+        <w:rPr>
+          <w:rFonts w:ascii="Consolas" w:eastAsia="Times New Roman" w:hAnsi="Consolas" w:cs="Times New Roman"/>
+          <w:color w:val="F6F6F4"/>
+          <w:sz w:val="21"/>
+          <w:szCs w:val="21"/>
+          <w:lang w:eastAsia="pt-BR"/>
+        </w:rPr>
+        <w:t>.</w:t>
+      </w:r>
+      <w:r>
+        <w:rPr>
+          <w:rFonts w:ascii="Consolas" w:eastAsia="Times New Roman" w:hAnsi="Consolas" w:cs="Times New Roman"/>
+          <w:color w:val="62E884"/>
+          <w:sz w:val="21"/>
+          <w:szCs w:val="21"/>
+          <w:lang w:eastAsia="pt-BR"/>
+        </w:rPr>
+        <w:t>log</w:t>
+      </w:r>
+      <w:r>
+        <w:rPr>
+          <w:rFonts w:ascii="Consolas" w:eastAsia="Times New Roman" w:hAnsi="Consolas" w:cs="Times New Roman"/>
+          <w:color w:val="F6F6F4"/>
+          <w:sz w:val="21"/>
+          <w:szCs w:val="21"/>
+          <w:lang w:eastAsia="pt-BR"/>
+        </w:rPr>
+        <w:t>(</w:t>
+      </w:r>
+      <w:proofErr w:type="spellStart"/>
+      <w:r>
+        <w:rPr>
+          <w:rFonts w:ascii="Consolas" w:eastAsia="Times New Roman" w:hAnsi="Consolas" w:cs="Times New Roman"/>
+          <w:color w:val="BF9EEE"/>
+          <w:sz w:val="21"/>
+          <w:szCs w:val="21"/>
+          <w:lang w:eastAsia="pt-BR"/>
+        </w:rPr>
+        <w:t>order</w:t>
+      </w:r>
+      <w:proofErr w:type="spellEnd"/>
+      <w:r>
+        <w:rPr>
+          <w:rFonts w:ascii="Consolas" w:eastAsia="Times New Roman" w:hAnsi="Consolas" w:cs="Times New Roman"/>
+          <w:color w:val="F6F6F4"/>
+          <w:sz w:val="21"/>
+          <w:szCs w:val="21"/>
+          <w:lang w:eastAsia="pt-BR"/>
+        </w:rPr>
+        <w:t>)</w:t>
+      </w:r>
+    </w:p>
+    <w:p>
+      <w:pPr>
+        <w:pStyle w:val="PargrafodaLista"/>
+        <w:numPr>
+          <w:ilvl w:val="0"/>
+          <w:numId w:val="1"/>
+        </w:numPr>
+        <w:shd w:val="clear" w:color="auto" w:fill="282A36"/>
+        <w:spacing w:after="0" w:line="285" w:lineRule="atLeast"/>
+        <w:jc w:val="left"/>
+        <w:rPr>
+          <w:rFonts w:ascii="Consolas" w:eastAsia="Times New Roman" w:hAnsi="Consolas" w:cs="Times New Roman"/>
+          <w:color w:val="F6F6F4"/>
+          <w:sz w:val="21"/>
+          <w:szCs w:val="21"/>
+          <w:lang w:eastAsia="pt-BR"/>
+        </w:rPr>
+      </w:pPr>
+      <w:r>
+        <w:rPr>
+          <w:rFonts w:ascii="Consolas" w:eastAsia="Times New Roman" w:hAnsi="Consolas" w:cs="Times New Roman"/>
+          <w:color w:val="F6F6F4"/>
+          <w:sz w:val="21"/>
+          <w:szCs w:val="21"/>
+          <w:lang w:eastAsia="pt-BR"/>
+        </w:rPr>
+        <w:t xml:space="preserve">                </w:t>
+      </w:r>
+      <w:proofErr w:type="spellStart"/>
+      <w:proofErr w:type="gramStart"/>
+      <w:r>
+        <w:rPr>
+          <w:rFonts w:ascii="Consolas" w:eastAsia="Times New Roman" w:hAnsi="Consolas" w:cs="Times New Roman"/>
+          <w:i/>
+          <w:iCs/>
+          <w:color w:val="BF9EEE"/>
+          <w:sz w:val="21"/>
+          <w:szCs w:val="21"/>
+          <w:lang w:eastAsia="pt-BR"/>
+        </w:rPr>
+        <w:t>this</w:t>
+      </w:r>
+      <w:r>
+        <w:rPr>
+          <w:rFonts w:ascii="Consolas" w:eastAsia="Times New Roman" w:hAnsi="Consolas" w:cs="Times New Roman"/>
+          <w:color w:val="F6F6F4"/>
+          <w:sz w:val="21"/>
+          <w:szCs w:val="21"/>
+          <w:lang w:eastAsia="pt-BR"/>
+        </w:rPr>
+        <w:t>.quantity</w:t>
+      </w:r>
+      <w:proofErr w:type="spellEnd"/>
+      <w:proofErr w:type="gramEnd"/>
+      <w:r>
+        <w:rPr>
+          <w:rFonts w:ascii="Consolas" w:eastAsia="Times New Roman" w:hAnsi="Consolas" w:cs="Times New Roman"/>
+          <w:color w:val="F6F6F4"/>
+          <w:sz w:val="21"/>
+          <w:szCs w:val="21"/>
+          <w:lang w:eastAsia="pt-BR"/>
+        </w:rPr>
+        <w:t xml:space="preserve"> </w:t>
+      </w:r>
+      <w:r>
+        <w:rPr>
+          <w:rFonts w:ascii="Consolas" w:eastAsia="Times New Roman" w:hAnsi="Consolas" w:cs="Times New Roman"/>
+          <w:color w:val="F286C4"/>
+          <w:sz w:val="21"/>
+          <w:szCs w:val="21"/>
+          <w:lang w:eastAsia="pt-BR"/>
+        </w:rPr>
+        <w:t>=</w:t>
+      </w:r>
+      <w:r>
+        <w:rPr>
+          <w:rFonts w:ascii="Consolas" w:eastAsia="Times New Roman" w:hAnsi="Consolas" w:cs="Times New Roman"/>
+          <w:color w:val="F6F6F4"/>
+          <w:sz w:val="21"/>
+          <w:szCs w:val="21"/>
+          <w:lang w:eastAsia="pt-BR"/>
+        </w:rPr>
+        <w:t xml:space="preserve"> </w:t>
+      </w:r>
+      <w:r>
+        <w:rPr>
+          <w:rFonts w:ascii="Consolas" w:eastAsia="Times New Roman" w:hAnsi="Consolas" w:cs="Times New Roman"/>
+          <w:color w:val="BF9EEE"/>
+          <w:sz w:val="21"/>
+          <w:szCs w:val="21"/>
+          <w:lang w:eastAsia="pt-BR"/>
+        </w:rPr>
+        <w:t>0</w:t>
+      </w:r>
+    </w:p>
+    <w:p>
+      <w:pPr>
+        <w:pStyle w:val="PargrafodaLista"/>
+        <w:numPr>
+          <w:ilvl w:val="0"/>
+          <w:numId w:val="1"/>
+        </w:numPr>
+        <w:shd w:val="clear" w:color="auto" w:fill="282A36"/>
+        <w:spacing w:after="0" w:line="285" w:lineRule="atLeast"/>
+        <w:jc w:val="left"/>
+        <w:rPr>
+          <w:rFonts w:ascii="Consolas" w:eastAsia="Times New Roman" w:hAnsi="Consolas" w:cs="Times New Roman"/>
+          <w:color w:val="F6F6F4"/>
+          <w:sz w:val="21"/>
+          <w:szCs w:val="21"/>
+          <w:lang w:eastAsia="pt-BR"/>
+        </w:rPr>
+      </w:pPr>
+      <w:r>
+        <w:rPr>
+          <w:rFonts w:ascii="Consolas" w:eastAsia="Times New Roman" w:hAnsi="Consolas" w:cs="Times New Roman"/>
+          <w:color w:val="F6F6F4"/>
+          <w:sz w:val="21"/>
+          <w:szCs w:val="21"/>
+          <w:lang w:eastAsia="pt-BR"/>
+        </w:rPr>
+        <w:t>            }</w:t>
+      </w:r>
+    </w:p>
+    <w:p>
+      <w:pPr>
+        <w:pStyle w:val="PargrafodaLista"/>
+        <w:numPr>
+          <w:ilvl w:val="0"/>
+          <w:numId w:val="1"/>
+        </w:numPr>
+        <w:shd w:val="clear" w:color="auto" w:fill="282A36"/>
+        <w:spacing w:after="0" w:line="285" w:lineRule="atLeast"/>
+        <w:jc w:val="left"/>
+        <w:rPr>
+          <w:rFonts w:ascii="Consolas" w:eastAsia="Times New Roman" w:hAnsi="Consolas" w:cs="Times New Roman"/>
+          <w:color w:val="F6F6F4"/>
+          <w:sz w:val="21"/>
+          <w:szCs w:val="21"/>
+          <w:lang w:eastAsia="pt-BR"/>
+        </w:rPr>
+      </w:pPr>
+      <w:r>
+        <w:rPr>
+          <w:rFonts w:ascii="Consolas" w:eastAsia="Times New Roman" w:hAnsi="Consolas" w:cs="Times New Roman"/>
+          <w:color w:val="F6F6F4"/>
+          <w:sz w:val="21"/>
+          <w:szCs w:val="21"/>
+          <w:lang w:eastAsia="pt-BR"/>
+        </w:rPr>
+        <w:t>        },</w:t>
+      </w:r>
+    </w:p>
+    <w:p>
+      <w:pPr>
+        <w:pStyle w:val="PargrafodaLista"/>
+        <w:numPr>
+          <w:ilvl w:val="0"/>
+          <w:numId w:val="1"/>
+        </w:numPr>
+        <w:shd w:val="clear" w:color="auto" w:fill="282A36"/>
+        <w:spacing w:after="0" w:line="285" w:lineRule="atLeast"/>
+        <w:jc w:val="left"/>
+        <w:rPr>
+          <w:rFonts w:ascii="Consolas" w:eastAsia="Times New Roman" w:hAnsi="Consolas" w:cs="Times New Roman"/>
+          <w:color w:val="F6F6F4"/>
+          <w:sz w:val="21"/>
+          <w:szCs w:val="21"/>
+          <w:lang w:eastAsia="pt-BR"/>
+        </w:rPr>
+      </w:pPr>
+      <w:r>
+        <w:rPr>
+          <w:rFonts w:ascii="Consolas" w:eastAsia="Times New Roman" w:hAnsi="Consolas" w:cs="Times New Roman"/>
+          <w:color w:val="F6F6F4"/>
+          <w:sz w:val="21"/>
+          <w:szCs w:val="21"/>
+          <w:lang w:eastAsia="pt-BR"/>
+        </w:rPr>
+        <w:t>    }</w:t>
+      </w:r>
+    </w:p>
+    <w:p>
+      <w:pPr>
+        <w:pStyle w:val="PargrafodaLista"/>
+        <w:numPr>
+          <w:ilvl w:val="0"/>
+          <w:numId w:val="1"/>
+        </w:numPr>
+        <w:shd w:val="clear" w:color="auto" w:fill="282A36"/>
+        <w:spacing w:after="0" w:line="285" w:lineRule="atLeast"/>
+        <w:jc w:val="left"/>
+        <w:rPr>
+          <w:rFonts w:ascii="Consolas" w:eastAsia="Times New Roman" w:hAnsi="Consolas" w:cs="Times New Roman"/>
+          <w:color w:val="F6F6F4"/>
+          <w:sz w:val="21"/>
+          <w:szCs w:val="21"/>
+          <w:lang w:eastAsia="pt-BR"/>
+        </w:rPr>
+      </w:pPr>
+      <w:r>
+        <w:rPr>
+          <w:rFonts w:ascii="Consolas" w:eastAsia="Times New Roman" w:hAnsi="Consolas" w:cs="Times New Roman"/>
+          <w:color w:val="F6F6F4"/>
+          <w:sz w:val="21"/>
+          <w:szCs w:val="21"/>
+          <w:lang w:eastAsia="pt-BR"/>
+        </w:rPr>
+        <w:lastRenderedPageBreak/>
+        <w:t>&lt;/</w:t>
+      </w:r>
+      <w:r>
+        <w:rPr>
+          <w:rFonts w:ascii="Consolas" w:eastAsia="Times New Roman" w:hAnsi="Consolas" w:cs="Times New Roman"/>
+          <w:color w:val="F286C4"/>
+          <w:sz w:val="21"/>
+          <w:szCs w:val="21"/>
+          <w:lang w:eastAsia="pt-BR"/>
+        </w:rPr>
+        <w:t>script</w:t>
+      </w:r>
+      <w:r>
+        <w:rPr>
+          <w:rFonts w:ascii="Consolas" w:eastAsia="Times New Roman" w:hAnsi="Consolas" w:cs="Times New Roman"/>
+          <w:color w:val="F6F6F4"/>
+          <w:sz w:val="21"/>
+          <w:szCs w:val="21"/>
+          <w:lang w:eastAsia="pt-BR"/>
+        </w:rPr>
+        <w:t>&gt;</w:t>
+      </w:r>
+    </w:p>
+    <w:p>
+      <w:pPr>
+        <w:pStyle w:val="PargrafodaLista"/>
+        <w:numPr>
+          <w:ilvl w:val="0"/>
+          <w:numId w:val="1"/>
+        </w:numPr>
+        <w:shd w:val="clear" w:color="auto" w:fill="282A36"/>
+        <w:spacing w:after="0" w:line="285" w:lineRule="atLeast"/>
+        <w:jc w:val="left"/>
+        <w:rPr>
+          <w:rFonts w:ascii="Consolas" w:eastAsia="Times New Roman" w:hAnsi="Consolas" w:cs="Times New Roman"/>
+          <w:color w:val="F6F6F4"/>
+          <w:sz w:val="21"/>
+          <w:szCs w:val="21"/>
+          <w:lang w:eastAsia="pt-BR"/>
+        </w:rPr>
+      </w:pPr>
+    </w:p>
+    <w:p>
+      <w:pPr>
+        <w:pStyle w:val="PargrafodaLista"/>
+        <w:numPr>
+          <w:ilvl w:val="0"/>
+          <w:numId w:val="1"/>
+        </w:numPr>
+        <w:shd w:val="clear" w:color="auto" w:fill="282A36"/>
+        <w:spacing w:after="0" w:line="285" w:lineRule="atLeast"/>
+        <w:jc w:val="left"/>
+        <w:rPr>
+          <w:rFonts w:ascii="Consolas" w:eastAsia="Times New Roman" w:hAnsi="Consolas" w:cs="Times New Roman"/>
+          <w:color w:val="F6F6F4"/>
+          <w:sz w:val="21"/>
+          <w:szCs w:val="21"/>
+          <w:lang w:eastAsia="pt-BR"/>
+        </w:rPr>
+      </w:pPr>
+      <w:r>
+        <w:rPr>
+          <w:rFonts w:ascii="Consolas" w:eastAsia="Times New Roman" w:hAnsi="Consolas" w:cs="Times New Roman"/>
+          <w:color w:val="F6F6F4"/>
+          <w:sz w:val="21"/>
+          <w:szCs w:val="21"/>
+          <w:lang w:eastAsia="pt-BR"/>
+        </w:rPr>
+        <w:t>&lt;</w:t>
+      </w:r>
+      <w:proofErr w:type="spellStart"/>
+      <w:r>
+        <w:rPr>
+          <w:rFonts w:ascii="Consolas" w:eastAsia="Times New Roman" w:hAnsi="Consolas" w:cs="Times New Roman"/>
+          <w:color w:val="F286C4"/>
+          <w:sz w:val="21"/>
+          <w:szCs w:val="21"/>
+          <w:lang w:eastAsia="pt-BR"/>
+        </w:rPr>
+        <w:t>style</w:t>
+      </w:r>
+      <w:proofErr w:type="spellEnd"/>
+      <w:r>
+        <w:rPr>
+          <w:rFonts w:ascii="Consolas" w:eastAsia="Times New Roman" w:hAnsi="Consolas" w:cs="Times New Roman"/>
+          <w:color w:val="F6F6F4"/>
+          <w:sz w:val="21"/>
+          <w:szCs w:val="21"/>
+          <w:lang w:eastAsia="pt-BR"/>
+        </w:rPr>
+        <w:t>&gt;</w:t>
+      </w:r>
+    </w:p>
+    <w:p>
+      <w:pPr>
+        <w:pStyle w:val="PargrafodaLista"/>
+        <w:numPr>
+          <w:ilvl w:val="0"/>
+          <w:numId w:val="1"/>
+        </w:numPr>
+        <w:shd w:val="clear" w:color="auto" w:fill="282A36"/>
+        <w:spacing w:after="0" w:line="285" w:lineRule="atLeast"/>
+        <w:jc w:val="left"/>
+        <w:rPr>
+          <w:rFonts w:ascii="Consolas" w:eastAsia="Times New Roman" w:hAnsi="Consolas" w:cs="Times New Roman"/>
+          <w:color w:val="F6F6F4"/>
+          <w:sz w:val="21"/>
+          <w:szCs w:val="21"/>
+          <w:lang w:eastAsia="pt-BR"/>
+        </w:rPr>
+      </w:pPr>
+    </w:p>
+    <w:p>
+      <w:pPr>
+        <w:pStyle w:val="PargrafodaLista"/>
+        <w:numPr>
+          <w:ilvl w:val="0"/>
+          <w:numId w:val="1"/>
+        </w:numPr>
+        <w:shd w:val="clear" w:color="auto" w:fill="282A36"/>
+        <w:spacing w:after="0" w:line="285" w:lineRule="atLeast"/>
+        <w:jc w:val="left"/>
+        <w:rPr>
+          <w:rFonts w:ascii="Consolas" w:eastAsia="Times New Roman" w:hAnsi="Consolas" w:cs="Times New Roman"/>
+          <w:color w:val="F6F6F4"/>
+          <w:sz w:val="21"/>
+          <w:szCs w:val="21"/>
+          <w:lang w:eastAsia="pt-BR"/>
+        </w:rPr>
+      </w:pPr>
+      <w:r>
+        <w:rPr>
+          <w:rFonts w:ascii="Consolas" w:eastAsia="Times New Roman" w:hAnsi="Consolas" w:cs="Times New Roman"/>
+          <w:color w:val="F6F6F4"/>
+          <w:sz w:val="21"/>
+          <w:szCs w:val="21"/>
+          <w:lang w:eastAsia="pt-BR"/>
+        </w:rPr>
+        <w:t>&lt;/</w:t>
+      </w:r>
+      <w:proofErr w:type="spellStart"/>
+      <w:r>
+        <w:rPr>
+          <w:rFonts w:ascii="Consolas" w:eastAsia="Times New Roman" w:hAnsi="Consolas" w:cs="Times New Roman"/>
+          <w:color w:val="F286C4"/>
+          <w:sz w:val="21"/>
+          <w:szCs w:val="21"/>
+          <w:lang w:eastAsia="pt-BR"/>
+        </w:rPr>
+        <w:t>style</w:t>
+      </w:r>
+      <w:proofErr w:type="spellEnd"/>
+      <w:r>
+        <w:rPr>
+          <w:rFonts w:ascii="Consolas" w:eastAsia="Times New Roman" w:hAnsi="Consolas" w:cs="Times New Roman"/>
+          <w:color w:val="F6F6F4"/>
+          <w:sz w:val="21"/>
+          <w:szCs w:val="21"/>
+          <w:lang w:eastAsia="pt-BR"/>
+        </w:rPr>
+        <w:t>&gt;</w:t>
+      </w:r>
     </w:p>
     <w:p>
       <w:pPr>

</xml_diff>